<commit_message>
In this commit, the answer to question number 1 'The History of Internet' was given.
</commit_message>
<xml_diff>
--- a/Assignment I.docx
+++ b/Assignment I.docx
@@ -25,7 +25,7 @@
                     <pic:cNvPicPr preferRelativeResize="0"/>
                   </pic:nvPicPr>
                   <pic:blipFill>
-                    <a:blip r:embed="rId4"/>
+                    <a:blip r:embed="rId5"/>
                     <a:srcRect/>
                     <a:stretch>
                       <a:fillRect/>
@@ -276,8 +276,1690 @@
         </w:rPr>
         <w:t>March 2020</w:t>
       </w:r>
+    </w:p>
+    <w:p>
+      <w:pPr>
+        <w:spacing w:before="240" w:after="160" w:line="259" w:lineRule="auto"/>
+        <w:rPr>
+          <w:rFonts w:ascii="Times New Roman" w:eastAsia="Times New Roman" w:hAnsi="Times New Roman" w:cs="Times New Roman"/>
+          <w:sz w:val="28"/>
+          <w:szCs w:val="28"/>
+        </w:rPr>
+      </w:pPr>
+      <w:r>
+        <w:rPr>
+          <w:rFonts w:ascii="Times New Roman" w:eastAsia="Times New Roman" w:hAnsi="Times New Roman" w:cs="Times New Roman"/>
+          <w:sz w:val="28"/>
+          <w:szCs w:val="28"/>
+        </w:rPr>
+        <w:lastRenderedPageBreak/>
+        <w:t>History of the Internet</w:t>
+      </w:r>
+    </w:p>
+    <w:p>
+      <w:pPr>
+        <w:spacing w:before="240" w:after="160" w:line="259" w:lineRule="auto"/>
+        <w:rPr>
+          <w:rFonts w:ascii="Times New Roman" w:eastAsia="Times New Roman" w:hAnsi="Times New Roman" w:cs="Times New Roman"/>
+          <w:sz w:val="28"/>
+          <w:szCs w:val="28"/>
+        </w:rPr>
+      </w:pPr>
+      <w:r>
+        <w:rPr>
+          <w:rFonts w:ascii="Times New Roman" w:eastAsia="Times New Roman" w:hAnsi="Times New Roman" w:cs="Times New Roman"/>
+          <w:sz w:val="28"/>
+          <w:szCs w:val="28"/>
+        </w:rPr>
+        <w:t>The internet as we know is a large infrastructure whose complete history or evolution can not be described in a couple of pages. Therefore, I will be listing and describing</w:t>
+      </w:r>
+      <w:r>
+        <w:rPr>
+          <w:rFonts w:ascii="Times New Roman" w:eastAsia="Times New Roman" w:hAnsi="Times New Roman" w:cs="Times New Roman"/>
+          <w:sz w:val="28"/>
+          <w:szCs w:val="28"/>
+        </w:rPr>
+        <w:t xml:space="preserve"> key milestones and events related to the growth and evolution of the Internet </w:t>
+      </w:r>
+      <w:r>
+        <w:rPr>
+          <w:rFonts w:ascii="Times New Roman" w:eastAsia="Times New Roman" w:hAnsi="Times New Roman" w:cs="Times New Roman"/>
+          <w:sz w:val="28"/>
+          <w:szCs w:val="28"/>
+        </w:rPr>
+        <w:t>starting from 1969</w:t>
+      </w:r>
+      <w:r>
+        <w:rPr>
+          <w:rFonts w:ascii="Times New Roman" w:eastAsia="Times New Roman" w:hAnsi="Times New Roman" w:cs="Times New Roman"/>
+          <w:sz w:val="28"/>
+          <w:szCs w:val="28"/>
+        </w:rPr>
+        <w:t>.</w:t>
+      </w:r>
+    </w:p>
+    <w:p>
+      <w:pPr>
+        <w:spacing w:before="240" w:after="160" w:line="259" w:lineRule="auto"/>
+        <w:rPr>
+          <w:rFonts w:ascii="Times New Roman" w:eastAsia="Times New Roman" w:hAnsi="Times New Roman" w:cs="Times New Roman"/>
+          <w:sz w:val="28"/>
+          <w:szCs w:val="28"/>
+        </w:rPr>
+      </w:pPr>
+      <w:r>
+        <w:rPr>
+          <w:rFonts w:ascii="Times New Roman" w:eastAsia="Times New Roman" w:hAnsi="Times New Roman" w:cs="Times New Roman"/>
+          <w:sz w:val="28"/>
+          <w:szCs w:val="28"/>
+        </w:rPr>
+        <w:t>T</w:t>
+      </w:r>
+      <w:r>
+        <w:rPr>
+          <w:rFonts w:ascii="Times New Roman" w:eastAsia="Times New Roman" w:hAnsi="Times New Roman" w:cs="Times New Roman"/>
+          <w:sz w:val="28"/>
+          <w:szCs w:val="28"/>
+        </w:rPr>
+        <w:t>he first practical schematics for the internet would not arrive until the early 1960s, when MIT’s J.C.R. Licklider popularized the idea of an “Intergalactic Network” of computers. Shortly thereafter, computer scientists developed the concept of “packet switching,” a method for effectively transmitting electronic data that would later become one of the major building blocks of the internet.</w:t>
+      </w:r>
+    </w:p>
+    <w:p>
+      <w:pPr>
+        <w:spacing w:before="240" w:after="160" w:line="259" w:lineRule="auto"/>
+        <w:rPr>
+          <w:rFonts w:ascii="Times New Roman" w:eastAsia="Times New Roman" w:hAnsi="Times New Roman" w:cs="Times New Roman"/>
+          <w:b/>
+          <w:bCs/>
+          <w:sz w:val="28"/>
+          <w:szCs w:val="28"/>
+          <w:lang w:val="en-US"/>
+        </w:rPr>
+      </w:pPr>
+      <w:r>
+        <w:rPr>
+          <w:rFonts w:ascii="Times New Roman" w:eastAsia="Times New Roman" w:hAnsi="Times New Roman" w:cs="Times New Roman"/>
+          <w:b/>
+          <w:bCs/>
+          <w:sz w:val="28"/>
+          <w:szCs w:val="28"/>
+          <w:lang w:val="en-US"/>
+        </w:rPr>
+        <w:t>1969: Arpanet</w:t>
+      </w:r>
+    </w:p>
+    <w:p>
+      <w:pPr>
+        <w:spacing w:before="240" w:after="160" w:line="259" w:lineRule="auto"/>
+        <w:rPr>
+          <w:rFonts w:ascii="Times New Roman" w:eastAsia="Times New Roman" w:hAnsi="Times New Roman" w:cs="Times New Roman"/>
+          <w:sz w:val="28"/>
+          <w:szCs w:val="28"/>
+        </w:rPr>
+      </w:pPr>
+      <w:r>
+        <w:rPr>
+          <w:rFonts w:ascii="Times New Roman" w:eastAsia="Times New Roman" w:hAnsi="Times New Roman" w:cs="Times New Roman"/>
+          <w:sz w:val="28"/>
+          <w:szCs w:val="28"/>
+        </w:rPr>
+        <w:t>The first workable prototype of the Internet came in the late 1960s with the creation of ARPANET, or the Advanced Research Projects Agency Network. Originally funded by the U.S. Department of Defense, ARPANET used packet switching to allow multiple computers to communicate on a single network. </w:t>
+      </w:r>
+      <w:r>
+        <w:rPr>
+          <w:rFonts w:ascii="Times New Roman" w:eastAsia="Times New Roman" w:hAnsi="Times New Roman" w:cs="Times New Roman"/>
+          <w:sz w:val="28"/>
+          <w:szCs w:val="28"/>
+        </w:rPr>
+        <w:t xml:space="preserve">The major people responsible for the creation of the ARPANET were </w:t>
+      </w:r>
+      <w:r>
+        <w:rPr>
+          <w:rFonts w:ascii="Times New Roman" w:eastAsia="Times New Roman" w:hAnsi="Times New Roman" w:cs="Times New Roman"/>
+          <w:sz w:val="28"/>
+          <w:szCs w:val="28"/>
+        </w:rPr>
+        <w:t>Lawrence G. Roberts</w:t>
+      </w:r>
+      <w:r>
+        <w:rPr>
+          <w:rFonts w:ascii="Times New Roman" w:eastAsia="Times New Roman" w:hAnsi="Times New Roman" w:cs="Times New Roman"/>
+          <w:sz w:val="28"/>
+          <w:szCs w:val="28"/>
+        </w:rPr>
+        <w:t xml:space="preserve"> and </w:t>
+      </w:r>
+      <w:r>
+        <w:rPr>
+          <w:rFonts w:ascii="Times New Roman" w:eastAsia="Times New Roman" w:hAnsi="Times New Roman" w:cs="Times New Roman"/>
+          <w:sz w:val="28"/>
+          <w:szCs w:val="28"/>
+        </w:rPr>
+        <w:t>J.C.R. Licklider</w:t>
+      </w:r>
+      <w:r>
+        <w:rPr>
+          <w:rFonts w:ascii="Times New Roman" w:eastAsia="Times New Roman" w:hAnsi="Times New Roman" w:cs="Times New Roman"/>
+          <w:sz w:val="28"/>
+          <w:szCs w:val="28"/>
+        </w:rPr>
+        <w:t>.</w:t>
+      </w:r>
+    </w:p>
+    <w:p>
+      <w:pPr>
+        <w:spacing w:before="240" w:after="160" w:line="259" w:lineRule="auto"/>
+        <w:rPr>
+          <w:rFonts w:ascii="Times New Roman" w:eastAsia="Times New Roman" w:hAnsi="Times New Roman" w:cs="Times New Roman"/>
+          <w:sz w:val="28"/>
+          <w:szCs w:val="28"/>
+        </w:rPr>
+      </w:pPr>
+      <w:r>
+        <w:rPr>
+          <w:rFonts w:ascii="Times New Roman" w:eastAsia="Times New Roman" w:hAnsi="Times New Roman" w:cs="Times New Roman"/>
+          <w:sz w:val="28"/>
+          <w:szCs w:val="28"/>
+        </w:rPr>
+        <w:t>On the October 29, 1969, computers at Stanford and UCLA connected for the first time. In effect, they were the first hosts on what would one day become the Internet.</w:t>
+      </w:r>
+      <w:r>
+        <w:rPr>
+          <w:rFonts w:ascii="Times New Roman" w:eastAsia="Times New Roman" w:hAnsi="Times New Roman" w:cs="Times New Roman"/>
+          <w:sz w:val="28"/>
+          <w:szCs w:val="28"/>
+        </w:rPr>
+        <w:t xml:space="preserve"> </w:t>
+      </w:r>
+      <w:r>
+        <w:rPr>
+          <w:rFonts w:ascii="Times New Roman" w:eastAsia="Times New Roman" w:hAnsi="Times New Roman" w:cs="Times New Roman"/>
+          <w:sz w:val="28"/>
+          <w:szCs w:val="28"/>
+        </w:rPr>
+        <w:t>The first message sent across the network was supposed to be “Login”, but reportedly, the link between the two colleges crashed on the letter “g”.</w:t>
+      </w:r>
+    </w:p>
+    <w:p>
+      <w:pPr>
+        <w:spacing w:before="240" w:after="160" w:line="259" w:lineRule="auto"/>
+        <w:rPr>
+          <w:rFonts w:ascii="Times New Roman" w:eastAsia="Times New Roman" w:hAnsi="Times New Roman" w:cs="Times New Roman"/>
+          <w:sz w:val="28"/>
+          <w:szCs w:val="28"/>
+        </w:rPr>
+      </w:pPr>
+      <w:r>
+        <w:rPr>
+          <w:rFonts w:ascii="Times New Roman" w:eastAsia="Times New Roman" w:hAnsi="Times New Roman" w:cs="Times New Roman"/>
+          <w:sz w:val="28"/>
+          <w:szCs w:val="28"/>
+        </w:rPr>
+        <w:t>B</w:t>
+      </w:r>
+      <w:r>
+        <w:rPr>
+          <w:rFonts w:ascii="Times New Roman" w:eastAsia="Times New Roman" w:hAnsi="Times New Roman" w:cs="Times New Roman"/>
+          <w:sz w:val="28"/>
+          <w:szCs w:val="28"/>
+        </w:rPr>
+        <w:t>y the end of 1969, four host computers were connected together into the initial ARPANET, and the budding Internet was off the ground. Even at this early stage, it should be noted that the networking research incorporated both work on the underlying network and work on how to utilize the network.</w:t>
+      </w:r>
+    </w:p>
+    <w:p>
+      <w:pPr>
+        <w:spacing w:before="240" w:after="160" w:line="259" w:lineRule="auto"/>
+        <w:rPr>
+          <w:rFonts w:ascii="Times New Roman" w:eastAsia="Times New Roman" w:hAnsi="Times New Roman" w:cs="Times New Roman"/>
+          <w:b/>
+          <w:bCs/>
+          <w:sz w:val="28"/>
+          <w:szCs w:val="28"/>
+          <w:lang w:val="en-US"/>
+        </w:rPr>
+      </w:pPr>
+      <w:r>
+        <w:rPr>
+          <w:rFonts w:ascii="Times New Roman" w:eastAsia="Times New Roman" w:hAnsi="Times New Roman" w:cs="Times New Roman"/>
+          <w:b/>
+          <w:bCs/>
+          <w:sz w:val="28"/>
+          <w:szCs w:val="28"/>
+          <w:lang w:val="en-US"/>
+        </w:rPr>
+        <w:t>1971: Email</w:t>
+      </w:r>
+    </w:p>
+    <w:p>
+      <w:pPr>
+        <w:spacing w:before="240" w:after="160" w:line="259" w:lineRule="auto"/>
+        <w:rPr>
+          <w:rFonts w:ascii="Times New Roman" w:eastAsia="Times New Roman" w:hAnsi="Times New Roman" w:cs="Times New Roman"/>
+          <w:sz w:val="28"/>
+          <w:szCs w:val="28"/>
+        </w:rPr>
+      </w:pPr>
+      <w:r>
+        <w:rPr>
+          <w:rFonts w:ascii="Times New Roman" w:eastAsia="Times New Roman" w:hAnsi="Times New Roman" w:cs="Times New Roman"/>
+          <w:sz w:val="28"/>
+          <w:szCs w:val="28"/>
+        </w:rPr>
+        <w:t>Email was first developed in 1971 by Ray Tomlinson, who also made the decision to use the “@” symbol to separate the user name from the computer name (which later on became the domain name).</w:t>
+      </w:r>
+    </w:p>
+    <w:p>
+      <w:pPr>
+        <w:spacing w:before="240" w:after="160" w:line="259" w:lineRule="auto"/>
+        <w:rPr>
+          <w:rFonts w:ascii="Times New Roman" w:eastAsia="Times New Roman" w:hAnsi="Times New Roman" w:cs="Times New Roman"/>
+          <w:b/>
+          <w:bCs/>
+          <w:sz w:val="28"/>
+          <w:szCs w:val="28"/>
+          <w:lang w:val="en-US"/>
+        </w:rPr>
+      </w:pPr>
+      <w:r>
+        <w:rPr>
+          <w:rFonts w:ascii="Times New Roman" w:eastAsia="Times New Roman" w:hAnsi="Times New Roman" w:cs="Times New Roman"/>
+          <w:b/>
+          <w:bCs/>
+          <w:sz w:val="28"/>
+          <w:szCs w:val="28"/>
+          <w:lang w:val="en-US"/>
+        </w:rPr>
+        <w:t>1972: CYCLADES</w:t>
+      </w:r>
+    </w:p>
+    <w:p>
+      <w:pPr>
+        <w:spacing w:before="240" w:after="160" w:line="259" w:lineRule="auto"/>
+        <w:rPr>
+          <w:rFonts w:ascii="Times New Roman" w:eastAsia="Times New Roman" w:hAnsi="Times New Roman" w:cs="Times New Roman"/>
+          <w:sz w:val="28"/>
+          <w:szCs w:val="28"/>
+          <w:lang w:val="en-US"/>
+        </w:rPr>
+      </w:pPr>
+      <w:r>
+        <w:rPr>
+          <w:rFonts w:ascii="Times New Roman" w:eastAsia="Times New Roman" w:hAnsi="Times New Roman" w:cs="Times New Roman"/>
+          <w:sz w:val="28"/>
+          <w:szCs w:val="28"/>
+          <w:lang w:val="en-US"/>
+        </w:rPr>
+        <w:lastRenderedPageBreak/>
+        <w:t>France began its own Arpanet-like project in 1972, called CYCLADES. While Cyclades was eventually shut down, it did pioneer a key idea: the host computer should be responsible for data transmission rather than the network itself.</w:t>
+      </w:r>
+      <w:r>
+        <w:rPr>
+          <w:rFonts w:ascii="Times New Roman" w:eastAsia="Times New Roman" w:hAnsi="Times New Roman" w:cs="Times New Roman"/>
+          <w:sz w:val="28"/>
+          <w:szCs w:val="28"/>
+          <w:lang w:val="en-US"/>
+        </w:rPr>
+        <w:t xml:space="preserve"> </w:t>
+      </w:r>
+    </w:p>
+    <w:p>
+      <w:pPr>
+        <w:spacing w:before="240" w:after="160" w:line="259" w:lineRule="auto"/>
+        <w:rPr>
+          <w:rFonts w:ascii="Times New Roman" w:eastAsia="Times New Roman" w:hAnsi="Times New Roman" w:cs="Times New Roman"/>
+          <w:sz w:val="28"/>
+          <w:szCs w:val="28"/>
+          <w:lang w:val="en-US"/>
+        </w:rPr>
+      </w:pPr>
+      <w:r>
+        <w:rPr>
+          <w:rFonts w:ascii="Times New Roman" w:eastAsia="Times New Roman" w:hAnsi="Times New Roman" w:cs="Times New Roman"/>
+          <w:b/>
+          <w:bCs/>
+          <w:sz w:val="28"/>
+          <w:szCs w:val="28"/>
+          <w:lang w:val="en-US"/>
+        </w:rPr>
+        <w:t xml:space="preserve">1973: </w:t>
+      </w:r>
+      <w:r>
+        <w:rPr>
+          <w:rFonts w:ascii="Times New Roman" w:eastAsia="Times New Roman" w:hAnsi="Times New Roman" w:cs="Times New Roman"/>
+          <w:b/>
+          <w:bCs/>
+          <w:sz w:val="28"/>
+          <w:szCs w:val="28"/>
+          <w:lang w:val="en-US"/>
+        </w:rPr>
+        <w:t>ARPANET and E-Mail</w:t>
+      </w:r>
+    </w:p>
+    <w:p>
+      <w:pPr>
+        <w:spacing w:before="240" w:after="160" w:line="259" w:lineRule="auto"/>
+        <w:rPr>
+          <w:rFonts w:ascii="Times New Roman" w:eastAsia="Times New Roman" w:hAnsi="Times New Roman" w:cs="Times New Roman"/>
+          <w:sz w:val="28"/>
+          <w:szCs w:val="28"/>
+          <w:lang w:val="en-US"/>
+        </w:rPr>
+      </w:pPr>
+      <w:r>
+        <w:rPr>
+          <w:rFonts w:ascii="Times New Roman" w:eastAsia="Times New Roman" w:hAnsi="Times New Roman" w:cs="Times New Roman"/>
+          <w:sz w:val="28"/>
+          <w:szCs w:val="28"/>
+          <w:lang w:val="en-US"/>
+        </w:rPr>
+        <w:t>ARPANET</w:t>
+      </w:r>
+      <w:r>
+        <w:rPr>
+          <w:rFonts w:ascii="Times New Roman" w:eastAsia="Times New Roman" w:hAnsi="Times New Roman" w:cs="Times New Roman"/>
+          <w:sz w:val="28"/>
+          <w:szCs w:val="28"/>
+          <w:lang w:val="en-US"/>
+        </w:rPr>
+        <w:t xml:space="preserve"> made its first trans-Atlantic connection in 1973, with the University College of London. During the same year, email accounted for 75% of all Arpanet network activity.</w:t>
+      </w:r>
+    </w:p>
+    <w:p>
+      <w:pPr>
+        <w:spacing w:before="240" w:after="160" w:line="259" w:lineRule="auto"/>
+        <w:rPr>
+          <w:rFonts w:ascii="Times New Roman" w:eastAsia="Times New Roman" w:hAnsi="Times New Roman" w:cs="Times New Roman"/>
+          <w:b/>
+          <w:bCs/>
+          <w:sz w:val="28"/>
+          <w:szCs w:val="28"/>
+          <w:lang w:val="en-US"/>
+        </w:rPr>
+      </w:pPr>
+      <w:r>
+        <w:rPr>
+          <w:rFonts w:ascii="Times New Roman" w:eastAsia="Times New Roman" w:hAnsi="Times New Roman" w:cs="Times New Roman"/>
+          <w:b/>
+          <w:bCs/>
+          <w:sz w:val="28"/>
+          <w:szCs w:val="28"/>
+          <w:lang w:val="en-US"/>
+        </w:rPr>
+        <w:t>1974: The beginning of TCP/IP</w:t>
+      </w:r>
+    </w:p>
+    <w:p>
+      <w:pPr>
+        <w:spacing w:before="240" w:after="160" w:line="259" w:lineRule="auto"/>
+        <w:rPr>
+          <w:rFonts w:ascii="Times New Roman" w:eastAsia="Times New Roman" w:hAnsi="Times New Roman" w:cs="Times New Roman"/>
+          <w:sz w:val="28"/>
+          <w:szCs w:val="28"/>
+        </w:rPr>
+      </w:pPr>
+      <w:r>
+        <w:rPr>
+          <w:rFonts w:ascii="Times New Roman" w:eastAsia="Times New Roman" w:hAnsi="Times New Roman" w:cs="Times New Roman"/>
+          <w:sz w:val="28"/>
+          <w:szCs w:val="28"/>
+        </w:rPr>
+        <w:t>The idea of open-architecture networking was first introduced by Kahn shortly after having arrived at DARPA</w:t>
+      </w:r>
+      <w:r>
+        <w:rPr>
+          <w:rFonts w:ascii="Times New Roman" w:eastAsia="Times New Roman" w:hAnsi="Times New Roman" w:cs="Times New Roman"/>
+          <w:sz w:val="28"/>
+          <w:szCs w:val="28"/>
+        </w:rPr>
+        <w:t xml:space="preserve">. This made 1974 a </w:t>
+      </w:r>
+      <w:r>
+        <w:rPr>
+          <w:rFonts w:ascii="Times New Roman" w:eastAsia="Times New Roman" w:hAnsi="Times New Roman" w:cs="Times New Roman"/>
+          <w:sz w:val="28"/>
+          <w:szCs w:val="28"/>
+        </w:rPr>
+        <w:t xml:space="preserve">breakthrough year. A proposal was published to link </w:t>
+      </w:r>
+      <w:proofErr w:type="spellStart"/>
+      <w:r>
+        <w:rPr>
+          <w:rFonts w:ascii="Times New Roman" w:eastAsia="Times New Roman" w:hAnsi="Times New Roman" w:cs="Times New Roman"/>
+          <w:sz w:val="28"/>
+          <w:szCs w:val="28"/>
+        </w:rPr>
+        <w:t>Arpa</w:t>
+      </w:r>
+      <w:proofErr w:type="spellEnd"/>
+      <w:r>
+        <w:rPr>
+          <w:rFonts w:ascii="Times New Roman" w:eastAsia="Times New Roman" w:hAnsi="Times New Roman" w:cs="Times New Roman"/>
+          <w:sz w:val="28"/>
+          <w:szCs w:val="28"/>
+        </w:rPr>
+        <w:t>-like networks together into a so-called “inter-network”, which would have no central control and would work around a transmission control protocol (which eventually became TCP/IP).</w:t>
+      </w:r>
+    </w:p>
+    <w:p>
+      <w:pPr>
+        <w:spacing w:before="240" w:after="160" w:line="259" w:lineRule="auto"/>
+        <w:rPr>
+          <w:rFonts w:ascii="Times New Roman" w:eastAsia="Times New Roman" w:hAnsi="Times New Roman" w:cs="Times New Roman"/>
+          <w:sz w:val="28"/>
+          <w:szCs w:val="28"/>
+          <w:lang w:val="en-US"/>
+        </w:rPr>
+      </w:pPr>
+      <w:r>
+        <w:rPr>
+          <w:rFonts w:ascii="Times New Roman" w:eastAsia="Times New Roman" w:hAnsi="Times New Roman" w:cs="Times New Roman"/>
+          <w:sz w:val="28"/>
+          <w:szCs w:val="28"/>
+          <w:lang w:val="en-US"/>
+        </w:rPr>
+        <w:t>Four ground rules were critical to Kahn’s early thinking:</w:t>
+      </w:r>
+    </w:p>
+    <w:p>
+      <w:pPr>
+        <w:numPr>
+          <w:ilvl w:val="0"/>
+          <w:numId w:val="1"/>
+        </w:numPr>
+        <w:spacing w:before="240" w:after="160" w:line="259" w:lineRule="auto"/>
+        <w:rPr>
+          <w:rFonts w:ascii="Times New Roman" w:eastAsia="Times New Roman" w:hAnsi="Times New Roman" w:cs="Times New Roman"/>
+          <w:sz w:val="28"/>
+          <w:szCs w:val="28"/>
+          <w:lang w:val="en-US"/>
+        </w:rPr>
+      </w:pPr>
+      <w:r>
+        <w:rPr>
+          <w:rFonts w:ascii="Times New Roman" w:eastAsia="Times New Roman" w:hAnsi="Times New Roman" w:cs="Times New Roman"/>
+          <w:sz w:val="28"/>
+          <w:szCs w:val="28"/>
+          <w:lang w:val="en-US"/>
+        </w:rPr>
+        <w:t>Each distinct network would have to stand on its own and no internal changes could be required to any such network to connect it to the Internet.</w:t>
+      </w:r>
+    </w:p>
+    <w:p>
+      <w:pPr>
+        <w:numPr>
+          <w:ilvl w:val="0"/>
+          <w:numId w:val="1"/>
+        </w:numPr>
+        <w:spacing w:before="240" w:after="160" w:line="259" w:lineRule="auto"/>
+        <w:rPr>
+          <w:rFonts w:ascii="Times New Roman" w:eastAsia="Times New Roman" w:hAnsi="Times New Roman" w:cs="Times New Roman"/>
+          <w:sz w:val="28"/>
+          <w:szCs w:val="28"/>
+          <w:lang w:val="en-US"/>
+        </w:rPr>
+      </w:pPr>
+      <w:r>
+        <w:rPr>
+          <w:rFonts w:ascii="Times New Roman" w:eastAsia="Times New Roman" w:hAnsi="Times New Roman" w:cs="Times New Roman"/>
+          <w:sz w:val="28"/>
+          <w:szCs w:val="28"/>
+          <w:lang w:val="en-US"/>
+        </w:rPr>
+        <w:t>Communications would be on a best effort basis. If a packet didn’t make it to the final destination, it would shortly be retransmitted from the source.</w:t>
+      </w:r>
+    </w:p>
+    <w:p>
+      <w:pPr>
+        <w:numPr>
+          <w:ilvl w:val="0"/>
+          <w:numId w:val="1"/>
+        </w:numPr>
+        <w:spacing w:before="240" w:after="160" w:line="259" w:lineRule="auto"/>
+        <w:rPr>
+          <w:rFonts w:ascii="Times New Roman" w:eastAsia="Times New Roman" w:hAnsi="Times New Roman" w:cs="Times New Roman"/>
+          <w:sz w:val="28"/>
+          <w:szCs w:val="28"/>
+          <w:lang w:val="en-US"/>
+        </w:rPr>
+      </w:pPr>
+      <w:r>
+        <w:rPr>
+          <w:rFonts w:ascii="Times New Roman" w:eastAsia="Times New Roman" w:hAnsi="Times New Roman" w:cs="Times New Roman"/>
+          <w:sz w:val="28"/>
+          <w:szCs w:val="28"/>
+          <w:lang w:val="en-US"/>
+        </w:rPr>
+        <w:t xml:space="preserve">Black boxes would be used to connect the networks; these would later be called gateways and routers. </w:t>
+      </w:r>
+    </w:p>
+    <w:p>
+      <w:pPr>
+        <w:numPr>
+          <w:ilvl w:val="0"/>
+          <w:numId w:val="1"/>
+        </w:numPr>
+        <w:spacing w:before="240" w:after="160" w:line="259" w:lineRule="auto"/>
+        <w:rPr>
+          <w:rFonts w:ascii="Times New Roman" w:eastAsia="Times New Roman" w:hAnsi="Times New Roman" w:cs="Times New Roman"/>
+          <w:sz w:val="28"/>
+          <w:szCs w:val="28"/>
+          <w:lang w:val="en-US"/>
+        </w:rPr>
+      </w:pPr>
+      <w:r>
+        <w:rPr>
+          <w:rFonts w:ascii="Times New Roman" w:eastAsia="Times New Roman" w:hAnsi="Times New Roman" w:cs="Times New Roman"/>
+          <w:sz w:val="28"/>
+          <w:szCs w:val="28"/>
+          <w:lang w:val="en-US"/>
+        </w:rPr>
+        <w:t>There would be no global control at the operations level.</w:t>
+      </w:r>
+    </w:p>
+    <w:p>
+      <w:pPr>
+        <w:spacing w:before="240" w:after="160" w:line="259" w:lineRule="auto"/>
+        <w:rPr>
+          <w:rFonts w:ascii="Times New Roman" w:eastAsia="Times New Roman" w:hAnsi="Times New Roman" w:cs="Times New Roman"/>
+          <w:b/>
+          <w:bCs/>
+          <w:sz w:val="28"/>
+          <w:szCs w:val="28"/>
+          <w:lang w:val="en-US"/>
+        </w:rPr>
+      </w:pPr>
+      <w:r>
+        <w:rPr>
+          <w:rFonts w:ascii="Times New Roman" w:eastAsia="Times New Roman" w:hAnsi="Times New Roman" w:cs="Times New Roman"/>
+          <w:b/>
+          <w:bCs/>
+          <w:sz w:val="28"/>
+          <w:szCs w:val="28"/>
+          <w:lang w:val="en-US"/>
+        </w:rPr>
+        <w:t>1977: The PC modem</w:t>
+      </w:r>
+    </w:p>
+    <w:p>
+      <w:pPr>
+        <w:spacing w:before="240" w:after="160" w:line="259" w:lineRule="auto"/>
+        <w:rPr>
+          <w:rFonts w:ascii="Times New Roman" w:eastAsia="Times New Roman" w:hAnsi="Times New Roman" w:cs="Times New Roman"/>
+          <w:sz w:val="28"/>
+          <w:szCs w:val="28"/>
+        </w:rPr>
+      </w:pPr>
+      <w:r>
+        <w:rPr>
+          <w:rFonts w:ascii="Times New Roman" w:eastAsia="Times New Roman" w:hAnsi="Times New Roman" w:cs="Times New Roman"/>
+          <w:sz w:val="28"/>
+          <w:szCs w:val="28"/>
+        </w:rPr>
+        <w:t>1977 was a big year for the development of the Internet as we know it today. It’s the year the first PC modem, developed by Dennis Hayes and Dale Heatherington, was introduced and initially </w:t>
+      </w:r>
+      <w:r>
+        <w:rPr>
+          <w:rFonts w:ascii="Times New Roman" w:eastAsia="Times New Roman" w:hAnsi="Times New Roman" w:cs="Times New Roman"/>
+          <w:sz w:val="28"/>
+          <w:szCs w:val="28"/>
+        </w:rPr>
+        <w:t>sold to computer hobbyists</w:t>
+      </w:r>
+      <w:r>
+        <w:rPr>
+          <w:rFonts w:ascii="Times New Roman" w:eastAsia="Times New Roman" w:hAnsi="Times New Roman" w:cs="Times New Roman"/>
+          <w:sz w:val="28"/>
+          <w:szCs w:val="28"/>
+        </w:rPr>
+        <w:t>.</w:t>
+      </w:r>
+    </w:p>
+    <w:p>
+      <w:pPr>
+        <w:spacing w:before="240" w:after="160" w:line="259" w:lineRule="auto"/>
+        <w:rPr>
+          <w:rFonts w:ascii="Times New Roman" w:eastAsia="Times New Roman" w:hAnsi="Times New Roman" w:cs="Times New Roman"/>
+          <w:b/>
+          <w:bCs/>
+          <w:sz w:val="28"/>
+          <w:szCs w:val="28"/>
+          <w:lang w:val="en-US"/>
+        </w:rPr>
+      </w:pPr>
+      <w:r>
+        <w:rPr>
+          <w:rFonts w:ascii="Times New Roman" w:eastAsia="Times New Roman" w:hAnsi="Times New Roman" w:cs="Times New Roman"/>
+          <w:b/>
+          <w:bCs/>
+          <w:sz w:val="28"/>
+          <w:szCs w:val="28"/>
+          <w:lang w:val="en-US"/>
+        </w:rPr>
+        <w:t>1983: Arpanet computers switch over to TCP/IP</w:t>
+      </w:r>
+    </w:p>
+    <w:p>
+      <w:pPr>
+        <w:spacing w:before="240" w:after="160" w:line="259" w:lineRule="auto"/>
+        <w:rPr>
+          <w:rFonts w:ascii="Times New Roman" w:eastAsia="Times New Roman" w:hAnsi="Times New Roman" w:cs="Times New Roman"/>
+          <w:sz w:val="28"/>
+          <w:szCs w:val="28"/>
+          <w:lang w:val="en-US"/>
+        </w:rPr>
+      </w:pPr>
+      <w:r>
+        <w:rPr>
+          <w:rFonts w:ascii="Times New Roman" w:eastAsia="Times New Roman" w:hAnsi="Times New Roman" w:cs="Times New Roman"/>
+          <w:sz w:val="28"/>
+          <w:szCs w:val="28"/>
+          <w:lang w:val="en-US"/>
+        </w:rPr>
+        <w:t xml:space="preserve">This year was also a major breakthrough. In </w:t>
+      </w:r>
+      <w:r>
+        <w:rPr>
+          <w:rFonts w:ascii="Times New Roman" w:eastAsia="Times New Roman" w:hAnsi="Times New Roman" w:cs="Times New Roman"/>
+          <w:sz w:val="28"/>
+          <w:szCs w:val="28"/>
+          <w:lang w:val="en-US"/>
+        </w:rPr>
+        <w:t>January 1, 1983 was the deadline for Arpanet computers to </w:t>
+      </w:r>
+      <w:r>
+        <w:rPr>
+          <w:rFonts w:ascii="Times New Roman" w:eastAsia="Times New Roman" w:hAnsi="Times New Roman" w:cs="Times New Roman"/>
+          <w:b/>
+          <w:bCs/>
+          <w:sz w:val="28"/>
+          <w:szCs w:val="28"/>
+          <w:lang w:val="en-US"/>
+        </w:rPr>
+        <w:t>switch over to the TCP/IP protocols</w:t>
+      </w:r>
+      <w:r>
+        <w:rPr>
+          <w:rFonts w:ascii="Times New Roman" w:eastAsia="Times New Roman" w:hAnsi="Times New Roman" w:cs="Times New Roman"/>
+          <w:sz w:val="28"/>
+          <w:szCs w:val="28"/>
+          <w:lang w:val="en-US"/>
+        </w:rPr>
+        <w:t xml:space="preserve"> developed by Vinton </w:t>
+      </w:r>
+      <w:r>
+        <w:rPr>
+          <w:rFonts w:ascii="Times New Roman" w:eastAsia="Times New Roman" w:hAnsi="Times New Roman" w:cs="Times New Roman"/>
+          <w:sz w:val="28"/>
+          <w:szCs w:val="28"/>
+          <w:lang w:val="en-US"/>
+        </w:rPr>
+        <w:lastRenderedPageBreak/>
+        <w:t>Cerf. A few hundred computers were affected by the switch. The name server was also developed in ’83.</w:t>
+      </w:r>
+    </w:p>
+    <w:p>
+      <w:pPr>
+        <w:spacing w:before="240" w:after="160" w:line="259" w:lineRule="auto"/>
+        <w:rPr>
+          <w:rFonts w:ascii="Times New Roman" w:eastAsia="Times New Roman" w:hAnsi="Times New Roman" w:cs="Times New Roman"/>
+          <w:b/>
+          <w:bCs/>
+          <w:sz w:val="28"/>
+          <w:szCs w:val="28"/>
+          <w:lang w:val="en-US"/>
+        </w:rPr>
+      </w:pPr>
+      <w:r>
+        <w:rPr>
+          <w:rFonts w:ascii="Times New Roman" w:eastAsia="Times New Roman" w:hAnsi="Times New Roman" w:cs="Times New Roman"/>
+          <w:b/>
+          <w:bCs/>
+          <w:sz w:val="28"/>
+          <w:szCs w:val="28"/>
+          <w:lang w:val="en-US"/>
+        </w:rPr>
+        <w:t>1984: Domain Name System (DNS)</w:t>
+      </w:r>
+    </w:p>
+    <w:p>
+      <w:pPr>
+        <w:spacing w:before="240" w:after="160" w:line="259" w:lineRule="auto"/>
+        <w:rPr>
+          <w:rFonts w:ascii="Times New Roman" w:eastAsia="Times New Roman" w:hAnsi="Times New Roman" w:cs="Times New Roman"/>
+          <w:sz w:val="28"/>
+          <w:szCs w:val="28"/>
+        </w:rPr>
+      </w:pPr>
+      <w:r>
+        <w:rPr>
+          <w:rFonts w:ascii="Times New Roman" w:eastAsia="Times New Roman" w:hAnsi="Times New Roman" w:cs="Times New Roman"/>
+          <w:sz w:val="28"/>
+          <w:szCs w:val="28"/>
+        </w:rPr>
+        <w:t>The domain name system was created in 1984 along with the first Domain Name Servers (DNS). The domain name system was important in that it made addresses on the Internet more human-friendly compared to its numerical IP address counterparts. DNS servers allowed Internet users to type in an easy-to-remember domain name and then converted it to the IP address automatically.</w:t>
+      </w:r>
+    </w:p>
+    <w:p>
+      <w:pPr>
+        <w:spacing w:before="240" w:after="160" w:line="259" w:lineRule="auto"/>
+        <w:rPr>
+          <w:rFonts w:ascii="Times New Roman" w:eastAsia="Times New Roman" w:hAnsi="Times New Roman" w:cs="Times New Roman"/>
+          <w:b/>
+          <w:bCs/>
+          <w:sz w:val="28"/>
+          <w:szCs w:val="28"/>
+          <w:lang w:val="en-US"/>
+        </w:rPr>
+      </w:pPr>
+      <w:r>
+        <w:rPr>
+          <w:rFonts w:ascii="Times New Roman" w:eastAsia="Times New Roman" w:hAnsi="Times New Roman" w:cs="Times New Roman"/>
+          <w:b/>
+          <w:bCs/>
+          <w:sz w:val="28"/>
+          <w:szCs w:val="28"/>
+          <w:lang w:val="en-US"/>
+        </w:rPr>
+        <w:t>The Internet grows</w:t>
+      </w:r>
+      <w:r>
+        <w:rPr>
+          <w:rFonts w:ascii="Times New Roman" w:eastAsia="Times New Roman" w:hAnsi="Times New Roman" w:cs="Times New Roman"/>
+          <w:b/>
+          <w:bCs/>
+          <w:sz w:val="28"/>
+          <w:szCs w:val="28"/>
+          <w:lang w:val="en-US"/>
+        </w:rPr>
+        <w:t xml:space="preserve">: </w:t>
+      </w:r>
+      <w:r>
+        <w:rPr>
+          <w:rFonts w:ascii="Times New Roman" w:eastAsia="Times New Roman" w:hAnsi="Times New Roman" w:cs="Times New Roman"/>
+          <w:sz w:val="28"/>
+          <w:szCs w:val="28"/>
+          <w:lang w:val="en-US"/>
+        </w:rPr>
+        <w:t>By 1987, there were nearly </w:t>
+      </w:r>
+      <w:r>
+        <w:rPr>
+          <w:rFonts w:ascii="Times New Roman" w:eastAsia="Times New Roman" w:hAnsi="Times New Roman" w:cs="Times New Roman"/>
+          <w:b/>
+          <w:bCs/>
+          <w:sz w:val="28"/>
+          <w:szCs w:val="28"/>
+          <w:lang w:val="en-US"/>
+        </w:rPr>
+        <w:t>30,000 hosts on the Internet</w:t>
+      </w:r>
+      <w:r>
+        <w:rPr>
+          <w:rFonts w:ascii="Times New Roman" w:eastAsia="Times New Roman" w:hAnsi="Times New Roman" w:cs="Times New Roman"/>
+          <w:sz w:val="28"/>
+          <w:szCs w:val="28"/>
+          <w:lang w:val="en-US"/>
+        </w:rPr>
+        <w:t>. The original Arpanet protocol had been limited to 1,000 hosts, but the adoption of the TCP/IP standard made larger numbers of hosts possible.</w:t>
+      </w:r>
+    </w:p>
+    <w:p>
+      <w:pPr>
+        <w:spacing w:before="240" w:after="160" w:line="259" w:lineRule="auto"/>
+        <w:rPr>
+          <w:rFonts w:ascii="Times New Roman" w:eastAsia="Times New Roman" w:hAnsi="Times New Roman" w:cs="Times New Roman"/>
+          <w:b/>
+          <w:bCs/>
+          <w:sz w:val="28"/>
+          <w:szCs w:val="28"/>
+          <w:lang w:val="en-US"/>
+        </w:rPr>
+      </w:pPr>
+      <w:r>
+        <w:rPr>
+          <w:rFonts w:ascii="Times New Roman" w:eastAsia="Times New Roman" w:hAnsi="Times New Roman" w:cs="Times New Roman"/>
+          <w:b/>
+          <w:bCs/>
+          <w:sz w:val="28"/>
+          <w:szCs w:val="28"/>
+          <w:lang w:val="en-US"/>
+        </w:rPr>
+        <w:t>1989: The proposal for the World Wide Web</w:t>
+      </w:r>
+    </w:p>
+    <w:p>
+      <w:pPr>
+        <w:spacing w:before="240" w:after="160" w:line="259" w:lineRule="auto"/>
+        <w:rPr>
+          <w:rFonts w:ascii="Times New Roman" w:eastAsia="Times New Roman" w:hAnsi="Times New Roman" w:cs="Times New Roman"/>
+          <w:sz w:val="28"/>
+          <w:szCs w:val="28"/>
+        </w:rPr>
+      </w:pPr>
+      <w:r>
+        <w:rPr>
+          <w:rFonts w:ascii="Times New Roman" w:eastAsia="Times New Roman" w:hAnsi="Times New Roman" w:cs="Times New Roman"/>
+          <w:sz w:val="28"/>
+          <w:szCs w:val="28"/>
+        </w:rPr>
+        <w:t xml:space="preserve">1989 also brought about the proposal for the World Wide Web, written by Tim Berners-Lee. It was originally published in the March issue of </w:t>
+      </w:r>
+      <w:proofErr w:type="spellStart"/>
+      <w:r>
+        <w:rPr>
+          <w:rFonts w:ascii="Times New Roman" w:eastAsia="Times New Roman" w:hAnsi="Times New Roman" w:cs="Times New Roman"/>
+          <w:sz w:val="28"/>
+          <w:szCs w:val="28"/>
+        </w:rPr>
+        <w:t>MacWorld</w:t>
+      </w:r>
+      <w:proofErr w:type="spellEnd"/>
+      <w:r>
+        <w:rPr>
+          <w:rFonts w:ascii="Times New Roman" w:eastAsia="Times New Roman" w:hAnsi="Times New Roman" w:cs="Times New Roman"/>
+          <w:sz w:val="28"/>
+          <w:szCs w:val="28"/>
+        </w:rPr>
+        <w:t>, and then redistributed in May 1990. It was written to persuade CERN that a global hypertext system was in CERN’s best interest. It was originally called “Mesh”; the term “World Wide Web” was coined while Berners-Lee was writing the code in 1990.</w:t>
+      </w:r>
+    </w:p>
+    <w:p>
+      <w:pPr>
+        <w:spacing w:before="240" w:after="160" w:line="259" w:lineRule="auto"/>
+        <w:rPr>
+          <w:rFonts w:ascii="Times New Roman" w:eastAsia="Times New Roman" w:hAnsi="Times New Roman" w:cs="Times New Roman"/>
+          <w:sz w:val="28"/>
+          <w:szCs w:val="28"/>
+        </w:rPr>
+      </w:pPr>
+      <w:r>
+        <w:rPr>
+          <w:rFonts w:ascii="Times New Roman" w:eastAsia="Times New Roman" w:hAnsi="Times New Roman" w:cs="Times New Roman"/>
+          <w:sz w:val="28"/>
+          <w:szCs w:val="28"/>
+        </w:rPr>
+        <w:t>1990 also brought about the first commercial dial-up Internet provider, The World. The same year, Arpanet ceased to exist.</w:t>
+      </w:r>
+    </w:p>
+    <w:p>
+      <w:pPr>
+        <w:spacing w:before="240" w:after="160" w:line="259" w:lineRule="auto"/>
+        <w:rPr>
+          <w:rFonts w:ascii="Times New Roman" w:eastAsia="Times New Roman" w:hAnsi="Times New Roman" w:cs="Times New Roman"/>
+          <w:b/>
+          <w:bCs/>
+          <w:sz w:val="28"/>
+          <w:szCs w:val="28"/>
+          <w:lang w:val="en-US"/>
+        </w:rPr>
+      </w:pPr>
+      <w:r>
+        <w:rPr>
+          <w:rFonts w:ascii="Times New Roman" w:eastAsia="Times New Roman" w:hAnsi="Times New Roman" w:cs="Times New Roman"/>
+          <w:b/>
+          <w:bCs/>
+          <w:sz w:val="28"/>
+          <w:szCs w:val="28"/>
+          <w:lang w:val="en-US"/>
+        </w:rPr>
+        <w:t>1991: First web page created</w:t>
+      </w:r>
+    </w:p>
+    <w:p>
+      <w:pPr>
+        <w:spacing w:before="240" w:after="160" w:line="259" w:lineRule="auto"/>
+        <w:rPr>
+          <w:rFonts w:ascii="Times New Roman" w:eastAsia="Times New Roman" w:hAnsi="Times New Roman" w:cs="Times New Roman"/>
+          <w:sz w:val="28"/>
+          <w:szCs w:val="28"/>
+          <w:lang w:val="en-US"/>
+        </w:rPr>
+      </w:pPr>
+      <w:r>
+        <w:rPr>
+          <w:rFonts w:ascii="Times New Roman" w:eastAsia="Times New Roman" w:hAnsi="Times New Roman" w:cs="Times New Roman"/>
+          <w:sz w:val="28"/>
+          <w:szCs w:val="28"/>
+        </w:rPr>
+        <w:t>1991 brought some major innovations to the world of the Internet. The first web page was created and, much like the first email explained what email was, its purpose was to explain what the World Wide Web was.</w:t>
+      </w:r>
+    </w:p>
+    <w:p>
+      <w:pPr>
+        <w:spacing w:before="240" w:after="160" w:line="259" w:lineRule="auto"/>
+        <w:rPr>
+          <w:rFonts w:ascii="Times New Roman" w:eastAsia="Times New Roman" w:hAnsi="Times New Roman" w:cs="Times New Roman"/>
+          <w:b/>
+          <w:bCs/>
+          <w:sz w:val="28"/>
+          <w:szCs w:val="28"/>
+        </w:rPr>
+      </w:pPr>
+      <w:r>
+        <w:rPr>
+          <w:rFonts w:ascii="Times New Roman" w:eastAsia="Times New Roman" w:hAnsi="Times New Roman" w:cs="Times New Roman"/>
+          <w:b/>
+          <w:bCs/>
+          <w:noProof/>
+          <w:sz w:val="28"/>
+          <w:szCs w:val="28"/>
+        </w:rPr>
+        <w:lastRenderedPageBreak/>
+        <w:drawing>
+          <wp:inline distT="0" distB="0" distL="0" distR="0" wp14:anchorId="1DA72068" wp14:editId="33E9F51E">
+            <wp:extent cx="5238750" cy="3676650"/>
+            <wp:effectExtent l="0" t="0" r="0" b="0"/>
+            <wp:docPr id="2" name="Picture 2"/>
+            <wp:cNvGraphicFramePr>
+              <a:graphicFrameLocks xmlns:a="http://schemas.openxmlformats.org/drawingml/2006/main" noChangeAspect="1"/>
+            </wp:cNvGraphicFramePr>
+            <a:graphic xmlns:a="http://schemas.openxmlformats.org/drawingml/2006/main">
+              <a:graphicData uri="http://schemas.openxmlformats.org/drawingml/2006/picture">
+                <pic:pic xmlns:pic="http://schemas.openxmlformats.org/drawingml/2006/picture">
+                  <pic:nvPicPr>
+                    <pic:cNvPr id="2" name="firstwebpage.png"/>
+                    <pic:cNvPicPr/>
+                  </pic:nvPicPr>
+                  <pic:blipFill>
+                    <a:blip r:embed="rId6">
+                      <a:extLst>
+                        <a:ext uri="{28A0092B-C50C-407E-A947-70E740481C1C}">
+                          <a14:useLocalDpi xmlns:a14="http://schemas.microsoft.com/office/drawing/2010/main" val="0"/>
+                        </a:ext>
+                      </a:extLst>
+                    </a:blip>
+                    <a:stretch>
+                      <a:fillRect/>
+                    </a:stretch>
+                  </pic:blipFill>
+                  <pic:spPr>
+                    <a:xfrm>
+                      <a:off x="0" y="0"/>
+                      <a:ext cx="5238750" cy="3676650"/>
+                    </a:xfrm>
+                    <a:prstGeom prst="rect">
+                      <a:avLst/>
+                    </a:prstGeom>
+                  </pic:spPr>
+                </pic:pic>
+              </a:graphicData>
+            </a:graphic>
+          </wp:inline>
+        </w:drawing>
+      </w:r>
+    </w:p>
+    <w:p>
+      <w:pPr>
+        <w:spacing w:before="240" w:after="160" w:line="259" w:lineRule="auto"/>
+        <w:rPr>
+          <w:rFonts w:ascii="Times New Roman" w:eastAsia="Times New Roman" w:hAnsi="Times New Roman" w:cs="Times New Roman"/>
+          <w:b/>
+          <w:bCs/>
+          <w:sz w:val="28"/>
+          <w:szCs w:val="28"/>
+          <w:lang w:val="en-US"/>
+        </w:rPr>
+      </w:pPr>
+      <w:r>
+        <w:rPr>
+          <w:rFonts w:ascii="Times New Roman" w:eastAsia="Times New Roman" w:hAnsi="Times New Roman" w:cs="Times New Roman"/>
+          <w:b/>
+          <w:bCs/>
+          <w:sz w:val="28"/>
+          <w:szCs w:val="28"/>
+          <w:lang w:val="en-US"/>
+        </w:rPr>
+        <w:t>1993: Mosaic – first graphical web browser for the general public</w:t>
+      </w:r>
+    </w:p>
+    <w:p>
+      <w:pPr>
+        <w:spacing w:before="240" w:after="160" w:line="259" w:lineRule="auto"/>
+        <w:rPr>
+          <w:rFonts w:ascii="Times New Roman" w:eastAsia="Times New Roman" w:hAnsi="Times New Roman" w:cs="Times New Roman"/>
+          <w:sz w:val="28"/>
+          <w:szCs w:val="28"/>
+        </w:rPr>
+      </w:pPr>
+      <w:r>
+        <w:rPr>
+          <w:rFonts w:ascii="Times New Roman" w:eastAsia="Times New Roman" w:hAnsi="Times New Roman" w:cs="Times New Roman"/>
+          <w:sz w:val="28"/>
+          <w:szCs w:val="28"/>
+        </w:rPr>
+        <w:t>The first widely downloaded Internet browser, Mosaic, was released in 1993. While Mosaic wasn’t the first web browser, it is considered the first browser to make the Internet easily accessible to non-techies.</w:t>
+      </w:r>
+    </w:p>
+    <w:p>
+      <w:pPr>
+        <w:spacing w:before="240" w:after="160" w:line="259" w:lineRule="auto"/>
+        <w:rPr>
+          <w:rFonts w:ascii="Times New Roman" w:eastAsia="Times New Roman" w:hAnsi="Times New Roman" w:cs="Times New Roman"/>
+          <w:b/>
+          <w:bCs/>
+          <w:sz w:val="28"/>
+          <w:szCs w:val="28"/>
+          <w:lang w:val="en-US"/>
+        </w:rPr>
+      </w:pPr>
+      <w:r>
+        <w:rPr>
+          <w:rFonts w:ascii="Times New Roman" w:eastAsia="Times New Roman" w:hAnsi="Times New Roman" w:cs="Times New Roman"/>
+          <w:b/>
+          <w:bCs/>
+          <w:sz w:val="28"/>
+          <w:szCs w:val="28"/>
+          <w:lang w:val="en-US"/>
+        </w:rPr>
+        <w:t>1995: Commercialization of the internet</w:t>
+      </w:r>
+    </w:p>
+    <w:p>
+      <w:pPr>
+        <w:spacing w:before="240" w:after="160" w:line="259" w:lineRule="auto"/>
+        <w:rPr>
+          <w:rFonts w:ascii="Times New Roman" w:eastAsia="Times New Roman" w:hAnsi="Times New Roman" w:cs="Times New Roman"/>
+          <w:sz w:val="28"/>
+          <w:szCs w:val="28"/>
+          <w:lang w:val="en-US"/>
+        </w:rPr>
+      </w:pPr>
+      <w:r>
+        <w:rPr>
+          <w:rFonts w:ascii="Times New Roman" w:eastAsia="Times New Roman" w:hAnsi="Times New Roman" w:cs="Times New Roman"/>
+          <w:sz w:val="28"/>
+          <w:szCs w:val="28"/>
+          <w:lang w:val="en-US"/>
+        </w:rPr>
+        <w:t>1995 is often considered the first year the web became commercialized. While there were commercial enterprises online prior to ’95, there were a few key developments that happened that year. First, SSL (Secure Sockets Layer) encryption was developed by Netscape, making it safer to conduct financial transactions (like credit card payments) online.</w:t>
+      </w:r>
+    </w:p>
+    <w:p>
+      <w:pPr>
+        <w:spacing w:before="240" w:after="160" w:line="259" w:lineRule="auto"/>
+        <w:rPr>
+          <w:rFonts w:ascii="Times New Roman" w:eastAsia="Times New Roman" w:hAnsi="Times New Roman" w:cs="Times New Roman"/>
+          <w:sz w:val="28"/>
+          <w:szCs w:val="28"/>
+          <w:lang w:val="en-US"/>
+        </w:rPr>
+      </w:pPr>
+      <w:r>
+        <w:rPr>
+          <w:rFonts w:ascii="Times New Roman" w:eastAsia="Times New Roman" w:hAnsi="Times New Roman" w:cs="Times New Roman"/>
+          <w:sz w:val="28"/>
+          <w:szCs w:val="28"/>
+          <w:lang w:val="en-US"/>
+        </w:rPr>
+        <w:t>In addition, two major online businesses got their start the same year. The first sale on “Echo Bay” was made that year. Echo Bay</w:t>
+      </w:r>
+      <w:r>
+        <w:rPr>
+          <w:rFonts w:ascii="Times New Roman" w:eastAsia="Times New Roman" w:hAnsi="Times New Roman" w:cs="Times New Roman"/>
+          <w:sz w:val="28"/>
+          <w:szCs w:val="28"/>
+          <w:lang w:val="en-US"/>
+        </w:rPr>
+        <w:t xml:space="preserve"> later </w:t>
+      </w:r>
+      <w:r>
+        <w:rPr>
+          <w:rFonts w:ascii="Times New Roman" w:eastAsia="Times New Roman" w:hAnsi="Times New Roman" w:cs="Times New Roman"/>
+          <w:sz w:val="28"/>
+          <w:szCs w:val="28"/>
+          <w:lang w:val="en-US"/>
+        </w:rPr>
+        <w:t>became eBay. Amazon</w:t>
+      </w:r>
+      <w:r>
+        <w:rPr>
+          <w:rFonts w:ascii="Times New Roman" w:eastAsia="Times New Roman" w:hAnsi="Times New Roman" w:cs="Times New Roman"/>
+          <w:sz w:val="28"/>
+          <w:szCs w:val="28"/>
+          <w:lang w:val="en-US"/>
+        </w:rPr>
+        <w:t xml:space="preserve"> </w:t>
+      </w:r>
+      <w:r>
+        <w:rPr>
+          <w:rFonts w:ascii="Times New Roman" w:eastAsia="Times New Roman" w:hAnsi="Times New Roman" w:cs="Times New Roman"/>
+          <w:sz w:val="28"/>
+          <w:szCs w:val="28"/>
+          <w:lang w:val="en-US"/>
+        </w:rPr>
+        <w:t>also started in 1995</w:t>
+      </w:r>
+      <w:r>
+        <w:rPr>
+          <w:rFonts w:ascii="Times New Roman" w:eastAsia="Times New Roman" w:hAnsi="Times New Roman" w:cs="Times New Roman"/>
+          <w:sz w:val="28"/>
+          <w:szCs w:val="28"/>
+          <w:lang w:val="en-US"/>
+        </w:rPr>
+        <w:t>.</w:t>
+      </w:r>
+    </w:p>
+    <w:p>
+      <w:pPr>
+        <w:spacing w:before="240" w:after="160" w:line="259" w:lineRule="auto"/>
+        <w:rPr>
+          <w:rFonts w:ascii="Times New Roman" w:eastAsia="Times New Roman" w:hAnsi="Times New Roman" w:cs="Times New Roman"/>
+          <w:b/>
+          <w:bCs/>
+          <w:sz w:val="28"/>
+          <w:szCs w:val="28"/>
+          <w:lang w:val="en-US"/>
+        </w:rPr>
+      </w:pPr>
+      <w:r>
+        <w:rPr>
+          <w:rFonts w:ascii="Times New Roman" w:eastAsia="Times New Roman" w:hAnsi="Times New Roman" w:cs="Times New Roman"/>
+          <w:b/>
+          <w:bCs/>
+          <w:sz w:val="28"/>
+          <w:szCs w:val="28"/>
+          <w:lang w:val="en-US"/>
+        </w:rPr>
+        <w:t>1996: First web-based (webmail) service</w:t>
+      </w:r>
+    </w:p>
+    <w:p>
+      <w:pPr>
+        <w:spacing w:before="240" w:after="160" w:line="259" w:lineRule="auto"/>
+        <w:rPr>
+          <w:rFonts w:ascii="Times New Roman" w:eastAsia="Times New Roman" w:hAnsi="Times New Roman" w:cs="Times New Roman"/>
+          <w:sz w:val="28"/>
+          <w:szCs w:val="28"/>
+          <w:lang w:val="en-US"/>
+        </w:rPr>
+      </w:pPr>
+      <w:r>
+        <w:rPr>
+          <w:rFonts w:ascii="Times New Roman" w:eastAsia="Times New Roman" w:hAnsi="Times New Roman" w:cs="Times New Roman"/>
+          <w:sz w:val="28"/>
+          <w:szCs w:val="28"/>
+        </w:rPr>
+        <w:t>In 1996, </w:t>
+      </w:r>
+      <w:r>
+        <w:rPr>
+          <w:rFonts w:ascii="Times New Roman" w:eastAsia="Times New Roman" w:hAnsi="Times New Roman" w:cs="Times New Roman"/>
+          <w:sz w:val="28"/>
+          <w:szCs w:val="28"/>
+        </w:rPr>
+        <w:t>Hotmail</w:t>
+      </w:r>
+      <w:r>
+        <w:rPr>
+          <w:rFonts w:ascii="Times New Roman" w:eastAsia="Times New Roman" w:hAnsi="Times New Roman" w:cs="Times New Roman"/>
+          <w:sz w:val="28"/>
+          <w:szCs w:val="28"/>
+        </w:rPr>
+        <w:t xml:space="preserve"> the first webmail service, was launched.</w:t>
+      </w:r>
+    </w:p>
+    <w:p>
+      <w:pPr>
+        <w:spacing w:before="240" w:after="160" w:line="259" w:lineRule="auto"/>
+        <w:rPr>
+          <w:rFonts w:ascii="Times New Roman" w:eastAsia="Times New Roman" w:hAnsi="Times New Roman" w:cs="Times New Roman"/>
+          <w:b/>
+          <w:bCs/>
+          <w:sz w:val="28"/>
+          <w:szCs w:val="28"/>
+          <w:lang w:val="en-US"/>
+        </w:rPr>
+      </w:pPr>
+      <w:r>
+        <w:rPr>
+          <w:rFonts w:ascii="Times New Roman" w:eastAsia="Times New Roman" w:hAnsi="Times New Roman" w:cs="Times New Roman"/>
+          <w:b/>
+          <w:bCs/>
+          <w:sz w:val="28"/>
+          <w:szCs w:val="28"/>
+          <w:lang w:val="en-US"/>
+        </w:rPr>
+        <w:lastRenderedPageBreak/>
+        <w:t>1998: Google</w:t>
+      </w:r>
+    </w:p>
+    <w:p>
+      <w:pPr>
+        <w:spacing w:before="240" w:after="160" w:line="259" w:lineRule="auto"/>
+        <w:rPr>
+          <w:rFonts w:ascii="Times New Roman" w:eastAsia="Times New Roman" w:hAnsi="Times New Roman" w:cs="Times New Roman"/>
+          <w:sz w:val="28"/>
+          <w:szCs w:val="28"/>
+        </w:rPr>
+      </w:pPr>
+      <w:r>
+        <w:rPr>
+          <w:rFonts w:ascii="Times New Roman" w:eastAsia="Times New Roman" w:hAnsi="Times New Roman" w:cs="Times New Roman"/>
+          <w:sz w:val="28"/>
+          <w:szCs w:val="28"/>
+        </w:rPr>
+        <w:t>Google went live in 1998, revolutionizing the way in which people find information online.</w:t>
+      </w:r>
+    </w:p>
+    <w:p>
+      <w:pPr>
+        <w:spacing w:before="240" w:after="160" w:line="259" w:lineRule="auto"/>
+        <w:rPr>
+          <w:rFonts w:ascii="Times New Roman" w:eastAsia="Times New Roman" w:hAnsi="Times New Roman" w:cs="Times New Roman"/>
+          <w:b/>
+          <w:bCs/>
+          <w:sz w:val="28"/>
+          <w:szCs w:val="28"/>
+          <w:lang w:val="en-US"/>
+        </w:rPr>
+      </w:pPr>
+      <w:r>
+        <w:rPr>
+          <w:rFonts w:ascii="Times New Roman" w:eastAsia="Times New Roman" w:hAnsi="Times New Roman" w:cs="Times New Roman"/>
+          <w:b/>
+          <w:bCs/>
+          <w:sz w:val="28"/>
+          <w:szCs w:val="28"/>
+          <w:lang w:val="en-US"/>
+        </w:rPr>
+        <w:t>2001: Wikipedia is launched</w:t>
+      </w:r>
+    </w:p>
+    <w:p>
+      <w:pPr>
+        <w:spacing w:before="240" w:after="160" w:line="259" w:lineRule="auto"/>
+        <w:rPr>
+          <w:rFonts w:ascii="Times New Roman" w:eastAsia="Times New Roman" w:hAnsi="Times New Roman" w:cs="Times New Roman"/>
+          <w:b/>
+          <w:bCs/>
+          <w:sz w:val="28"/>
+          <w:szCs w:val="28"/>
+          <w:lang w:val="en-US"/>
+        </w:rPr>
+      </w:pPr>
+      <w:r>
+        <w:rPr>
+          <w:rFonts w:ascii="Times New Roman" w:eastAsia="Times New Roman" w:hAnsi="Times New Roman" w:cs="Times New Roman"/>
+          <w:b/>
+          <w:bCs/>
+          <w:sz w:val="28"/>
+          <w:szCs w:val="28"/>
+          <w:lang w:val="en-US"/>
+        </w:rPr>
+        <w:t xml:space="preserve">2004: “The” Facebook </w:t>
+      </w:r>
+      <w:proofErr w:type="spellStart"/>
+      <w:r>
+        <w:rPr>
+          <w:rFonts w:ascii="Times New Roman" w:eastAsia="Times New Roman" w:hAnsi="Times New Roman" w:cs="Times New Roman"/>
+          <w:b/>
+          <w:bCs/>
+          <w:sz w:val="28"/>
+          <w:szCs w:val="28"/>
+          <w:lang w:val="en-US"/>
+        </w:rPr>
+        <w:t>open</w:t>
+      </w:r>
+      <w:r>
+        <w:rPr>
+          <w:rFonts w:ascii="Times New Roman" w:eastAsia="Times New Roman" w:hAnsi="Times New Roman" w:cs="Times New Roman"/>
+          <w:b/>
+          <w:bCs/>
+          <w:sz w:val="28"/>
+          <w:szCs w:val="28"/>
+          <w:lang w:val="en-US"/>
+        </w:rPr>
+        <w:t>eds</w:t>
+      </w:r>
+      <w:proofErr w:type="spellEnd"/>
+    </w:p>
+    <w:p>
+      <w:pPr>
+        <w:spacing w:before="240" w:after="160" w:line="259" w:lineRule="auto"/>
+        <w:rPr>
+          <w:rFonts w:ascii="Times New Roman" w:eastAsia="Times New Roman" w:hAnsi="Times New Roman" w:cs="Times New Roman"/>
+          <w:sz w:val="28"/>
+          <w:szCs w:val="28"/>
+          <w:lang w:val="en-US"/>
+        </w:rPr>
+      </w:pPr>
+      <w:r>
+        <w:rPr>
+          <w:rFonts w:ascii="Times New Roman" w:eastAsia="Times New Roman" w:hAnsi="Times New Roman" w:cs="Times New Roman"/>
+          <w:sz w:val="28"/>
+          <w:szCs w:val="28"/>
+          <w:lang w:val="en-US"/>
+        </w:rPr>
+        <w:t>Facebook launched in 2004, though at the time it was only open to college students and was called “The Facebook”; later on, “The” was dropped from the name, though the URL </w:t>
+      </w:r>
+      <w:r>
+        <w:rPr>
+          <w:rFonts w:ascii="Times New Roman" w:eastAsia="Times New Roman" w:hAnsi="Times New Roman" w:cs="Times New Roman"/>
+          <w:b/>
+          <w:bCs/>
+          <w:sz w:val="28"/>
+          <w:szCs w:val="28"/>
+          <w:lang w:val="en-US"/>
+        </w:rPr>
+        <w:t>http://www.thefacebook.com</w:t>
+      </w:r>
+      <w:r>
+        <w:rPr>
+          <w:rFonts w:ascii="Times New Roman" w:eastAsia="Times New Roman" w:hAnsi="Times New Roman" w:cs="Times New Roman"/>
+          <w:sz w:val="28"/>
+          <w:szCs w:val="28"/>
+          <w:lang w:val="en-US"/>
+        </w:rPr>
+        <w:t> still works.</w:t>
+      </w:r>
+    </w:p>
+    <w:p>
+      <w:pPr>
+        <w:spacing w:before="240" w:after="160" w:line="259" w:lineRule="auto"/>
+        <w:rPr>
+          <w:rFonts w:ascii="Times New Roman" w:eastAsia="Times New Roman" w:hAnsi="Times New Roman" w:cs="Times New Roman"/>
+          <w:b/>
+          <w:bCs/>
+          <w:sz w:val="28"/>
+          <w:szCs w:val="28"/>
+          <w:lang w:val="en-US"/>
+        </w:rPr>
+      </w:pPr>
+      <w:r>
+        <w:rPr>
+          <w:rFonts w:ascii="Times New Roman" w:eastAsia="Times New Roman" w:hAnsi="Times New Roman" w:cs="Times New Roman"/>
+          <w:b/>
+          <w:bCs/>
+          <w:sz w:val="28"/>
+          <w:szCs w:val="28"/>
+          <w:lang w:val="en-US"/>
+        </w:rPr>
+        <w:t>2005: YouTube – streaming video</w:t>
+      </w:r>
+    </w:p>
+    <w:p>
+      <w:pPr>
+        <w:spacing w:before="240" w:after="160" w:line="259" w:lineRule="auto"/>
+        <w:rPr>
+          <w:rFonts w:ascii="Times New Roman" w:eastAsia="Times New Roman" w:hAnsi="Times New Roman" w:cs="Times New Roman"/>
+          <w:sz w:val="28"/>
+          <w:szCs w:val="28"/>
+          <w:lang w:val="en-US"/>
+        </w:rPr>
+      </w:pPr>
+      <w:r>
+        <w:rPr>
+          <w:rFonts w:ascii="Times New Roman" w:eastAsia="Times New Roman" w:hAnsi="Times New Roman" w:cs="Times New Roman"/>
+          <w:sz w:val="28"/>
+          <w:szCs w:val="28"/>
+          <w:lang w:val="en-US"/>
+        </w:rPr>
+        <w:t>YouTube launched in 2005, bringing free online video hosting and sharing to the masses.</w:t>
+      </w:r>
+    </w:p>
+    <w:p>
+      <w:pPr>
+        <w:spacing w:before="240" w:after="160" w:line="259" w:lineRule="auto"/>
+        <w:rPr>
+          <w:rFonts w:ascii="Times New Roman" w:eastAsia="Times New Roman" w:hAnsi="Times New Roman" w:cs="Times New Roman"/>
+          <w:b/>
+          <w:bCs/>
+          <w:sz w:val="28"/>
+          <w:szCs w:val="28"/>
+          <w:lang w:val="en-US"/>
+        </w:rPr>
+      </w:pPr>
+      <w:r>
+        <w:rPr>
+          <w:rFonts w:ascii="Times New Roman" w:eastAsia="Times New Roman" w:hAnsi="Times New Roman" w:cs="Times New Roman"/>
+          <w:b/>
+          <w:bCs/>
+          <w:sz w:val="28"/>
+          <w:szCs w:val="28"/>
+          <w:lang w:val="en-US"/>
+        </w:rPr>
+        <w:t>2006: Twitter</w:t>
+      </w:r>
+    </w:p>
+    <w:p>
+      <w:pPr>
+        <w:spacing w:before="240" w:after="160" w:line="259" w:lineRule="auto"/>
+        <w:rPr>
+          <w:rFonts w:ascii="Times New Roman" w:eastAsia="Times New Roman" w:hAnsi="Times New Roman" w:cs="Times New Roman"/>
+          <w:sz w:val="28"/>
+          <w:szCs w:val="28"/>
+          <w:lang w:val="en-US"/>
+        </w:rPr>
+      </w:pPr>
+      <w:r>
+        <w:rPr>
+          <w:rFonts w:ascii="Times New Roman" w:eastAsia="Times New Roman" w:hAnsi="Times New Roman" w:cs="Times New Roman"/>
+          <w:sz w:val="28"/>
+          <w:szCs w:val="28"/>
+          <w:lang w:val="en-US"/>
+        </w:rPr>
+        <w:t>Twitter launched in 2006. It was originally going to be called </w:t>
+      </w:r>
+      <w:proofErr w:type="spellStart"/>
+      <w:r>
+        <w:rPr>
+          <w:rFonts w:ascii="Times New Roman" w:eastAsia="Times New Roman" w:hAnsi="Times New Roman" w:cs="Times New Roman"/>
+          <w:b/>
+          <w:bCs/>
+          <w:sz w:val="28"/>
+          <w:szCs w:val="28"/>
+          <w:lang w:val="en-US"/>
+        </w:rPr>
+        <w:t>twittr</w:t>
+      </w:r>
+      <w:proofErr w:type="spellEnd"/>
+      <w:r>
+        <w:rPr>
+          <w:rFonts w:ascii="Times New Roman" w:eastAsia="Times New Roman" w:hAnsi="Times New Roman" w:cs="Times New Roman"/>
+          <w:sz w:val="28"/>
+          <w:szCs w:val="28"/>
+          <w:lang w:val="en-US"/>
+        </w:rPr>
+        <w:t xml:space="preserve"> (inspired by Flickr); the first Twitter message was “just setting up my </w:t>
+      </w:r>
+      <w:proofErr w:type="spellStart"/>
+      <w:r>
+        <w:rPr>
+          <w:rFonts w:ascii="Times New Roman" w:eastAsia="Times New Roman" w:hAnsi="Times New Roman" w:cs="Times New Roman"/>
+          <w:sz w:val="28"/>
+          <w:szCs w:val="28"/>
+          <w:lang w:val="en-US"/>
+        </w:rPr>
+        <w:t>twttr</w:t>
+      </w:r>
+      <w:proofErr w:type="spellEnd"/>
+      <w:r>
+        <w:rPr>
+          <w:rFonts w:ascii="Times New Roman" w:eastAsia="Times New Roman" w:hAnsi="Times New Roman" w:cs="Times New Roman"/>
+          <w:sz w:val="28"/>
+          <w:szCs w:val="28"/>
+          <w:lang w:val="en-US"/>
+        </w:rPr>
+        <w:t>”</w:t>
+      </w:r>
+      <w:r>
+        <w:rPr>
+          <w:rFonts w:ascii="Times New Roman" w:eastAsia="Times New Roman" w:hAnsi="Times New Roman" w:cs="Times New Roman"/>
+          <w:sz w:val="28"/>
+          <w:szCs w:val="28"/>
+          <w:lang w:val="en-US"/>
+        </w:rPr>
+        <w:t>.</w:t>
+      </w:r>
+    </w:p>
+    <w:p>
+      <w:pPr>
+        <w:spacing w:before="240" w:after="160" w:line="259" w:lineRule="auto"/>
+        <w:rPr>
+          <w:rFonts w:ascii="Times New Roman" w:eastAsia="Times New Roman" w:hAnsi="Times New Roman" w:cs="Times New Roman"/>
+          <w:b/>
+          <w:bCs/>
+          <w:sz w:val="28"/>
+          <w:szCs w:val="28"/>
+          <w:lang w:val="en-US"/>
+        </w:rPr>
+      </w:pPr>
+      <w:r>
+        <w:rPr>
+          <w:rFonts w:ascii="Times New Roman" w:eastAsia="Times New Roman" w:hAnsi="Times New Roman" w:cs="Times New Roman"/>
+          <w:b/>
+          <w:bCs/>
+          <w:sz w:val="28"/>
+          <w:szCs w:val="28"/>
+          <w:lang w:val="en-US"/>
+        </w:rPr>
+        <w:t>2008: “Internet Election”</w:t>
+      </w:r>
+    </w:p>
+    <w:p>
+      <w:pPr>
+        <w:spacing w:before="240" w:after="160" w:line="259" w:lineRule="auto"/>
+        <w:rPr>
+          <w:rFonts w:ascii="Times New Roman" w:eastAsia="Times New Roman" w:hAnsi="Times New Roman" w:cs="Times New Roman"/>
+          <w:sz w:val="28"/>
+          <w:szCs w:val="28"/>
+          <w:lang w:val="en-US"/>
+        </w:rPr>
+      </w:pPr>
+      <w:r>
+        <w:rPr>
+          <w:rFonts w:ascii="Times New Roman" w:eastAsia="Times New Roman" w:hAnsi="Times New Roman" w:cs="Times New Roman"/>
+          <w:sz w:val="28"/>
+          <w:szCs w:val="28"/>
+          <w:lang w:val="en-US"/>
+        </w:rPr>
+        <w:t>The first “Internet election” took place in 2008 with the U.S. Presidential election. It was the first year that national candidates took full advantage of all the Internet had to offer. Hillary Clinton jumped on board early with </w:t>
+      </w:r>
+      <w:r>
+        <w:rPr>
+          <w:rFonts w:ascii="Times New Roman" w:eastAsia="Times New Roman" w:hAnsi="Times New Roman" w:cs="Times New Roman"/>
+          <w:b/>
+          <w:bCs/>
+          <w:sz w:val="28"/>
+          <w:szCs w:val="28"/>
+          <w:lang w:val="en-US"/>
+        </w:rPr>
+        <w:t>YouTube campaign videos</w:t>
+      </w:r>
+      <w:r>
+        <w:rPr>
+          <w:rFonts w:ascii="Times New Roman" w:eastAsia="Times New Roman" w:hAnsi="Times New Roman" w:cs="Times New Roman"/>
+          <w:sz w:val="28"/>
+          <w:szCs w:val="28"/>
+          <w:lang w:val="en-US"/>
+        </w:rPr>
+        <w:t>. Virtually every candidate had a Facebook page or a Twitter feed, or both</w:t>
+      </w:r>
+    </w:p>
+    <w:p>
+      <w:pPr>
+        <w:spacing w:before="240" w:after="160" w:line="259" w:lineRule="auto"/>
+        <w:rPr>
+          <w:rFonts w:ascii="Times New Roman" w:eastAsia="Times New Roman" w:hAnsi="Times New Roman" w:cs="Times New Roman"/>
+          <w:b/>
+          <w:bCs/>
+          <w:sz w:val="28"/>
+          <w:szCs w:val="28"/>
+          <w:lang w:val="en-US"/>
+        </w:rPr>
+      </w:pPr>
+      <w:r>
+        <w:rPr>
+          <w:rFonts w:ascii="Times New Roman" w:eastAsia="Times New Roman" w:hAnsi="Times New Roman" w:cs="Times New Roman"/>
+          <w:b/>
+          <w:bCs/>
+          <w:sz w:val="28"/>
+          <w:szCs w:val="28"/>
+          <w:lang w:val="en-US"/>
+        </w:rPr>
+        <w:t>The Future?</w:t>
+      </w:r>
+    </w:p>
+    <w:p>
+      <w:pPr>
+        <w:spacing w:before="240" w:after="160" w:line="259" w:lineRule="auto"/>
+        <w:rPr>
+          <w:rFonts w:ascii="Times New Roman" w:eastAsia="Times New Roman" w:hAnsi="Times New Roman" w:cs="Times New Roman"/>
+          <w:sz w:val="28"/>
+          <w:szCs w:val="28"/>
+          <w:lang w:val="en-US"/>
+        </w:rPr>
+      </w:pPr>
+      <w:r>
+        <w:rPr>
+          <w:rFonts w:ascii="Times New Roman" w:eastAsia="Times New Roman" w:hAnsi="Times New Roman" w:cs="Times New Roman"/>
+          <w:sz w:val="28"/>
+          <w:szCs w:val="28"/>
+          <w:lang w:val="en-US"/>
+        </w:rPr>
+        <w:t xml:space="preserve">Where is the future of the Internet headed? </w:t>
+      </w:r>
+      <w:r>
+        <w:rPr>
+          <w:rFonts w:ascii="Times New Roman" w:eastAsia="Times New Roman" w:hAnsi="Times New Roman" w:cs="Times New Roman"/>
+          <w:sz w:val="28"/>
+          <w:szCs w:val="28"/>
+          <w:lang w:val="en-US"/>
+        </w:rPr>
+        <w:t>I</w:t>
+      </w:r>
+      <w:r>
+        <w:rPr>
+          <w:rFonts w:ascii="Times New Roman" w:eastAsia="Times New Roman" w:hAnsi="Times New Roman" w:cs="Times New Roman"/>
+          <w:sz w:val="28"/>
+          <w:szCs w:val="28"/>
+          <w:lang w:val="en-US"/>
+        </w:rPr>
+        <w:t xml:space="preserve"> can only assume that the Internet will continue to grow. From basic developments to things like PPC advertising, the Internet has only become more impress</w:t>
+      </w:r>
       <w:bookmarkStart w:id="0" w:name="_GoBack"/>
       <w:bookmarkEnd w:id="0"/>
+      <w:r>
+        <w:rPr>
+          <w:rFonts w:ascii="Times New Roman" w:eastAsia="Times New Roman" w:hAnsi="Times New Roman" w:cs="Times New Roman"/>
+          <w:sz w:val="28"/>
+          <w:szCs w:val="28"/>
+          <w:lang w:val="en-US"/>
+        </w:rPr>
+        <w:t xml:space="preserve">ive over time. </w:t>
+      </w:r>
+    </w:p>
+    <w:p>
+      <w:pPr>
+        <w:spacing w:before="240" w:after="160" w:line="259" w:lineRule="auto"/>
+        <w:rPr>
+          <w:rFonts w:ascii="Times New Roman" w:eastAsia="Times New Roman" w:hAnsi="Times New Roman" w:cs="Times New Roman"/>
+          <w:sz w:val="28"/>
+          <w:szCs w:val="28"/>
+          <w:lang w:val="en-US"/>
+        </w:rPr>
+      </w:pPr>
+    </w:p>
+    <w:p>
+      <w:pPr>
+        <w:spacing w:before="240" w:after="160" w:line="259" w:lineRule="auto"/>
+        <w:rPr>
+          <w:rFonts w:ascii="Times New Roman" w:eastAsia="Times New Roman" w:hAnsi="Times New Roman" w:cs="Times New Roman"/>
+          <w:sz w:val="28"/>
+          <w:szCs w:val="28"/>
+          <w:lang w:val="en-US"/>
+        </w:rPr>
+      </w:pPr>
+    </w:p>
+    <w:p>
+      <w:pPr>
+        <w:spacing w:before="240" w:after="160" w:line="259" w:lineRule="auto"/>
+        <w:rPr>
+          <w:rFonts w:ascii="Times New Roman" w:eastAsia="Times New Roman" w:hAnsi="Times New Roman" w:cs="Times New Roman"/>
+          <w:sz w:val="28"/>
+          <w:szCs w:val="28"/>
+        </w:rPr>
+      </w:pPr>
     </w:p>
     <w:sectPr>
       <w:pgSz w:w="12240" w:h="15840"/>
@@ -287,6 +1969,163 @@
     </w:sectPr>
   </w:body>
 </w:document>
+</file>
+
+<file path=word/numbering.xml><?xml version="1.0" encoding="utf-8"?>
+<w:numbering xmlns:wpc="http://schemas.microsoft.com/office/word/2010/wordprocessingCanvas" xmlns:cx="http://schemas.microsoft.com/office/drawing/2014/chartex" xmlns:cx1="http://schemas.microsoft.com/office/drawing/2015/9/8/chartex" xmlns:cx2="http://schemas.microsoft.com/office/drawing/2015/10/21/chartex" xmlns:cx3="http://schemas.microsoft.com/office/drawing/2016/5/9/chartex" xmlns:cx4="http://schemas.microsoft.com/office/drawing/2016/5/10/chartex" xmlns:cx5="http://schemas.microsoft.com/office/drawing/2016/5/11/chartex" xmlns:cx6="http://schemas.microsoft.com/office/drawing/2016/5/12/chartex" xmlns:cx7="http://schemas.microsoft.com/office/drawing/2016/5/13/chartex" xmlns:cx8="http://schemas.microsoft.com/office/drawing/2016/5/14/chartex" xmlns:mc="http://schemas.openxmlformats.org/markup-compatibility/2006" xmlns:aink="http://schemas.microsoft.com/office/drawing/2016/ink" xmlns:am3d="http://schemas.microsoft.com/office/drawing/2017/model3d" xmlns:o="urn:schemas-microsoft-com:office:office" xmlns:r="http://schemas.openxmlformats.org/officeDocument/2006/relationships" xmlns:m="http://schemas.openxmlformats.org/officeDocument/2006/math" xmlns:v="urn:schemas-microsoft-com:vml" xmlns:wp14="http://schemas.microsoft.com/office/word/2010/wordprocessingDrawing" xmlns:wp="http://schemas.openxmlformats.org/drawingml/2006/wordprocessingDrawing" xmlns:w10="urn:schemas-microsoft-com:office:word" xmlns:w="http://schemas.openxmlformats.org/wordprocessingml/2006/main" xmlns:w14="http://schemas.microsoft.com/office/word/2010/wordml" xmlns:w15="http://schemas.microsoft.com/office/word/2012/wordml" xmlns:w16cid="http://schemas.microsoft.com/office/word/2016/wordml/cid" xmlns:w16se="http://schemas.microsoft.com/office/word/2015/wordml/symex" xmlns:wpg="http://schemas.microsoft.com/office/word/2010/wordprocessingGroup" xmlns:wpi="http://schemas.microsoft.com/office/word/2010/wordprocessingInk" xmlns:wne="http://schemas.microsoft.com/office/word/2006/wordml" xmlns:wps="http://schemas.microsoft.com/office/word/2010/wordprocessingShape" mc:Ignorable="w14 w15 w16se w16cid wp14">
+  <w:abstractNum w:abstractNumId="0" w15:restartNumberingAfterBreak="0">
+    <w:nsid w:val="30172030"/>
+    <w:multiLevelType w:val="multilevel"/>
+    <w:tmpl w:val="141AADD4"/>
+    <w:lvl w:ilvl="0">
+      <w:start w:val="1"/>
+      <w:numFmt w:val="bullet"/>
+      <w:lvlText w:val=""/>
+      <w:lvlJc w:val="left"/>
+      <w:pPr>
+        <w:tabs>
+          <w:tab w:val="num" w:pos="720"/>
+        </w:tabs>
+        <w:ind w:left="720" w:hanging="360"/>
+      </w:pPr>
+      <w:rPr>
+        <w:rFonts w:ascii="Symbol" w:hAnsi="Symbol" w:hint="default"/>
+        <w:sz w:val="20"/>
+      </w:rPr>
+    </w:lvl>
+    <w:lvl w:ilvl="1" w:tentative="1">
+      <w:start w:val="1"/>
+      <w:numFmt w:val="bullet"/>
+      <w:lvlText w:val="o"/>
+      <w:lvlJc w:val="left"/>
+      <w:pPr>
+        <w:tabs>
+          <w:tab w:val="num" w:pos="1440"/>
+        </w:tabs>
+        <w:ind w:left="1440" w:hanging="360"/>
+      </w:pPr>
+      <w:rPr>
+        <w:rFonts w:ascii="Courier New" w:hAnsi="Courier New" w:hint="default"/>
+        <w:sz w:val="20"/>
+      </w:rPr>
+    </w:lvl>
+    <w:lvl w:ilvl="2" w:tentative="1">
+      <w:start w:val="1"/>
+      <w:numFmt w:val="bullet"/>
+      <w:lvlText w:val=""/>
+      <w:lvlJc w:val="left"/>
+      <w:pPr>
+        <w:tabs>
+          <w:tab w:val="num" w:pos="2160"/>
+        </w:tabs>
+        <w:ind w:left="2160" w:hanging="360"/>
+      </w:pPr>
+      <w:rPr>
+        <w:rFonts w:ascii="Wingdings" w:hAnsi="Wingdings" w:hint="default"/>
+        <w:sz w:val="20"/>
+      </w:rPr>
+    </w:lvl>
+    <w:lvl w:ilvl="3" w:tentative="1">
+      <w:start w:val="1"/>
+      <w:numFmt w:val="bullet"/>
+      <w:lvlText w:val=""/>
+      <w:lvlJc w:val="left"/>
+      <w:pPr>
+        <w:tabs>
+          <w:tab w:val="num" w:pos="2880"/>
+        </w:tabs>
+        <w:ind w:left="2880" w:hanging="360"/>
+      </w:pPr>
+      <w:rPr>
+        <w:rFonts w:ascii="Wingdings" w:hAnsi="Wingdings" w:hint="default"/>
+        <w:sz w:val="20"/>
+      </w:rPr>
+    </w:lvl>
+    <w:lvl w:ilvl="4" w:tentative="1">
+      <w:start w:val="1"/>
+      <w:numFmt w:val="bullet"/>
+      <w:lvlText w:val=""/>
+      <w:lvlJc w:val="left"/>
+      <w:pPr>
+        <w:tabs>
+          <w:tab w:val="num" w:pos="3600"/>
+        </w:tabs>
+        <w:ind w:left="3600" w:hanging="360"/>
+      </w:pPr>
+      <w:rPr>
+        <w:rFonts w:ascii="Wingdings" w:hAnsi="Wingdings" w:hint="default"/>
+        <w:sz w:val="20"/>
+      </w:rPr>
+    </w:lvl>
+    <w:lvl w:ilvl="5" w:tentative="1">
+      <w:start w:val="1"/>
+      <w:numFmt w:val="bullet"/>
+      <w:lvlText w:val=""/>
+      <w:lvlJc w:val="left"/>
+      <w:pPr>
+        <w:tabs>
+          <w:tab w:val="num" w:pos="4320"/>
+        </w:tabs>
+        <w:ind w:left="4320" w:hanging="360"/>
+      </w:pPr>
+      <w:rPr>
+        <w:rFonts w:ascii="Wingdings" w:hAnsi="Wingdings" w:hint="default"/>
+        <w:sz w:val="20"/>
+      </w:rPr>
+    </w:lvl>
+    <w:lvl w:ilvl="6" w:tentative="1">
+      <w:start w:val="1"/>
+      <w:numFmt w:val="bullet"/>
+      <w:lvlText w:val=""/>
+      <w:lvlJc w:val="left"/>
+      <w:pPr>
+        <w:tabs>
+          <w:tab w:val="num" w:pos="5040"/>
+        </w:tabs>
+        <w:ind w:left="5040" w:hanging="360"/>
+      </w:pPr>
+      <w:rPr>
+        <w:rFonts w:ascii="Wingdings" w:hAnsi="Wingdings" w:hint="default"/>
+        <w:sz w:val="20"/>
+      </w:rPr>
+    </w:lvl>
+    <w:lvl w:ilvl="7" w:tentative="1">
+      <w:start w:val="1"/>
+      <w:numFmt w:val="bullet"/>
+      <w:lvlText w:val=""/>
+      <w:lvlJc w:val="left"/>
+      <w:pPr>
+        <w:tabs>
+          <w:tab w:val="num" w:pos="5760"/>
+        </w:tabs>
+        <w:ind w:left="5760" w:hanging="360"/>
+      </w:pPr>
+      <w:rPr>
+        <w:rFonts w:ascii="Wingdings" w:hAnsi="Wingdings" w:hint="default"/>
+        <w:sz w:val="20"/>
+      </w:rPr>
+    </w:lvl>
+    <w:lvl w:ilvl="8" w:tentative="1">
+      <w:start w:val="1"/>
+      <w:numFmt w:val="bullet"/>
+      <w:lvlText w:val=""/>
+      <w:lvlJc w:val="left"/>
+      <w:pPr>
+        <w:tabs>
+          <w:tab w:val="num" w:pos="6480"/>
+        </w:tabs>
+        <w:ind w:left="6480" w:hanging="360"/>
+      </w:pPr>
+      <w:rPr>
+        <w:rFonts w:ascii="Wingdings" w:hAnsi="Wingdings" w:hint="default"/>
+        <w:sz w:val="20"/>
+      </w:rPr>
+    </w:lvl>
+  </w:abstractNum>
+  <w:num w:numId="1">
+    <w:abstractNumId w:val="0"/>
+  </w:num>
+</w:numbering>
 </file>
 
 <file path=word/styles.xml><?xml version="1.0" encoding="utf-8"?>
@@ -699,7 +2538,6 @@
   <w:style w:type="character" w:default="1" w:styleId="DefaultParagraphFont">
     <w:name w:val="Default Paragraph Font"/>
     <w:uiPriority w:val="1"/>
-    <w:semiHidden/>
     <w:unhideWhenUsed/>
   </w:style>
   <w:style w:type="table" w:default="1" w:styleId="TableNormal">
@@ -722,6 +2560,29 @@
     <w:uiPriority w:val="99"/>
     <w:semiHidden/>
     <w:unhideWhenUsed/>
+  </w:style>
+  <w:style w:type="character" w:styleId="Hyperlink">
+    <w:name w:val="Hyperlink"/>
+    <w:basedOn w:val="DefaultParagraphFont"/>
+    <w:uiPriority w:val="99"/>
+    <w:unhideWhenUsed/>
+    <w:rsid w:val="00293206"/>
+    <w:rPr>
+      <w:color w:val="0563C1" w:themeColor="hyperlink"/>
+      <w:u w:val="single"/>
+    </w:rPr>
+  </w:style>
+  <w:style w:type="character" w:styleId="UnresolvedMention">
+    <w:name w:val="Unresolved Mention"/>
+    <w:basedOn w:val="DefaultParagraphFont"/>
+    <w:uiPriority w:val="99"/>
+    <w:semiHidden/>
+    <w:unhideWhenUsed/>
+    <w:rsid w:val="00293206"/>
+    <w:rPr>
+      <w:color w:val="605E5C"/>
+      <w:shd w:val="clear" w:color="auto" w:fill="E1DFDD"/>
+    </w:rPr>
   </w:style>
 </w:styles>
 </file>

</xml_diff>

<commit_message>
In this commit, 1 website was evaluated for question 4.
</commit_message>
<xml_diff>
--- a/Assignment I.docx
+++ b/Assignment I.docx
@@ -2135,28 +2135,6 @@
     <w:p>
       <w:pPr>
         <w:spacing w:before="240" w:after="160" w:line="259" w:lineRule="auto"/>
-        <w:ind w:left="360"/>
-        <w:rPr>
-          <w:rFonts w:ascii="Times New Roman" w:eastAsia="Times New Roman" w:hAnsi="Times New Roman" w:cs="Times New Roman"/>
-          <w:sz w:val="28"/>
-          <w:szCs w:val="28"/>
-        </w:rPr>
-      </w:pPr>
-    </w:p>
-    <w:p>
-      <w:pPr>
-        <w:spacing w:before="240" w:after="160" w:line="259" w:lineRule="auto"/>
-        <w:ind w:left="360"/>
-        <w:rPr>
-          <w:rFonts w:ascii="Times New Roman" w:eastAsia="Times New Roman" w:hAnsi="Times New Roman" w:cs="Times New Roman"/>
-          <w:sz w:val="28"/>
-          <w:szCs w:val="28"/>
-        </w:rPr>
-      </w:pPr>
-    </w:p>
-    <w:p>
-      <w:pPr>
-        <w:spacing w:before="240" w:after="160" w:line="259" w:lineRule="auto"/>
         <w:rPr>
           <w:rFonts w:ascii="Times New Roman" w:eastAsia="Times New Roman" w:hAnsi="Times New Roman" w:cs="Times New Roman"/>
           <w:sz w:val="28"/>
@@ -2440,40 +2418,40 @@
           <w:sz w:val="28"/>
           <w:szCs w:val="28"/>
         </w:rPr>
+        <w:t>The c</w:t>
+      </w:r>
+      <w:r>
+        <w:rPr>
+          <w:rFonts w:ascii="Times New Roman" w:eastAsia="Times New Roman" w:hAnsi="Times New Roman" w:cs="Times New Roman"/>
+          <w:sz w:val="28"/>
+          <w:szCs w:val="28"/>
+        </w:rPr>
+        <w:t>ustomizable and curated collection of the best in trusted news plus coverage of sports, entertainment, money, weather, travel, health and lifestyle</w:t>
+      </w:r>
+    </w:p>
+    <w:p>
+      <w:pPr>
+        <w:pStyle w:val="ListParagraph"/>
+        <w:numPr>
+          <w:ilvl w:val="0"/>
+          <w:numId w:val="5"/>
+        </w:numPr>
+        <w:spacing w:before="240" w:after="160" w:line="259" w:lineRule="auto"/>
+        <w:rPr>
+          <w:rFonts w:ascii="Times New Roman" w:eastAsia="Times New Roman" w:hAnsi="Times New Roman" w:cs="Times New Roman"/>
+          <w:sz w:val="28"/>
+          <w:szCs w:val="28"/>
+          <w:lang w:val="en-US"/>
+        </w:rPr>
+      </w:pPr>
+      <w:r>
+        <w:rPr>
+          <w:rFonts w:ascii="Times New Roman" w:eastAsia="Times New Roman" w:hAnsi="Times New Roman" w:cs="Times New Roman"/>
+          <w:sz w:val="28"/>
+          <w:szCs w:val="28"/>
+          <w:lang w:val="en-US"/>
+        </w:rPr>
         <w:lastRenderedPageBreak/>
-        <w:t>The c</w:t>
-      </w:r>
-      <w:r>
-        <w:rPr>
-          <w:rFonts w:ascii="Times New Roman" w:eastAsia="Times New Roman" w:hAnsi="Times New Roman" w:cs="Times New Roman"/>
-          <w:sz w:val="28"/>
-          <w:szCs w:val="28"/>
-        </w:rPr>
-        <w:t>ustomizable and curated collection of the best in trusted news plus coverage of sports, entertainment, money, weather, travel, health and lifestyle</w:t>
-      </w:r>
-    </w:p>
-    <w:p>
-      <w:pPr>
-        <w:pStyle w:val="ListParagraph"/>
-        <w:numPr>
-          <w:ilvl w:val="0"/>
-          <w:numId w:val="5"/>
-        </w:numPr>
-        <w:spacing w:before="240" w:after="160" w:line="259" w:lineRule="auto"/>
-        <w:rPr>
-          <w:rFonts w:ascii="Times New Roman" w:eastAsia="Times New Roman" w:hAnsi="Times New Roman" w:cs="Times New Roman"/>
-          <w:sz w:val="28"/>
-          <w:szCs w:val="28"/>
-          <w:lang w:val="en-US"/>
-        </w:rPr>
-      </w:pPr>
-      <w:r>
-        <w:rPr>
-          <w:rFonts w:ascii="Times New Roman" w:eastAsia="Times New Roman" w:hAnsi="Times New Roman" w:cs="Times New Roman"/>
-          <w:sz w:val="28"/>
-          <w:szCs w:val="28"/>
-          <w:lang w:val="en-US"/>
-        </w:rPr>
         <w:t xml:space="preserve">UAB Medicine, Patient Portal: </w:t>
       </w:r>
       <w:hyperlink r:id="rId11" w:history="1">
@@ -3218,7 +3196,6 @@
           <w:sz w:val="28"/>
           <w:szCs w:val="28"/>
         </w:rPr>
-        <w:lastRenderedPageBreak/>
         <w:t>Dropbox simplifies our work, with a central place to access and share your files”.</w:t>
       </w:r>
     </w:p>
@@ -3279,6 +3256,7 @@
           <w:sz w:val="28"/>
           <w:szCs w:val="28"/>
         </w:rPr>
+        <w:lastRenderedPageBreak/>
         <w:t>The website’s homepage gives</w:t>
       </w:r>
       <w:r>
@@ -3898,7 +3876,6 @@
           <w:szCs w:val="28"/>
           <w:lang w:val="en-US"/>
         </w:rPr>
-        <w:lastRenderedPageBreak/>
         <w:t>A website where one can l</w:t>
       </w:r>
       <w:r>
@@ -3968,6 +3945,7 @@
           <w:sz w:val="28"/>
           <w:szCs w:val="28"/>
         </w:rPr>
+        <w:lastRenderedPageBreak/>
         <w:t>Udemy is an online learning and teaching marketplace with over 100000 courses and 24 million students.</w:t>
       </w:r>
     </w:p>
@@ -4090,14 +4068,14 @@
           <w:sz w:val="28"/>
           <w:szCs w:val="28"/>
         </w:rPr>
-        <w:t>Khan Academy is an online coaching website. Students who cannot afford a coaching can refer to this website. </w:t>
-      </w:r>
-    </w:p>
-    <w:p>
-      <w:pPr>
-        <w:pStyle w:val="ListParagraph"/>
-        <w:spacing w:before="240" w:after="160" w:line="259" w:lineRule="auto"/>
-        <w:ind w:left="1440"/>
+        <w:t>Khan Academy is a non-profit educational organization created in 2008 by Salman Khan with the goal of creating a set of online tools that help educate students. </w:t>
+      </w:r>
+    </w:p>
+    <w:p>
+      <w:pPr>
+        <w:pStyle w:val="ListParagraph"/>
+        <w:spacing w:before="240" w:after="160" w:line="259" w:lineRule="auto"/>
+        <w:ind w:left="2160"/>
         <w:rPr>
           <w:rFonts w:ascii="Times New Roman" w:eastAsia="Times New Roman" w:hAnsi="Times New Roman" w:cs="Times New Roman"/>
           <w:sz w:val="28"/>
@@ -4314,7 +4292,7 @@
           <w:szCs w:val="28"/>
           <w:lang w:val="en-US"/>
         </w:rPr>
-        <w:t>With Spotify, it’s easy to find the right music for every moment – on our phone, our computer, or our tablet.</w:t>
+        <w:t>Spotify is a digital music service that gives you access to millions of songs</w:t>
       </w:r>
     </w:p>
     <w:p>
@@ -5827,24 +5805,18 @@
           <w:rFonts w:ascii="Times New Roman" w:eastAsia="Times New Roman" w:hAnsi="Times New Roman" w:cs="Times New Roman"/>
           <w:sz w:val="28"/>
           <w:szCs w:val="28"/>
-        </w:rPr>
-        <w:t xml:space="preserve">From breaking news and entertainment to sports and politics, </w:t>
-      </w:r>
-      <w:r>
-        <w:rPr>
-          <w:rFonts w:ascii="Times New Roman" w:eastAsia="Times New Roman" w:hAnsi="Times New Roman" w:cs="Times New Roman"/>
-          <w:sz w:val="28"/>
-          <w:szCs w:val="28"/>
-        </w:rPr>
-        <w:t>twitter has</w:t>
-      </w:r>
-      <w:r>
-        <w:rPr>
-          <w:rFonts w:ascii="Times New Roman" w:eastAsia="Times New Roman" w:hAnsi="Times New Roman" w:cs="Times New Roman"/>
-          <w:sz w:val="28"/>
-          <w:szCs w:val="28"/>
-        </w:rPr>
-        <w:t xml:space="preserve"> the full story with all the live commentary.</w:t>
+          <w:lang w:val="en-US"/>
+        </w:rPr>
+        <w:t>Twitter is your go-to social networking app and the source for what's happening in the world. From world news to local news, entertainment to sports and gaming, politics to fun stories that go viral</w:t>
+      </w:r>
+      <w:r>
+        <w:rPr>
+          <w:rFonts w:ascii="Times New Roman" w:eastAsia="Times New Roman" w:hAnsi="Times New Roman" w:cs="Times New Roman"/>
+          <w:sz w:val="28"/>
+          <w:szCs w:val="28"/>
+          <w:lang w:val="en-US"/>
+        </w:rPr>
+        <w:t>.</w:t>
       </w:r>
     </w:p>
     <w:p>
@@ -6028,7 +6000,79 @@
           <w:szCs w:val="28"/>
           <w:lang w:val="en-US"/>
         </w:rPr>
-        <w:t>Tumblr is a place to express yourself, discover yourself, and bond over the stuff you love. It's where your interests connect you with your people.</w:t>
+        <w:t>Tumblr is a place to express oursel</w:t>
+      </w:r>
+      <w:r>
+        <w:rPr>
+          <w:rFonts w:ascii="Times New Roman" w:eastAsia="Times New Roman" w:hAnsi="Times New Roman" w:cs="Times New Roman"/>
+          <w:sz w:val="28"/>
+          <w:szCs w:val="28"/>
+          <w:lang w:val="en-US"/>
+        </w:rPr>
+        <w:t>ves</w:t>
+      </w:r>
+      <w:r>
+        <w:rPr>
+          <w:rFonts w:ascii="Times New Roman" w:eastAsia="Times New Roman" w:hAnsi="Times New Roman" w:cs="Times New Roman"/>
+          <w:sz w:val="28"/>
+          <w:szCs w:val="28"/>
+          <w:lang w:val="en-US"/>
+        </w:rPr>
+        <w:t>, discover oursel</w:t>
+      </w:r>
+      <w:r>
+        <w:rPr>
+          <w:rFonts w:ascii="Times New Roman" w:eastAsia="Times New Roman" w:hAnsi="Times New Roman" w:cs="Times New Roman"/>
+          <w:sz w:val="28"/>
+          <w:szCs w:val="28"/>
+          <w:lang w:val="en-US"/>
+        </w:rPr>
+        <w:t>ves</w:t>
+      </w:r>
+      <w:r>
+        <w:rPr>
+          <w:rFonts w:ascii="Times New Roman" w:eastAsia="Times New Roman" w:hAnsi="Times New Roman" w:cs="Times New Roman"/>
+          <w:sz w:val="28"/>
+          <w:szCs w:val="28"/>
+          <w:lang w:val="en-US"/>
+        </w:rPr>
+        <w:t xml:space="preserve">, and bond over the stuff </w:t>
+      </w:r>
+      <w:r>
+        <w:rPr>
+          <w:rFonts w:ascii="Times New Roman" w:eastAsia="Times New Roman" w:hAnsi="Times New Roman" w:cs="Times New Roman"/>
+          <w:sz w:val="28"/>
+          <w:szCs w:val="28"/>
+          <w:lang w:val="en-US"/>
+        </w:rPr>
+        <w:t>we</w:t>
+      </w:r>
+      <w:r>
+        <w:rPr>
+          <w:rFonts w:ascii="Times New Roman" w:eastAsia="Times New Roman" w:hAnsi="Times New Roman" w:cs="Times New Roman"/>
+          <w:sz w:val="28"/>
+          <w:szCs w:val="28"/>
+          <w:lang w:val="en-US"/>
+        </w:rPr>
+        <w:t xml:space="preserve"> love. It's where our interests connect </w:t>
+      </w:r>
+      <w:r>
+        <w:rPr>
+          <w:rFonts w:ascii="Times New Roman" w:eastAsia="Times New Roman" w:hAnsi="Times New Roman" w:cs="Times New Roman"/>
+          <w:sz w:val="28"/>
+          <w:szCs w:val="28"/>
+          <w:lang w:val="en-US"/>
+        </w:rPr>
+        <w:t>us</w:t>
+      </w:r>
+      <w:r>
+        <w:rPr>
+          <w:rFonts w:ascii="Times New Roman" w:eastAsia="Times New Roman" w:hAnsi="Times New Roman" w:cs="Times New Roman"/>
+          <w:sz w:val="28"/>
+          <w:szCs w:val="28"/>
+          <w:lang w:val="en-US"/>
+        </w:rPr>
+        <w:t xml:space="preserve"> with our people.</w:t>
       </w:r>
     </w:p>
     <w:p>
@@ -6100,7 +6144,6 @@
           <w:szCs w:val="28"/>
           <w:lang w:val="en-US"/>
         </w:rPr>
-        <w:lastRenderedPageBreak/>
         <w:t xml:space="preserve">Alltop: </w:t>
       </w:r>
       <w:hyperlink r:id="rId58" w:history="1">
@@ -6600,7 +6643,7 @@
           <w:szCs w:val="28"/>
           <w:lang w:val="en-US"/>
         </w:rPr>
-        <w:t xml:space="preserve">Jim Ramsden: </w:t>
+        <w:t xml:space="preserve">Lionel Messi: </w:t>
       </w:r>
       <w:hyperlink r:id="rId65" w:history="1">
         <w:r>
@@ -6611,7 +6654,7 @@
             <w:szCs w:val="28"/>
             <w:lang w:val="en-US"/>
           </w:rPr>
-          <w:t>http://jimramsden.com/</w:t>
+          <w:t>https://messi.com/en/</w:t>
         </w:r>
       </w:hyperlink>
     </w:p>
@@ -6637,7 +6680,23 @@
           <w:szCs w:val="28"/>
           <w:lang w:val="en-US"/>
         </w:rPr>
-        <w:t>Jim Ramsden’s personal website.</w:t>
+        <w:t xml:space="preserve">The personal website of the greatest footballer ever </w:t>
+      </w:r>
+      <w:r>
+        <w:rPr>
+          <w:rFonts w:ascii="Times New Roman" w:eastAsia="Times New Roman" w:hAnsi="Times New Roman" w:cs="Times New Roman"/>
+          <w:sz w:val="28"/>
+          <w:szCs w:val="28"/>
+        </w:rPr>
+        <w:t>Lionel Andrés Messi</w:t>
+      </w:r>
+      <w:r>
+        <w:rPr>
+          <w:rFonts w:ascii="Times New Roman" w:eastAsia="Times New Roman" w:hAnsi="Times New Roman" w:cs="Times New Roman"/>
+          <w:sz w:val="28"/>
+          <w:szCs w:val="28"/>
+        </w:rPr>
+        <w:t>.</w:t>
       </w:r>
     </w:p>
     <w:p>
@@ -6662,7 +6721,7 @@
           <w:szCs w:val="28"/>
           <w:lang w:val="en-US"/>
         </w:rPr>
-        <w:t xml:space="preserve">Juliana Rotich: </w:t>
+        <w:t xml:space="preserve">Camila Cabello: </w:t>
       </w:r>
       <w:hyperlink r:id="rId66" w:history="1">
         <w:r>
@@ -6673,7 +6732,7 @@
             <w:szCs w:val="28"/>
             <w:lang w:val="en-US"/>
           </w:rPr>
-          <w:t>http://julia.na/</w:t>
+          <w:t>https://www.camilacabello.com/</w:t>
         </w:r>
       </w:hyperlink>
     </w:p>
@@ -6699,7 +6758,8 @@
           <w:szCs w:val="28"/>
           <w:lang w:val="en-US"/>
         </w:rPr>
-        <w:t>Juliana Rotich’s personal website.</w:t>
+        <w:lastRenderedPageBreak/>
+        <w:t>The personal website of Singer/songwriter Camila Cabello.</w:t>
       </w:r>
     </w:p>
     <w:p>
@@ -6802,6 +6862,2137 @@
           <w:lang w:val="en-US"/>
         </w:rPr>
         <w:t xml:space="preserve"> personal website.</w:t>
+      </w:r>
+    </w:p>
+    <w:p>
+      <w:pPr>
+        <w:spacing w:before="240" w:after="160" w:line="259" w:lineRule="auto"/>
+        <w:rPr>
+          <w:rFonts w:ascii="Times New Roman" w:eastAsia="Times New Roman" w:hAnsi="Times New Roman" w:cs="Times New Roman"/>
+          <w:sz w:val="28"/>
+          <w:szCs w:val="28"/>
+          <w:lang w:val="en-US"/>
+        </w:rPr>
+      </w:pPr>
+      <w:r>
+        <w:rPr>
+          <w:rFonts w:ascii="Times New Roman" w:eastAsia="Times New Roman" w:hAnsi="Times New Roman" w:cs="Times New Roman"/>
+          <w:sz w:val="28"/>
+          <w:szCs w:val="28"/>
+          <w:lang w:val="en-US"/>
+        </w:rPr>
+        <w:t>Question 4</w:t>
+      </w:r>
+    </w:p>
+    <w:p>
+      <w:pPr>
+        <w:spacing w:before="240" w:after="160" w:line="259" w:lineRule="auto"/>
+        <w:rPr>
+          <w:rFonts w:ascii="Times New Roman" w:eastAsia="Times New Roman" w:hAnsi="Times New Roman" w:cs="Times New Roman"/>
+          <w:sz w:val="28"/>
+          <w:szCs w:val="28"/>
+          <w:lang w:val="en-US"/>
+        </w:rPr>
+      </w:pPr>
+      <w:r>
+        <w:rPr>
+          <w:rFonts w:ascii="Times New Roman" w:eastAsia="Times New Roman" w:hAnsi="Times New Roman" w:cs="Times New Roman"/>
+          <w:sz w:val="28"/>
+          <w:szCs w:val="28"/>
+          <w:lang w:val="en-US"/>
+        </w:rPr>
+        <w:t xml:space="preserve">There are 6 criteria’s for evaluating a website. </w:t>
+      </w:r>
+      <w:r>
+        <w:rPr>
+          <w:rFonts w:ascii="Times New Roman" w:eastAsia="Times New Roman" w:hAnsi="Times New Roman" w:cs="Times New Roman"/>
+          <w:sz w:val="28"/>
+          <w:szCs w:val="28"/>
+          <w:lang w:val="en-US"/>
+        </w:rPr>
+        <w:t>These six criteria deal with the content of Web sites rather than the graphics or site design.</w:t>
+      </w:r>
+    </w:p>
+    <w:p>
+      <w:pPr>
+        <w:spacing w:before="240" w:after="160" w:line="259" w:lineRule="auto"/>
+        <w:rPr>
+          <w:rFonts w:ascii="Times New Roman" w:eastAsia="Times New Roman" w:hAnsi="Times New Roman" w:cs="Times New Roman"/>
+          <w:sz w:val="28"/>
+          <w:szCs w:val="28"/>
+          <w:lang w:val="en-US"/>
+        </w:rPr>
+      </w:pPr>
+      <w:r>
+        <w:rPr>
+          <w:rFonts w:ascii="Times New Roman" w:eastAsia="Times New Roman" w:hAnsi="Times New Roman" w:cs="Times New Roman"/>
+          <w:sz w:val="28"/>
+          <w:szCs w:val="28"/>
+          <w:lang w:val="en-US"/>
+        </w:rPr>
+        <w:t xml:space="preserve">1. AUTHORITY </w:t>
+      </w:r>
+    </w:p>
+    <w:p>
+      <w:pPr>
+        <w:spacing w:before="240" w:after="160" w:line="259" w:lineRule="auto"/>
+        <w:rPr>
+          <w:rFonts w:ascii="Times New Roman" w:eastAsia="Times New Roman" w:hAnsi="Times New Roman" w:cs="Times New Roman"/>
+          <w:sz w:val="28"/>
+          <w:szCs w:val="28"/>
+          <w:lang w:val="en-US"/>
+        </w:rPr>
+      </w:pPr>
+      <w:r>
+        <w:rPr>
+          <w:rFonts w:ascii="Times New Roman" w:eastAsia="Times New Roman" w:hAnsi="Times New Roman" w:cs="Times New Roman"/>
+          <w:sz w:val="28"/>
+          <w:szCs w:val="28"/>
+          <w:lang w:val="en-US"/>
+        </w:rPr>
+        <w:t>Authority reveals that the person, institution or agency responsible for a site has the qualifications and knowledge to do so. Evaluating a web site for authority:</w:t>
+      </w:r>
+    </w:p>
+    <w:p>
+      <w:pPr>
+        <w:pStyle w:val="ListParagraph"/>
+        <w:numPr>
+          <w:ilvl w:val="0"/>
+          <w:numId w:val="24"/>
+        </w:numPr>
+        <w:spacing w:before="240" w:after="160" w:line="259" w:lineRule="auto"/>
+        <w:rPr>
+          <w:rFonts w:ascii="Times New Roman" w:eastAsia="Times New Roman" w:hAnsi="Times New Roman" w:cs="Times New Roman"/>
+          <w:sz w:val="28"/>
+          <w:szCs w:val="28"/>
+          <w:lang w:val="en-US"/>
+        </w:rPr>
+      </w:pPr>
+      <w:r>
+        <w:rPr>
+          <w:rFonts w:ascii="Times New Roman" w:eastAsia="Times New Roman" w:hAnsi="Times New Roman" w:cs="Times New Roman"/>
+          <w:sz w:val="28"/>
+          <w:szCs w:val="28"/>
+          <w:lang w:val="en-US"/>
+        </w:rPr>
+        <w:t xml:space="preserve">Authorship: It should be clear who developed the site. </w:t>
+      </w:r>
+    </w:p>
+    <w:p>
+      <w:pPr>
+        <w:pStyle w:val="ListParagraph"/>
+        <w:numPr>
+          <w:ilvl w:val="0"/>
+          <w:numId w:val="24"/>
+        </w:numPr>
+        <w:spacing w:before="240" w:after="160" w:line="259" w:lineRule="auto"/>
+        <w:rPr>
+          <w:rFonts w:ascii="Times New Roman" w:eastAsia="Times New Roman" w:hAnsi="Times New Roman" w:cs="Times New Roman"/>
+          <w:sz w:val="28"/>
+          <w:szCs w:val="28"/>
+          <w:lang w:val="en-US"/>
+        </w:rPr>
+      </w:pPr>
+      <w:r>
+        <w:rPr>
+          <w:rFonts w:ascii="Times New Roman" w:eastAsia="Times New Roman" w:hAnsi="Times New Roman" w:cs="Times New Roman"/>
+          <w:sz w:val="28"/>
+          <w:szCs w:val="28"/>
+          <w:lang w:val="en-US"/>
+        </w:rPr>
+        <w:t xml:space="preserve">Contact information should be clearly provided: e-mail address, snail mail address, phone number, and fax number. </w:t>
+      </w:r>
+    </w:p>
+    <w:p>
+      <w:pPr>
+        <w:pStyle w:val="ListParagraph"/>
+        <w:numPr>
+          <w:ilvl w:val="0"/>
+          <w:numId w:val="24"/>
+        </w:numPr>
+        <w:spacing w:before="240" w:after="160" w:line="259" w:lineRule="auto"/>
+        <w:rPr>
+          <w:rFonts w:ascii="Times New Roman" w:eastAsia="Times New Roman" w:hAnsi="Times New Roman" w:cs="Times New Roman"/>
+          <w:sz w:val="28"/>
+          <w:szCs w:val="28"/>
+          <w:lang w:val="en-US"/>
+        </w:rPr>
+      </w:pPr>
+      <w:r>
+        <w:rPr>
+          <w:rFonts w:ascii="Times New Roman" w:eastAsia="Times New Roman" w:hAnsi="Times New Roman" w:cs="Times New Roman"/>
+          <w:sz w:val="28"/>
+          <w:szCs w:val="28"/>
+          <w:lang w:val="en-US"/>
+        </w:rPr>
+        <w:t xml:space="preserve">Credentials: the author should state qualifications, credentials, or personal background that gives them authority to present information. </w:t>
+      </w:r>
+    </w:p>
+    <w:p>
+      <w:pPr>
+        <w:pStyle w:val="ListParagraph"/>
+        <w:numPr>
+          <w:ilvl w:val="0"/>
+          <w:numId w:val="24"/>
+        </w:numPr>
+        <w:spacing w:before="240" w:after="160" w:line="259" w:lineRule="auto"/>
+        <w:rPr>
+          <w:rFonts w:ascii="Times New Roman" w:eastAsia="Times New Roman" w:hAnsi="Times New Roman" w:cs="Times New Roman"/>
+          <w:sz w:val="28"/>
+          <w:szCs w:val="28"/>
+          <w:lang w:val="en-US"/>
+        </w:rPr>
+      </w:pPr>
+      <w:r>
+        <w:rPr>
+          <w:rFonts w:ascii="Times New Roman" w:eastAsia="Times New Roman" w:hAnsi="Times New Roman" w:cs="Times New Roman"/>
+          <w:sz w:val="28"/>
+          <w:szCs w:val="28"/>
+          <w:lang w:val="en-US"/>
+        </w:rPr>
+        <w:t>Check to see if the site supported by an organization or a commercial body</w:t>
+      </w:r>
+      <w:r>
+        <w:rPr>
+          <w:rFonts w:ascii="Times New Roman" w:eastAsia="Times New Roman" w:hAnsi="Times New Roman" w:cs="Times New Roman"/>
+          <w:sz w:val="28"/>
+          <w:szCs w:val="28"/>
+          <w:lang w:val="en-US"/>
+        </w:rPr>
+        <w:t>.</w:t>
+      </w:r>
+    </w:p>
+    <w:p>
+      <w:pPr>
+        <w:spacing w:before="240" w:after="160" w:line="259" w:lineRule="auto"/>
+        <w:rPr>
+          <w:rFonts w:ascii="Times New Roman" w:eastAsia="Times New Roman" w:hAnsi="Times New Roman" w:cs="Times New Roman"/>
+          <w:sz w:val="28"/>
+          <w:szCs w:val="28"/>
+          <w:lang w:val="en-US"/>
+        </w:rPr>
+      </w:pPr>
+      <w:r>
+        <w:rPr>
+          <w:rFonts w:ascii="Times New Roman" w:eastAsia="Times New Roman" w:hAnsi="Times New Roman" w:cs="Times New Roman"/>
+          <w:sz w:val="28"/>
+          <w:szCs w:val="28"/>
+          <w:lang w:val="en-US"/>
+        </w:rPr>
+        <w:t xml:space="preserve">2. PURPOSE </w:t>
+      </w:r>
+    </w:p>
+    <w:p>
+      <w:pPr>
+        <w:spacing w:before="240" w:after="160" w:line="259" w:lineRule="auto"/>
+        <w:rPr>
+          <w:rFonts w:ascii="Times New Roman" w:eastAsia="Times New Roman" w:hAnsi="Times New Roman" w:cs="Times New Roman"/>
+          <w:sz w:val="28"/>
+          <w:szCs w:val="28"/>
+          <w:lang w:val="en-US"/>
+        </w:rPr>
+      </w:pPr>
+      <w:r>
+        <w:rPr>
+          <w:rFonts w:ascii="Times New Roman" w:eastAsia="Times New Roman" w:hAnsi="Times New Roman" w:cs="Times New Roman"/>
+          <w:sz w:val="28"/>
+          <w:szCs w:val="28"/>
+          <w:lang w:val="en-US"/>
+        </w:rPr>
+        <w:t xml:space="preserve">The purpose of the information presented in the site should be clear. Some sites are meant to inform, persuade, state an opinion, entertain, or parody something or someone. Evaluating a web site for purpose: </w:t>
+      </w:r>
+    </w:p>
+    <w:p>
+      <w:pPr>
+        <w:pStyle w:val="ListParagraph"/>
+        <w:numPr>
+          <w:ilvl w:val="0"/>
+          <w:numId w:val="23"/>
+        </w:numPr>
+        <w:spacing w:before="240" w:after="160" w:line="259" w:lineRule="auto"/>
+        <w:rPr>
+          <w:rFonts w:ascii="Times New Roman" w:eastAsia="Times New Roman" w:hAnsi="Times New Roman" w:cs="Times New Roman"/>
+          <w:sz w:val="28"/>
+          <w:szCs w:val="28"/>
+          <w:lang w:val="en-US"/>
+        </w:rPr>
+      </w:pPr>
+      <w:r>
+        <w:rPr>
+          <w:rFonts w:ascii="Times New Roman" w:eastAsia="Times New Roman" w:hAnsi="Times New Roman" w:cs="Times New Roman"/>
+          <w:sz w:val="28"/>
+          <w:szCs w:val="28"/>
+          <w:lang w:val="en-US"/>
+        </w:rPr>
+        <w:t xml:space="preserve">Does the content support the purpose of the site? </w:t>
+      </w:r>
+    </w:p>
+    <w:p>
+      <w:pPr>
+        <w:pStyle w:val="ListParagraph"/>
+        <w:numPr>
+          <w:ilvl w:val="0"/>
+          <w:numId w:val="23"/>
+        </w:numPr>
+        <w:spacing w:before="240" w:after="160" w:line="259" w:lineRule="auto"/>
+        <w:rPr>
+          <w:rFonts w:ascii="Times New Roman" w:eastAsia="Times New Roman" w:hAnsi="Times New Roman" w:cs="Times New Roman"/>
+          <w:sz w:val="28"/>
+          <w:szCs w:val="28"/>
+          <w:lang w:val="en-US"/>
+        </w:rPr>
+      </w:pPr>
+      <w:r>
+        <w:rPr>
+          <w:rFonts w:ascii="Times New Roman" w:eastAsia="Times New Roman" w:hAnsi="Times New Roman" w:cs="Times New Roman"/>
+          <w:sz w:val="28"/>
+          <w:szCs w:val="28"/>
+          <w:lang w:val="en-US"/>
+        </w:rPr>
+        <w:t xml:space="preserve">Is the information geared to a specific audience (students, scholars, general reader)? </w:t>
+      </w:r>
+    </w:p>
+    <w:p>
+      <w:pPr>
+        <w:pStyle w:val="ListParagraph"/>
+        <w:numPr>
+          <w:ilvl w:val="0"/>
+          <w:numId w:val="23"/>
+        </w:numPr>
+        <w:spacing w:before="240" w:after="160" w:line="259" w:lineRule="auto"/>
+        <w:rPr>
+          <w:rFonts w:ascii="Times New Roman" w:eastAsia="Times New Roman" w:hAnsi="Times New Roman" w:cs="Times New Roman"/>
+          <w:sz w:val="28"/>
+          <w:szCs w:val="28"/>
+          <w:lang w:val="en-US"/>
+        </w:rPr>
+      </w:pPr>
+      <w:r>
+        <w:rPr>
+          <w:rFonts w:ascii="Times New Roman" w:eastAsia="Times New Roman" w:hAnsi="Times New Roman" w:cs="Times New Roman"/>
+          <w:sz w:val="28"/>
+          <w:szCs w:val="28"/>
+          <w:lang w:val="en-US"/>
+        </w:rPr>
+        <w:t xml:space="preserve">Is the site organized and focused? </w:t>
+      </w:r>
+    </w:p>
+    <w:p>
+      <w:pPr>
+        <w:pStyle w:val="ListParagraph"/>
+        <w:numPr>
+          <w:ilvl w:val="0"/>
+          <w:numId w:val="23"/>
+        </w:numPr>
+        <w:spacing w:before="240" w:after="160" w:line="259" w:lineRule="auto"/>
+        <w:rPr>
+          <w:rFonts w:ascii="Times New Roman" w:eastAsia="Times New Roman" w:hAnsi="Times New Roman" w:cs="Times New Roman"/>
+          <w:sz w:val="28"/>
+          <w:szCs w:val="28"/>
+          <w:lang w:val="en-US"/>
+        </w:rPr>
+      </w:pPr>
+      <w:r>
+        <w:rPr>
+          <w:rFonts w:ascii="Times New Roman" w:eastAsia="Times New Roman" w:hAnsi="Times New Roman" w:cs="Times New Roman"/>
+          <w:sz w:val="28"/>
+          <w:szCs w:val="28"/>
+          <w:lang w:val="en-US"/>
+        </w:rPr>
+        <w:t xml:space="preserve">Are the outside links appropriate for the site? </w:t>
+      </w:r>
+    </w:p>
+    <w:p>
+      <w:pPr>
+        <w:pStyle w:val="ListParagraph"/>
+        <w:numPr>
+          <w:ilvl w:val="0"/>
+          <w:numId w:val="23"/>
+        </w:numPr>
+        <w:spacing w:before="240" w:after="160" w:line="259" w:lineRule="auto"/>
+        <w:rPr>
+          <w:rFonts w:ascii="Times New Roman" w:eastAsia="Times New Roman" w:hAnsi="Times New Roman" w:cs="Times New Roman"/>
+          <w:sz w:val="28"/>
+          <w:szCs w:val="28"/>
+          <w:lang w:val="en-US"/>
+        </w:rPr>
+      </w:pPr>
+      <w:r>
+        <w:rPr>
+          <w:rFonts w:ascii="Times New Roman" w:eastAsia="Times New Roman" w:hAnsi="Times New Roman" w:cs="Times New Roman"/>
+          <w:sz w:val="28"/>
+          <w:szCs w:val="28"/>
+          <w:lang w:val="en-US"/>
+        </w:rPr>
+        <w:t xml:space="preserve">Does the site evaluate the links? </w:t>
+      </w:r>
+    </w:p>
+    <w:p>
+      <w:pPr>
+        <w:pStyle w:val="ListParagraph"/>
+        <w:numPr>
+          <w:ilvl w:val="0"/>
+          <w:numId w:val="23"/>
+        </w:numPr>
+        <w:spacing w:before="240" w:after="160" w:line="259" w:lineRule="auto"/>
+        <w:rPr>
+          <w:rFonts w:ascii="Times New Roman" w:eastAsia="Times New Roman" w:hAnsi="Times New Roman" w:cs="Times New Roman"/>
+          <w:sz w:val="28"/>
+          <w:szCs w:val="28"/>
+          <w:lang w:val="en-US"/>
+        </w:rPr>
+      </w:pPr>
+      <w:r>
+        <w:rPr>
+          <w:rFonts w:ascii="Times New Roman" w:eastAsia="Times New Roman" w:hAnsi="Times New Roman" w:cs="Times New Roman"/>
+          <w:sz w:val="28"/>
+          <w:szCs w:val="28"/>
+          <w:lang w:val="en-US"/>
+        </w:rPr>
+        <w:t>Check the domain of the site. The URL may indicate its purpose.</w:t>
+      </w:r>
+    </w:p>
+    <w:p>
+      <w:pPr>
+        <w:spacing w:before="240" w:after="160" w:line="259" w:lineRule="auto"/>
+        <w:rPr>
+          <w:rFonts w:ascii="Times New Roman" w:eastAsia="Times New Roman" w:hAnsi="Times New Roman" w:cs="Times New Roman"/>
+          <w:sz w:val="28"/>
+          <w:szCs w:val="28"/>
+          <w:lang w:val="en-US"/>
+        </w:rPr>
+      </w:pPr>
+      <w:r>
+        <w:rPr>
+          <w:rFonts w:ascii="Times New Roman" w:eastAsia="Times New Roman" w:hAnsi="Times New Roman" w:cs="Times New Roman"/>
+          <w:sz w:val="28"/>
+          <w:szCs w:val="28"/>
+          <w:lang w:val="en-US"/>
+        </w:rPr>
+        <w:t xml:space="preserve">3. COVERAGE </w:t>
+      </w:r>
+    </w:p>
+    <w:p>
+      <w:pPr>
+        <w:spacing w:before="240" w:after="160" w:line="259" w:lineRule="auto"/>
+        <w:rPr>
+          <w:rFonts w:ascii="Times New Roman" w:eastAsia="Times New Roman" w:hAnsi="Times New Roman" w:cs="Times New Roman"/>
+          <w:sz w:val="28"/>
+          <w:szCs w:val="28"/>
+          <w:lang w:val="en-US"/>
+        </w:rPr>
+      </w:pPr>
+      <w:r>
+        <w:rPr>
+          <w:rFonts w:ascii="Times New Roman" w:eastAsia="Times New Roman" w:hAnsi="Times New Roman" w:cs="Times New Roman"/>
+          <w:sz w:val="28"/>
+          <w:szCs w:val="28"/>
+          <w:lang w:val="en-US"/>
+        </w:rPr>
+        <w:t xml:space="preserve">It is difficult to assess the extent of coverage since depth in a site, through the use of links, can be infinite. One author may claim comprehensive coverage of a topic </w:t>
+      </w:r>
+      <w:r>
+        <w:rPr>
+          <w:rFonts w:ascii="Times New Roman" w:eastAsia="Times New Roman" w:hAnsi="Times New Roman" w:cs="Times New Roman"/>
+          <w:sz w:val="28"/>
+          <w:szCs w:val="28"/>
+          <w:lang w:val="en-US"/>
+        </w:rPr>
+        <w:lastRenderedPageBreak/>
+        <w:t xml:space="preserve">while another may cover just one aspect of a topic. Evaluating a web site for coverage: </w:t>
+      </w:r>
+    </w:p>
+    <w:p>
+      <w:pPr>
+        <w:pStyle w:val="ListParagraph"/>
+        <w:numPr>
+          <w:ilvl w:val="0"/>
+          <w:numId w:val="22"/>
+        </w:numPr>
+        <w:spacing w:before="240" w:after="160" w:line="259" w:lineRule="auto"/>
+        <w:rPr>
+          <w:rFonts w:ascii="Times New Roman" w:eastAsia="Times New Roman" w:hAnsi="Times New Roman" w:cs="Times New Roman"/>
+          <w:sz w:val="28"/>
+          <w:szCs w:val="28"/>
+          <w:lang w:val="en-US"/>
+        </w:rPr>
+      </w:pPr>
+      <w:r>
+        <w:rPr>
+          <w:rFonts w:ascii="Times New Roman" w:eastAsia="Times New Roman" w:hAnsi="Times New Roman" w:cs="Times New Roman"/>
+          <w:sz w:val="28"/>
+          <w:szCs w:val="28"/>
+          <w:lang w:val="en-US"/>
+        </w:rPr>
+        <w:t xml:space="preserve">Does the site claim to be selective or comprehensive? </w:t>
+      </w:r>
+    </w:p>
+    <w:p>
+      <w:pPr>
+        <w:pStyle w:val="ListParagraph"/>
+        <w:numPr>
+          <w:ilvl w:val="0"/>
+          <w:numId w:val="22"/>
+        </w:numPr>
+        <w:spacing w:before="240" w:after="160" w:line="259" w:lineRule="auto"/>
+        <w:rPr>
+          <w:rFonts w:ascii="Times New Roman" w:eastAsia="Times New Roman" w:hAnsi="Times New Roman" w:cs="Times New Roman"/>
+          <w:sz w:val="28"/>
+          <w:szCs w:val="28"/>
+          <w:lang w:val="en-US"/>
+        </w:rPr>
+      </w:pPr>
+      <w:r>
+        <w:rPr>
+          <w:rFonts w:ascii="Times New Roman" w:eastAsia="Times New Roman" w:hAnsi="Times New Roman" w:cs="Times New Roman"/>
+          <w:sz w:val="28"/>
+          <w:szCs w:val="28"/>
+          <w:lang w:val="en-US"/>
+        </w:rPr>
+        <w:t xml:space="preserve">Are the topics explored in depth? </w:t>
+      </w:r>
+    </w:p>
+    <w:p>
+      <w:pPr>
+        <w:pStyle w:val="ListParagraph"/>
+        <w:numPr>
+          <w:ilvl w:val="0"/>
+          <w:numId w:val="22"/>
+        </w:numPr>
+        <w:spacing w:before="240" w:after="160" w:line="259" w:lineRule="auto"/>
+        <w:rPr>
+          <w:rFonts w:ascii="Times New Roman" w:eastAsia="Times New Roman" w:hAnsi="Times New Roman" w:cs="Times New Roman"/>
+          <w:sz w:val="28"/>
+          <w:szCs w:val="28"/>
+          <w:lang w:val="en-US"/>
+        </w:rPr>
+      </w:pPr>
+      <w:r>
+        <w:rPr>
+          <w:rFonts w:ascii="Times New Roman" w:eastAsia="Times New Roman" w:hAnsi="Times New Roman" w:cs="Times New Roman"/>
+          <w:sz w:val="28"/>
+          <w:szCs w:val="28"/>
+          <w:lang w:val="en-US"/>
+        </w:rPr>
+        <w:t xml:space="preserve">Compare the value of the site’s information compared to other similar sites. </w:t>
+      </w:r>
+    </w:p>
+    <w:p>
+      <w:pPr>
+        <w:pStyle w:val="ListParagraph"/>
+        <w:numPr>
+          <w:ilvl w:val="0"/>
+          <w:numId w:val="22"/>
+        </w:numPr>
+        <w:spacing w:before="240" w:after="160" w:line="259" w:lineRule="auto"/>
+        <w:rPr>
+          <w:rFonts w:ascii="Times New Roman" w:eastAsia="Times New Roman" w:hAnsi="Times New Roman" w:cs="Times New Roman"/>
+          <w:sz w:val="28"/>
+          <w:szCs w:val="28"/>
+          <w:lang w:val="en-US"/>
+        </w:rPr>
+      </w:pPr>
+      <w:r>
+        <w:rPr>
+          <w:rFonts w:ascii="Times New Roman" w:eastAsia="Times New Roman" w:hAnsi="Times New Roman" w:cs="Times New Roman"/>
+          <w:sz w:val="28"/>
+          <w:szCs w:val="28"/>
+          <w:lang w:val="en-US"/>
+        </w:rPr>
+        <w:t xml:space="preserve">Do the links go to outside sites rather than its own? </w:t>
+      </w:r>
+    </w:p>
+    <w:p>
+      <w:pPr>
+        <w:pStyle w:val="ListParagraph"/>
+        <w:numPr>
+          <w:ilvl w:val="0"/>
+          <w:numId w:val="22"/>
+        </w:numPr>
+        <w:spacing w:before="240" w:after="160" w:line="259" w:lineRule="auto"/>
+        <w:rPr>
+          <w:rFonts w:ascii="Times New Roman" w:eastAsia="Times New Roman" w:hAnsi="Times New Roman" w:cs="Times New Roman"/>
+          <w:sz w:val="28"/>
+          <w:szCs w:val="28"/>
+          <w:lang w:val="en-US"/>
+        </w:rPr>
+      </w:pPr>
+      <w:r>
+        <w:rPr>
+          <w:rFonts w:ascii="Times New Roman" w:eastAsia="Times New Roman" w:hAnsi="Times New Roman" w:cs="Times New Roman"/>
+          <w:sz w:val="28"/>
+          <w:szCs w:val="28"/>
+          <w:lang w:val="en-US"/>
+        </w:rPr>
+        <w:t xml:space="preserve">Does the site provide information with no relevant outside links? </w:t>
+      </w:r>
+    </w:p>
+    <w:p>
+      <w:pPr>
+        <w:spacing w:before="240" w:after="160" w:line="259" w:lineRule="auto"/>
+        <w:rPr>
+          <w:rFonts w:ascii="Times New Roman" w:eastAsia="Times New Roman" w:hAnsi="Times New Roman" w:cs="Times New Roman"/>
+          <w:sz w:val="28"/>
+          <w:szCs w:val="28"/>
+          <w:lang w:val="en-US"/>
+        </w:rPr>
+      </w:pPr>
+      <w:r>
+        <w:rPr>
+          <w:rFonts w:ascii="Times New Roman" w:eastAsia="Times New Roman" w:hAnsi="Times New Roman" w:cs="Times New Roman"/>
+          <w:sz w:val="28"/>
+          <w:szCs w:val="28"/>
+          <w:lang w:val="en-US"/>
+        </w:rPr>
+        <w:t xml:space="preserve">4. CURRENCY </w:t>
+      </w:r>
+    </w:p>
+    <w:p>
+      <w:pPr>
+        <w:spacing w:before="240" w:after="160" w:line="259" w:lineRule="auto"/>
+        <w:rPr>
+          <w:rFonts w:ascii="Times New Roman" w:eastAsia="Times New Roman" w:hAnsi="Times New Roman" w:cs="Times New Roman"/>
+          <w:sz w:val="28"/>
+          <w:szCs w:val="28"/>
+          <w:lang w:val="en-US"/>
+        </w:rPr>
+      </w:pPr>
+      <w:r>
+        <w:rPr>
+          <w:rFonts w:ascii="Times New Roman" w:eastAsia="Times New Roman" w:hAnsi="Times New Roman" w:cs="Times New Roman"/>
+          <w:sz w:val="28"/>
+          <w:szCs w:val="28"/>
+          <w:lang w:val="en-US"/>
+        </w:rPr>
+        <w:t xml:space="preserve">Currency of the site refers to: 1) how current the information presented is, and 2) how often the site is updated or maintained. It is important to know when a site was created, when it was last updated, and if all of the links are current. Evaluating a web site for currency involves finding the date information was: </w:t>
+      </w:r>
+    </w:p>
+    <w:p>
+      <w:pPr>
+        <w:pStyle w:val="ListParagraph"/>
+        <w:numPr>
+          <w:ilvl w:val="0"/>
+          <w:numId w:val="20"/>
+        </w:numPr>
+        <w:spacing w:before="240" w:after="160" w:line="259" w:lineRule="auto"/>
+        <w:rPr>
+          <w:rFonts w:ascii="Times New Roman" w:eastAsia="Times New Roman" w:hAnsi="Times New Roman" w:cs="Times New Roman"/>
+          <w:sz w:val="28"/>
+          <w:szCs w:val="28"/>
+          <w:lang w:val="en-US"/>
+        </w:rPr>
+      </w:pPr>
+      <w:r>
+        <w:rPr>
+          <w:rFonts w:ascii="Times New Roman" w:eastAsia="Times New Roman" w:hAnsi="Times New Roman" w:cs="Times New Roman"/>
+          <w:sz w:val="28"/>
+          <w:szCs w:val="28"/>
+          <w:lang w:val="en-US"/>
+        </w:rPr>
+        <w:t xml:space="preserve">first written  </w:t>
+      </w:r>
+    </w:p>
+    <w:p>
+      <w:pPr>
+        <w:pStyle w:val="ListParagraph"/>
+        <w:numPr>
+          <w:ilvl w:val="0"/>
+          <w:numId w:val="20"/>
+        </w:numPr>
+        <w:spacing w:before="240" w:after="160" w:line="259" w:lineRule="auto"/>
+        <w:rPr>
+          <w:rFonts w:ascii="Times New Roman" w:eastAsia="Times New Roman" w:hAnsi="Times New Roman" w:cs="Times New Roman"/>
+          <w:sz w:val="28"/>
+          <w:szCs w:val="28"/>
+          <w:lang w:val="en-US"/>
+        </w:rPr>
+      </w:pPr>
+      <w:r>
+        <w:rPr>
+          <w:rFonts w:ascii="Times New Roman" w:eastAsia="Times New Roman" w:hAnsi="Times New Roman" w:cs="Times New Roman"/>
+          <w:sz w:val="28"/>
+          <w:szCs w:val="28"/>
+          <w:lang w:val="en-US"/>
+        </w:rPr>
+        <w:t xml:space="preserve">placed on the web  </w:t>
+      </w:r>
+    </w:p>
+    <w:p>
+      <w:pPr>
+        <w:pStyle w:val="ListParagraph"/>
+        <w:numPr>
+          <w:ilvl w:val="0"/>
+          <w:numId w:val="20"/>
+        </w:numPr>
+        <w:spacing w:before="240" w:after="160" w:line="259" w:lineRule="auto"/>
+        <w:rPr>
+          <w:rFonts w:ascii="Times New Roman" w:eastAsia="Times New Roman" w:hAnsi="Times New Roman" w:cs="Times New Roman"/>
+          <w:sz w:val="28"/>
+          <w:szCs w:val="28"/>
+          <w:lang w:val="en-US"/>
+        </w:rPr>
+      </w:pPr>
+      <w:r>
+        <w:rPr>
+          <w:rFonts w:ascii="Times New Roman" w:eastAsia="Times New Roman" w:hAnsi="Times New Roman" w:cs="Times New Roman"/>
+          <w:sz w:val="28"/>
+          <w:szCs w:val="28"/>
+          <w:lang w:val="en-US"/>
+        </w:rPr>
+        <w:t>last revised</w:t>
+      </w:r>
+    </w:p>
+    <w:p>
+      <w:pPr>
+        <w:spacing w:before="240" w:after="160" w:line="259" w:lineRule="auto"/>
+        <w:rPr>
+          <w:rFonts w:ascii="Times New Roman" w:eastAsia="Times New Roman" w:hAnsi="Times New Roman" w:cs="Times New Roman"/>
+          <w:sz w:val="28"/>
+          <w:szCs w:val="28"/>
+          <w:lang w:val="en-US"/>
+        </w:rPr>
+      </w:pPr>
+      <w:r>
+        <w:rPr>
+          <w:rFonts w:ascii="Times New Roman" w:eastAsia="Times New Roman" w:hAnsi="Times New Roman" w:cs="Times New Roman"/>
+          <w:sz w:val="28"/>
+          <w:szCs w:val="28"/>
+          <w:lang w:val="en-US"/>
+        </w:rPr>
+        <w:t xml:space="preserve">Then ask if:   </w:t>
+      </w:r>
+    </w:p>
+    <w:p>
+      <w:pPr>
+        <w:pStyle w:val="ListParagraph"/>
+        <w:numPr>
+          <w:ilvl w:val="0"/>
+          <w:numId w:val="20"/>
+        </w:numPr>
+        <w:spacing w:before="240" w:after="160" w:line="259" w:lineRule="auto"/>
+        <w:rPr>
+          <w:rFonts w:ascii="Times New Roman" w:eastAsia="Times New Roman" w:hAnsi="Times New Roman" w:cs="Times New Roman"/>
+          <w:sz w:val="28"/>
+          <w:szCs w:val="28"/>
+          <w:lang w:val="en-US"/>
+        </w:rPr>
+      </w:pPr>
+      <w:r>
+        <w:rPr>
+          <w:rFonts w:ascii="Times New Roman" w:eastAsia="Times New Roman" w:hAnsi="Times New Roman" w:cs="Times New Roman"/>
+          <w:sz w:val="28"/>
+          <w:szCs w:val="28"/>
+          <w:lang w:val="en-US"/>
+        </w:rPr>
+        <w:t xml:space="preserve">Links are up-to-date  </w:t>
+      </w:r>
+    </w:p>
+    <w:p>
+      <w:pPr>
+        <w:pStyle w:val="ListParagraph"/>
+        <w:numPr>
+          <w:ilvl w:val="0"/>
+          <w:numId w:val="20"/>
+        </w:numPr>
+        <w:spacing w:before="240" w:after="160" w:line="259" w:lineRule="auto"/>
+        <w:rPr>
+          <w:rFonts w:ascii="Times New Roman" w:eastAsia="Times New Roman" w:hAnsi="Times New Roman" w:cs="Times New Roman"/>
+          <w:sz w:val="28"/>
+          <w:szCs w:val="28"/>
+          <w:lang w:val="en-US"/>
+        </w:rPr>
+      </w:pPr>
+      <w:r>
+        <w:rPr>
+          <w:rFonts w:ascii="Times New Roman" w:eastAsia="Times New Roman" w:hAnsi="Times New Roman" w:cs="Times New Roman"/>
+          <w:sz w:val="28"/>
+          <w:szCs w:val="28"/>
+          <w:lang w:val="en-US"/>
+        </w:rPr>
+        <w:t xml:space="preserve">Links provided should be reliable. Dead links or references to sites that have moved are not useful. </w:t>
+      </w:r>
+    </w:p>
+    <w:p>
+      <w:pPr>
+        <w:pStyle w:val="ListParagraph"/>
+        <w:numPr>
+          <w:ilvl w:val="0"/>
+          <w:numId w:val="20"/>
+        </w:numPr>
+        <w:spacing w:before="240" w:after="160" w:line="259" w:lineRule="auto"/>
+        <w:rPr>
+          <w:rFonts w:ascii="Times New Roman" w:eastAsia="Times New Roman" w:hAnsi="Times New Roman" w:cs="Times New Roman"/>
+          <w:sz w:val="28"/>
+          <w:szCs w:val="28"/>
+          <w:lang w:val="en-US"/>
+        </w:rPr>
+      </w:pPr>
+      <w:r>
+        <w:rPr>
+          <w:rFonts w:ascii="Times New Roman" w:eastAsia="Times New Roman" w:hAnsi="Times New Roman" w:cs="Times New Roman"/>
+          <w:sz w:val="28"/>
+          <w:szCs w:val="28"/>
+          <w:lang w:val="en-US"/>
+        </w:rPr>
+        <w:t xml:space="preserve">Information provided so trend related that its usefulness is limited to a certain time period? </w:t>
+      </w:r>
+    </w:p>
+    <w:p>
+      <w:pPr>
+        <w:pStyle w:val="ListParagraph"/>
+        <w:numPr>
+          <w:ilvl w:val="0"/>
+          <w:numId w:val="20"/>
+        </w:numPr>
+        <w:spacing w:before="240" w:after="160" w:line="259" w:lineRule="auto"/>
+        <w:rPr>
+          <w:rFonts w:ascii="Times New Roman" w:eastAsia="Times New Roman" w:hAnsi="Times New Roman" w:cs="Times New Roman"/>
+          <w:sz w:val="28"/>
+          <w:szCs w:val="28"/>
+          <w:lang w:val="en-US"/>
+        </w:rPr>
+      </w:pPr>
+      <w:r>
+        <w:rPr>
+          <w:rFonts w:ascii="Times New Roman" w:eastAsia="Times New Roman" w:hAnsi="Times New Roman" w:cs="Times New Roman"/>
+          <w:sz w:val="28"/>
+          <w:szCs w:val="28"/>
+          <w:lang w:val="en-US"/>
+        </w:rPr>
+        <w:t xml:space="preserve">Has </w:t>
+      </w:r>
+      <w:r>
+        <w:rPr>
+          <w:rFonts w:ascii="Times New Roman" w:eastAsia="Times New Roman" w:hAnsi="Times New Roman" w:cs="Times New Roman"/>
+          <w:sz w:val="28"/>
+          <w:szCs w:val="28"/>
+          <w:lang w:val="en-US"/>
+        </w:rPr>
+        <w:t xml:space="preserve">the site been under construction for some time? </w:t>
+      </w:r>
+    </w:p>
+    <w:p>
+      <w:pPr>
+        <w:spacing w:before="240" w:after="160" w:line="259" w:lineRule="auto"/>
+        <w:rPr>
+          <w:rFonts w:ascii="Times New Roman" w:eastAsia="Times New Roman" w:hAnsi="Times New Roman" w:cs="Times New Roman"/>
+          <w:sz w:val="28"/>
+          <w:szCs w:val="28"/>
+          <w:lang w:val="en-US"/>
+        </w:rPr>
+      </w:pPr>
+      <w:r>
+        <w:rPr>
+          <w:rFonts w:ascii="Times New Roman" w:eastAsia="Times New Roman" w:hAnsi="Times New Roman" w:cs="Times New Roman"/>
+          <w:sz w:val="28"/>
+          <w:szCs w:val="28"/>
+          <w:lang w:val="en-US"/>
+        </w:rPr>
+        <w:t xml:space="preserve">5. OBJECTIVITY </w:t>
+      </w:r>
+    </w:p>
+    <w:p>
+      <w:pPr>
+        <w:spacing w:before="240" w:after="160" w:line="259" w:lineRule="auto"/>
+        <w:rPr>
+          <w:rFonts w:ascii="Times New Roman" w:eastAsia="Times New Roman" w:hAnsi="Times New Roman" w:cs="Times New Roman"/>
+          <w:sz w:val="28"/>
+          <w:szCs w:val="28"/>
+          <w:lang w:val="en-US"/>
+        </w:rPr>
+      </w:pPr>
+      <w:r>
+        <w:rPr>
+          <w:rFonts w:ascii="Times New Roman" w:eastAsia="Times New Roman" w:hAnsi="Times New Roman" w:cs="Times New Roman"/>
+          <w:sz w:val="28"/>
+          <w:szCs w:val="28"/>
+          <w:lang w:val="en-US"/>
+        </w:rPr>
+        <w:t xml:space="preserve">Objectivity of the site should be clear. Beware of sites that contain bias or do not admit its bias freely. Objective sites present information with a minimum of bias. Evaluating a web site for objectivity: </w:t>
+      </w:r>
+    </w:p>
+    <w:p>
+      <w:pPr>
+        <w:pStyle w:val="ListParagraph"/>
+        <w:numPr>
+          <w:ilvl w:val="0"/>
+          <w:numId w:val="19"/>
+        </w:numPr>
+        <w:spacing w:before="240" w:after="160" w:line="259" w:lineRule="auto"/>
+        <w:rPr>
+          <w:rFonts w:ascii="Times New Roman" w:eastAsia="Times New Roman" w:hAnsi="Times New Roman" w:cs="Times New Roman"/>
+          <w:sz w:val="28"/>
+          <w:szCs w:val="28"/>
+          <w:lang w:val="en-US"/>
+        </w:rPr>
+      </w:pPr>
+      <w:r>
+        <w:rPr>
+          <w:rFonts w:ascii="Times New Roman" w:eastAsia="Times New Roman" w:hAnsi="Times New Roman" w:cs="Times New Roman"/>
+          <w:sz w:val="28"/>
+          <w:szCs w:val="28"/>
+          <w:lang w:val="en-US"/>
+        </w:rPr>
+        <w:t xml:space="preserve">Is the information presented with a particular bias? </w:t>
+      </w:r>
+    </w:p>
+    <w:p>
+      <w:pPr>
+        <w:pStyle w:val="ListParagraph"/>
+        <w:numPr>
+          <w:ilvl w:val="0"/>
+          <w:numId w:val="19"/>
+        </w:numPr>
+        <w:spacing w:before="240" w:after="160" w:line="259" w:lineRule="auto"/>
+        <w:rPr>
+          <w:rFonts w:ascii="Times New Roman" w:eastAsia="Times New Roman" w:hAnsi="Times New Roman" w:cs="Times New Roman"/>
+          <w:sz w:val="28"/>
+          <w:szCs w:val="28"/>
+          <w:lang w:val="en-US"/>
+        </w:rPr>
+      </w:pPr>
+      <w:r>
+        <w:rPr>
+          <w:rFonts w:ascii="Times New Roman" w:eastAsia="Times New Roman" w:hAnsi="Times New Roman" w:cs="Times New Roman"/>
+          <w:sz w:val="28"/>
+          <w:szCs w:val="28"/>
+          <w:lang w:val="en-US"/>
+        </w:rPr>
+        <w:t xml:space="preserve">Does the information try to sway the audience? </w:t>
+      </w:r>
+    </w:p>
+    <w:p>
+      <w:pPr>
+        <w:pStyle w:val="ListParagraph"/>
+        <w:numPr>
+          <w:ilvl w:val="0"/>
+          <w:numId w:val="19"/>
+        </w:numPr>
+        <w:spacing w:before="240" w:after="160" w:line="259" w:lineRule="auto"/>
+        <w:rPr>
+          <w:rFonts w:ascii="Times New Roman" w:eastAsia="Times New Roman" w:hAnsi="Times New Roman" w:cs="Times New Roman"/>
+          <w:sz w:val="28"/>
+          <w:szCs w:val="28"/>
+          <w:lang w:val="en-US"/>
+        </w:rPr>
+      </w:pPr>
+      <w:r>
+        <w:rPr>
+          <w:rFonts w:ascii="Times New Roman" w:eastAsia="Times New Roman" w:hAnsi="Times New Roman" w:cs="Times New Roman"/>
+          <w:sz w:val="28"/>
+          <w:szCs w:val="28"/>
+          <w:lang w:val="en-US"/>
+        </w:rPr>
+        <w:t xml:space="preserve">Does site advertising conflict with the content? </w:t>
+      </w:r>
+    </w:p>
+    <w:p>
+      <w:pPr>
+        <w:pStyle w:val="ListParagraph"/>
+        <w:numPr>
+          <w:ilvl w:val="0"/>
+          <w:numId w:val="19"/>
+        </w:numPr>
+        <w:spacing w:before="240" w:after="160" w:line="259" w:lineRule="auto"/>
+        <w:rPr>
+          <w:rFonts w:ascii="Times New Roman" w:eastAsia="Times New Roman" w:hAnsi="Times New Roman" w:cs="Times New Roman"/>
+          <w:sz w:val="28"/>
+          <w:szCs w:val="28"/>
+          <w:lang w:val="en-US"/>
+        </w:rPr>
+      </w:pPr>
+      <w:r>
+        <w:rPr>
+          <w:rFonts w:ascii="Times New Roman" w:eastAsia="Times New Roman" w:hAnsi="Times New Roman" w:cs="Times New Roman"/>
+          <w:sz w:val="28"/>
+          <w:szCs w:val="28"/>
+          <w:lang w:val="en-US"/>
+        </w:rPr>
+        <w:t xml:space="preserve">Is the site trying to explain, inform, persuade, or sell something? </w:t>
+      </w:r>
+    </w:p>
+    <w:p>
+      <w:pPr>
+        <w:spacing w:before="240" w:after="160" w:line="259" w:lineRule="auto"/>
+        <w:rPr>
+          <w:rFonts w:ascii="Times New Roman" w:eastAsia="Times New Roman" w:hAnsi="Times New Roman" w:cs="Times New Roman"/>
+          <w:sz w:val="28"/>
+          <w:szCs w:val="28"/>
+          <w:lang w:val="en-US"/>
+        </w:rPr>
+      </w:pPr>
+      <w:r>
+        <w:rPr>
+          <w:rFonts w:ascii="Times New Roman" w:eastAsia="Times New Roman" w:hAnsi="Times New Roman" w:cs="Times New Roman"/>
+          <w:sz w:val="28"/>
+          <w:szCs w:val="28"/>
+          <w:lang w:val="en-US"/>
+        </w:rPr>
+        <w:lastRenderedPageBreak/>
+        <w:t xml:space="preserve">6. ACCURACY </w:t>
+      </w:r>
+    </w:p>
+    <w:p>
+      <w:pPr>
+        <w:spacing w:before="240" w:after="160" w:line="259" w:lineRule="auto"/>
+        <w:rPr>
+          <w:rFonts w:ascii="Times New Roman" w:eastAsia="Times New Roman" w:hAnsi="Times New Roman" w:cs="Times New Roman"/>
+          <w:sz w:val="28"/>
+          <w:szCs w:val="28"/>
+          <w:lang w:val="en-US"/>
+        </w:rPr>
+      </w:pPr>
+      <w:r>
+        <w:rPr>
+          <w:rFonts w:ascii="Times New Roman" w:eastAsia="Times New Roman" w:hAnsi="Times New Roman" w:cs="Times New Roman"/>
+          <w:sz w:val="28"/>
+          <w:szCs w:val="28"/>
+          <w:lang w:val="en-US"/>
+        </w:rPr>
+        <w:t xml:space="preserve">There are few standards to verify the accuracy of information on the web. It is the responsibility of the reader to assess the information presented. Evaluating a web site for accuracy: </w:t>
+      </w:r>
+    </w:p>
+    <w:p>
+      <w:pPr>
+        <w:pStyle w:val="ListParagraph"/>
+        <w:numPr>
+          <w:ilvl w:val="0"/>
+          <w:numId w:val="17"/>
+        </w:numPr>
+        <w:spacing w:before="240" w:after="160" w:line="259" w:lineRule="auto"/>
+        <w:rPr>
+          <w:rFonts w:ascii="Times New Roman" w:eastAsia="Times New Roman" w:hAnsi="Times New Roman" w:cs="Times New Roman"/>
+          <w:sz w:val="28"/>
+          <w:szCs w:val="28"/>
+          <w:lang w:val="en-US"/>
+        </w:rPr>
+      </w:pPr>
+      <w:r>
+        <w:rPr>
+          <w:rFonts w:ascii="Times New Roman" w:eastAsia="Times New Roman" w:hAnsi="Times New Roman" w:cs="Times New Roman"/>
+          <w:sz w:val="28"/>
+          <w:szCs w:val="28"/>
+          <w:lang w:val="en-US"/>
+        </w:rPr>
+        <w:t xml:space="preserve">Reliability: Is the author affiliated with a known, respectable institution? </w:t>
+      </w:r>
+    </w:p>
+    <w:p>
+      <w:pPr>
+        <w:pStyle w:val="ListParagraph"/>
+        <w:numPr>
+          <w:ilvl w:val="0"/>
+          <w:numId w:val="18"/>
+        </w:numPr>
+        <w:spacing w:before="240" w:after="160" w:line="259" w:lineRule="auto"/>
+        <w:rPr>
+          <w:rFonts w:ascii="Times New Roman" w:eastAsia="Times New Roman" w:hAnsi="Times New Roman" w:cs="Times New Roman"/>
+          <w:sz w:val="28"/>
+          <w:szCs w:val="28"/>
+          <w:lang w:val="en-US"/>
+        </w:rPr>
+      </w:pPr>
+      <w:r>
+        <w:rPr>
+          <w:rFonts w:ascii="Times New Roman" w:eastAsia="Times New Roman" w:hAnsi="Times New Roman" w:cs="Times New Roman"/>
+          <w:sz w:val="28"/>
+          <w:szCs w:val="28"/>
+          <w:lang w:val="en-US"/>
+        </w:rPr>
+        <w:t xml:space="preserve">References: do statistics and other factual information receive proper references as to their origin? </w:t>
+      </w:r>
+    </w:p>
+    <w:p>
+      <w:pPr>
+        <w:pStyle w:val="ListParagraph"/>
+        <w:numPr>
+          <w:ilvl w:val="0"/>
+          <w:numId w:val="18"/>
+        </w:numPr>
+        <w:spacing w:before="240" w:after="160" w:line="259" w:lineRule="auto"/>
+        <w:rPr>
+          <w:rFonts w:ascii="Times New Roman" w:eastAsia="Times New Roman" w:hAnsi="Times New Roman" w:cs="Times New Roman"/>
+          <w:sz w:val="28"/>
+          <w:szCs w:val="28"/>
+          <w:lang w:val="en-US"/>
+        </w:rPr>
+      </w:pPr>
+      <w:r>
+        <w:rPr>
+          <w:rFonts w:ascii="Times New Roman" w:eastAsia="Times New Roman" w:hAnsi="Times New Roman" w:cs="Times New Roman"/>
+          <w:sz w:val="28"/>
+          <w:szCs w:val="28"/>
+          <w:lang w:val="en-US"/>
+        </w:rPr>
+        <w:t xml:space="preserve">Does the reading you have already done on the subject make the information seem accurate? </w:t>
+      </w:r>
+    </w:p>
+    <w:p>
+      <w:pPr>
+        <w:pStyle w:val="ListParagraph"/>
+        <w:numPr>
+          <w:ilvl w:val="0"/>
+          <w:numId w:val="18"/>
+        </w:numPr>
+        <w:spacing w:before="240" w:after="160" w:line="259" w:lineRule="auto"/>
+        <w:rPr>
+          <w:rFonts w:ascii="Times New Roman" w:eastAsia="Times New Roman" w:hAnsi="Times New Roman" w:cs="Times New Roman"/>
+          <w:sz w:val="28"/>
+          <w:szCs w:val="28"/>
+          <w:lang w:val="en-US"/>
+        </w:rPr>
+      </w:pPr>
+      <w:r>
+        <w:rPr>
+          <w:rFonts w:ascii="Times New Roman" w:eastAsia="Times New Roman" w:hAnsi="Times New Roman" w:cs="Times New Roman"/>
+          <w:sz w:val="28"/>
+          <w:szCs w:val="28"/>
+          <w:lang w:val="en-US"/>
+        </w:rPr>
+        <w:t xml:space="preserve">Is the information comparable to other sites on the same topic? </w:t>
+      </w:r>
+    </w:p>
+    <w:p>
+      <w:pPr>
+        <w:pStyle w:val="ListParagraph"/>
+        <w:numPr>
+          <w:ilvl w:val="0"/>
+          <w:numId w:val="18"/>
+        </w:numPr>
+        <w:spacing w:before="240" w:after="160" w:line="259" w:lineRule="auto"/>
+        <w:rPr>
+          <w:rFonts w:ascii="Times New Roman" w:eastAsia="Times New Roman" w:hAnsi="Times New Roman" w:cs="Times New Roman"/>
+          <w:sz w:val="28"/>
+          <w:szCs w:val="28"/>
+          <w:lang w:val="en-US"/>
+        </w:rPr>
+      </w:pPr>
+      <w:r>
+        <w:rPr>
+          <w:rFonts w:ascii="Times New Roman" w:eastAsia="Times New Roman" w:hAnsi="Times New Roman" w:cs="Times New Roman"/>
+          <w:sz w:val="28"/>
+          <w:szCs w:val="28"/>
+          <w:lang w:val="en-US"/>
+        </w:rPr>
+        <w:t xml:space="preserve">Does the text follow basic rules of grammar, spelling and composition? </w:t>
+      </w:r>
+    </w:p>
+    <w:p>
+      <w:pPr>
+        <w:pStyle w:val="ListParagraph"/>
+        <w:numPr>
+          <w:ilvl w:val="0"/>
+          <w:numId w:val="18"/>
+        </w:numPr>
+        <w:spacing w:before="240" w:after="160" w:line="259" w:lineRule="auto"/>
+        <w:rPr>
+          <w:rFonts w:ascii="Times New Roman" w:eastAsia="Times New Roman" w:hAnsi="Times New Roman" w:cs="Times New Roman"/>
+          <w:sz w:val="28"/>
+          <w:szCs w:val="28"/>
+          <w:lang w:val="en-US"/>
+        </w:rPr>
+      </w:pPr>
+      <w:r>
+        <w:rPr>
+          <w:rFonts w:ascii="Times New Roman" w:eastAsia="Times New Roman" w:hAnsi="Times New Roman" w:cs="Times New Roman"/>
+          <w:sz w:val="28"/>
+          <w:szCs w:val="28"/>
+          <w:lang w:val="en-US"/>
+        </w:rPr>
+        <w:t>Is a bibliography or reference list included?</w:t>
+      </w:r>
+    </w:p>
+    <w:p>
+      <w:pPr>
+        <w:spacing w:before="240" w:after="160" w:line="259" w:lineRule="auto"/>
+        <w:rPr>
+          <w:rFonts w:ascii="Times New Roman" w:eastAsia="Times New Roman" w:hAnsi="Times New Roman" w:cs="Times New Roman"/>
+          <w:sz w:val="28"/>
+          <w:szCs w:val="28"/>
+          <w:lang w:val="en-US"/>
+        </w:rPr>
+      </w:pPr>
+    </w:p>
+    <w:p>
+      <w:pPr>
+        <w:spacing w:before="240" w:after="160" w:line="259" w:lineRule="auto"/>
+        <w:rPr>
+          <w:rFonts w:ascii="Times New Roman" w:eastAsia="Times New Roman" w:hAnsi="Times New Roman" w:cs="Times New Roman"/>
+          <w:sz w:val="28"/>
+          <w:szCs w:val="28"/>
+          <w:lang w:val="en-US"/>
+        </w:rPr>
+      </w:pPr>
+      <w:r>
+        <w:rPr>
+          <w:rFonts w:ascii="Times New Roman" w:eastAsia="Times New Roman" w:hAnsi="Times New Roman" w:cs="Times New Roman"/>
+          <w:sz w:val="28"/>
+          <w:szCs w:val="28"/>
+          <w:lang w:val="en-US"/>
+        </w:rPr>
+        <w:t>Evaluation</w:t>
+      </w:r>
+    </w:p>
+    <w:p>
+      <w:pPr>
+        <w:spacing w:before="240" w:after="160" w:line="259" w:lineRule="auto"/>
+        <w:rPr>
+          <w:rFonts w:ascii="Times New Roman" w:eastAsia="Times New Roman" w:hAnsi="Times New Roman" w:cs="Times New Roman"/>
+          <w:sz w:val="28"/>
+          <w:szCs w:val="28"/>
+          <w:lang w:val="en-US"/>
+        </w:rPr>
+      </w:pPr>
+      <w:r>
+        <w:rPr>
+          <w:rFonts w:ascii="Times New Roman" w:eastAsia="Times New Roman" w:hAnsi="Times New Roman" w:cs="Times New Roman"/>
+          <w:sz w:val="28"/>
+          <w:szCs w:val="28"/>
+          <w:lang w:val="en-US"/>
+        </w:rPr>
+        <w:t>I have decided to evaluate 3 websites</w:t>
+      </w:r>
+    </w:p>
+    <w:p>
+      <w:pPr>
+        <w:spacing w:before="240" w:after="160" w:line="259" w:lineRule="auto"/>
+        <w:rPr>
+          <w:rFonts w:ascii="Times New Roman" w:eastAsia="Times New Roman" w:hAnsi="Times New Roman" w:cs="Times New Roman"/>
+          <w:sz w:val="28"/>
+          <w:szCs w:val="28"/>
+          <w:lang w:val="en-US"/>
+        </w:rPr>
+      </w:pPr>
+      <w:r>
+        <w:rPr>
+          <w:rFonts w:ascii="Times New Roman" w:eastAsia="Times New Roman" w:hAnsi="Times New Roman" w:cs="Times New Roman"/>
+          <w:sz w:val="28"/>
+          <w:szCs w:val="28"/>
+          <w:lang w:val="en-US"/>
+        </w:rPr>
+        <w:t xml:space="preserve">IMDb: </w:t>
+      </w:r>
+      <w:hyperlink r:id="rId68" w:history="1">
+        <w:r>
+          <w:rPr>
+            <w:rStyle w:val="Hyperlink"/>
+            <w:rFonts w:ascii="Times New Roman" w:eastAsia="Times New Roman" w:hAnsi="Times New Roman" w:cs="Times New Roman"/>
+            <w:sz w:val="28"/>
+            <w:szCs w:val="28"/>
+          </w:rPr>
+          <w:t>https://www.imdb.com/</w:t>
+        </w:r>
+      </w:hyperlink>
+    </w:p>
+    <w:p>
+      <w:pPr>
+        <w:pStyle w:val="ListParagraph"/>
+        <w:numPr>
+          <w:ilvl w:val="0"/>
+          <w:numId w:val="25"/>
+        </w:numPr>
+        <w:spacing w:before="240" w:after="160" w:line="259" w:lineRule="auto"/>
+        <w:rPr>
+          <w:rFonts w:ascii="Times New Roman" w:eastAsia="Times New Roman" w:hAnsi="Times New Roman" w:cs="Times New Roman"/>
+          <w:sz w:val="28"/>
+          <w:szCs w:val="28"/>
+          <w:lang w:val="en-US"/>
+        </w:rPr>
+      </w:pPr>
+      <w:r>
+        <w:rPr>
+          <w:rFonts w:ascii="Times New Roman" w:eastAsia="Times New Roman" w:hAnsi="Times New Roman" w:cs="Times New Roman"/>
+          <w:sz w:val="28"/>
+          <w:szCs w:val="28"/>
+          <w:lang w:val="en-US"/>
+        </w:rPr>
+        <w:t>Authority</w:t>
+      </w:r>
+    </w:p>
+    <w:p>
+      <w:pPr>
+        <w:pStyle w:val="ListParagraph"/>
+        <w:numPr>
+          <w:ilvl w:val="0"/>
+          <w:numId w:val="26"/>
+        </w:numPr>
+        <w:spacing w:before="240" w:after="160" w:line="259" w:lineRule="auto"/>
+        <w:rPr>
+          <w:rFonts w:ascii="Times New Roman" w:eastAsia="Times New Roman" w:hAnsi="Times New Roman" w:cs="Times New Roman"/>
+          <w:sz w:val="28"/>
+          <w:szCs w:val="28"/>
+          <w:lang w:val="en-US"/>
+        </w:rPr>
+      </w:pPr>
+      <w:r>
+        <w:rPr>
+          <w:rFonts w:ascii="Times New Roman" w:eastAsia="Times New Roman" w:hAnsi="Times New Roman" w:cs="Times New Roman"/>
+          <w:sz w:val="28"/>
+          <w:szCs w:val="28"/>
+          <w:lang w:val="en-US"/>
+        </w:rPr>
+        <w:t xml:space="preserve">The developer is not mentioned in the website itself but </w:t>
+      </w:r>
+      <w:r>
+        <w:rPr>
+          <w:rFonts w:ascii="Times New Roman" w:eastAsia="Times New Roman" w:hAnsi="Times New Roman" w:cs="Times New Roman"/>
+          <w:sz w:val="28"/>
+          <w:szCs w:val="28"/>
+          <w:lang w:val="en-US"/>
+        </w:rPr>
+        <w:t xml:space="preserve">it is available via a simple google search. </w:t>
+      </w:r>
+      <w:r>
+        <w:rPr>
+          <w:rFonts w:ascii="Times New Roman" w:eastAsia="Times New Roman" w:hAnsi="Times New Roman" w:cs="Times New Roman"/>
+          <w:sz w:val="28"/>
+          <w:szCs w:val="28"/>
+          <w:lang w:val="en-US"/>
+        </w:rPr>
+        <w:t>Colin Needham (born 26 January 1967) is an English entrepreneur who is the founder and CEO of IMDb.</w:t>
+      </w:r>
+    </w:p>
+    <w:p>
+      <w:pPr>
+        <w:pStyle w:val="ListParagraph"/>
+        <w:numPr>
+          <w:ilvl w:val="0"/>
+          <w:numId w:val="26"/>
+        </w:numPr>
+        <w:spacing w:before="240" w:after="160" w:line="259" w:lineRule="auto"/>
+        <w:rPr>
+          <w:rFonts w:ascii="Times New Roman" w:eastAsia="Times New Roman" w:hAnsi="Times New Roman" w:cs="Times New Roman"/>
+          <w:sz w:val="28"/>
+          <w:szCs w:val="28"/>
+          <w:lang w:val="en-US"/>
+        </w:rPr>
+      </w:pPr>
+      <w:r>
+        <w:rPr>
+          <w:rFonts w:ascii="Times New Roman" w:eastAsia="Times New Roman" w:hAnsi="Times New Roman" w:cs="Times New Roman"/>
+          <w:sz w:val="28"/>
+          <w:szCs w:val="28"/>
+          <w:lang w:val="en-US"/>
+        </w:rPr>
+        <w:t>Contact information is provided via social networking sites while email and phone number are not provided.</w:t>
+      </w:r>
+    </w:p>
+    <w:p>
+      <w:pPr>
+        <w:pStyle w:val="ListParagraph"/>
+        <w:numPr>
+          <w:ilvl w:val="0"/>
+          <w:numId w:val="26"/>
+        </w:numPr>
+        <w:spacing w:before="240" w:after="160" w:line="259" w:lineRule="auto"/>
+        <w:rPr>
+          <w:rFonts w:ascii="Times New Roman" w:eastAsia="Times New Roman" w:hAnsi="Times New Roman" w:cs="Times New Roman"/>
+          <w:sz w:val="28"/>
+          <w:szCs w:val="28"/>
+          <w:lang w:val="en-US"/>
+        </w:rPr>
+      </w:pPr>
+      <w:r>
+        <w:rPr>
+          <w:rFonts w:ascii="Times New Roman" w:eastAsia="Times New Roman" w:hAnsi="Times New Roman" w:cs="Times New Roman"/>
+          <w:sz w:val="28"/>
+          <w:szCs w:val="28"/>
+          <w:lang w:val="en-US"/>
+        </w:rPr>
+        <w:t xml:space="preserve">The author has not stated any </w:t>
+      </w:r>
+      <w:r>
+        <w:rPr>
+          <w:rFonts w:ascii="Times New Roman" w:eastAsia="Times New Roman" w:hAnsi="Times New Roman" w:cs="Times New Roman"/>
+          <w:sz w:val="28"/>
+          <w:szCs w:val="28"/>
+        </w:rPr>
+        <w:t>qualifications, credentials, or personal background</w:t>
+      </w:r>
+      <w:r>
+        <w:rPr>
+          <w:rFonts w:ascii="Times New Roman" w:eastAsia="Times New Roman" w:hAnsi="Times New Roman" w:cs="Times New Roman"/>
+          <w:sz w:val="28"/>
+          <w:szCs w:val="28"/>
+        </w:rPr>
+        <w:t>.</w:t>
+      </w:r>
+    </w:p>
+    <w:p>
+      <w:pPr>
+        <w:pStyle w:val="ListParagraph"/>
+        <w:numPr>
+          <w:ilvl w:val="0"/>
+          <w:numId w:val="26"/>
+        </w:numPr>
+        <w:spacing w:before="240" w:after="160" w:line="259" w:lineRule="auto"/>
+        <w:rPr>
+          <w:rFonts w:ascii="Times New Roman" w:eastAsia="Times New Roman" w:hAnsi="Times New Roman" w:cs="Times New Roman"/>
+          <w:sz w:val="28"/>
+          <w:szCs w:val="28"/>
+          <w:lang w:val="en-US"/>
+        </w:rPr>
+      </w:pPr>
+      <w:r>
+        <w:rPr>
+          <w:rFonts w:ascii="Times New Roman" w:eastAsia="Times New Roman" w:hAnsi="Times New Roman" w:cs="Times New Roman"/>
+          <w:sz w:val="28"/>
+          <w:szCs w:val="28"/>
+        </w:rPr>
+        <w:t>The site is supported by The Amazon Company.</w:t>
+      </w:r>
+    </w:p>
+    <w:p>
+      <w:pPr>
+        <w:pStyle w:val="ListParagraph"/>
+        <w:spacing w:before="240" w:after="160" w:line="259" w:lineRule="auto"/>
+        <w:ind w:left="1440"/>
+        <w:rPr>
+          <w:rFonts w:ascii="Times New Roman" w:eastAsia="Times New Roman" w:hAnsi="Times New Roman" w:cs="Times New Roman"/>
+          <w:sz w:val="28"/>
+          <w:szCs w:val="28"/>
+          <w:lang w:val="en-US"/>
+        </w:rPr>
+      </w:pPr>
+    </w:p>
+    <w:p>
+      <w:pPr>
+        <w:pStyle w:val="ListParagraph"/>
+        <w:numPr>
+          <w:ilvl w:val="0"/>
+          <w:numId w:val="25"/>
+        </w:numPr>
+        <w:spacing w:before="240" w:after="160" w:line="259" w:lineRule="auto"/>
+        <w:rPr>
+          <w:rFonts w:ascii="Times New Roman" w:eastAsia="Times New Roman" w:hAnsi="Times New Roman" w:cs="Times New Roman"/>
+          <w:sz w:val="28"/>
+          <w:szCs w:val="28"/>
+          <w:lang w:val="en-US"/>
+        </w:rPr>
+      </w:pPr>
+      <w:r>
+        <w:rPr>
+          <w:rFonts w:ascii="Times New Roman" w:eastAsia="Times New Roman" w:hAnsi="Times New Roman" w:cs="Times New Roman"/>
+          <w:sz w:val="28"/>
+          <w:szCs w:val="28"/>
+          <w:lang w:val="en-US"/>
+        </w:rPr>
+        <w:t>Purpose</w:t>
+      </w:r>
+    </w:p>
+    <w:p>
+      <w:pPr>
+        <w:pStyle w:val="ListParagraph"/>
+        <w:numPr>
+          <w:ilvl w:val="0"/>
+          <w:numId w:val="27"/>
+        </w:numPr>
+        <w:spacing w:before="240" w:after="160" w:line="259" w:lineRule="auto"/>
+        <w:rPr>
+          <w:rFonts w:ascii="Times New Roman" w:eastAsia="Times New Roman" w:hAnsi="Times New Roman" w:cs="Times New Roman"/>
+          <w:sz w:val="28"/>
+          <w:szCs w:val="28"/>
+          <w:lang w:val="en-US"/>
+        </w:rPr>
+      </w:pPr>
+      <w:r>
+        <w:rPr>
+          <w:rFonts w:ascii="Times New Roman" w:eastAsia="Times New Roman" w:hAnsi="Times New Roman" w:cs="Times New Roman"/>
+          <w:sz w:val="28"/>
+          <w:szCs w:val="28"/>
+          <w:lang w:val="en-US"/>
+        </w:rPr>
+        <w:t>The content in the IMDb website supports the purpose of the site.</w:t>
+      </w:r>
+    </w:p>
+    <w:p>
+      <w:pPr>
+        <w:pStyle w:val="ListParagraph"/>
+        <w:numPr>
+          <w:ilvl w:val="0"/>
+          <w:numId w:val="27"/>
+        </w:numPr>
+        <w:spacing w:before="240" w:after="160" w:line="259" w:lineRule="auto"/>
+        <w:rPr>
+          <w:rFonts w:ascii="Times New Roman" w:eastAsia="Times New Roman" w:hAnsi="Times New Roman" w:cs="Times New Roman"/>
+          <w:sz w:val="28"/>
+          <w:szCs w:val="28"/>
+          <w:lang w:val="en-US"/>
+        </w:rPr>
+      </w:pPr>
+      <w:r>
+        <w:rPr>
+          <w:rFonts w:ascii="Times New Roman" w:eastAsia="Times New Roman" w:hAnsi="Times New Roman" w:cs="Times New Roman"/>
+          <w:sz w:val="28"/>
+          <w:szCs w:val="28"/>
+          <w:lang w:val="en-US"/>
+        </w:rPr>
+        <w:t>The information is geared towards any movie fan.</w:t>
+      </w:r>
+    </w:p>
+    <w:p>
+      <w:pPr>
+        <w:pStyle w:val="ListParagraph"/>
+        <w:numPr>
+          <w:ilvl w:val="0"/>
+          <w:numId w:val="27"/>
+        </w:numPr>
+        <w:spacing w:before="240" w:after="160" w:line="259" w:lineRule="auto"/>
+        <w:rPr>
+          <w:rFonts w:ascii="Times New Roman" w:eastAsia="Times New Roman" w:hAnsi="Times New Roman" w:cs="Times New Roman"/>
+          <w:sz w:val="28"/>
+          <w:szCs w:val="28"/>
+          <w:lang w:val="en-US"/>
+        </w:rPr>
+      </w:pPr>
+      <w:r>
+        <w:rPr>
+          <w:rFonts w:ascii="Times New Roman" w:eastAsia="Times New Roman" w:hAnsi="Times New Roman" w:cs="Times New Roman"/>
+          <w:sz w:val="28"/>
+          <w:szCs w:val="28"/>
+          <w:lang w:val="en-US"/>
+        </w:rPr>
+        <w:t>The site is well organized in movie genre and type.</w:t>
+      </w:r>
+    </w:p>
+    <w:p>
+      <w:pPr>
+        <w:pStyle w:val="ListParagraph"/>
+        <w:numPr>
+          <w:ilvl w:val="0"/>
+          <w:numId w:val="27"/>
+        </w:numPr>
+        <w:spacing w:before="240" w:after="160" w:line="259" w:lineRule="auto"/>
+        <w:rPr>
+          <w:rFonts w:ascii="Times New Roman" w:eastAsia="Times New Roman" w:hAnsi="Times New Roman" w:cs="Times New Roman"/>
+          <w:sz w:val="28"/>
+          <w:szCs w:val="28"/>
+          <w:lang w:val="en-US"/>
+        </w:rPr>
+      </w:pPr>
+      <w:r>
+        <w:rPr>
+          <w:rFonts w:ascii="Times New Roman" w:eastAsia="Times New Roman" w:hAnsi="Times New Roman" w:cs="Times New Roman"/>
+          <w:sz w:val="28"/>
+          <w:szCs w:val="28"/>
+          <w:lang w:val="en-US"/>
+        </w:rPr>
+        <w:t>Most of the outside links are appropriate for the site.</w:t>
+      </w:r>
+    </w:p>
+    <w:p>
+      <w:pPr>
+        <w:pStyle w:val="ListParagraph"/>
+        <w:numPr>
+          <w:ilvl w:val="0"/>
+          <w:numId w:val="25"/>
+        </w:numPr>
+        <w:spacing w:before="240" w:after="160" w:line="259" w:lineRule="auto"/>
+        <w:rPr>
+          <w:rFonts w:ascii="Times New Roman" w:eastAsia="Times New Roman" w:hAnsi="Times New Roman" w:cs="Times New Roman"/>
+          <w:sz w:val="28"/>
+          <w:szCs w:val="28"/>
+          <w:lang w:val="en-US"/>
+        </w:rPr>
+      </w:pPr>
+      <w:r>
+        <w:rPr>
+          <w:rFonts w:ascii="Times New Roman" w:eastAsia="Times New Roman" w:hAnsi="Times New Roman" w:cs="Times New Roman"/>
+          <w:sz w:val="28"/>
+          <w:szCs w:val="28"/>
+          <w:lang w:val="en-US"/>
+        </w:rPr>
+        <w:lastRenderedPageBreak/>
+        <w:t>Coverage</w:t>
+      </w:r>
+    </w:p>
+    <w:p>
+      <w:pPr>
+        <w:pStyle w:val="ListParagraph"/>
+        <w:numPr>
+          <w:ilvl w:val="0"/>
+          <w:numId w:val="28"/>
+        </w:numPr>
+        <w:spacing w:before="240" w:after="160" w:line="259" w:lineRule="auto"/>
+        <w:rPr>
+          <w:rFonts w:ascii="Times New Roman" w:eastAsia="Times New Roman" w:hAnsi="Times New Roman" w:cs="Times New Roman"/>
+          <w:sz w:val="28"/>
+          <w:szCs w:val="28"/>
+          <w:lang w:val="en-US"/>
+        </w:rPr>
+      </w:pPr>
+      <w:r>
+        <w:rPr>
+          <w:rFonts w:ascii="Times New Roman" w:eastAsia="Times New Roman" w:hAnsi="Times New Roman" w:cs="Times New Roman"/>
+          <w:sz w:val="28"/>
+          <w:szCs w:val="28"/>
+          <w:lang w:val="en-US"/>
+        </w:rPr>
+        <w:t>The site covers almost every movie or series available.</w:t>
+      </w:r>
+    </w:p>
+    <w:p>
+      <w:pPr>
+        <w:pStyle w:val="ListParagraph"/>
+        <w:numPr>
+          <w:ilvl w:val="0"/>
+          <w:numId w:val="28"/>
+        </w:numPr>
+        <w:spacing w:before="240" w:after="160" w:line="259" w:lineRule="auto"/>
+        <w:rPr>
+          <w:rFonts w:ascii="Times New Roman" w:eastAsia="Times New Roman" w:hAnsi="Times New Roman" w:cs="Times New Roman"/>
+          <w:sz w:val="28"/>
+          <w:szCs w:val="28"/>
+          <w:lang w:val="en-US"/>
+        </w:rPr>
+      </w:pPr>
+      <w:r>
+        <w:rPr>
+          <w:rFonts w:ascii="Times New Roman" w:eastAsia="Times New Roman" w:hAnsi="Times New Roman" w:cs="Times New Roman"/>
+          <w:sz w:val="28"/>
+          <w:szCs w:val="28"/>
+          <w:lang w:val="en-US"/>
+        </w:rPr>
+        <w:t>The topics are explored in depth.</w:t>
+      </w:r>
+    </w:p>
+    <w:p>
+      <w:pPr>
+        <w:pStyle w:val="ListParagraph"/>
+        <w:numPr>
+          <w:ilvl w:val="0"/>
+          <w:numId w:val="28"/>
+        </w:numPr>
+        <w:spacing w:before="240" w:after="160" w:line="259" w:lineRule="auto"/>
+        <w:rPr>
+          <w:rFonts w:ascii="Times New Roman" w:eastAsia="Times New Roman" w:hAnsi="Times New Roman" w:cs="Times New Roman"/>
+          <w:sz w:val="28"/>
+          <w:szCs w:val="28"/>
+          <w:lang w:val="en-US"/>
+        </w:rPr>
+      </w:pPr>
+      <w:r>
+        <w:rPr>
+          <w:rFonts w:ascii="Times New Roman" w:eastAsia="Times New Roman" w:hAnsi="Times New Roman" w:cs="Times New Roman"/>
+          <w:sz w:val="28"/>
+          <w:szCs w:val="28"/>
+          <w:lang w:val="en-US"/>
+        </w:rPr>
+        <w:t>In my opinion, the information in this site is much better and well thought of than any other similar sites.</w:t>
+      </w:r>
+    </w:p>
+    <w:p>
+      <w:pPr>
+        <w:pStyle w:val="ListParagraph"/>
+        <w:numPr>
+          <w:ilvl w:val="0"/>
+          <w:numId w:val="28"/>
+        </w:numPr>
+        <w:spacing w:before="240" w:after="160" w:line="259" w:lineRule="auto"/>
+        <w:rPr>
+          <w:rFonts w:ascii="Times New Roman" w:eastAsia="Times New Roman" w:hAnsi="Times New Roman" w:cs="Times New Roman"/>
+          <w:sz w:val="28"/>
+          <w:szCs w:val="28"/>
+          <w:lang w:val="en-US"/>
+        </w:rPr>
+      </w:pPr>
+      <w:r>
+        <w:rPr>
+          <w:rFonts w:ascii="Times New Roman" w:eastAsia="Times New Roman" w:hAnsi="Times New Roman" w:cs="Times New Roman"/>
+          <w:sz w:val="28"/>
+          <w:szCs w:val="28"/>
+          <w:lang w:val="en-US"/>
+        </w:rPr>
+        <w:t>The links do not go to outside sites (They remain there).</w:t>
+      </w:r>
+    </w:p>
+    <w:p>
+      <w:pPr>
+        <w:pStyle w:val="ListParagraph"/>
+        <w:spacing w:before="240" w:after="160" w:line="259" w:lineRule="auto"/>
+        <w:ind w:left="1440"/>
+        <w:rPr>
+          <w:rFonts w:ascii="Times New Roman" w:eastAsia="Times New Roman" w:hAnsi="Times New Roman" w:cs="Times New Roman"/>
+          <w:sz w:val="28"/>
+          <w:szCs w:val="28"/>
+          <w:lang w:val="en-US"/>
+        </w:rPr>
+      </w:pPr>
+    </w:p>
+    <w:p>
+      <w:pPr>
+        <w:pStyle w:val="ListParagraph"/>
+        <w:numPr>
+          <w:ilvl w:val="0"/>
+          <w:numId w:val="25"/>
+        </w:numPr>
+        <w:spacing w:before="240" w:after="160" w:line="259" w:lineRule="auto"/>
+        <w:rPr>
+          <w:rFonts w:ascii="Times New Roman" w:eastAsia="Times New Roman" w:hAnsi="Times New Roman" w:cs="Times New Roman"/>
+          <w:sz w:val="28"/>
+          <w:szCs w:val="28"/>
+          <w:lang w:val="en-US"/>
+        </w:rPr>
+      </w:pPr>
+      <w:r>
+        <w:rPr>
+          <w:rFonts w:ascii="Times New Roman" w:eastAsia="Times New Roman" w:hAnsi="Times New Roman" w:cs="Times New Roman"/>
+          <w:sz w:val="28"/>
+          <w:szCs w:val="28"/>
+          <w:lang w:val="en-US"/>
+        </w:rPr>
+        <w:t>Currency</w:t>
+      </w:r>
+    </w:p>
+    <w:p>
+      <w:pPr>
+        <w:pStyle w:val="ListParagraph"/>
+        <w:numPr>
+          <w:ilvl w:val="0"/>
+          <w:numId w:val="29"/>
+        </w:numPr>
+        <w:spacing w:before="240" w:after="160" w:line="259" w:lineRule="auto"/>
+        <w:rPr>
+          <w:rFonts w:ascii="Times New Roman" w:eastAsia="Times New Roman" w:hAnsi="Times New Roman" w:cs="Times New Roman"/>
+          <w:sz w:val="28"/>
+          <w:szCs w:val="28"/>
+          <w:lang w:val="en-US"/>
+        </w:rPr>
+      </w:pPr>
+      <w:r>
+        <w:rPr>
+          <w:rFonts w:ascii="Times New Roman" w:eastAsia="Times New Roman" w:hAnsi="Times New Roman" w:cs="Times New Roman"/>
+          <w:sz w:val="28"/>
+          <w:szCs w:val="28"/>
+          <w:lang w:val="en-US"/>
+        </w:rPr>
+        <w:t>The information in this website is updated regularly since new movies and seasons come out regularly.</w:t>
+      </w:r>
+    </w:p>
+    <w:p>
+      <w:pPr>
+        <w:pStyle w:val="ListParagraph"/>
+        <w:numPr>
+          <w:ilvl w:val="0"/>
+          <w:numId w:val="29"/>
+        </w:numPr>
+        <w:spacing w:before="240" w:after="160" w:line="259" w:lineRule="auto"/>
+        <w:rPr>
+          <w:rFonts w:ascii="Times New Roman" w:eastAsia="Times New Roman" w:hAnsi="Times New Roman" w:cs="Times New Roman"/>
+          <w:sz w:val="28"/>
+          <w:szCs w:val="28"/>
+          <w:lang w:val="en-US"/>
+        </w:rPr>
+      </w:pPr>
+      <w:r>
+        <w:rPr>
+          <w:rFonts w:ascii="Times New Roman" w:eastAsia="Times New Roman" w:hAnsi="Times New Roman" w:cs="Times New Roman"/>
+          <w:sz w:val="28"/>
+          <w:szCs w:val="28"/>
+          <w:lang w:val="en-US"/>
+        </w:rPr>
+        <w:t>The date in which the information is placed is not available.</w:t>
+      </w:r>
+    </w:p>
+    <w:p>
+      <w:pPr>
+        <w:pStyle w:val="ListParagraph"/>
+        <w:numPr>
+          <w:ilvl w:val="0"/>
+          <w:numId w:val="29"/>
+        </w:numPr>
+        <w:spacing w:before="240" w:after="160" w:line="259" w:lineRule="auto"/>
+        <w:rPr>
+          <w:rFonts w:ascii="Times New Roman" w:eastAsia="Times New Roman" w:hAnsi="Times New Roman" w:cs="Times New Roman"/>
+          <w:sz w:val="28"/>
+          <w:szCs w:val="28"/>
+          <w:lang w:val="en-US"/>
+        </w:rPr>
+      </w:pPr>
+      <w:r>
+        <w:rPr>
+          <w:rFonts w:ascii="Times New Roman" w:eastAsia="Times New Roman" w:hAnsi="Times New Roman" w:cs="Times New Roman"/>
+          <w:sz w:val="28"/>
+          <w:szCs w:val="28"/>
+          <w:lang w:val="en-US"/>
+        </w:rPr>
+        <w:t>All links (as I know) are up-to-date.</w:t>
+      </w:r>
+    </w:p>
+    <w:p>
+      <w:pPr>
+        <w:pStyle w:val="ListParagraph"/>
+        <w:numPr>
+          <w:ilvl w:val="0"/>
+          <w:numId w:val="29"/>
+        </w:numPr>
+        <w:spacing w:before="240" w:after="160" w:line="259" w:lineRule="auto"/>
+        <w:rPr>
+          <w:rFonts w:ascii="Times New Roman" w:eastAsia="Times New Roman" w:hAnsi="Times New Roman" w:cs="Times New Roman"/>
+          <w:sz w:val="28"/>
+          <w:szCs w:val="28"/>
+          <w:lang w:val="en-US"/>
+        </w:rPr>
+      </w:pPr>
+      <w:r>
+        <w:rPr>
+          <w:rFonts w:ascii="Times New Roman" w:eastAsia="Times New Roman" w:hAnsi="Times New Roman" w:cs="Times New Roman"/>
+          <w:sz w:val="28"/>
+          <w:szCs w:val="28"/>
+          <w:lang w:val="en-US"/>
+        </w:rPr>
+        <w:t>All links (as I know) are reliable and not dead.</w:t>
+      </w:r>
+    </w:p>
+    <w:p>
+      <w:pPr>
+        <w:pStyle w:val="ListParagraph"/>
+        <w:numPr>
+          <w:ilvl w:val="0"/>
+          <w:numId w:val="29"/>
+        </w:numPr>
+        <w:spacing w:before="240" w:after="160" w:line="259" w:lineRule="auto"/>
+        <w:rPr>
+          <w:rFonts w:ascii="Times New Roman" w:eastAsia="Times New Roman" w:hAnsi="Times New Roman" w:cs="Times New Roman"/>
+          <w:sz w:val="28"/>
+          <w:szCs w:val="28"/>
+          <w:lang w:val="en-US"/>
+        </w:rPr>
+      </w:pPr>
+      <w:r>
+        <w:rPr>
+          <w:rFonts w:ascii="Times New Roman" w:eastAsia="Times New Roman" w:hAnsi="Times New Roman" w:cs="Times New Roman"/>
+          <w:sz w:val="28"/>
+          <w:szCs w:val="28"/>
+          <w:lang w:val="en-US"/>
+        </w:rPr>
+        <w:t>The information provided here is timeless since any person may want to watch any movie and see what the movie is about.</w:t>
+      </w:r>
+    </w:p>
+    <w:p>
+      <w:pPr>
+        <w:pStyle w:val="ListParagraph"/>
+        <w:numPr>
+          <w:ilvl w:val="0"/>
+          <w:numId w:val="29"/>
+        </w:numPr>
+        <w:spacing w:before="240" w:after="160" w:line="259" w:lineRule="auto"/>
+        <w:rPr>
+          <w:rFonts w:ascii="Times New Roman" w:eastAsia="Times New Roman" w:hAnsi="Times New Roman" w:cs="Times New Roman"/>
+          <w:sz w:val="28"/>
+          <w:szCs w:val="28"/>
+          <w:lang w:val="en-US"/>
+        </w:rPr>
+      </w:pPr>
+      <w:r>
+        <w:rPr>
+          <w:rFonts w:ascii="Times New Roman" w:eastAsia="Times New Roman" w:hAnsi="Times New Roman" w:cs="Times New Roman"/>
+          <w:sz w:val="28"/>
+          <w:szCs w:val="28"/>
+          <w:lang w:val="en-US"/>
+        </w:rPr>
+        <w:t>The site is still live and ongoing.</w:t>
+      </w:r>
+    </w:p>
+    <w:p>
+      <w:pPr>
+        <w:pStyle w:val="ListParagraph"/>
+        <w:spacing w:before="240" w:after="160" w:line="259" w:lineRule="auto"/>
+        <w:ind w:left="1440"/>
+        <w:rPr>
+          <w:rFonts w:ascii="Times New Roman" w:eastAsia="Times New Roman" w:hAnsi="Times New Roman" w:cs="Times New Roman"/>
+          <w:sz w:val="28"/>
+          <w:szCs w:val="28"/>
+          <w:lang w:val="en-US"/>
+        </w:rPr>
+      </w:pPr>
+    </w:p>
+    <w:p>
+      <w:pPr>
+        <w:pStyle w:val="ListParagraph"/>
+        <w:numPr>
+          <w:ilvl w:val="0"/>
+          <w:numId w:val="25"/>
+        </w:numPr>
+        <w:spacing w:before="240" w:after="160" w:line="259" w:lineRule="auto"/>
+        <w:rPr>
+          <w:rFonts w:ascii="Times New Roman" w:eastAsia="Times New Roman" w:hAnsi="Times New Roman" w:cs="Times New Roman"/>
+          <w:sz w:val="28"/>
+          <w:szCs w:val="28"/>
+          <w:lang w:val="en-US"/>
+        </w:rPr>
+      </w:pPr>
+      <w:r>
+        <w:rPr>
+          <w:rFonts w:ascii="Times New Roman" w:eastAsia="Times New Roman" w:hAnsi="Times New Roman" w:cs="Times New Roman"/>
+          <w:sz w:val="28"/>
+          <w:szCs w:val="28"/>
+          <w:lang w:val="en-US"/>
+        </w:rPr>
+        <w:t>Objectivity</w:t>
+      </w:r>
+    </w:p>
+    <w:p>
+      <w:pPr>
+        <w:pStyle w:val="ListParagraph"/>
+        <w:numPr>
+          <w:ilvl w:val="0"/>
+          <w:numId w:val="30"/>
+        </w:numPr>
+        <w:spacing w:before="240" w:after="160" w:line="259" w:lineRule="auto"/>
+        <w:rPr>
+          <w:rFonts w:ascii="Times New Roman" w:eastAsia="Times New Roman" w:hAnsi="Times New Roman" w:cs="Times New Roman"/>
+          <w:sz w:val="28"/>
+          <w:szCs w:val="28"/>
+          <w:lang w:val="en-US"/>
+        </w:rPr>
+      </w:pPr>
+      <w:r>
+        <w:rPr>
+          <w:rFonts w:ascii="Times New Roman" w:eastAsia="Times New Roman" w:hAnsi="Times New Roman" w:cs="Times New Roman"/>
+          <w:sz w:val="28"/>
+          <w:szCs w:val="28"/>
+          <w:lang w:val="en-US"/>
+        </w:rPr>
+        <w:t>Since the website describes movies and lets people rate the movies it is both biased and non-biased. It is biased because the rating is done by ordinary people all around the world (It is their opinion of how they liked the movie).</w:t>
+      </w:r>
+    </w:p>
+    <w:p>
+      <w:pPr>
+        <w:pStyle w:val="ListParagraph"/>
+        <w:numPr>
+          <w:ilvl w:val="0"/>
+          <w:numId w:val="30"/>
+        </w:numPr>
+        <w:spacing w:before="240" w:after="160" w:line="259" w:lineRule="auto"/>
+        <w:rPr>
+          <w:rFonts w:ascii="Times New Roman" w:eastAsia="Times New Roman" w:hAnsi="Times New Roman" w:cs="Times New Roman"/>
+          <w:sz w:val="28"/>
+          <w:szCs w:val="28"/>
+          <w:lang w:val="en-US"/>
+        </w:rPr>
+      </w:pPr>
+      <w:r>
+        <w:rPr>
+          <w:rFonts w:ascii="Times New Roman" w:eastAsia="Times New Roman" w:hAnsi="Times New Roman" w:cs="Times New Roman"/>
+          <w:sz w:val="28"/>
+          <w:szCs w:val="28"/>
+          <w:lang w:val="en-US"/>
+        </w:rPr>
+        <w:t>The swaying power is determined by the movie itself.</w:t>
+      </w:r>
+    </w:p>
+    <w:p>
+      <w:pPr>
+        <w:pStyle w:val="ListParagraph"/>
+        <w:numPr>
+          <w:ilvl w:val="0"/>
+          <w:numId w:val="30"/>
+        </w:numPr>
+        <w:spacing w:before="240" w:after="160" w:line="259" w:lineRule="auto"/>
+        <w:rPr>
+          <w:rFonts w:ascii="Times New Roman" w:eastAsia="Times New Roman" w:hAnsi="Times New Roman" w:cs="Times New Roman"/>
+          <w:sz w:val="28"/>
+          <w:szCs w:val="28"/>
+          <w:lang w:val="en-US"/>
+        </w:rPr>
+      </w:pPr>
+      <w:r>
+        <w:rPr>
+          <w:rFonts w:ascii="Times New Roman" w:eastAsia="Times New Roman" w:hAnsi="Times New Roman" w:cs="Times New Roman"/>
+          <w:sz w:val="28"/>
+          <w:szCs w:val="28"/>
+          <w:lang w:val="en-US"/>
+        </w:rPr>
+        <w:t>An awesome thing about this site is that there is no advertising.</w:t>
+      </w:r>
+    </w:p>
+    <w:p>
+      <w:pPr>
+        <w:pStyle w:val="ListParagraph"/>
+        <w:numPr>
+          <w:ilvl w:val="0"/>
+          <w:numId w:val="30"/>
+        </w:numPr>
+        <w:spacing w:before="240" w:after="160" w:line="259" w:lineRule="auto"/>
+        <w:rPr>
+          <w:rFonts w:ascii="Times New Roman" w:eastAsia="Times New Roman" w:hAnsi="Times New Roman" w:cs="Times New Roman"/>
+          <w:sz w:val="28"/>
+          <w:szCs w:val="28"/>
+          <w:lang w:val="en-US"/>
+        </w:rPr>
+      </w:pPr>
+      <w:r>
+        <w:rPr>
+          <w:rFonts w:ascii="Times New Roman" w:eastAsia="Times New Roman" w:hAnsi="Times New Roman" w:cs="Times New Roman"/>
+          <w:sz w:val="28"/>
+          <w:szCs w:val="28"/>
+          <w:lang w:val="en-US"/>
+        </w:rPr>
+        <w:t>This site is trying to explain and inform information related to movies.</w:t>
+      </w:r>
+    </w:p>
+    <w:p>
+      <w:pPr>
+        <w:pStyle w:val="ListParagraph"/>
+        <w:spacing w:before="240" w:after="160" w:line="259" w:lineRule="auto"/>
+        <w:ind w:left="1440"/>
+        <w:rPr>
+          <w:rFonts w:ascii="Times New Roman" w:eastAsia="Times New Roman" w:hAnsi="Times New Roman" w:cs="Times New Roman"/>
+          <w:sz w:val="28"/>
+          <w:szCs w:val="28"/>
+          <w:lang w:val="en-US"/>
+        </w:rPr>
+      </w:pPr>
+    </w:p>
+    <w:p>
+      <w:pPr>
+        <w:pStyle w:val="ListParagraph"/>
+        <w:numPr>
+          <w:ilvl w:val="0"/>
+          <w:numId w:val="25"/>
+        </w:numPr>
+        <w:spacing w:before="240" w:after="160" w:line="259" w:lineRule="auto"/>
+        <w:rPr>
+          <w:rFonts w:ascii="Times New Roman" w:eastAsia="Times New Roman" w:hAnsi="Times New Roman" w:cs="Times New Roman"/>
+          <w:sz w:val="28"/>
+          <w:szCs w:val="28"/>
+          <w:lang w:val="en-US"/>
+        </w:rPr>
+      </w:pPr>
+      <w:r>
+        <w:rPr>
+          <w:rFonts w:ascii="Times New Roman" w:eastAsia="Times New Roman" w:hAnsi="Times New Roman" w:cs="Times New Roman"/>
+          <w:sz w:val="28"/>
+          <w:szCs w:val="28"/>
+          <w:lang w:val="en-US"/>
+        </w:rPr>
+        <w:t>Accuracy</w:t>
+      </w:r>
+    </w:p>
+    <w:p>
+      <w:pPr>
+        <w:pStyle w:val="ListParagraph"/>
+        <w:numPr>
+          <w:ilvl w:val="0"/>
+          <w:numId w:val="31"/>
+        </w:numPr>
+        <w:spacing w:before="240" w:after="160" w:line="259" w:lineRule="auto"/>
+        <w:rPr>
+          <w:rFonts w:ascii="Times New Roman" w:eastAsia="Times New Roman" w:hAnsi="Times New Roman" w:cs="Times New Roman"/>
+          <w:sz w:val="28"/>
+          <w:szCs w:val="28"/>
+          <w:lang w:val="en-US"/>
+        </w:rPr>
+      </w:pPr>
+      <w:r>
+        <w:rPr>
+          <w:rFonts w:ascii="Times New Roman" w:eastAsia="Times New Roman" w:hAnsi="Times New Roman" w:cs="Times New Roman"/>
+          <w:sz w:val="28"/>
+          <w:szCs w:val="28"/>
+          <w:lang w:val="en-US"/>
+        </w:rPr>
+        <w:t>The author is affiliated with a known company (The Amazon Company).</w:t>
+      </w:r>
+    </w:p>
+    <w:p>
+      <w:pPr>
+        <w:pStyle w:val="ListParagraph"/>
+        <w:numPr>
+          <w:ilvl w:val="0"/>
+          <w:numId w:val="31"/>
+        </w:numPr>
+        <w:spacing w:before="240" w:after="160" w:line="259" w:lineRule="auto"/>
+        <w:rPr>
+          <w:rFonts w:ascii="Times New Roman" w:eastAsia="Times New Roman" w:hAnsi="Times New Roman" w:cs="Times New Roman"/>
+          <w:sz w:val="28"/>
+          <w:szCs w:val="28"/>
+          <w:lang w:val="en-US"/>
+        </w:rPr>
+      </w:pPr>
+      <w:r>
+        <w:rPr>
+          <w:rFonts w:ascii="Times New Roman" w:eastAsia="Times New Roman" w:hAnsi="Times New Roman" w:cs="Times New Roman"/>
+          <w:sz w:val="28"/>
+          <w:szCs w:val="28"/>
+          <w:lang w:val="en-US"/>
+        </w:rPr>
+        <w:t>Statistics and other factual information receive proper references.</w:t>
+      </w:r>
+    </w:p>
+    <w:p>
+      <w:pPr>
+        <w:pStyle w:val="ListParagraph"/>
+        <w:numPr>
+          <w:ilvl w:val="0"/>
+          <w:numId w:val="31"/>
+        </w:numPr>
+        <w:spacing w:before="240" w:after="160" w:line="259" w:lineRule="auto"/>
+        <w:rPr>
+          <w:rFonts w:ascii="Times New Roman" w:eastAsia="Times New Roman" w:hAnsi="Times New Roman" w:cs="Times New Roman"/>
+          <w:sz w:val="28"/>
+          <w:szCs w:val="28"/>
+          <w:lang w:val="en-US"/>
+        </w:rPr>
+      </w:pPr>
+      <w:r>
+        <w:rPr>
+          <w:rFonts w:ascii="Times New Roman" w:eastAsia="Times New Roman" w:hAnsi="Times New Roman" w:cs="Times New Roman"/>
+          <w:sz w:val="28"/>
+          <w:szCs w:val="28"/>
+          <w:lang w:val="en-US"/>
+        </w:rPr>
+        <w:t>Based on the reading, the information does seem accurate.</w:t>
+      </w:r>
+    </w:p>
+    <w:p>
+      <w:pPr>
+        <w:pStyle w:val="ListParagraph"/>
+        <w:numPr>
+          <w:ilvl w:val="0"/>
+          <w:numId w:val="31"/>
+        </w:numPr>
+        <w:spacing w:before="240" w:after="160" w:line="259" w:lineRule="auto"/>
+        <w:rPr>
+          <w:rFonts w:ascii="Times New Roman" w:eastAsia="Times New Roman" w:hAnsi="Times New Roman" w:cs="Times New Roman"/>
+          <w:sz w:val="28"/>
+          <w:szCs w:val="28"/>
+          <w:lang w:val="en-US"/>
+        </w:rPr>
+      </w:pPr>
+      <w:r>
+        <w:rPr>
+          <w:rFonts w:ascii="Times New Roman" w:eastAsia="Times New Roman" w:hAnsi="Times New Roman" w:cs="Times New Roman"/>
+          <w:sz w:val="28"/>
+          <w:szCs w:val="28"/>
+          <w:lang w:val="en-US"/>
+        </w:rPr>
+        <w:t>The information is comparable to other sites of the same topic.</w:t>
+      </w:r>
+    </w:p>
+    <w:p>
+      <w:pPr>
+        <w:pStyle w:val="ListParagraph"/>
+        <w:numPr>
+          <w:ilvl w:val="0"/>
+          <w:numId w:val="31"/>
+        </w:numPr>
+        <w:spacing w:before="240" w:after="160" w:line="259" w:lineRule="auto"/>
+        <w:rPr>
+          <w:rFonts w:ascii="Times New Roman" w:eastAsia="Times New Roman" w:hAnsi="Times New Roman" w:cs="Times New Roman"/>
+          <w:sz w:val="28"/>
+          <w:szCs w:val="28"/>
+          <w:lang w:val="en-US"/>
+        </w:rPr>
+      </w:pPr>
+      <w:r>
+        <w:rPr>
+          <w:rFonts w:ascii="Times New Roman" w:eastAsia="Times New Roman" w:hAnsi="Times New Roman" w:cs="Times New Roman"/>
+          <w:sz w:val="28"/>
+          <w:szCs w:val="28"/>
+          <w:lang w:val="en-US"/>
+        </w:rPr>
+        <w:t>There are no grammatical, spelling or composition errors.</w:t>
       </w:r>
       <w:bookmarkStart w:id="0" w:name="_GoBack"/>
       <w:bookmarkEnd w:id="0"/>
@@ -6819,6 +9010,232 @@
 <file path=word/numbering.xml><?xml version="1.0" encoding="utf-8"?>
 <w:numbering xmlns:wpc="http://schemas.microsoft.com/office/word/2010/wordprocessingCanvas" xmlns:cx="http://schemas.microsoft.com/office/drawing/2014/chartex" xmlns:cx1="http://schemas.microsoft.com/office/drawing/2015/9/8/chartex" xmlns:cx2="http://schemas.microsoft.com/office/drawing/2015/10/21/chartex" xmlns:cx3="http://schemas.microsoft.com/office/drawing/2016/5/9/chartex" xmlns:cx4="http://schemas.microsoft.com/office/drawing/2016/5/10/chartex" xmlns:cx5="http://schemas.microsoft.com/office/drawing/2016/5/11/chartex" xmlns:cx6="http://schemas.microsoft.com/office/drawing/2016/5/12/chartex" xmlns:cx7="http://schemas.microsoft.com/office/drawing/2016/5/13/chartex" xmlns:cx8="http://schemas.microsoft.com/office/drawing/2016/5/14/chartex" xmlns:mc="http://schemas.openxmlformats.org/markup-compatibility/2006" xmlns:aink="http://schemas.microsoft.com/office/drawing/2016/ink" xmlns:am3d="http://schemas.microsoft.com/office/drawing/2017/model3d" xmlns:o="urn:schemas-microsoft-com:office:office" xmlns:r="http://schemas.openxmlformats.org/officeDocument/2006/relationships" xmlns:m="http://schemas.openxmlformats.org/officeDocument/2006/math" xmlns:v="urn:schemas-microsoft-com:vml" xmlns:wp14="http://schemas.microsoft.com/office/word/2010/wordprocessingDrawing" xmlns:wp="http://schemas.openxmlformats.org/drawingml/2006/wordprocessingDrawing" xmlns:w10="urn:schemas-microsoft-com:office:word" xmlns:w="http://schemas.openxmlformats.org/wordprocessingml/2006/main" xmlns:w14="http://schemas.microsoft.com/office/word/2010/wordml" xmlns:w15="http://schemas.microsoft.com/office/word/2012/wordml" xmlns:w16cid="http://schemas.microsoft.com/office/word/2016/wordml/cid" xmlns:w16se="http://schemas.microsoft.com/office/word/2015/wordml/symex" xmlns:wpg="http://schemas.microsoft.com/office/word/2010/wordprocessingGroup" xmlns:wpi="http://schemas.microsoft.com/office/word/2010/wordprocessingInk" xmlns:wne="http://schemas.microsoft.com/office/word/2006/wordml" xmlns:wps="http://schemas.microsoft.com/office/word/2010/wordprocessingShape" mc:Ignorable="w14 w15 w16se w16cid wp14">
   <w:abstractNum w:abstractNumId="0" w15:restartNumberingAfterBreak="0">
+    <w:nsid w:val="03A2161E"/>
+    <w:multiLevelType w:val="hybridMultilevel"/>
+    <w:tmpl w:val="1F542040"/>
+    <w:lvl w:ilvl="0" w:tplc="04090001">
+      <w:start w:val="1"/>
+      <w:numFmt w:val="bullet"/>
+      <w:lvlText w:val=""/>
+      <w:lvlJc w:val="left"/>
+      <w:pPr>
+        <w:ind w:left="720" w:hanging="360"/>
+      </w:pPr>
+      <w:rPr>
+        <w:rFonts w:ascii="Symbol" w:hAnsi="Symbol" w:hint="default"/>
+      </w:rPr>
+    </w:lvl>
+    <w:lvl w:ilvl="1" w:tplc="04090003" w:tentative="1">
+      <w:start w:val="1"/>
+      <w:numFmt w:val="bullet"/>
+      <w:lvlText w:val="o"/>
+      <w:lvlJc w:val="left"/>
+      <w:pPr>
+        <w:ind w:left="1440" w:hanging="360"/>
+      </w:pPr>
+      <w:rPr>
+        <w:rFonts w:ascii="Courier New" w:hAnsi="Courier New" w:cs="Courier New" w:hint="default"/>
+      </w:rPr>
+    </w:lvl>
+    <w:lvl w:ilvl="2" w:tplc="04090005" w:tentative="1">
+      <w:start w:val="1"/>
+      <w:numFmt w:val="bullet"/>
+      <w:lvlText w:val=""/>
+      <w:lvlJc w:val="left"/>
+      <w:pPr>
+        <w:ind w:left="2160" w:hanging="360"/>
+      </w:pPr>
+      <w:rPr>
+        <w:rFonts w:ascii="Wingdings" w:hAnsi="Wingdings" w:hint="default"/>
+      </w:rPr>
+    </w:lvl>
+    <w:lvl w:ilvl="3" w:tplc="04090001" w:tentative="1">
+      <w:start w:val="1"/>
+      <w:numFmt w:val="bullet"/>
+      <w:lvlText w:val=""/>
+      <w:lvlJc w:val="left"/>
+      <w:pPr>
+        <w:ind w:left="2880" w:hanging="360"/>
+      </w:pPr>
+      <w:rPr>
+        <w:rFonts w:ascii="Symbol" w:hAnsi="Symbol" w:hint="default"/>
+      </w:rPr>
+    </w:lvl>
+    <w:lvl w:ilvl="4" w:tplc="04090003" w:tentative="1">
+      <w:start w:val="1"/>
+      <w:numFmt w:val="bullet"/>
+      <w:lvlText w:val="o"/>
+      <w:lvlJc w:val="left"/>
+      <w:pPr>
+        <w:ind w:left="3600" w:hanging="360"/>
+      </w:pPr>
+      <w:rPr>
+        <w:rFonts w:ascii="Courier New" w:hAnsi="Courier New" w:cs="Courier New" w:hint="default"/>
+      </w:rPr>
+    </w:lvl>
+    <w:lvl w:ilvl="5" w:tplc="04090005" w:tentative="1">
+      <w:start w:val="1"/>
+      <w:numFmt w:val="bullet"/>
+      <w:lvlText w:val=""/>
+      <w:lvlJc w:val="left"/>
+      <w:pPr>
+        <w:ind w:left="4320" w:hanging="360"/>
+      </w:pPr>
+      <w:rPr>
+        <w:rFonts w:ascii="Wingdings" w:hAnsi="Wingdings" w:hint="default"/>
+      </w:rPr>
+    </w:lvl>
+    <w:lvl w:ilvl="6" w:tplc="04090001" w:tentative="1">
+      <w:start w:val="1"/>
+      <w:numFmt w:val="bullet"/>
+      <w:lvlText w:val=""/>
+      <w:lvlJc w:val="left"/>
+      <w:pPr>
+        <w:ind w:left="5040" w:hanging="360"/>
+      </w:pPr>
+      <w:rPr>
+        <w:rFonts w:ascii="Symbol" w:hAnsi="Symbol" w:hint="default"/>
+      </w:rPr>
+    </w:lvl>
+    <w:lvl w:ilvl="7" w:tplc="04090003" w:tentative="1">
+      <w:start w:val="1"/>
+      <w:numFmt w:val="bullet"/>
+      <w:lvlText w:val="o"/>
+      <w:lvlJc w:val="left"/>
+      <w:pPr>
+        <w:ind w:left="5760" w:hanging="360"/>
+      </w:pPr>
+      <w:rPr>
+        <w:rFonts w:ascii="Courier New" w:hAnsi="Courier New" w:cs="Courier New" w:hint="default"/>
+      </w:rPr>
+    </w:lvl>
+    <w:lvl w:ilvl="8" w:tplc="04090005" w:tentative="1">
+      <w:start w:val="1"/>
+      <w:numFmt w:val="bullet"/>
+      <w:lvlText w:val=""/>
+      <w:lvlJc w:val="left"/>
+      <w:pPr>
+        <w:ind w:left="6480" w:hanging="360"/>
+      </w:pPr>
+      <w:rPr>
+        <w:rFonts w:ascii="Wingdings" w:hAnsi="Wingdings" w:hint="default"/>
+      </w:rPr>
+    </w:lvl>
+  </w:abstractNum>
+  <w:abstractNum w:abstractNumId="1" w15:restartNumberingAfterBreak="0">
+    <w:nsid w:val="046D7150"/>
+    <w:multiLevelType w:val="hybridMultilevel"/>
+    <w:tmpl w:val="3622FE92"/>
+    <w:lvl w:ilvl="0" w:tplc="04090001">
+      <w:start w:val="1"/>
+      <w:numFmt w:val="bullet"/>
+      <w:lvlText w:val=""/>
+      <w:lvlJc w:val="left"/>
+      <w:pPr>
+        <w:ind w:left="720" w:hanging="360"/>
+      </w:pPr>
+      <w:rPr>
+        <w:rFonts w:ascii="Symbol" w:hAnsi="Symbol" w:hint="default"/>
+      </w:rPr>
+    </w:lvl>
+    <w:lvl w:ilvl="1" w:tplc="04090003" w:tentative="1">
+      <w:start w:val="1"/>
+      <w:numFmt w:val="bullet"/>
+      <w:lvlText w:val="o"/>
+      <w:lvlJc w:val="left"/>
+      <w:pPr>
+        <w:ind w:left="1440" w:hanging="360"/>
+      </w:pPr>
+      <w:rPr>
+        <w:rFonts w:ascii="Courier New" w:hAnsi="Courier New" w:cs="Courier New" w:hint="default"/>
+      </w:rPr>
+    </w:lvl>
+    <w:lvl w:ilvl="2" w:tplc="04090005" w:tentative="1">
+      <w:start w:val="1"/>
+      <w:numFmt w:val="bullet"/>
+      <w:lvlText w:val=""/>
+      <w:lvlJc w:val="left"/>
+      <w:pPr>
+        <w:ind w:left="2160" w:hanging="360"/>
+      </w:pPr>
+      <w:rPr>
+        <w:rFonts w:ascii="Wingdings" w:hAnsi="Wingdings" w:hint="default"/>
+      </w:rPr>
+    </w:lvl>
+    <w:lvl w:ilvl="3" w:tplc="04090001" w:tentative="1">
+      <w:start w:val="1"/>
+      <w:numFmt w:val="bullet"/>
+      <w:lvlText w:val=""/>
+      <w:lvlJc w:val="left"/>
+      <w:pPr>
+        <w:ind w:left="2880" w:hanging="360"/>
+      </w:pPr>
+      <w:rPr>
+        <w:rFonts w:ascii="Symbol" w:hAnsi="Symbol" w:hint="default"/>
+      </w:rPr>
+    </w:lvl>
+    <w:lvl w:ilvl="4" w:tplc="04090003" w:tentative="1">
+      <w:start w:val="1"/>
+      <w:numFmt w:val="bullet"/>
+      <w:lvlText w:val="o"/>
+      <w:lvlJc w:val="left"/>
+      <w:pPr>
+        <w:ind w:left="3600" w:hanging="360"/>
+      </w:pPr>
+      <w:rPr>
+        <w:rFonts w:ascii="Courier New" w:hAnsi="Courier New" w:cs="Courier New" w:hint="default"/>
+      </w:rPr>
+    </w:lvl>
+    <w:lvl w:ilvl="5" w:tplc="04090005" w:tentative="1">
+      <w:start w:val="1"/>
+      <w:numFmt w:val="bullet"/>
+      <w:lvlText w:val=""/>
+      <w:lvlJc w:val="left"/>
+      <w:pPr>
+        <w:ind w:left="4320" w:hanging="360"/>
+      </w:pPr>
+      <w:rPr>
+        <w:rFonts w:ascii="Wingdings" w:hAnsi="Wingdings" w:hint="default"/>
+      </w:rPr>
+    </w:lvl>
+    <w:lvl w:ilvl="6" w:tplc="04090001" w:tentative="1">
+      <w:start w:val="1"/>
+      <w:numFmt w:val="bullet"/>
+      <w:lvlText w:val=""/>
+      <w:lvlJc w:val="left"/>
+      <w:pPr>
+        <w:ind w:left="5040" w:hanging="360"/>
+      </w:pPr>
+      <w:rPr>
+        <w:rFonts w:ascii="Symbol" w:hAnsi="Symbol" w:hint="default"/>
+      </w:rPr>
+    </w:lvl>
+    <w:lvl w:ilvl="7" w:tplc="04090003" w:tentative="1">
+      <w:start w:val="1"/>
+      <w:numFmt w:val="bullet"/>
+      <w:lvlText w:val="o"/>
+      <w:lvlJc w:val="left"/>
+      <w:pPr>
+        <w:ind w:left="5760" w:hanging="360"/>
+      </w:pPr>
+      <w:rPr>
+        <w:rFonts w:ascii="Courier New" w:hAnsi="Courier New" w:cs="Courier New" w:hint="default"/>
+      </w:rPr>
+    </w:lvl>
+    <w:lvl w:ilvl="8" w:tplc="04090005" w:tentative="1">
+      <w:start w:val="1"/>
+      <w:numFmt w:val="bullet"/>
+      <w:lvlText w:val=""/>
+      <w:lvlJc w:val="left"/>
+      <w:pPr>
+        <w:ind w:left="6480" w:hanging="360"/>
+      </w:pPr>
+      <w:rPr>
+        <w:rFonts w:ascii="Wingdings" w:hAnsi="Wingdings" w:hint="default"/>
+      </w:rPr>
+    </w:lvl>
+  </w:abstractNum>
+  <w:abstractNum w:abstractNumId="2" w15:restartNumberingAfterBreak="0">
     <w:nsid w:val="055A0D8B"/>
     <w:multiLevelType w:val="hybridMultilevel"/>
     <w:tmpl w:val="6388E0C0"/>
@@ -6931,7 +9348,120 @@
       </w:rPr>
     </w:lvl>
   </w:abstractNum>
-  <w:abstractNum w:abstractNumId="1" w15:restartNumberingAfterBreak="0">
+  <w:abstractNum w:abstractNumId="3" w15:restartNumberingAfterBreak="0">
+    <w:nsid w:val="078363E8"/>
+    <w:multiLevelType w:val="hybridMultilevel"/>
+    <w:tmpl w:val="9CCE07F8"/>
+    <w:lvl w:ilvl="0" w:tplc="04090001">
+      <w:start w:val="1"/>
+      <w:numFmt w:val="bullet"/>
+      <w:lvlText w:val=""/>
+      <w:lvlJc w:val="left"/>
+      <w:pPr>
+        <w:ind w:left="720" w:hanging="360"/>
+      </w:pPr>
+      <w:rPr>
+        <w:rFonts w:ascii="Symbol" w:hAnsi="Symbol" w:hint="default"/>
+      </w:rPr>
+    </w:lvl>
+    <w:lvl w:ilvl="1" w:tplc="04090003" w:tentative="1">
+      <w:start w:val="1"/>
+      <w:numFmt w:val="bullet"/>
+      <w:lvlText w:val="o"/>
+      <w:lvlJc w:val="left"/>
+      <w:pPr>
+        <w:ind w:left="1440" w:hanging="360"/>
+      </w:pPr>
+      <w:rPr>
+        <w:rFonts w:ascii="Courier New" w:hAnsi="Courier New" w:cs="Courier New" w:hint="default"/>
+      </w:rPr>
+    </w:lvl>
+    <w:lvl w:ilvl="2" w:tplc="04090005" w:tentative="1">
+      <w:start w:val="1"/>
+      <w:numFmt w:val="bullet"/>
+      <w:lvlText w:val=""/>
+      <w:lvlJc w:val="left"/>
+      <w:pPr>
+        <w:ind w:left="2160" w:hanging="360"/>
+      </w:pPr>
+      <w:rPr>
+        <w:rFonts w:ascii="Wingdings" w:hAnsi="Wingdings" w:hint="default"/>
+      </w:rPr>
+    </w:lvl>
+    <w:lvl w:ilvl="3" w:tplc="04090001" w:tentative="1">
+      <w:start w:val="1"/>
+      <w:numFmt w:val="bullet"/>
+      <w:lvlText w:val=""/>
+      <w:lvlJc w:val="left"/>
+      <w:pPr>
+        <w:ind w:left="2880" w:hanging="360"/>
+      </w:pPr>
+      <w:rPr>
+        <w:rFonts w:ascii="Symbol" w:hAnsi="Symbol" w:hint="default"/>
+      </w:rPr>
+    </w:lvl>
+    <w:lvl w:ilvl="4" w:tplc="04090003" w:tentative="1">
+      <w:start w:val="1"/>
+      <w:numFmt w:val="bullet"/>
+      <w:lvlText w:val="o"/>
+      <w:lvlJc w:val="left"/>
+      <w:pPr>
+        <w:ind w:left="3600" w:hanging="360"/>
+      </w:pPr>
+      <w:rPr>
+        <w:rFonts w:ascii="Courier New" w:hAnsi="Courier New" w:cs="Courier New" w:hint="default"/>
+      </w:rPr>
+    </w:lvl>
+    <w:lvl w:ilvl="5" w:tplc="04090005" w:tentative="1">
+      <w:start w:val="1"/>
+      <w:numFmt w:val="bullet"/>
+      <w:lvlText w:val=""/>
+      <w:lvlJc w:val="left"/>
+      <w:pPr>
+        <w:ind w:left="4320" w:hanging="360"/>
+      </w:pPr>
+      <w:rPr>
+        <w:rFonts w:ascii="Wingdings" w:hAnsi="Wingdings" w:hint="default"/>
+      </w:rPr>
+    </w:lvl>
+    <w:lvl w:ilvl="6" w:tplc="04090001" w:tentative="1">
+      <w:start w:val="1"/>
+      <w:numFmt w:val="bullet"/>
+      <w:lvlText w:val=""/>
+      <w:lvlJc w:val="left"/>
+      <w:pPr>
+        <w:ind w:left="5040" w:hanging="360"/>
+      </w:pPr>
+      <w:rPr>
+        <w:rFonts w:ascii="Symbol" w:hAnsi="Symbol" w:hint="default"/>
+      </w:rPr>
+    </w:lvl>
+    <w:lvl w:ilvl="7" w:tplc="04090003" w:tentative="1">
+      <w:start w:val="1"/>
+      <w:numFmt w:val="bullet"/>
+      <w:lvlText w:val="o"/>
+      <w:lvlJc w:val="left"/>
+      <w:pPr>
+        <w:ind w:left="5760" w:hanging="360"/>
+      </w:pPr>
+      <w:rPr>
+        <w:rFonts w:ascii="Courier New" w:hAnsi="Courier New" w:cs="Courier New" w:hint="default"/>
+      </w:rPr>
+    </w:lvl>
+    <w:lvl w:ilvl="8" w:tplc="04090005" w:tentative="1">
+      <w:start w:val="1"/>
+      <w:numFmt w:val="bullet"/>
+      <w:lvlText w:val=""/>
+      <w:lvlJc w:val="left"/>
+      <w:pPr>
+        <w:ind w:left="6480" w:hanging="360"/>
+      </w:pPr>
+      <w:rPr>
+        <w:rFonts w:ascii="Wingdings" w:hAnsi="Wingdings" w:hint="default"/>
+      </w:rPr>
+    </w:lvl>
+  </w:abstractNum>
+  <w:abstractNum w:abstractNumId="4" w15:restartNumberingAfterBreak="0">
     <w:nsid w:val="09B921D9"/>
     <w:multiLevelType w:val="hybridMultilevel"/>
     <w:tmpl w:val="A2FAB872"/>
@@ -7020,7 +9550,120 @@
       </w:pPr>
     </w:lvl>
   </w:abstractNum>
-  <w:abstractNum w:abstractNumId="2" w15:restartNumberingAfterBreak="0">
+  <w:abstractNum w:abstractNumId="5" w15:restartNumberingAfterBreak="0">
+    <w:nsid w:val="0AC904D8"/>
+    <w:multiLevelType w:val="hybridMultilevel"/>
+    <w:tmpl w:val="0FAEE54E"/>
+    <w:lvl w:ilvl="0" w:tplc="04090001">
+      <w:start w:val="1"/>
+      <w:numFmt w:val="bullet"/>
+      <w:lvlText w:val=""/>
+      <w:lvlJc w:val="left"/>
+      <w:pPr>
+        <w:ind w:left="720" w:hanging="360"/>
+      </w:pPr>
+      <w:rPr>
+        <w:rFonts w:ascii="Symbol" w:hAnsi="Symbol" w:hint="default"/>
+      </w:rPr>
+    </w:lvl>
+    <w:lvl w:ilvl="1" w:tplc="04090003" w:tentative="1">
+      <w:start w:val="1"/>
+      <w:numFmt w:val="bullet"/>
+      <w:lvlText w:val="o"/>
+      <w:lvlJc w:val="left"/>
+      <w:pPr>
+        <w:ind w:left="1440" w:hanging="360"/>
+      </w:pPr>
+      <w:rPr>
+        <w:rFonts w:ascii="Courier New" w:hAnsi="Courier New" w:cs="Courier New" w:hint="default"/>
+      </w:rPr>
+    </w:lvl>
+    <w:lvl w:ilvl="2" w:tplc="04090005" w:tentative="1">
+      <w:start w:val="1"/>
+      <w:numFmt w:val="bullet"/>
+      <w:lvlText w:val=""/>
+      <w:lvlJc w:val="left"/>
+      <w:pPr>
+        <w:ind w:left="2160" w:hanging="360"/>
+      </w:pPr>
+      <w:rPr>
+        <w:rFonts w:ascii="Wingdings" w:hAnsi="Wingdings" w:hint="default"/>
+      </w:rPr>
+    </w:lvl>
+    <w:lvl w:ilvl="3" w:tplc="04090001" w:tentative="1">
+      <w:start w:val="1"/>
+      <w:numFmt w:val="bullet"/>
+      <w:lvlText w:val=""/>
+      <w:lvlJc w:val="left"/>
+      <w:pPr>
+        <w:ind w:left="2880" w:hanging="360"/>
+      </w:pPr>
+      <w:rPr>
+        <w:rFonts w:ascii="Symbol" w:hAnsi="Symbol" w:hint="default"/>
+      </w:rPr>
+    </w:lvl>
+    <w:lvl w:ilvl="4" w:tplc="04090003" w:tentative="1">
+      <w:start w:val="1"/>
+      <w:numFmt w:val="bullet"/>
+      <w:lvlText w:val="o"/>
+      <w:lvlJc w:val="left"/>
+      <w:pPr>
+        <w:ind w:left="3600" w:hanging="360"/>
+      </w:pPr>
+      <w:rPr>
+        <w:rFonts w:ascii="Courier New" w:hAnsi="Courier New" w:cs="Courier New" w:hint="default"/>
+      </w:rPr>
+    </w:lvl>
+    <w:lvl w:ilvl="5" w:tplc="04090005" w:tentative="1">
+      <w:start w:val="1"/>
+      <w:numFmt w:val="bullet"/>
+      <w:lvlText w:val=""/>
+      <w:lvlJc w:val="left"/>
+      <w:pPr>
+        <w:ind w:left="4320" w:hanging="360"/>
+      </w:pPr>
+      <w:rPr>
+        <w:rFonts w:ascii="Wingdings" w:hAnsi="Wingdings" w:hint="default"/>
+      </w:rPr>
+    </w:lvl>
+    <w:lvl w:ilvl="6" w:tplc="04090001" w:tentative="1">
+      <w:start w:val="1"/>
+      <w:numFmt w:val="bullet"/>
+      <w:lvlText w:val=""/>
+      <w:lvlJc w:val="left"/>
+      <w:pPr>
+        <w:ind w:left="5040" w:hanging="360"/>
+      </w:pPr>
+      <w:rPr>
+        <w:rFonts w:ascii="Symbol" w:hAnsi="Symbol" w:hint="default"/>
+      </w:rPr>
+    </w:lvl>
+    <w:lvl w:ilvl="7" w:tplc="04090003" w:tentative="1">
+      <w:start w:val="1"/>
+      <w:numFmt w:val="bullet"/>
+      <w:lvlText w:val="o"/>
+      <w:lvlJc w:val="left"/>
+      <w:pPr>
+        <w:ind w:left="5760" w:hanging="360"/>
+      </w:pPr>
+      <w:rPr>
+        <w:rFonts w:ascii="Courier New" w:hAnsi="Courier New" w:cs="Courier New" w:hint="default"/>
+      </w:rPr>
+    </w:lvl>
+    <w:lvl w:ilvl="8" w:tplc="04090005" w:tentative="1">
+      <w:start w:val="1"/>
+      <w:numFmt w:val="bullet"/>
+      <w:lvlText w:val=""/>
+      <w:lvlJc w:val="left"/>
+      <w:pPr>
+        <w:ind w:left="6480" w:hanging="360"/>
+      </w:pPr>
+      <w:rPr>
+        <w:rFonts w:ascii="Wingdings" w:hAnsi="Wingdings" w:hint="default"/>
+      </w:rPr>
+    </w:lvl>
+  </w:abstractNum>
+  <w:abstractNum w:abstractNumId="6" w15:restartNumberingAfterBreak="0">
     <w:nsid w:val="0D3D1E92"/>
     <w:multiLevelType w:val="hybridMultilevel"/>
     <w:tmpl w:val="A4CA436C"/>
@@ -7133,7 +9776,7 @@
       </w:rPr>
     </w:lvl>
   </w:abstractNum>
-  <w:abstractNum w:abstractNumId="3" w15:restartNumberingAfterBreak="0">
+  <w:abstractNum w:abstractNumId="7" w15:restartNumberingAfterBreak="0">
     <w:nsid w:val="10571126"/>
     <w:multiLevelType w:val="hybridMultilevel"/>
     <w:tmpl w:val="0E9AA11A"/>
@@ -7246,7 +9889,120 @@
       </w:rPr>
     </w:lvl>
   </w:abstractNum>
-  <w:abstractNum w:abstractNumId="4" w15:restartNumberingAfterBreak="0">
+  <w:abstractNum w:abstractNumId="8" w15:restartNumberingAfterBreak="0">
+    <w:nsid w:val="12230CBC"/>
+    <w:multiLevelType w:val="hybridMultilevel"/>
+    <w:tmpl w:val="0066992E"/>
+    <w:lvl w:ilvl="0" w:tplc="04090001">
+      <w:start w:val="1"/>
+      <w:numFmt w:val="bullet"/>
+      <w:lvlText w:val=""/>
+      <w:lvlJc w:val="left"/>
+      <w:pPr>
+        <w:ind w:left="720" w:hanging="360"/>
+      </w:pPr>
+      <w:rPr>
+        <w:rFonts w:ascii="Symbol" w:hAnsi="Symbol" w:hint="default"/>
+      </w:rPr>
+    </w:lvl>
+    <w:lvl w:ilvl="1" w:tplc="04090003" w:tentative="1">
+      <w:start w:val="1"/>
+      <w:numFmt w:val="bullet"/>
+      <w:lvlText w:val="o"/>
+      <w:lvlJc w:val="left"/>
+      <w:pPr>
+        <w:ind w:left="1440" w:hanging="360"/>
+      </w:pPr>
+      <w:rPr>
+        <w:rFonts w:ascii="Courier New" w:hAnsi="Courier New" w:cs="Courier New" w:hint="default"/>
+      </w:rPr>
+    </w:lvl>
+    <w:lvl w:ilvl="2" w:tplc="04090005" w:tentative="1">
+      <w:start w:val="1"/>
+      <w:numFmt w:val="bullet"/>
+      <w:lvlText w:val=""/>
+      <w:lvlJc w:val="left"/>
+      <w:pPr>
+        <w:ind w:left="2160" w:hanging="360"/>
+      </w:pPr>
+      <w:rPr>
+        <w:rFonts w:ascii="Wingdings" w:hAnsi="Wingdings" w:hint="default"/>
+      </w:rPr>
+    </w:lvl>
+    <w:lvl w:ilvl="3" w:tplc="04090001" w:tentative="1">
+      <w:start w:val="1"/>
+      <w:numFmt w:val="bullet"/>
+      <w:lvlText w:val=""/>
+      <w:lvlJc w:val="left"/>
+      <w:pPr>
+        <w:ind w:left="2880" w:hanging="360"/>
+      </w:pPr>
+      <w:rPr>
+        <w:rFonts w:ascii="Symbol" w:hAnsi="Symbol" w:hint="default"/>
+      </w:rPr>
+    </w:lvl>
+    <w:lvl w:ilvl="4" w:tplc="04090003" w:tentative="1">
+      <w:start w:val="1"/>
+      <w:numFmt w:val="bullet"/>
+      <w:lvlText w:val="o"/>
+      <w:lvlJc w:val="left"/>
+      <w:pPr>
+        <w:ind w:left="3600" w:hanging="360"/>
+      </w:pPr>
+      <w:rPr>
+        <w:rFonts w:ascii="Courier New" w:hAnsi="Courier New" w:cs="Courier New" w:hint="default"/>
+      </w:rPr>
+    </w:lvl>
+    <w:lvl w:ilvl="5" w:tplc="04090005" w:tentative="1">
+      <w:start w:val="1"/>
+      <w:numFmt w:val="bullet"/>
+      <w:lvlText w:val=""/>
+      <w:lvlJc w:val="left"/>
+      <w:pPr>
+        <w:ind w:left="4320" w:hanging="360"/>
+      </w:pPr>
+      <w:rPr>
+        <w:rFonts w:ascii="Wingdings" w:hAnsi="Wingdings" w:hint="default"/>
+      </w:rPr>
+    </w:lvl>
+    <w:lvl w:ilvl="6" w:tplc="04090001" w:tentative="1">
+      <w:start w:val="1"/>
+      <w:numFmt w:val="bullet"/>
+      <w:lvlText w:val=""/>
+      <w:lvlJc w:val="left"/>
+      <w:pPr>
+        <w:ind w:left="5040" w:hanging="360"/>
+      </w:pPr>
+      <w:rPr>
+        <w:rFonts w:ascii="Symbol" w:hAnsi="Symbol" w:hint="default"/>
+      </w:rPr>
+    </w:lvl>
+    <w:lvl w:ilvl="7" w:tplc="04090003" w:tentative="1">
+      <w:start w:val="1"/>
+      <w:numFmt w:val="bullet"/>
+      <w:lvlText w:val="o"/>
+      <w:lvlJc w:val="left"/>
+      <w:pPr>
+        <w:ind w:left="5760" w:hanging="360"/>
+      </w:pPr>
+      <w:rPr>
+        <w:rFonts w:ascii="Courier New" w:hAnsi="Courier New" w:cs="Courier New" w:hint="default"/>
+      </w:rPr>
+    </w:lvl>
+    <w:lvl w:ilvl="8" w:tplc="04090005" w:tentative="1">
+      <w:start w:val="1"/>
+      <w:numFmt w:val="bullet"/>
+      <w:lvlText w:val=""/>
+      <w:lvlJc w:val="left"/>
+      <w:pPr>
+        <w:ind w:left="6480" w:hanging="360"/>
+      </w:pPr>
+      <w:rPr>
+        <w:rFonts w:ascii="Wingdings" w:hAnsi="Wingdings" w:hint="default"/>
+      </w:rPr>
+    </w:lvl>
+  </w:abstractNum>
+  <w:abstractNum w:abstractNumId="9" w15:restartNumberingAfterBreak="0">
     <w:nsid w:val="184B20BA"/>
     <w:multiLevelType w:val="hybridMultilevel"/>
     <w:tmpl w:val="53A2E872"/>
@@ -7359,7 +10115,7 @@
       </w:rPr>
     </w:lvl>
   </w:abstractNum>
-  <w:abstractNum w:abstractNumId="5" w15:restartNumberingAfterBreak="0">
+  <w:abstractNum w:abstractNumId="10" w15:restartNumberingAfterBreak="0">
     <w:nsid w:val="1BF25A76"/>
     <w:multiLevelType w:val="hybridMultilevel"/>
     <w:tmpl w:val="0492D0FC"/>
@@ -7472,7 +10228,7 @@
       </w:rPr>
     </w:lvl>
   </w:abstractNum>
-  <w:abstractNum w:abstractNumId="6" w15:restartNumberingAfterBreak="0">
+  <w:abstractNum w:abstractNumId="11" w15:restartNumberingAfterBreak="0">
     <w:nsid w:val="1CCE4352"/>
     <w:multiLevelType w:val="hybridMultilevel"/>
     <w:tmpl w:val="CF928E1A"/>
@@ -7585,7 +10341,96 @@
       </w:rPr>
     </w:lvl>
   </w:abstractNum>
-  <w:abstractNum w:abstractNumId="7" w15:restartNumberingAfterBreak="0">
+  <w:abstractNum w:abstractNumId="12" w15:restartNumberingAfterBreak="0">
+    <w:nsid w:val="1CD13E09"/>
+    <w:multiLevelType w:val="hybridMultilevel"/>
+    <w:tmpl w:val="D3E6D1AE"/>
+    <w:lvl w:ilvl="0" w:tplc="0409000F">
+      <w:start w:val="1"/>
+      <w:numFmt w:val="decimal"/>
+      <w:lvlText w:val="%1."/>
+      <w:lvlJc w:val="left"/>
+      <w:pPr>
+        <w:ind w:left="720" w:hanging="360"/>
+      </w:pPr>
+      <w:rPr>
+        <w:rFonts w:hint="default"/>
+      </w:rPr>
+    </w:lvl>
+    <w:lvl w:ilvl="1" w:tplc="04090019" w:tentative="1">
+      <w:start w:val="1"/>
+      <w:numFmt w:val="lowerLetter"/>
+      <w:lvlText w:val="%2."/>
+      <w:lvlJc w:val="left"/>
+      <w:pPr>
+        <w:ind w:left="1440" w:hanging="360"/>
+      </w:pPr>
+    </w:lvl>
+    <w:lvl w:ilvl="2" w:tplc="0409001B" w:tentative="1">
+      <w:start w:val="1"/>
+      <w:numFmt w:val="lowerRoman"/>
+      <w:lvlText w:val="%3."/>
+      <w:lvlJc w:val="right"/>
+      <w:pPr>
+        <w:ind w:left="2160" w:hanging="180"/>
+      </w:pPr>
+    </w:lvl>
+    <w:lvl w:ilvl="3" w:tplc="0409000F" w:tentative="1">
+      <w:start w:val="1"/>
+      <w:numFmt w:val="decimal"/>
+      <w:lvlText w:val="%4."/>
+      <w:lvlJc w:val="left"/>
+      <w:pPr>
+        <w:ind w:left="2880" w:hanging="360"/>
+      </w:pPr>
+    </w:lvl>
+    <w:lvl w:ilvl="4" w:tplc="04090019" w:tentative="1">
+      <w:start w:val="1"/>
+      <w:numFmt w:val="lowerLetter"/>
+      <w:lvlText w:val="%5."/>
+      <w:lvlJc w:val="left"/>
+      <w:pPr>
+        <w:ind w:left="3600" w:hanging="360"/>
+      </w:pPr>
+    </w:lvl>
+    <w:lvl w:ilvl="5" w:tplc="0409001B" w:tentative="1">
+      <w:start w:val="1"/>
+      <w:numFmt w:val="lowerRoman"/>
+      <w:lvlText w:val="%6."/>
+      <w:lvlJc w:val="right"/>
+      <w:pPr>
+        <w:ind w:left="4320" w:hanging="180"/>
+      </w:pPr>
+    </w:lvl>
+    <w:lvl w:ilvl="6" w:tplc="0409000F" w:tentative="1">
+      <w:start w:val="1"/>
+      <w:numFmt w:val="decimal"/>
+      <w:lvlText w:val="%7."/>
+      <w:lvlJc w:val="left"/>
+      <w:pPr>
+        <w:ind w:left="5040" w:hanging="360"/>
+      </w:pPr>
+    </w:lvl>
+    <w:lvl w:ilvl="7" w:tplc="04090019" w:tentative="1">
+      <w:start w:val="1"/>
+      <w:numFmt w:val="lowerLetter"/>
+      <w:lvlText w:val="%8."/>
+      <w:lvlJc w:val="left"/>
+      <w:pPr>
+        <w:ind w:left="5760" w:hanging="360"/>
+      </w:pPr>
+    </w:lvl>
+    <w:lvl w:ilvl="8" w:tplc="0409001B" w:tentative="1">
+      <w:start w:val="1"/>
+      <w:numFmt w:val="lowerRoman"/>
+      <w:lvlText w:val="%9."/>
+      <w:lvlJc w:val="right"/>
+      <w:pPr>
+        <w:ind w:left="6480" w:hanging="180"/>
+      </w:pPr>
+    </w:lvl>
+  </w:abstractNum>
+  <w:abstractNum w:abstractNumId="13" w15:restartNumberingAfterBreak="0">
     <w:nsid w:val="30172030"/>
     <w:multiLevelType w:val="multilevel"/>
     <w:tmpl w:val="141AADD4"/>
@@ -7734,7 +10579,7 @@
       </w:rPr>
     </w:lvl>
   </w:abstractNum>
-  <w:abstractNum w:abstractNumId="8" w15:restartNumberingAfterBreak="0">
+  <w:abstractNum w:abstractNumId="14" w15:restartNumberingAfterBreak="0">
     <w:nsid w:val="30C6622E"/>
     <w:multiLevelType w:val="multilevel"/>
     <w:tmpl w:val="81064CB0"/>
@@ -7883,10 +10728,123 @@
       </w:rPr>
     </w:lvl>
   </w:abstractNum>
-  <w:abstractNum w:abstractNumId="9" w15:restartNumberingAfterBreak="0">
+  <w:abstractNum w:abstractNumId="15" w15:restartNumberingAfterBreak="0">
+    <w:nsid w:val="31525AFF"/>
+    <w:multiLevelType w:val="hybridMultilevel"/>
+    <w:tmpl w:val="486A7564"/>
+    <w:lvl w:ilvl="0" w:tplc="04090001">
+      <w:start w:val="1"/>
+      <w:numFmt w:val="bullet"/>
+      <w:lvlText w:val=""/>
+      <w:lvlJc w:val="left"/>
+      <w:pPr>
+        <w:ind w:left="1440" w:hanging="360"/>
+      </w:pPr>
+      <w:rPr>
+        <w:rFonts w:ascii="Symbol" w:hAnsi="Symbol" w:hint="default"/>
+      </w:rPr>
+    </w:lvl>
+    <w:lvl w:ilvl="1" w:tplc="04090003" w:tentative="1">
+      <w:start w:val="1"/>
+      <w:numFmt w:val="bullet"/>
+      <w:lvlText w:val="o"/>
+      <w:lvlJc w:val="left"/>
+      <w:pPr>
+        <w:ind w:left="2160" w:hanging="360"/>
+      </w:pPr>
+      <w:rPr>
+        <w:rFonts w:ascii="Courier New" w:hAnsi="Courier New" w:cs="Courier New" w:hint="default"/>
+      </w:rPr>
+    </w:lvl>
+    <w:lvl w:ilvl="2" w:tplc="04090005" w:tentative="1">
+      <w:start w:val="1"/>
+      <w:numFmt w:val="bullet"/>
+      <w:lvlText w:val=""/>
+      <w:lvlJc w:val="left"/>
+      <w:pPr>
+        <w:ind w:left="2880" w:hanging="360"/>
+      </w:pPr>
+      <w:rPr>
+        <w:rFonts w:ascii="Wingdings" w:hAnsi="Wingdings" w:hint="default"/>
+      </w:rPr>
+    </w:lvl>
+    <w:lvl w:ilvl="3" w:tplc="04090001" w:tentative="1">
+      <w:start w:val="1"/>
+      <w:numFmt w:val="bullet"/>
+      <w:lvlText w:val=""/>
+      <w:lvlJc w:val="left"/>
+      <w:pPr>
+        <w:ind w:left="3600" w:hanging="360"/>
+      </w:pPr>
+      <w:rPr>
+        <w:rFonts w:ascii="Symbol" w:hAnsi="Symbol" w:hint="default"/>
+      </w:rPr>
+    </w:lvl>
+    <w:lvl w:ilvl="4" w:tplc="04090003" w:tentative="1">
+      <w:start w:val="1"/>
+      <w:numFmt w:val="bullet"/>
+      <w:lvlText w:val="o"/>
+      <w:lvlJc w:val="left"/>
+      <w:pPr>
+        <w:ind w:left="4320" w:hanging="360"/>
+      </w:pPr>
+      <w:rPr>
+        <w:rFonts w:ascii="Courier New" w:hAnsi="Courier New" w:cs="Courier New" w:hint="default"/>
+      </w:rPr>
+    </w:lvl>
+    <w:lvl w:ilvl="5" w:tplc="04090005" w:tentative="1">
+      <w:start w:val="1"/>
+      <w:numFmt w:val="bullet"/>
+      <w:lvlText w:val=""/>
+      <w:lvlJc w:val="left"/>
+      <w:pPr>
+        <w:ind w:left="5040" w:hanging="360"/>
+      </w:pPr>
+      <w:rPr>
+        <w:rFonts w:ascii="Wingdings" w:hAnsi="Wingdings" w:hint="default"/>
+      </w:rPr>
+    </w:lvl>
+    <w:lvl w:ilvl="6" w:tplc="04090001" w:tentative="1">
+      <w:start w:val="1"/>
+      <w:numFmt w:val="bullet"/>
+      <w:lvlText w:val=""/>
+      <w:lvlJc w:val="left"/>
+      <w:pPr>
+        <w:ind w:left="5760" w:hanging="360"/>
+      </w:pPr>
+      <w:rPr>
+        <w:rFonts w:ascii="Symbol" w:hAnsi="Symbol" w:hint="default"/>
+      </w:rPr>
+    </w:lvl>
+    <w:lvl w:ilvl="7" w:tplc="04090003" w:tentative="1">
+      <w:start w:val="1"/>
+      <w:numFmt w:val="bullet"/>
+      <w:lvlText w:val="o"/>
+      <w:lvlJc w:val="left"/>
+      <w:pPr>
+        <w:ind w:left="6480" w:hanging="360"/>
+      </w:pPr>
+      <w:rPr>
+        <w:rFonts w:ascii="Courier New" w:hAnsi="Courier New" w:cs="Courier New" w:hint="default"/>
+      </w:rPr>
+    </w:lvl>
+    <w:lvl w:ilvl="8" w:tplc="04090005" w:tentative="1">
+      <w:start w:val="1"/>
+      <w:numFmt w:val="bullet"/>
+      <w:lvlText w:val=""/>
+      <w:lvlJc w:val="left"/>
+      <w:pPr>
+        <w:ind w:left="7200" w:hanging="360"/>
+      </w:pPr>
+      <w:rPr>
+        <w:rFonts w:ascii="Wingdings" w:hAnsi="Wingdings" w:hint="default"/>
+      </w:rPr>
+    </w:lvl>
+  </w:abstractNum>
+  <w:abstractNum w:abstractNumId="16" w15:restartNumberingAfterBreak="0">
     <w:nsid w:val="344623F1"/>
     <w:multiLevelType w:val="hybridMultilevel"/>
-    <w:tmpl w:val="6EB8097E"/>
+    <w:tmpl w:val="3CBC5404"/>
     <w:lvl w:ilvl="0" w:tplc="0409000B">
       <w:start w:val="1"/>
       <w:numFmt w:val="bullet"/>
@@ -7996,7 +10954,7 @@
       </w:rPr>
     </w:lvl>
   </w:abstractNum>
-  <w:abstractNum w:abstractNumId="10" w15:restartNumberingAfterBreak="0">
+  <w:abstractNum w:abstractNumId="17" w15:restartNumberingAfterBreak="0">
     <w:nsid w:val="3A0B66CA"/>
     <w:multiLevelType w:val="hybridMultilevel"/>
     <w:tmpl w:val="3FD2BB58"/>
@@ -8109,7 +11067,7 @@
       </w:rPr>
     </w:lvl>
   </w:abstractNum>
-  <w:abstractNum w:abstractNumId="11" w15:restartNumberingAfterBreak="0">
+  <w:abstractNum w:abstractNumId="18" w15:restartNumberingAfterBreak="0">
     <w:nsid w:val="4BEB2E5F"/>
     <w:multiLevelType w:val="hybridMultilevel"/>
     <w:tmpl w:val="3CA29FD8"/>
@@ -8222,7 +11180,7 @@
       </w:rPr>
     </w:lvl>
   </w:abstractNum>
-  <w:abstractNum w:abstractNumId="12" w15:restartNumberingAfterBreak="0">
+  <w:abstractNum w:abstractNumId="19" w15:restartNumberingAfterBreak="0">
     <w:nsid w:val="4D2D0959"/>
     <w:multiLevelType w:val="hybridMultilevel"/>
     <w:tmpl w:val="5A56FD68"/>
@@ -8311,7 +11269,572 @@
       </w:pPr>
     </w:lvl>
   </w:abstractNum>
-  <w:abstractNum w:abstractNumId="13" w15:restartNumberingAfterBreak="0">
+  <w:abstractNum w:abstractNumId="20" w15:restartNumberingAfterBreak="0">
+    <w:nsid w:val="57261340"/>
+    <w:multiLevelType w:val="hybridMultilevel"/>
+    <w:tmpl w:val="69BCD73A"/>
+    <w:lvl w:ilvl="0" w:tplc="04090001">
+      <w:start w:val="1"/>
+      <w:numFmt w:val="bullet"/>
+      <w:lvlText w:val=""/>
+      <w:lvlJc w:val="left"/>
+      <w:pPr>
+        <w:ind w:left="1440" w:hanging="360"/>
+      </w:pPr>
+      <w:rPr>
+        <w:rFonts w:ascii="Symbol" w:hAnsi="Symbol" w:hint="default"/>
+      </w:rPr>
+    </w:lvl>
+    <w:lvl w:ilvl="1" w:tplc="04090003" w:tentative="1">
+      <w:start w:val="1"/>
+      <w:numFmt w:val="bullet"/>
+      <w:lvlText w:val="o"/>
+      <w:lvlJc w:val="left"/>
+      <w:pPr>
+        <w:ind w:left="2160" w:hanging="360"/>
+      </w:pPr>
+      <w:rPr>
+        <w:rFonts w:ascii="Courier New" w:hAnsi="Courier New" w:cs="Courier New" w:hint="default"/>
+      </w:rPr>
+    </w:lvl>
+    <w:lvl w:ilvl="2" w:tplc="04090005" w:tentative="1">
+      <w:start w:val="1"/>
+      <w:numFmt w:val="bullet"/>
+      <w:lvlText w:val=""/>
+      <w:lvlJc w:val="left"/>
+      <w:pPr>
+        <w:ind w:left="2880" w:hanging="360"/>
+      </w:pPr>
+      <w:rPr>
+        <w:rFonts w:ascii="Wingdings" w:hAnsi="Wingdings" w:hint="default"/>
+      </w:rPr>
+    </w:lvl>
+    <w:lvl w:ilvl="3" w:tplc="04090001" w:tentative="1">
+      <w:start w:val="1"/>
+      <w:numFmt w:val="bullet"/>
+      <w:lvlText w:val=""/>
+      <w:lvlJc w:val="left"/>
+      <w:pPr>
+        <w:ind w:left="3600" w:hanging="360"/>
+      </w:pPr>
+      <w:rPr>
+        <w:rFonts w:ascii="Symbol" w:hAnsi="Symbol" w:hint="default"/>
+      </w:rPr>
+    </w:lvl>
+    <w:lvl w:ilvl="4" w:tplc="04090003" w:tentative="1">
+      <w:start w:val="1"/>
+      <w:numFmt w:val="bullet"/>
+      <w:lvlText w:val="o"/>
+      <w:lvlJc w:val="left"/>
+      <w:pPr>
+        <w:ind w:left="4320" w:hanging="360"/>
+      </w:pPr>
+      <w:rPr>
+        <w:rFonts w:ascii="Courier New" w:hAnsi="Courier New" w:cs="Courier New" w:hint="default"/>
+      </w:rPr>
+    </w:lvl>
+    <w:lvl w:ilvl="5" w:tplc="04090005" w:tentative="1">
+      <w:start w:val="1"/>
+      <w:numFmt w:val="bullet"/>
+      <w:lvlText w:val=""/>
+      <w:lvlJc w:val="left"/>
+      <w:pPr>
+        <w:ind w:left="5040" w:hanging="360"/>
+      </w:pPr>
+      <w:rPr>
+        <w:rFonts w:ascii="Wingdings" w:hAnsi="Wingdings" w:hint="default"/>
+      </w:rPr>
+    </w:lvl>
+    <w:lvl w:ilvl="6" w:tplc="04090001" w:tentative="1">
+      <w:start w:val="1"/>
+      <w:numFmt w:val="bullet"/>
+      <w:lvlText w:val=""/>
+      <w:lvlJc w:val="left"/>
+      <w:pPr>
+        <w:ind w:left="5760" w:hanging="360"/>
+      </w:pPr>
+      <w:rPr>
+        <w:rFonts w:ascii="Symbol" w:hAnsi="Symbol" w:hint="default"/>
+      </w:rPr>
+    </w:lvl>
+    <w:lvl w:ilvl="7" w:tplc="04090003" w:tentative="1">
+      <w:start w:val="1"/>
+      <w:numFmt w:val="bullet"/>
+      <w:lvlText w:val="o"/>
+      <w:lvlJc w:val="left"/>
+      <w:pPr>
+        <w:ind w:left="6480" w:hanging="360"/>
+      </w:pPr>
+      <w:rPr>
+        <w:rFonts w:ascii="Courier New" w:hAnsi="Courier New" w:cs="Courier New" w:hint="default"/>
+      </w:rPr>
+    </w:lvl>
+    <w:lvl w:ilvl="8" w:tplc="04090005" w:tentative="1">
+      <w:start w:val="1"/>
+      <w:numFmt w:val="bullet"/>
+      <w:lvlText w:val=""/>
+      <w:lvlJc w:val="left"/>
+      <w:pPr>
+        <w:ind w:left="7200" w:hanging="360"/>
+      </w:pPr>
+      <w:rPr>
+        <w:rFonts w:ascii="Wingdings" w:hAnsi="Wingdings" w:hint="default"/>
+      </w:rPr>
+    </w:lvl>
+  </w:abstractNum>
+  <w:abstractNum w:abstractNumId="21" w15:restartNumberingAfterBreak="0">
+    <w:nsid w:val="580D2F95"/>
+    <w:multiLevelType w:val="hybridMultilevel"/>
+    <w:tmpl w:val="4336FAB6"/>
+    <w:lvl w:ilvl="0" w:tplc="04090001">
+      <w:start w:val="1"/>
+      <w:numFmt w:val="bullet"/>
+      <w:lvlText w:val=""/>
+      <w:lvlJc w:val="left"/>
+      <w:pPr>
+        <w:ind w:left="1440" w:hanging="360"/>
+      </w:pPr>
+      <w:rPr>
+        <w:rFonts w:ascii="Symbol" w:hAnsi="Symbol" w:hint="default"/>
+      </w:rPr>
+    </w:lvl>
+    <w:lvl w:ilvl="1" w:tplc="04090003" w:tentative="1">
+      <w:start w:val="1"/>
+      <w:numFmt w:val="bullet"/>
+      <w:lvlText w:val="o"/>
+      <w:lvlJc w:val="left"/>
+      <w:pPr>
+        <w:ind w:left="2160" w:hanging="360"/>
+      </w:pPr>
+      <w:rPr>
+        <w:rFonts w:ascii="Courier New" w:hAnsi="Courier New" w:cs="Courier New" w:hint="default"/>
+      </w:rPr>
+    </w:lvl>
+    <w:lvl w:ilvl="2" w:tplc="04090005" w:tentative="1">
+      <w:start w:val="1"/>
+      <w:numFmt w:val="bullet"/>
+      <w:lvlText w:val=""/>
+      <w:lvlJc w:val="left"/>
+      <w:pPr>
+        <w:ind w:left="2880" w:hanging="360"/>
+      </w:pPr>
+      <w:rPr>
+        <w:rFonts w:ascii="Wingdings" w:hAnsi="Wingdings" w:hint="default"/>
+      </w:rPr>
+    </w:lvl>
+    <w:lvl w:ilvl="3" w:tplc="04090001" w:tentative="1">
+      <w:start w:val="1"/>
+      <w:numFmt w:val="bullet"/>
+      <w:lvlText w:val=""/>
+      <w:lvlJc w:val="left"/>
+      <w:pPr>
+        <w:ind w:left="3600" w:hanging="360"/>
+      </w:pPr>
+      <w:rPr>
+        <w:rFonts w:ascii="Symbol" w:hAnsi="Symbol" w:hint="default"/>
+      </w:rPr>
+    </w:lvl>
+    <w:lvl w:ilvl="4" w:tplc="04090003" w:tentative="1">
+      <w:start w:val="1"/>
+      <w:numFmt w:val="bullet"/>
+      <w:lvlText w:val="o"/>
+      <w:lvlJc w:val="left"/>
+      <w:pPr>
+        <w:ind w:left="4320" w:hanging="360"/>
+      </w:pPr>
+      <w:rPr>
+        <w:rFonts w:ascii="Courier New" w:hAnsi="Courier New" w:cs="Courier New" w:hint="default"/>
+      </w:rPr>
+    </w:lvl>
+    <w:lvl w:ilvl="5" w:tplc="04090005" w:tentative="1">
+      <w:start w:val="1"/>
+      <w:numFmt w:val="bullet"/>
+      <w:lvlText w:val=""/>
+      <w:lvlJc w:val="left"/>
+      <w:pPr>
+        <w:ind w:left="5040" w:hanging="360"/>
+      </w:pPr>
+      <w:rPr>
+        <w:rFonts w:ascii="Wingdings" w:hAnsi="Wingdings" w:hint="default"/>
+      </w:rPr>
+    </w:lvl>
+    <w:lvl w:ilvl="6" w:tplc="04090001" w:tentative="1">
+      <w:start w:val="1"/>
+      <w:numFmt w:val="bullet"/>
+      <w:lvlText w:val=""/>
+      <w:lvlJc w:val="left"/>
+      <w:pPr>
+        <w:ind w:left="5760" w:hanging="360"/>
+      </w:pPr>
+      <w:rPr>
+        <w:rFonts w:ascii="Symbol" w:hAnsi="Symbol" w:hint="default"/>
+      </w:rPr>
+    </w:lvl>
+    <w:lvl w:ilvl="7" w:tplc="04090003" w:tentative="1">
+      <w:start w:val="1"/>
+      <w:numFmt w:val="bullet"/>
+      <w:lvlText w:val="o"/>
+      <w:lvlJc w:val="left"/>
+      <w:pPr>
+        <w:ind w:left="6480" w:hanging="360"/>
+      </w:pPr>
+      <w:rPr>
+        <w:rFonts w:ascii="Courier New" w:hAnsi="Courier New" w:cs="Courier New" w:hint="default"/>
+      </w:rPr>
+    </w:lvl>
+    <w:lvl w:ilvl="8" w:tplc="04090005" w:tentative="1">
+      <w:start w:val="1"/>
+      <w:numFmt w:val="bullet"/>
+      <w:lvlText w:val=""/>
+      <w:lvlJc w:val="left"/>
+      <w:pPr>
+        <w:ind w:left="7200" w:hanging="360"/>
+      </w:pPr>
+      <w:rPr>
+        <w:rFonts w:ascii="Wingdings" w:hAnsi="Wingdings" w:hint="default"/>
+      </w:rPr>
+    </w:lvl>
+  </w:abstractNum>
+  <w:abstractNum w:abstractNumId="22" w15:restartNumberingAfterBreak="0">
+    <w:nsid w:val="607B1153"/>
+    <w:multiLevelType w:val="hybridMultilevel"/>
+    <w:tmpl w:val="9FB2F91C"/>
+    <w:lvl w:ilvl="0" w:tplc="04090001">
+      <w:start w:val="1"/>
+      <w:numFmt w:val="bullet"/>
+      <w:lvlText w:val=""/>
+      <w:lvlJc w:val="left"/>
+      <w:pPr>
+        <w:ind w:left="1440" w:hanging="360"/>
+      </w:pPr>
+      <w:rPr>
+        <w:rFonts w:ascii="Symbol" w:hAnsi="Symbol" w:hint="default"/>
+      </w:rPr>
+    </w:lvl>
+    <w:lvl w:ilvl="1" w:tplc="04090003" w:tentative="1">
+      <w:start w:val="1"/>
+      <w:numFmt w:val="bullet"/>
+      <w:lvlText w:val="o"/>
+      <w:lvlJc w:val="left"/>
+      <w:pPr>
+        <w:ind w:left="2160" w:hanging="360"/>
+      </w:pPr>
+      <w:rPr>
+        <w:rFonts w:ascii="Courier New" w:hAnsi="Courier New" w:cs="Courier New" w:hint="default"/>
+      </w:rPr>
+    </w:lvl>
+    <w:lvl w:ilvl="2" w:tplc="04090005" w:tentative="1">
+      <w:start w:val="1"/>
+      <w:numFmt w:val="bullet"/>
+      <w:lvlText w:val=""/>
+      <w:lvlJc w:val="left"/>
+      <w:pPr>
+        <w:ind w:left="2880" w:hanging="360"/>
+      </w:pPr>
+      <w:rPr>
+        <w:rFonts w:ascii="Wingdings" w:hAnsi="Wingdings" w:hint="default"/>
+      </w:rPr>
+    </w:lvl>
+    <w:lvl w:ilvl="3" w:tplc="04090001" w:tentative="1">
+      <w:start w:val="1"/>
+      <w:numFmt w:val="bullet"/>
+      <w:lvlText w:val=""/>
+      <w:lvlJc w:val="left"/>
+      <w:pPr>
+        <w:ind w:left="3600" w:hanging="360"/>
+      </w:pPr>
+      <w:rPr>
+        <w:rFonts w:ascii="Symbol" w:hAnsi="Symbol" w:hint="default"/>
+      </w:rPr>
+    </w:lvl>
+    <w:lvl w:ilvl="4" w:tplc="04090003" w:tentative="1">
+      <w:start w:val="1"/>
+      <w:numFmt w:val="bullet"/>
+      <w:lvlText w:val="o"/>
+      <w:lvlJc w:val="left"/>
+      <w:pPr>
+        <w:ind w:left="4320" w:hanging="360"/>
+      </w:pPr>
+      <w:rPr>
+        <w:rFonts w:ascii="Courier New" w:hAnsi="Courier New" w:cs="Courier New" w:hint="default"/>
+      </w:rPr>
+    </w:lvl>
+    <w:lvl w:ilvl="5" w:tplc="04090005" w:tentative="1">
+      <w:start w:val="1"/>
+      <w:numFmt w:val="bullet"/>
+      <w:lvlText w:val=""/>
+      <w:lvlJc w:val="left"/>
+      <w:pPr>
+        <w:ind w:left="5040" w:hanging="360"/>
+      </w:pPr>
+      <w:rPr>
+        <w:rFonts w:ascii="Wingdings" w:hAnsi="Wingdings" w:hint="default"/>
+      </w:rPr>
+    </w:lvl>
+    <w:lvl w:ilvl="6" w:tplc="04090001" w:tentative="1">
+      <w:start w:val="1"/>
+      <w:numFmt w:val="bullet"/>
+      <w:lvlText w:val=""/>
+      <w:lvlJc w:val="left"/>
+      <w:pPr>
+        <w:ind w:left="5760" w:hanging="360"/>
+      </w:pPr>
+      <w:rPr>
+        <w:rFonts w:ascii="Symbol" w:hAnsi="Symbol" w:hint="default"/>
+      </w:rPr>
+    </w:lvl>
+    <w:lvl w:ilvl="7" w:tplc="04090003" w:tentative="1">
+      <w:start w:val="1"/>
+      <w:numFmt w:val="bullet"/>
+      <w:lvlText w:val="o"/>
+      <w:lvlJc w:val="left"/>
+      <w:pPr>
+        <w:ind w:left="6480" w:hanging="360"/>
+      </w:pPr>
+      <w:rPr>
+        <w:rFonts w:ascii="Courier New" w:hAnsi="Courier New" w:cs="Courier New" w:hint="default"/>
+      </w:rPr>
+    </w:lvl>
+    <w:lvl w:ilvl="8" w:tplc="04090005" w:tentative="1">
+      <w:start w:val="1"/>
+      <w:numFmt w:val="bullet"/>
+      <w:lvlText w:val=""/>
+      <w:lvlJc w:val="left"/>
+      <w:pPr>
+        <w:ind w:left="7200" w:hanging="360"/>
+      </w:pPr>
+      <w:rPr>
+        <w:rFonts w:ascii="Wingdings" w:hAnsi="Wingdings" w:hint="default"/>
+      </w:rPr>
+    </w:lvl>
+  </w:abstractNum>
+  <w:abstractNum w:abstractNumId="23" w15:restartNumberingAfterBreak="0">
+    <w:nsid w:val="621F150C"/>
+    <w:multiLevelType w:val="hybridMultilevel"/>
+    <w:tmpl w:val="5C441404"/>
+    <w:lvl w:ilvl="0" w:tplc="04090001">
+      <w:start w:val="1"/>
+      <w:numFmt w:val="bullet"/>
+      <w:lvlText w:val=""/>
+      <w:lvlJc w:val="left"/>
+      <w:pPr>
+        <w:ind w:left="1440" w:hanging="360"/>
+      </w:pPr>
+      <w:rPr>
+        <w:rFonts w:ascii="Symbol" w:hAnsi="Symbol" w:hint="default"/>
+      </w:rPr>
+    </w:lvl>
+    <w:lvl w:ilvl="1" w:tplc="04090003" w:tentative="1">
+      <w:start w:val="1"/>
+      <w:numFmt w:val="bullet"/>
+      <w:lvlText w:val="o"/>
+      <w:lvlJc w:val="left"/>
+      <w:pPr>
+        <w:ind w:left="2160" w:hanging="360"/>
+      </w:pPr>
+      <w:rPr>
+        <w:rFonts w:ascii="Courier New" w:hAnsi="Courier New" w:cs="Courier New" w:hint="default"/>
+      </w:rPr>
+    </w:lvl>
+    <w:lvl w:ilvl="2" w:tplc="04090005" w:tentative="1">
+      <w:start w:val="1"/>
+      <w:numFmt w:val="bullet"/>
+      <w:lvlText w:val=""/>
+      <w:lvlJc w:val="left"/>
+      <w:pPr>
+        <w:ind w:left="2880" w:hanging="360"/>
+      </w:pPr>
+      <w:rPr>
+        <w:rFonts w:ascii="Wingdings" w:hAnsi="Wingdings" w:hint="default"/>
+      </w:rPr>
+    </w:lvl>
+    <w:lvl w:ilvl="3" w:tplc="04090001" w:tentative="1">
+      <w:start w:val="1"/>
+      <w:numFmt w:val="bullet"/>
+      <w:lvlText w:val=""/>
+      <w:lvlJc w:val="left"/>
+      <w:pPr>
+        <w:ind w:left="3600" w:hanging="360"/>
+      </w:pPr>
+      <w:rPr>
+        <w:rFonts w:ascii="Symbol" w:hAnsi="Symbol" w:hint="default"/>
+      </w:rPr>
+    </w:lvl>
+    <w:lvl w:ilvl="4" w:tplc="04090003" w:tentative="1">
+      <w:start w:val="1"/>
+      <w:numFmt w:val="bullet"/>
+      <w:lvlText w:val="o"/>
+      <w:lvlJc w:val="left"/>
+      <w:pPr>
+        <w:ind w:left="4320" w:hanging="360"/>
+      </w:pPr>
+      <w:rPr>
+        <w:rFonts w:ascii="Courier New" w:hAnsi="Courier New" w:cs="Courier New" w:hint="default"/>
+      </w:rPr>
+    </w:lvl>
+    <w:lvl w:ilvl="5" w:tplc="04090005" w:tentative="1">
+      <w:start w:val="1"/>
+      <w:numFmt w:val="bullet"/>
+      <w:lvlText w:val=""/>
+      <w:lvlJc w:val="left"/>
+      <w:pPr>
+        <w:ind w:left="5040" w:hanging="360"/>
+      </w:pPr>
+      <w:rPr>
+        <w:rFonts w:ascii="Wingdings" w:hAnsi="Wingdings" w:hint="default"/>
+      </w:rPr>
+    </w:lvl>
+    <w:lvl w:ilvl="6" w:tplc="04090001" w:tentative="1">
+      <w:start w:val="1"/>
+      <w:numFmt w:val="bullet"/>
+      <w:lvlText w:val=""/>
+      <w:lvlJc w:val="left"/>
+      <w:pPr>
+        <w:ind w:left="5760" w:hanging="360"/>
+      </w:pPr>
+      <w:rPr>
+        <w:rFonts w:ascii="Symbol" w:hAnsi="Symbol" w:hint="default"/>
+      </w:rPr>
+    </w:lvl>
+    <w:lvl w:ilvl="7" w:tplc="04090003" w:tentative="1">
+      <w:start w:val="1"/>
+      <w:numFmt w:val="bullet"/>
+      <w:lvlText w:val="o"/>
+      <w:lvlJc w:val="left"/>
+      <w:pPr>
+        <w:ind w:left="6480" w:hanging="360"/>
+      </w:pPr>
+      <w:rPr>
+        <w:rFonts w:ascii="Courier New" w:hAnsi="Courier New" w:cs="Courier New" w:hint="default"/>
+      </w:rPr>
+    </w:lvl>
+    <w:lvl w:ilvl="8" w:tplc="04090005" w:tentative="1">
+      <w:start w:val="1"/>
+      <w:numFmt w:val="bullet"/>
+      <w:lvlText w:val=""/>
+      <w:lvlJc w:val="left"/>
+      <w:pPr>
+        <w:ind w:left="7200" w:hanging="360"/>
+      </w:pPr>
+      <w:rPr>
+        <w:rFonts w:ascii="Wingdings" w:hAnsi="Wingdings" w:hint="default"/>
+      </w:rPr>
+    </w:lvl>
+  </w:abstractNum>
+  <w:abstractNum w:abstractNumId="24" w15:restartNumberingAfterBreak="0">
+    <w:nsid w:val="625F1046"/>
+    <w:multiLevelType w:val="hybridMultilevel"/>
+    <w:tmpl w:val="0D2E0274"/>
+    <w:lvl w:ilvl="0" w:tplc="04090001">
+      <w:start w:val="1"/>
+      <w:numFmt w:val="bullet"/>
+      <w:lvlText w:val=""/>
+      <w:lvlJc w:val="left"/>
+      <w:pPr>
+        <w:ind w:left="1440" w:hanging="360"/>
+      </w:pPr>
+      <w:rPr>
+        <w:rFonts w:ascii="Symbol" w:hAnsi="Symbol" w:hint="default"/>
+      </w:rPr>
+    </w:lvl>
+    <w:lvl w:ilvl="1" w:tplc="04090003" w:tentative="1">
+      <w:start w:val="1"/>
+      <w:numFmt w:val="bullet"/>
+      <w:lvlText w:val="o"/>
+      <w:lvlJc w:val="left"/>
+      <w:pPr>
+        <w:ind w:left="2160" w:hanging="360"/>
+      </w:pPr>
+      <w:rPr>
+        <w:rFonts w:ascii="Courier New" w:hAnsi="Courier New" w:cs="Courier New" w:hint="default"/>
+      </w:rPr>
+    </w:lvl>
+    <w:lvl w:ilvl="2" w:tplc="04090005" w:tentative="1">
+      <w:start w:val="1"/>
+      <w:numFmt w:val="bullet"/>
+      <w:lvlText w:val=""/>
+      <w:lvlJc w:val="left"/>
+      <w:pPr>
+        <w:ind w:left="2880" w:hanging="360"/>
+      </w:pPr>
+      <w:rPr>
+        <w:rFonts w:ascii="Wingdings" w:hAnsi="Wingdings" w:hint="default"/>
+      </w:rPr>
+    </w:lvl>
+    <w:lvl w:ilvl="3" w:tplc="04090001" w:tentative="1">
+      <w:start w:val="1"/>
+      <w:numFmt w:val="bullet"/>
+      <w:lvlText w:val=""/>
+      <w:lvlJc w:val="left"/>
+      <w:pPr>
+        <w:ind w:left="3600" w:hanging="360"/>
+      </w:pPr>
+      <w:rPr>
+        <w:rFonts w:ascii="Symbol" w:hAnsi="Symbol" w:hint="default"/>
+      </w:rPr>
+    </w:lvl>
+    <w:lvl w:ilvl="4" w:tplc="04090003" w:tentative="1">
+      <w:start w:val="1"/>
+      <w:numFmt w:val="bullet"/>
+      <w:lvlText w:val="o"/>
+      <w:lvlJc w:val="left"/>
+      <w:pPr>
+        <w:ind w:left="4320" w:hanging="360"/>
+      </w:pPr>
+      <w:rPr>
+        <w:rFonts w:ascii="Courier New" w:hAnsi="Courier New" w:cs="Courier New" w:hint="default"/>
+      </w:rPr>
+    </w:lvl>
+    <w:lvl w:ilvl="5" w:tplc="04090005" w:tentative="1">
+      <w:start w:val="1"/>
+      <w:numFmt w:val="bullet"/>
+      <w:lvlText w:val=""/>
+      <w:lvlJc w:val="left"/>
+      <w:pPr>
+        <w:ind w:left="5040" w:hanging="360"/>
+      </w:pPr>
+      <w:rPr>
+        <w:rFonts w:ascii="Wingdings" w:hAnsi="Wingdings" w:hint="default"/>
+      </w:rPr>
+    </w:lvl>
+    <w:lvl w:ilvl="6" w:tplc="04090001" w:tentative="1">
+      <w:start w:val="1"/>
+      <w:numFmt w:val="bullet"/>
+      <w:lvlText w:val=""/>
+      <w:lvlJc w:val="left"/>
+      <w:pPr>
+        <w:ind w:left="5760" w:hanging="360"/>
+      </w:pPr>
+      <w:rPr>
+        <w:rFonts w:ascii="Symbol" w:hAnsi="Symbol" w:hint="default"/>
+      </w:rPr>
+    </w:lvl>
+    <w:lvl w:ilvl="7" w:tplc="04090003" w:tentative="1">
+      <w:start w:val="1"/>
+      <w:numFmt w:val="bullet"/>
+      <w:lvlText w:val="o"/>
+      <w:lvlJc w:val="left"/>
+      <w:pPr>
+        <w:ind w:left="6480" w:hanging="360"/>
+      </w:pPr>
+      <w:rPr>
+        <w:rFonts w:ascii="Courier New" w:hAnsi="Courier New" w:cs="Courier New" w:hint="default"/>
+      </w:rPr>
+    </w:lvl>
+    <w:lvl w:ilvl="8" w:tplc="04090005" w:tentative="1">
+      <w:start w:val="1"/>
+      <w:numFmt w:val="bullet"/>
+      <w:lvlText w:val=""/>
+      <w:lvlJc w:val="left"/>
+      <w:pPr>
+        <w:ind w:left="7200" w:hanging="360"/>
+      </w:pPr>
+      <w:rPr>
+        <w:rFonts w:ascii="Wingdings" w:hAnsi="Wingdings" w:hint="default"/>
+      </w:rPr>
+    </w:lvl>
+  </w:abstractNum>
+  <w:abstractNum w:abstractNumId="25" w15:restartNumberingAfterBreak="0">
     <w:nsid w:val="64B41816"/>
     <w:multiLevelType w:val="hybridMultilevel"/>
     <w:tmpl w:val="64E4F060"/>
@@ -8424,7 +11947,120 @@
       </w:rPr>
     </w:lvl>
   </w:abstractNum>
-  <w:abstractNum w:abstractNumId="14" w15:restartNumberingAfterBreak="0">
+  <w:abstractNum w:abstractNumId="26" w15:restartNumberingAfterBreak="0">
+    <w:nsid w:val="674E6453"/>
+    <w:multiLevelType w:val="hybridMultilevel"/>
+    <w:tmpl w:val="5942A0F6"/>
+    <w:lvl w:ilvl="0" w:tplc="04090001">
+      <w:start w:val="1"/>
+      <w:numFmt w:val="bullet"/>
+      <w:lvlText w:val=""/>
+      <w:lvlJc w:val="left"/>
+      <w:pPr>
+        <w:ind w:left="720" w:hanging="360"/>
+      </w:pPr>
+      <w:rPr>
+        <w:rFonts w:ascii="Symbol" w:hAnsi="Symbol" w:hint="default"/>
+      </w:rPr>
+    </w:lvl>
+    <w:lvl w:ilvl="1" w:tplc="04090003" w:tentative="1">
+      <w:start w:val="1"/>
+      <w:numFmt w:val="bullet"/>
+      <w:lvlText w:val="o"/>
+      <w:lvlJc w:val="left"/>
+      <w:pPr>
+        <w:ind w:left="1440" w:hanging="360"/>
+      </w:pPr>
+      <w:rPr>
+        <w:rFonts w:ascii="Courier New" w:hAnsi="Courier New" w:cs="Courier New" w:hint="default"/>
+      </w:rPr>
+    </w:lvl>
+    <w:lvl w:ilvl="2" w:tplc="04090005" w:tentative="1">
+      <w:start w:val="1"/>
+      <w:numFmt w:val="bullet"/>
+      <w:lvlText w:val=""/>
+      <w:lvlJc w:val="left"/>
+      <w:pPr>
+        <w:ind w:left="2160" w:hanging="360"/>
+      </w:pPr>
+      <w:rPr>
+        <w:rFonts w:ascii="Wingdings" w:hAnsi="Wingdings" w:hint="default"/>
+      </w:rPr>
+    </w:lvl>
+    <w:lvl w:ilvl="3" w:tplc="04090001" w:tentative="1">
+      <w:start w:val="1"/>
+      <w:numFmt w:val="bullet"/>
+      <w:lvlText w:val=""/>
+      <w:lvlJc w:val="left"/>
+      <w:pPr>
+        <w:ind w:left="2880" w:hanging="360"/>
+      </w:pPr>
+      <w:rPr>
+        <w:rFonts w:ascii="Symbol" w:hAnsi="Symbol" w:hint="default"/>
+      </w:rPr>
+    </w:lvl>
+    <w:lvl w:ilvl="4" w:tplc="04090003" w:tentative="1">
+      <w:start w:val="1"/>
+      <w:numFmt w:val="bullet"/>
+      <w:lvlText w:val="o"/>
+      <w:lvlJc w:val="left"/>
+      <w:pPr>
+        <w:ind w:left="3600" w:hanging="360"/>
+      </w:pPr>
+      <w:rPr>
+        <w:rFonts w:ascii="Courier New" w:hAnsi="Courier New" w:cs="Courier New" w:hint="default"/>
+      </w:rPr>
+    </w:lvl>
+    <w:lvl w:ilvl="5" w:tplc="04090005" w:tentative="1">
+      <w:start w:val="1"/>
+      <w:numFmt w:val="bullet"/>
+      <w:lvlText w:val=""/>
+      <w:lvlJc w:val="left"/>
+      <w:pPr>
+        <w:ind w:left="4320" w:hanging="360"/>
+      </w:pPr>
+      <w:rPr>
+        <w:rFonts w:ascii="Wingdings" w:hAnsi="Wingdings" w:hint="default"/>
+      </w:rPr>
+    </w:lvl>
+    <w:lvl w:ilvl="6" w:tplc="04090001" w:tentative="1">
+      <w:start w:val="1"/>
+      <w:numFmt w:val="bullet"/>
+      <w:lvlText w:val=""/>
+      <w:lvlJc w:val="left"/>
+      <w:pPr>
+        <w:ind w:left="5040" w:hanging="360"/>
+      </w:pPr>
+      <w:rPr>
+        <w:rFonts w:ascii="Symbol" w:hAnsi="Symbol" w:hint="default"/>
+      </w:rPr>
+    </w:lvl>
+    <w:lvl w:ilvl="7" w:tplc="04090003" w:tentative="1">
+      <w:start w:val="1"/>
+      <w:numFmt w:val="bullet"/>
+      <w:lvlText w:val="o"/>
+      <w:lvlJc w:val="left"/>
+      <w:pPr>
+        <w:ind w:left="5760" w:hanging="360"/>
+      </w:pPr>
+      <w:rPr>
+        <w:rFonts w:ascii="Courier New" w:hAnsi="Courier New" w:cs="Courier New" w:hint="default"/>
+      </w:rPr>
+    </w:lvl>
+    <w:lvl w:ilvl="8" w:tplc="04090005" w:tentative="1">
+      <w:start w:val="1"/>
+      <w:numFmt w:val="bullet"/>
+      <w:lvlText w:val=""/>
+      <w:lvlJc w:val="left"/>
+      <w:pPr>
+        <w:ind w:left="6480" w:hanging="360"/>
+      </w:pPr>
+      <w:rPr>
+        <w:rFonts w:ascii="Wingdings" w:hAnsi="Wingdings" w:hint="default"/>
+      </w:rPr>
+    </w:lvl>
+  </w:abstractNum>
+  <w:abstractNum w:abstractNumId="27" w15:restartNumberingAfterBreak="0">
     <w:nsid w:val="694414CA"/>
     <w:multiLevelType w:val="hybridMultilevel"/>
     <w:tmpl w:val="60620AE8"/>
@@ -8537,10 +12173,236 @@
       </w:rPr>
     </w:lvl>
   </w:abstractNum>
-  <w:abstractNum w:abstractNumId="15" w15:restartNumberingAfterBreak="0">
+  <w:abstractNum w:abstractNumId="28" w15:restartNumberingAfterBreak="0">
+    <w:nsid w:val="73154643"/>
+    <w:multiLevelType w:val="hybridMultilevel"/>
+    <w:tmpl w:val="AB4C0060"/>
+    <w:lvl w:ilvl="0" w:tplc="04090001">
+      <w:start w:val="1"/>
+      <w:numFmt w:val="bullet"/>
+      <w:lvlText w:val=""/>
+      <w:lvlJc w:val="left"/>
+      <w:pPr>
+        <w:ind w:left="720" w:hanging="360"/>
+      </w:pPr>
+      <w:rPr>
+        <w:rFonts w:ascii="Symbol" w:hAnsi="Symbol" w:hint="default"/>
+      </w:rPr>
+    </w:lvl>
+    <w:lvl w:ilvl="1" w:tplc="04090003" w:tentative="1">
+      <w:start w:val="1"/>
+      <w:numFmt w:val="bullet"/>
+      <w:lvlText w:val="o"/>
+      <w:lvlJc w:val="left"/>
+      <w:pPr>
+        <w:ind w:left="1440" w:hanging="360"/>
+      </w:pPr>
+      <w:rPr>
+        <w:rFonts w:ascii="Courier New" w:hAnsi="Courier New" w:cs="Courier New" w:hint="default"/>
+      </w:rPr>
+    </w:lvl>
+    <w:lvl w:ilvl="2" w:tplc="04090005" w:tentative="1">
+      <w:start w:val="1"/>
+      <w:numFmt w:val="bullet"/>
+      <w:lvlText w:val=""/>
+      <w:lvlJc w:val="left"/>
+      <w:pPr>
+        <w:ind w:left="2160" w:hanging="360"/>
+      </w:pPr>
+      <w:rPr>
+        <w:rFonts w:ascii="Wingdings" w:hAnsi="Wingdings" w:hint="default"/>
+      </w:rPr>
+    </w:lvl>
+    <w:lvl w:ilvl="3" w:tplc="04090001" w:tentative="1">
+      <w:start w:val="1"/>
+      <w:numFmt w:val="bullet"/>
+      <w:lvlText w:val=""/>
+      <w:lvlJc w:val="left"/>
+      <w:pPr>
+        <w:ind w:left="2880" w:hanging="360"/>
+      </w:pPr>
+      <w:rPr>
+        <w:rFonts w:ascii="Symbol" w:hAnsi="Symbol" w:hint="default"/>
+      </w:rPr>
+    </w:lvl>
+    <w:lvl w:ilvl="4" w:tplc="04090003" w:tentative="1">
+      <w:start w:val="1"/>
+      <w:numFmt w:val="bullet"/>
+      <w:lvlText w:val="o"/>
+      <w:lvlJc w:val="left"/>
+      <w:pPr>
+        <w:ind w:left="3600" w:hanging="360"/>
+      </w:pPr>
+      <w:rPr>
+        <w:rFonts w:ascii="Courier New" w:hAnsi="Courier New" w:cs="Courier New" w:hint="default"/>
+      </w:rPr>
+    </w:lvl>
+    <w:lvl w:ilvl="5" w:tplc="04090005" w:tentative="1">
+      <w:start w:val="1"/>
+      <w:numFmt w:val="bullet"/>
+      <w:lvlText w:val=""/>
+      <w:lvlJc w:val="left"/>
+      <w:pPr>
+        <w:ind w:left="4320" w:hanging="360"/>
+      </w:pPr>
+      <w:rPr>
+        <w:rFonts w:ascii="Wingdings" w:hAnsi="Wingdings" w:hint="default"/>
+      </w:rPr>
+    </w:lvl>
+    <w:lvl w:ilvl="6" w:tplc="04090001" w:tentative="1">
+      <w:start w:val="1"/>
+      <w:numFmt w:val="bullet"/>
+      <w:lvlText w:val=""/>
+      <w:lvlJc w:val="left"/>
+      <w:pPr>
+        <w:ind w:left="5040" w:hanging="360"/>
+      </w:pPr>
+      <w:rPr>
+        <w:rFonts w:ascii="Symbol" w:hAnsi="Symbol" w:hint="default"/>
+      </w:rPr>
+    </w:lvl>
+    <w:lvl w:ilvl="7" w:tplc="04090003" w:tentative="1">
+      <w:start w:val="1"/>
+      <w:numFmt w:val="bullet"/>
+      <w:lvlText w:val="o"/>
+      <w:lvlJc w:val="left"/>
+      <w:pPr>
+        <w:ind w:left="5760" w:hanging="360"/>
+      </w:pPr>
+      <w:rPr>
+        <w:rFonts w:ascii="Courier New" w:hAnsi="Courier New" w:cs="Courier New" w:hint="default"/>
+      </w:rPr>
+    </w:lvl>
+    <w:lvl w:ilvl="8" w:tplc="04090005" w:tentative="1">
+      <w:start w:val="1"/>
+      <w:numFmt w:val="bullet"/>
+      <w:lvlText w:val=""/>
+      <w:lvlJc w:val="left"/>
+      <w:pPr>
+        <w:ind w:left="6480" w:hanging="360"/>
+      </w:pPr>
+      <w:rPr>
+        <w:rFonts w:ascii="Wingdings" w:hAnsi="Wingdings" w:hint="default"/>
+      </w:rPr>
+    </w:lvl>
+  </w:abstractNum>
+  <w:abstractNum w:abstractNumId="29" w15:restartNumberingAfterBreak="0">
+    <w:nsid w:val="7A4D276D"/>
+    <w:multiLevelType w:val="hybridMultilevel"/>
+    <w:tmpl w:val="657A86F4"/>
+    <w:lvl w:ilvl="0" w:tplc="04090001">
+      <w:start w:val="1"/>
+      <w:numFmt w:val="bullet"/>
+      <w:lvlText w:val=""/>
+      <w:lvlJc w:val="left"/>
+      <w:pPr>
+        <w:ind w:left="720" w:hanging="360"/>
+      </w:pPr>
+      <w:rPr>
+        <w:rFonts w:ascii="Symbol" w:hAnsi="Symbol" w:hint="default"/>
+      </w:rPr>
+    </w:lvl>
+    <w:lvl w:ilvl="1" w:tplc="04090003" w:tentative="1">
+      <w:start w:val="1"/>
+      <w:numFmt w:val="bullet"/>
+      <w:lvlText w:val="o"/>
+      <w:lvlJc w:val="left"/>
+      <w:pPr>
+        <w:ind w:left="1440" w:hanging="360"/>
+      </w:pPr>
+      <w:rPr>
+        <w:rFonts w:ascii="Courier New" w:hAnsi="Courier New" w:cs="Courier New" w:hint="default"/>
+      </w:rPr>
+    </w:lvl>
+    <w:lvl w:ilvl="2" w:tplc="04090005" w:tentative="1">
+      <w:start w:val="1"/>
+      <w:numFmt w:val="bullet"/>
+      <w:lvlText w:val=""/>
+      <w:lvlJc w:val="left"/>
+      <w:pPr>
+        <w:ind w:left="2160" w:hanging="360"/>
+      </w:pPr>
+      <w:rPr>
+        <w:rFonts w:ascii="Wingdings" w:hAnsi="Wingdings" w:hint="default"/>
+      </w:rPr>
+    </w:lvl>
+    <w:lvl w:ilvl="3" w:tplc="04090001" w:tentative="1">
+      <w:start w:val="1"/>
+      <w:numFmt w:val="bullet"/>
+      <w:lvlText w:val=""/>
+      <w:lvlJc w:val="left"/>
+      <w:pPr>
+        <w:ind w:left="2880" w:hanging="360"/>
+      </w:pPr>
+      <w:rPr>
+        <w:rFonts w:ascii="Symbol" w:hAnsi="Symbol" w:hint="default"/>
+      </w:rPr>
+    </w:lvl>
+    <w:lvl w:ilvl="4" w:tplc="04090003" w:tentative="1">
+      <w:start w:val="1"/>
+      <w:numFmt w:val="bullet"/>
+      <w:lvlText w:val="o"/>
+      <w:lvlJc w:val="left"/>
+      <w:pPr>
+        <w:ind w:left="3600" w:hanging="360"/>
+      </w:pPr>
+      <w:rPr>
+        <w:rFonts w:ascii="Courier New" w:hAnsi="Courier New" w:cs="Courier New" w:hint="default"/>
+      </w:rPr>
+    </w:lvl>
+    <w:lvl w:ilvl="5" w:tplc="04090005" w:tentative="1">
+      <w:start w:val="1"/>
+      <w:numFmt w:val="bullet"/>
+      <w:lvlText w:val=""/>
+      <w:lvlJc w:val="left"/>
+      <w:pPr>
+        <w:ind w:left="4320" w:hanging="360"/>
+      </w:pPr>
+      <w:rPr>
+        <w:rFonts w:ascii="Wingdings" w:hAnsi="Wingdings" w:hint="default"/>
+      </w:rPr>
+    </w:lvl>
+    <w:lvl w:ilvl="6" w:tplc="04090001" w:tentative="1">
+      <w:start w:val="1"/>
+      <w:numFmt w:val="bullet"/>
+      <w:lvlText w:val=""/>
+      <w:lvlJc w:val="left"/>
+      <w:pPr>
+        <w:ind w:left="5040" w:hanging="360"/>
+      </w:pPr>
+      <w:rPr>
+        <w:rFonts w:ascii="Symbol" w:hAnsi="Symbol" w:hint="default"/>
+      </w:rPr>
+    </w:lvl>
+    <w:lvl w:ilvl="7" w:tplc="04090003" w:tentative="1">
+      <w:start w:val="1"/>
+      <w:numFmt w:val="bullet"/>
+      <w:lvlText w:val="o"/>
+      <w:lvlJc w:val="left"/>
+      <w:pPr>
+        <w:ind w:left="5760" w:hanging="360"/>
+      </w:pPr>
+      <w:rPr>
+        <w:rFonts w:ascii="Courier New" w:hAnsi="Courier New" w:cs="Courier New" w:hint="default"/>
+      </w:rPr>
+    </w:lvl>
+    <w:lvl w:ilvl="8" w:tplc="04090005" w:tentative="1">
+      <w:start w:val="1"/>
+      <w:numFmt w:val="bullet"/>
+      <w:lvlText w:val=""/>
+      <w:lvlJc w:val="left"/>
+      <w:pPr>
+        <w:ind w:left="6480" w:hanging="360"/>
+      </w:pPr>
+      <w:rPr>
+        <w:rFonts w:ascii="Wingdings" w:hAnsi="Wingdings" w:hint="default"/>
+      </w:rPr>
+    </w:lvl>
+  </w:abstractNum>
+  <w:abstractNum w:abstractNumId="30" w15:restartNumberingAfterBreak="0">
     <w:nsid w:val="7B2054CD"/>
     <w:multiLevelType w:val="hybridMultilevel"/>
-    <w:tmpl w:val="74D20414"/>
+    <w:tmpl w:val="A4442F7E"/>
     <w:lvl w:ilvl="0" w:tplc="0409000B">
       <w:start w:val="1"/>
       <w:numFmt w:val="bullet"/>
@@ -8651,52 +12513,97 @@
     </w:lvl>
   </w:abstractNum>
   <w:num w:numId="1">
+    <w:abstractNumId w:val="13"/>
+  </w:num>
+  <w:num w:numId="2">
+    <w:abstractNumId w:val="4"/>
+  </w:num>
+  <w:num w:numId="3">
+    <w:abstractNumId w:val="14"/>
+  </w:num>
+  <w:num w:numId="4">
+    <w:abstractNumId w:val="19"/>
+  </w:num>
+  <w:num w:numId="5">
     <w:abstractNumId w:val="7"/>
   </w:num>
-  <w:num w:numId="2">
+  <w:num w:numId="6">
+    <w:abstractNumId w:val="25"/>
+  </w:num>
+  <w:num w:numId="7">
+    <w:abstractNumId w:val="18"/>
+  </w:num>
+  <w:num w:numId="8">
+    <w:abstractNumId w:val="6"/>
+  </w:num>
+  <w:num w:numId="9">
+    <w:abstractNumId w:val="27"/>
+  </w:num>
+  <w:num w:numId="10">
+    <w:abstractNumId w:val="17"/>
+  </w:num>
+  <w:num w:numId="11">
+    <w:abstractNumId w:val="30"/>
+  </w:num>
+  <w:num w:numId="12">
+    <w:abstractNumId w:val="9"/>
+  </w:num>
+  <w:num w:numId="13">
+    <w:abstractNumId w:val="2"/>
+  </w:num>
+  <w:num w:numId="14">
+    <w:abstractNumId w:val="11"/>
+  </w:num>
+  <w:num w:numId="15">
+    <w:abstractNumId w:val="16"/>
+  </w:num>
+  <w:num w:numId="16">
+    <w:abstractNumId w:val="10"/>
+  </w:num>
+  <w:num w:numId="17">
+    <w:abstractNumId w:val="5"/>
+  </w:num>
+  <w:num w:numId="18">
+    <w:abstractNumId w:val="3"/>
+  </w:num>
+  <w:num w:numId="19">
+    <w:abstractNumId w:val="26"/>
+  </w:num>
+  <w:num w:numId="20">
     <w:abstractNumId w:val="1"/>
   </w:num>
-  <w:num w:numId="3">
+  <w:num w:numId="21">
+    <w:abstractNumId w:val="29"/>
+  </w:num>
+  <w:num w:numId="22">
+    <w:abstractNumId w:val="28"/>
+  </w:num>
+  <w:num w:numId="23">
     <w:abstractNumId w:val="8"/>
   </w:num>
-  <w:num w:numId="4">
+  <w:num w:numId="24">
+    <w:abstractNumId w:val="0"/>
+  </w:num>
+  <w:num w:numId="25">
     <w:abstractNumId w:val="12"/>
   </w:num>
-  <w:num w:numId="5">
-    <w:abstractNumId w:val="3"/>
+  <w:num w:numId="26">
+    <w:abstractNumId w:val="24"/>
   </w:num>
-  <w:num w:numId="6">
-    <w:abstractNumId w:val="13"/>
-  </w:num>
-  <w:num w:numId="7">
-    <w:abstractNumId w:val="11"/>
-  </w:num>
-  <w:num w:numId="8">
-    <w:abstractNumId w:val="2"/>
-  </w:num>
-  <w:num w:numId="9">
-    <w:abstractNumId w:val="14"/>
-  </w:num>
-  <w:num w:numId="10">
-    <w:abstractNumId w:val="10"/>
-  </w:num>
-  <w:num w:numId="11">
+  <w:num w:numId="27">
     <w:abstractNumId w:val="15"/>
   </w:num>
-  <w:num w:numId="12">
-    <w:abstractNumId w:val="4"/>
+  <w:num w:numId="28">
+    <w:abstractNumId w:val="21"/>
   </w:num>
-  <w:num w:numId="13">
-    <w:abstractNumId w:val="0"/>
+  <w:num w:numId="29">
+    <w:abstractNumId w:val="20"/>
   </w:num>
-  <w:num w:numId="14">
-    <w:abstractNumId w:val="6"/>
+  <w:num w:numId="30">
+    <w:abstractNumId w:val="22"/>
   </w:num>
-  <w:num w:numId="15">
-    <w:abstractNumId w:val="9"/>
-  </w:num>
-  <w:num w:numId="16">
-    <w:abstractNumId w:val="5"/>
+  <w:num w:numId="31">
+    <w:abstractNumId w:val="23"/>
   </w:num>
 </w:numbering>
 </file>

</xml_diff>

<commit_message>
In this commit, the following changes were made... * 2 more websites were evaluated and question 4 was finalized. * Minor adjustments were done on the answer for question 3.
</commit_message>
<xml_diff>
--- a/Assignment I.docx
+++ b/Assignment I.docx
@@ -2988,7 +2988,7 @@
           <w:szCs w:val="28"/>
           <w:lang w:val="en-US"/>
         </w:rPr>
-        <w:t xml:space="preserve">Mosaic Art Now: </w:t>
+        <w:t xml:space="preserve">CrackWatch: </w:t>
       </w:r>
       <w:hyperlink r:id="rId18" w:history="1">
         <w:r>
@@ -2997,9 +2997,8 @@
             <w:rFonts w:ascii="Times New Roman" w:eastAsia="Times New Roman" w:hAnsi="Times New Roman" w:cs="Times New Roman"/>
             <w:sz w:val="28"/>
             <w:szCs w:val="28"/>
-            <w:lang w:val="en-US"/>
           </w:rPr>
-          <w:t>http://www.mosaicartnow.com</w:t>
+          <w:t>https://crackwatch.com/</w:t>
         </w:r>
       </w:hyperlink>
     </w:p>
@@ -3023,49 +3022,8 @@
           <w:rFonts w:ascii="Times New Roman" w:eastAsia="Times New Roman" w:hAnsi="Times New Roman" w:cs="Times New Roman"/>
           <w:sz w:val="28"/>
           <w:szCs w:val="28"/>
-          <w:lang w:val="en-US"/>
-        </w:rPr>
-        <w:t>T</w:t>
-      </w:r>
-      <w:r>
-        <w:rPr>
-          <w:rFonts w:ascii="Times New Roman" w:eastAsia="Times New Roman" w:hAnsi="Times New Roman" w:cs="Times New Roman"/>
-          <w:sz w:val="28"/>
-          <w:szCs w:val="28"/>
-        </w:rPr>
-        <w:t>h</w:t>
-      </w:r>
-      <w:r>
-        <w:rPr>
-          <w:rFonts w:ascii="Times New Roman" w:eastAsia="Times New Roman" w:hAnsi="Times New Roman" w:cs="Times New Roman"/>
-          <w:sz w:val="28"/>
-          <w:szCs w:val="28"/>
-        </w:rPr>
-        <w:t>is</w:t>
-      </w:r>
-      <w:r>
-        <w:rPr>
-          <w:rFonts w:ascii="Times New Roman" w:eastAsia="Times New Roman" w:hAnsi="Times New Roman" w:cs="Times New Roman"/>
-          <w:sz w:val="28"/>
-          <w:szCs w:val="28"/>
-        </w:rPr>
-        <w:t xml:space="preserve"> website is full of meaningful content and </w:t>
-      </w:r>
-      <w:r>
-        <w:rPr>
-          <w:rFonts w:ascii="Times New Roman" w:eastAsia="Times New Roman" w:hAnsi="Times New Roman" w:cs="Times New Roman"/>
-          <w:sz w:val="28"/>
-          <w:szCs w:val="28"/>
-        </w:rPr>
-        <w:t>we</w:t>
-      </w:r>
-      <w:r>
-        <w:rPr>
-          <w:rFonts w:ascii="Times New Roman" w:eastAsia="Times New Roman" w:hAnsi="Times New Roman" w:cs="Times New Roman"/>
-          <w:sz w:val="28"/>
-          <w:szCs w:val="28"/>
-        </w:rPr>
-        <w:t xml:space="preserve"> will find plenty of interactive elements here. That accommodates the amazing range of mosaic artists and arts.</w:t>
+        </w:rPr>
+        <w:t>CrackWatch.com is a news reporting website about the crack status of PC games.</w:t>
       </w:r>
     </w:p>
     <w:p>
@@ -7659,16 +7617,7 @@
           <w:szCs w:val="28"/>
           <w:lang w:val="en-US"/>
         </w:rPr>
-        <w:t xml:space="preserve">Has </w:t>
-      </w:r>
-      <w:r>
-        <w:rPr>
-          <w:rFonts w:ascii="Times New Roman" w:eastAsia="Times New Roman" w:hAnsi="Times New Roman" w:cs="Times New Roman"/>
-          <w:sz w:val="28"/>
-          <w:szCs w:val="28"/>
-          <w:lang w:val="en-US"/>
-        </w:rPr>
-        <w:t xml:space="preserve">the site been under construction for some time? </w:t>
+        <w:t xml:space="preserve">Has the site been under construction for some time? </w:t>
       </w:r>
     </w:p>
     <w:p>
@@ -8994,8 +8943,2340 @@
         </w:rPr>
         <w:t>There are no grammatical, spelling or composition errors.</w:t>
       </w:r>
+    </w:p>
+    <w:p>
+      <w:pPr>
+        <w:spacing w:before="240" w:after="160" w:line="259" w:lineRule="auto"/>
+        <w:rPr>
+          <w:rFonts w:ascii="Times New Roman" w:eastAsia="Times New Roman" w:hAnsi="Times New Roman" w:cs="Times New Roman"/>
+          <w:sz w:val="28"/>
+          <w:szCs w:val="28"/>
+          <w:lang w:val="en-US"/>
+        </w:rPr>
+      </w:pPr>
+    </w:p>
+    <w:p>
+      <w:pPr>
+        <w:spacing w:before="240" w:after="160" w:line="259" w:lineRule="auto"/>
+        <w:rPr>
+          <w:rFonts w:ascii="Times New Roman" w:eastAsia="Times New Roman" w:hAnsi="Times New Roman" w:cs="Times New Roman"/>
+          <w:sz w:val="28"/>
+          <w:szCs w:val="28"/>
+          <w:lang w:val="en-US"/>
+        </w:rPr>
+      </w:pPr>
+      <w:r>
+        <w:rPr>
+          <w:rFonts w:ascii="Times New Roman" w:eastAsia="Times New Roman" w:hAnsi="Times New Roman" w:cs="Times New Roman"/>
+          <w:sz w:val="28"/>
+          <w:szCs w:val="28"/>
+          <w:lang w:val="en-US"/>
+        </w:rPr>
+        <w:lastRenderedPageBreak/>
+        <w:t>Personal Judgment</w:t>
+      </w:r>
+    </w:p>
+    <w:p>
+      <w:pPr>
+        <w:spacing w:before="240" w:after="160" w:line="259" w:lineRule="auto"/>
+        <w:rPr>
+          <w:rFonts w:ascii="Times New Roman" w:eastAsia="Times New Roman" w:hAnsi="Times New Roman" w:cs="Times New Roman"/>
+          <w:sz w:val="28"/>
+          <w:szCs w:val="28"/>
+          <w:lang w:val="en-US"/>
+        </w:rPr>
+      </w:pPr>
+      <w:r>
+        <w:rPr>
+          <w:rFonts w:ascii="Times New Roman" w:eastAsia="Times New Roman" w:hAnsi="Times New Roman" w:cs="Times New Roman"/>
+          <w:sz w:val="28"/>
+          <w:szCs w:val="28"/>
+          <w:lang w:val="en-US"/>
+        </w:rPr>
+        <w:t xml:space="preserve">Well, IMDb is one of the most useful and informative websites out there. The design is not the greatest but it does the job. It is well organized and has plenty of information. The browsing could do with bit of work though. </w:t>
+      </w:r>
+      <w:r>
+        <w:rPr>
+          <w:rFonts w:ascii="Times New Roman" w:eastAsia="Times New Roman" w:hAnsi="Times New Roman" w:cs="Times New Roman"/>
+          <w:sz w:val="28"/>
+          <w:szCs w:val="28"/>
+          <w:lang w:val="en-US"/>
+        </w:rPr>
+        <w:t xml:space="preserve">Overall, it is a well rounded and informative website. </w:t>
+      </w:r>
+    </w:p>
+    <w:p>
+      <w:pPr>
+        <w:spacing w:before="240" w:after="160" w:line="259" w:lineRule="auto"/>
+        <w:rPr>
+          <w:rFonts w:ascii="Times New Roman" w:eastAsia="Times New Roman" w:hAnsi="Times New Roman" w:cs="Times New Roman"/>
+          <w:sz w:val="28"/>
+          <w:szCs w:val="28"/>
+          <w:lang w:val="en-US"/>
+        </w:rPr>
+      </w:pPr>
+      <w:r>
+        <w:rPr>
+          <w:rFonts w:ascii="Times New Roman" w:eastAsia="Times New Roman" w:hAnsi="Times New Roman" w:cs="Times New Roman"/>
+          <w:sz w:val="28"/>
+          <w:szCs w:val="28"/>
+          <w:lang w:val="en-US"/>
+        </w:rPr>
+        <w:t>SCORE: B+</w:t>
+      </w:r>
+    </w:p>
+    <w:p>
+      <w:pPr>
+        <w:spacing w:before="240" w:after="160" w:line="259" w:lineRule="auto"/>
+        <w:rPr>
+          <w:rFonts w:ascii="Times New Roman" w:eastAsia="Times New Roman" w:hAnsi="Times New Roman" w:cs="Times New Roman"/>
+          <w:sz w:val="28"/>
+          <w:szCs w:val="28"/>
+          <w:lang w:val="en-US"/>
+        </w:rPr>
+      </w:pPr>
+      <w:r>
+        <w:rPr>
+          <w:rFonts w:ascii="Times New Roman" w:eastAsia="Times New Roman" w:hAnsi="Times New Roman" w:cs="Times New Roman"/>
+          <w:sz w:val="28"/>
+          <w:szCs w:val="28"/>
+          <w:lang w:val="en-US"/>
+        </w:rPr>
+        <w:t xml:space="preserve">CrackWatch: </w:t>
+      </w:r>
+      <w:hyperlink r:id="rId69" w:history="1">
+        <w:r>
+          <w:rPr>
+            <w:rStyle w:val="Hyperlink"/>
+            <w:rFonts w:ascii="Times New Roman" w:eastAsia="Times New Roman" w:hAnsi="Times New Roman" w:cs="Times New Roman"/>
+            <w:sz w:val="28"/>
+            <w:szCs w:val="28"/>
+          </w:rPr>
+          <w:t>https://crackwatch.com/</w:t>
+        </w:r>
+      </w:hyperlink>
+    </w:p>
+    <w:p>
+      <w:pPr>
+        <w:pStyle w:val="ListParagraph"/>
+        <w:numPr>
+          <w:ilvl w:val="0"/>
+          <w:numId w:val="32"/>
+        </w:numPr>
+        <w:spacing w:before="240" w:after="160" w:line="259" w:lineRule="auto"/>
+        <w:rPr>
+          <w:rFonts w:ascii="Times New Roman" w:eastAsia="Times New Roman" w:hAnsi="Times New Roman" w:cs="Times New Roman"/>
+          <w:sz w:val="28"/>
+          <w:szCs w:val="28"/>
+          <w:lang w:val="en-US"/>
+        </w:rPr>
+      </w:pPr>
+      <w:r>
+        <w:rPr>
+          <w:rFonts w:ascii="Times New Roman" w:eastAsia="Times New Roman" w:hAnsi="Times New Roman" w:cs="Times New Roman"/>
+          <w:sz w:val="28"/>
+          <w:szCs w:val="28"/>
+          <w:lang w:val="en-US"/>
+        </w:rPr>
+        <w:t>Authority</w:t>
+      </w:r>
+    </w:p>
+    <w:p>
+      <w:pPr>
+        <w:pStyle w:val="ListParagraph"/>
+        <w:numPr>
+          <w:ilvl w:val="0"/>
+          <w:numId w:val="33"/>
+        </w:numPr>
+        <w:spacing w:before="240" w:after="160" w:line="259" w:lineRule="auto"/>
+        <w:rPr>
+          <w:rFonts w:ascii="Times New Roman" w:eastAsia="Times New Roman" w:hAnsi="Times New Roman" w:cs="Times New Roman"/>
+          <w:sz w:val="28"/>
+          <w:szCs w:val="28"/>
+          <w:lang w:val="en-US"/>
+        </w:rPr>
+      </w:pPr>
+      <w:r>
+        <w:rPr>
+          <w:rFonts w:ascii="Times New Roman" w:eastAsia="Times New Roman" w:hAnsi="Times New Roman" w:cs="Times New Roman"/>
+          <w:sz w:val="28"/>
+          <w:szCs w:val="28"/>
+          <w:lang w:val="en-US"/>
+        </w:rPr>
+        <w:t>It is not clear who developed the website.</w:t>
+      </w:r>
+    </w:p>
+    <w:p>
+      <w:pPr>
+        <w:pStyle w:val="ListParagraph"/>
+        <w:numPr>
+          <w:ilvl w:val="0"/>
+          <w:numId w:val="33"/>
+        </w:numPr>
+        <w:spacing w:before="240" w:after="160" w:line="259" w:lineRule="auto"/>
+        <w:rPr>
+          <w:rFonts w:ascii="Times New Roman" w:eastAsia="Times New Roman" w:hAnsi="Times New Roman" w:cs="Times New Roman"/>
+          <w:sz w:val="28"/>
+          <w:szCs w:val="28"/>
+          <w:lang w:val="en-US"/>
+        </w:rPr>
+      </w:pPr>
+      <w:r>
+        <w:rPr>
+          <w:rFonts w:ascii="Times New Roman" w:eastAsia="Times New Roman" w:hAnsi="Times New Roman" w:cs="Times New Roman"/>
+          <w:sz w:val="28"/>
+          <w:szCs w:val="28"/>
+          <w:lang w:val="en-US"/>
+        </w:rPr>
+        <w:t xml:space="preserve">E-mail address is provided though phone number and fax numbers </w:t>
+      </w:r>
+      <w:r>
+        <w:rPr>
+          <w:rFonts w:ascii="Times New Roman" w:eastAsia="Times New Roman" w:hAnsi="Times New Roman" w:cs="Times New Roman"/>
+          <w:sz w:val="28"/>
+          <w:szCs w:val="28"/>
+          <w:lang w:val="en-US"/>
+        </w:rPr>
+        <w:t>aren’t.</w:t>
+      </w:r>
+    </w:p>
+    <w:p>
+      <w:pPr>
+        <w:pStyle w:val="ListParagraph"/>
+        <w:numPr>
+          <w:ilvl w:val="0"/>
+          <w:numId w:val="33"/>
+        </w:numPr>
+        <w:spacing w:before="240" w:after="160" w:line="259" w:lineRule="auto"/>
+        <w:rPr>
+          <w:rFonts w:ascii="Times New Roman" w:eastAsia="Times New Roman" w:hAnsi="Times New Roman" w:cs="Times New Roman"/>
+          <w:sz w:val="28"/>
+          <w:szCs w:val="28"/>
+          <w:lang w:val="en-US"/>
+        </w:rPr>
+      </w:pPr>
+      <w:r>
+        <w:rPr>
+          <w:rFonts w:ascii="Times New Roman" w:eastAsia="Times New Roman" w:hAnsi="Times New Roman" w:cs="Times New Roman"/>
+          <w:sz w:val="28"/>
+          <w:szCs w:val="28"/>
+          <w:lang w:val="en-US"/>
+        </w:rPr>
+        <w:t xml:space="preserve">The authors state believable </w:t>
+      </w:r>
+      <w:r>
+        <w:rPr>
+          <w:rFonts w:ascii="Times New Roman" w:eastAsia="Times New Roman" w:hAnsi="Times New Roman" w:cs="Times New Roman"/>
+          <w:sz w:val="28"/>
+          <w:szCs w:val="28"/>
+        </w:rPr>
+        <w:t>qualifications</w:t>
+      </w:r>
+      <w:r>
+        <w:rPr>
+          <w:rFonts w:ascii="Times New Roman" w:eastAsia="Times New Roman" w:hAnsi="Times New Roman" w:cs="Times New Roman"/>
+          <w:sz w:val="28"/>
+          <w:szCs w:val="28"/>
+        </w:rPr>
+        <w:t xml:space="preserve"> but no </w:t>
+      </w:r>
+      <w:r>
+        <w:rPr>
+          <w:rFonts w:ascii="Times New Roman" w:eastAsia="Times New Roman" w:hAnsi="Times New Roman" w:cs="Times New Roman"/>
+          <w:sz w:val="28"/>
+          <w:szCs w:val="28"/>
+        </w:rPr>
+        <w:t>personal background</w:t>
+      </w:r>
+      <w:r>
+        <w:rPr>
+          <w:rFonts w:ascii="Times New Roman" w:eastAsia="Times New Roman" w:hAnsi="Times New Roman" w:cs="Times New Roman"/>
+          <w:sz w:val="28"/>
+          <w:szCs w:val="28"/>
+        </w:rPr>
+        <w:t xml:space="preserve"> is available.</w:t>
+      </w:r>
+    </w:p>
+    <w:p>
+      <w:pPr>
+        <w:pStyle w:val="ListParagraph"/>
+        <w:numPr>
+          <w:ilvl w:val="0"/>
+          <w:numId w:val="33"/>
+        </w:numPr>
+        <w:spacing w:before="240" w:after="160" w:line="259" w:lineRule="auto"/>
+        <w:rPr>
+          <w:rFonts w:ascii="Times New Roman" w:eastAsia="Times New Roman" w:hAnsi="Times New Roman" w:cs="Times New Roman"/>
+          <w:sz w:val="28"/>
+          <w:szCs w:val="28"/>
+          <w:lang w:val="en-US"/>
+        </w:rPr>
+      </w:pPr>
+      <w:r>
+        <w:rPr>
+          <w:rFonts w:ascii="Times New Roman" w:eastAsia="Times New Roman" w:hAnsi="Times New Roman" w:cs="Times New Roman"/>
+          <w:sz w:val="28"/>
+          <w:szCs w:val="28"/>
+          <w:lang w:val="en-US"/>
+        </w:rPr>
+        <w:t>The site is not supported by any organizations.</w:t>
+      </w:r>
+    </w:p>
+    <w:p>
+      <w:pPr>
+        <w:pStyle w:val="ListParagraph"/>
+        <w:spacing w:before="240" w:after="160" w:line="259" w:lineRule="auto"/>
+        <w:ind w:left="1440"/>
+        <w:rPr>
+          <w:rFonts w:ascii="Times New Roman" w:eastAsia="Times New Roman" w:hAnsi="Times New Roman" w:cs="Times New Roman"/>
+          <w:sz w:val="28"/>
+          <w:szCs w:val="28"/>
+          <w:lang w:val="en-US"/>
+        </w:rPr>
+      </w:pPr>
+    </w:p>
+    <w:p>
+      <w:pPr>
+        <w:pStyle w:val="ListParagraph"/>
+        <w:numPr>
+          <w:ilvl w:val="0"/>
+          <w:numId w:val="32"/>
+        </w:numPr>
+        <w:spacing w:before="240" w:after="160" w:line="259" w:lineRule="auto"/>
+        <w:rPr>
+          <w:rFonts w:ascii="Times New Roman" w:eastAsia="Times New Roman" w:hAnsi="Times New Roman" w:cs="Times New Roman"/>
+          <w:sz w:val="28"/>
+          <w:szCs w:val="28"/>
+          <w:lang w:val="en-US"/>
+        </w:rPr>
+      </w:pPr>
+      <w:r>
+        <w:rPr>
+          <w:rFonts w:ascii="Times New Roman" w:eastAsia="Times New Roman" w:hAnsi="Times New Roman" w:cs="Times New Roman"/>
+          <w:sz w:val="28"/>
+          <w:szCs w:val="28"/>
+          <w:lang w:val="en-US"/>
+        </w:rPr>
+        <w:t>Purpose</w:t>
+      </w:r>
+    </w:p>
+    <w:p>
+      <w:pPr>
+        <w:pStyle w:val="ListParagraph"/>
+        <w:numPr>
+          <w:ilvl w:val="0"/>
+          <w:numId w:val="34"/>
+        </w:numPr>
+        <w:spacing w:before="240" w:after="160" w:line="259" w:lineRule="auto"/>
+        <w:rPr>
+          <w:rFonts w:ascii="Times New Roman" w:eastAsia="Times New Roman" w:hAnsi="Times New Roman" w:cs="Times New Roman"/>
+          <w:sz w:val="28"/>
+          <w:szCs w:val="28"/>
+          <w:lang w:val="en-US"/>
+        </w:rPr>
+      </w:pPr>
+      <w:r>
+        <w:rPr>
+          <w:rFonts w:ascii="Times New Roman" w:eastAsia="Times New Roman" w:hAnsi="Times New Roman" w:cs="Times New Roman"/>
+          <w:sz w:val="28"/>
+          <w:szCs w:val="28"/>
+          <w:lang w:val="en-US"/>
+        </w:rPr>
+        <w:t>The content supports the purpose of the site completely.</w:t>
+      </w:r>
+    </w:p>
+    <w:p>
+      <w:pPr>
+        <w:pStyle w:val="ListParagraph"/>
+        <w:numPr>
+          <w:ilvl w:val="0"/>
+          <w:numId w:val="34"/>
+        </w:numPr>
+        <w:spacing w:before="240" w:after="160" w:line="259" w:lineRule="auto"/>
+        <w:rPr>
+          <w:rFonts w:ascii="Times New Roman" w:eastAsia="Times New Roman" w:hAnsi="Times New Roman" w:cs="Times New Roman"/>
+          <w:sz w:val="28"/>
+          <w:szCs w:val="28"/>
+          <w:lang w:val="en-US"/>
+        </w:rPr>
+      </w:pPr>
+      <w:r>
+        <w:rPr>
+          <w:rFonts w:ascii="Times New Roman" w:eastAsia="Times New Roman" w:hAnsi="Times New Roman" w:cs="Times New Roman"/>
+          <w:sz w:val="28"/>
+          <w:szCs w:val="28"/>
+          <w:lang w:val="en-US"/>
+        </w:rPr>
+        <w:t>The information is geared towards gamers.</w:t>
+      </w:r>
+    </w:p>
+    <w:p>
+      <w:pPr>
+        <w:pStyle w:val="ListParagraph"/>
+        <w:numPr>
+          <w:ilvl w:val="0"/>
+          <w:numId w:val="34"/>
+        </w:numPr>
+        <w:spacing w:before="240" w:after="160" w:line="259" w:lineRule="auto"/>
+        <w:rPr>
+          <w:rFonts w:ascii="Times New Roman" w:eastAsia="Times New Roman" w:hAnsi="Times New Roman" w:cs="Times New Roman"/>
+          <w:sz w:val="28"/>
+          <w:szCs w:val="28"/>
+          <w:lang w:val="en-US"/>
+        </w:rPr>
+      </w:pPr>
+      <w:r>
+        <w:rPr>
+          <w:rFonts w:ascii="Times New Roman" w:eastAsia="Times New Roman" w:hAnsi="Times New Roman" w:cs="Times New Roman"/>
+          <w:sz w:val="28"/>
+          <w:szCs w:val="28"/>
+          <w:lang w:val="en-US"/>
+        </w:rPr>
+        <w:t>The site is well organized. In my opinion it is one of the best organized sites out there.</w:t>
+      </w:r>
+    </w:p>
+    <w:p>
+      <w:pPr>
+        <w:pStyle w:val="ListParagraph"/>
+        <w:numPr>
+          <w:ilvl w:val="0"/>
+          <w:numId w:val="34"/>
+        </w:numPr>
+        <w:spacing w:before="240" w:after="160" w:line="259" w:lineRule="auto"/>
+        <w:rPr>
+          <w:rFonts w:ascii="Times New Roman" w:eastAsia="Times New Roman" w:hAnsi="Times New Roman" w:cs="Times New Roman"/>
+          <w:sz w:val="28"/>
+          <w:szCs w:val="28"/>
+          <w:lang w:val="en-US"/>
+        </w:rPr>
+      </w:pPr>
+      <w:r>
+        <w:rPr>
+          <w:rFonts w:ascii="Times New Roman" w:eastAsia="Times New Roman" w:hAnsi="Times New Roman" w:cs="Times New Roman"/>
+          <w:sz w:val="28"/>
+          <w:szCs w:val="28"/>
+          <w:lang w:val="en-US"/>
+        </w:rPr>
+        <w:t>There are almost no outside links and the links that are there are appropriate for the site.</w:t>
+      </w:r>
+    </w:p>
+    <w:p>
+      <w:pPr>
+        <w:pStyle w:val="ListParagraph"/>
+        <w:spacing w:before="240" w:after="160" w:line="259" w:lineRule="auto"/>
+        <w:ind w:left="1440"/>
+        <w:rPr>
+          <w:rFonts w:ascii="Times New Roman" w:eastAsia="Times New Roman" w:hAnsi="Times New Roman" w:cs="Times New Roman"/>
+          <w:sz w:val="28"/>
+          <w:szCs w:val="28"/>
+          <w:lang w:val="en-US"/>
+        </w:rPr>
+      </w:pPr>
+    </w:p>
+    <w:p>
+      <w:pPr>
+        <w:pStyle w:val="ListParagraph"/>
+        <w:numPr>
+          <w:ilvl w:val="0"/>
+          <w:numId w:val="32"/>
+        </w:numPr>
+        <w:spacing w:before="240" w:after="160" w:line="259" w:lineRule="auto"/>
+        <w:rPr>
+          <w:rFonts w:ascii="Times New Roman" w:eastAsia="Times New Roman" w:hAnsi="Times New Roman" w:cs="Times New Roman"/>
+          <w:sz w:val="28"/>
+          <w:szCs w:val="28"/>
+          <w:lang w:val="en-US"/>
+        </w:rPr>
+      </w:pPr>
+      <w:r>
+        <w:rPr>
+          <w:rFonts w:ascii="Times New Roman" w:eastAsia="Times New Roman" w:hAnsi="Times New Roman" w:cs="Times New Roman"/>
+          <w:sz w:val="28"/>
+          <w:szCs w:val="28"/>
+          <w:lang w:val="en-US"/>
+        </w:rPr>
+        <w:t>Coverage</w:t>
+      </w:r>
+    </w:p>
+    <w:p>
+      <w:pPr>
+        <w:pStyle w:val="ListParagraph"/>
+        <w:numPr>
+          <w:ilvl w:val="0"/>
+          <w:numId w:val="35"/>
+        </w:numPr>
+        <w:spacing w:before="240" w:after="160" w:line="259" w:lineRule="auto"/>
+        <w:rPr>
+          <w:rFonts w:ascii="Times New Roman" w:eastAsia="Times New Roman" w:hAnsi="Times New Roman" w:cs="Times New Roman"/>
+          <w:sz w:val="28"/>
+          <w:szCs w:val="28"/>
+          <w:lang w:val="en-US"/>
+        </w:rPr>
+      </w:pPr>
+      <w:r>
+        <w:rPr>
+          <w:rFonts w:ascii="Times New Roman" w:eastAsia="Times New Roman" w:hAnsi="Times New Roman" w:cs="Times New Roman"/>
+          <w:sz w:val="28"/>
+          <w:szCs w:val="28"/>
+          <w:lang w:val="en-US"/>
+        </w:rPr>
+        <w:t xml:space="preserve">The site is comprehensive regarding games. </w:t>
+      </w:r>
+      <w:r>
+        <w:rPr>
+          <w:rFonts w:ascii="Times New Roman" w:eastAsia="Times New Roman" w:hAnsi="Times New Roman" w:cs="Times New Roman"/>
+          <w:sz w:val="28"/>
+          <w:szCs w:val="28"/>
+          <w:lang w:val="en-US"/>
+        </w:rPr>
+        <w:t xml:space="preserve">As far as I know, </w:t>
+      </w:r>
+      <w:proofErr w:type="gramStart"/>
+      <w:r>
+        <w:rPr>
+          <w:rFonts w:ascii="Times New Roman" w:eastAsia="Times New Roman" w:hAnsi="Times New Roman" w:cs="Times New Roman"/>
+          <w:sz w:val="28"/>
+          <w:szCs w:val="28"/>
+          <w:lang w:val="en-US"/>
+        </w:rPr>
+        <w:t>It</w:t>
+      </w:r>
+      <w:proofErr w:type="gramEnd"/>
+      <w:r>
+        <w:rPr>
+          <w:rFonts w:ascii="Times New Roman" w:eastAsia="Times New Roman" w:hAnsi="Times New Roman" w:cs="Times New Roman"/>
+          <w:sz w:val="28"/>
+          <w:szCs w:val="28"/>
+          <w:lang w:val="en-US"/>
+        </w:rPr>
+        <w:t xml:space="preserve"> includes all games</w:t>
+      </w:r>
+      <w:r>
+        <w:rPr>
+          <w:rFonts w:ascii="Times New Roman" w:eastAsia="Times New Roman" w:hAnsi="Times New Roman" w:cs="Times New Roman"/>
+          <w:sz w:val="28"/>
+          <w:szCs w:val="28"/>
+          <w:lang w:val="en-US"/>
+        </w:rPr>
+        <w:t>.</w:t>
+      </w:r>
+    </w:p>
+    <w:p>
+      <w:pPr>
+        <w:pStyle w:val="ListParagraph"/>
+        <w:numPr>
+          <w:ilvl w:val="0"/>
+          <w:numId w:val="35"/>
+        </w:numPr>
+        <w:spacing w:before="240" w:after="160" w:line="259" w:lineRule="auto"/>
+        <w:rPr>
+          <w:rFonts w:ascii="Times New Roman" w:eastAsia="Times New Roman" w:hAnsi="Times New Roman" w:cs="Times New Roman"/>
+          <w:sz w:val="28"/>
+          <w:szCs w:val="28"/>
+          <w:lang w:val="en-US"/>
+        </w:rPr>
+      </w:pPr>
+      <w:r>
+        <w:rPr>
+          <w:rFonts w:ascii="Times New Roman" w:eastAsia="Times New Roman" w:hAnsi="Times New Roman" w:cs="Times New Roman"/>
+          <w:sz w:val="28"/>
+          <w:szCs w:val="28"/>
+          <w:lang w:val="en-US"/>
+        </w:rPr>
+        <w:t>The crack status of the games is explored enough.</w:t>
+      </w:r>
+    </w:p>
+    <w:p>
+      <w:pPr>
+        <w:pStyle w:val="ListParagraph"/>
+        <w:numPr>
+          <w:ilvl w:val="0"/>
+          <w:numId w:val="35"/>
+        </w:numPr>
+        <w:spacing w:before="240" w:after="160" w:line="259" w:lineRule="auto"/>
+        <w:rPr>
+          <w:rFonts w:ascii="Times New Roman" w:eastAsia="Times New Roman" w:hAnsi="Times New Roman" w:cs="Times New Roman"/>
+          <w:sz w:val="28"/>
+          <w:szCs w:val="28"/>
+          <w:lang w:val="en-US"/>
+        </w:rPr>
+      </w:pPr>
+      <w:r>
+        <w:rPr>
+          <w:rFonts w:ascii="Times New Roman" w:eastAsia="Times New Roman" w:hAnsi="Times New Roman" w:cs="Times New Roman"/>
+          <w:sz w:val="28"/>
+          <w:szCs w:val="28"/>
+          <w:lang w:val="en-US"/>
+        </w:rPr>
+        <w:t>Compared to other similar sites, the content in this site is the best.</w:t>
+      </w:r>
+    </w:p>
+    <w:p>
+      <w:pPr>
+        <w:pStyle w:val="ListParagraph"/>
+        <w:numPr>
+          <w:ilvl w:val="0"/>
+          <w:numId w:val="35"/>
+        </w:numPr>
+        <w:spacing w:before="240" w:after="160" w:line="259" w:lineRule="auto"/>
+        <w:rPr>
+          <w:rFonts w:ascii="Times New Roman" w:eastAsia="Times New Roman" w:hAnsi="Times New Roman" w:cs="Times New Roman"/>
+          <w:sz w:val="28"/>
+          <w:szCs w:val="28"/>
+          <w:lang w:val="en-US"/>
+        </w:rPr>
+      </w:pPr>
+      <w:r>
+        <w:rPr>
+          <w:rFonts w:ascii="Times New Roman" w:eastAsia="Times New Roman" w:hAnsi="Times New Roman" w:cs="Times New Roman"/>
+          <w:sz w:val="28"/>
+          <w:szCs w:val="28"/>
+          <w:lang w:val="en-US"/>
+        </w:rPr>
+        <w:t>The links do not go to outside sites.</w:t>
+      </w:r>
+    </w:p>
+    <w:p>
+      <w:pPr>
+        <w:pStyle w:val="ListParagraph"/>
+        <w:spacing w:before="240" w:after="160" w:line="259" w:lineRule="auto"/>
+        <w:ind w:left="1440"/>
+        <w:rPr>
+          <w:rFonts w:ascii="Times New Roman" w:eastAsia="Times New Roman" w:hAnsi="Times New Roman" w:cs="Times New Roman"/>
+          <w:sz w:val="28"/>
+          <w:szCs w:val="28"/>
+          <w:lang w:val="en-US"/>
+        </w:rPr>
+      </w:pPr>
+    </w:p>
+    <w:p>
+      <w:pPr>
+        <w:pStyle w:val="ListParagraph"/>
+        <w:numPr>
+          <w:ilvl w:val="0"/>
+          <w:numId w:val="32"/>
+        </w:numPr>
+        <w:spacing w:before="240" w:after="160" w:line="259" w:lineRule="auto"/>
+        <w:rPr>
+          <w:rFonts w:ascii="Times New Roman" w:eastAsia="Times New Roman" w:hAnsi="Times New Roman" w:cs="Times New Roman"/>
+          <w:sz w:val="28"/>
+          <w:szCs w:val="28"/>
+          <w:lang w:val="en-US"/>
+        </w:rPr>
+      </w:pPr>
+      <w:r>
+        <w:rPr>
+          <w:rFonts w:ascii="Times New Roman" w:eastAsia="Times New Roman" w:hAnsi="Times New Roman" w:cs="Times New Roman"/>
+          <w:sz w:val="28"/>
+          <w:szCs w:val="28"/>
+          <w:lang w:val="en-US"/>
+        </w:rPr>
+        <w:t>Currency</w:t>
+      </w:r>
+    </w:p>
+    <w:p>
+      <w:pPr>
+        <w:pStyle w:val="ListParagraph"/>
+        <w:numPr>
+          <w:ilvl w:val="0"/>
+          <w:numId w:val="36"/>
+        </w:numPr>
+        <w:spacing w:before="240" w:after="160" w:line="259" w:lineRule="auto"/>
+        <w:rPr>
+          <w:rFonts w:ascii="Times New Roman" w:eastAsia="Times New Roman" w:hAnsi="Times New Roman" w:cs="Times New Roman"/>
+          <w:sz w:val="28"/>
+          <w:szCs w:val="28"/>
+          <w:lang w:val="en-US"/>
+        </w:rPr>
+      </w:pPr>
+      <w:r>
+        <w:rPr>
+          <w:rFonts w:ascii="Times New Roman" w:eastAsia="Times New Roman" w:hAnsi="Times New Roman" w:cs="Times New Roman"/>
+          <w:sz w:val="28"/>
+          <w:szCs w:val="28"/>
+          <w:lang w:val="en-US"/>
+        </w:rPr>
+        <w:t>The date on which the information placed on the site was first written and last revised is available.</w:t>
+      </w:r>
+    </w:p>
+    <w:p>
+      <w:pPr>
+        <w:pStyle w:val="ListParagraph"/>
+        <w:numPr>
+          <w:ilvl w:val="0"/>
+          <w:numId w:val="36"/>
+        </w:numPr>
+        <w:spacing w:before="240" w:after="160" w:line="259" w:lineRule="auto"/>
+        <w:rPr>
+          <w:rFonts w:ascii="Times New Roman" w:eastAsia="Times New Roman" w:hAnsi="Times New Roman" w:cs="Times New Roman"/>
+          <w:sz w:val="28"/>
+          <w:szCs w:val="28"/>
+          <w:lang w:val="en-US"/>
+        </w:rPr>
+      </w:pPr>
+      <w:r>
+        <w:rPr>
+          <w:rFonts w:ascii="Times New Roman" w:eastAsia="Times New Roman" w:hAnsi="Times New Roman" w:cs="Times New Roman"/>
+          <w:sz w:val="28"/>
+          <w:szCs w:val="28"/>
+          <w:lang w:val="en-US"/>
+        </w:rPr>
+        <w:lastRenderedPageBreak/>
+        <w:t>All links are up-to-date and there are no dead links.</w:t>
+      </w:r>
+    </w:p>
+    <w:p>
+      <w:pPr>
+        <w:pStyle w:val="ListParagraph"/>
+        <w:numPr>
+          <w:ilvl w:val="0"/>
+          <w:numId w:val="36"/>
+        </w:numPr>
+        <w:spacing w:before="240" w:after="160" w:line="259" w:lineRule="auto"/>
+        <w:rPr>
+          <w:rFonts w:ascii="Times New Roman" w:eastAsia="Times New Roman" w:hAnsi="Times New Roman" w:cs="Times New Roman"/>
+          <w:sz w:val="28"/>
+          <w:szCs w:val="28"/>
+          <w:lang w:val="en-US"/>
+        </w:rPr>
+      </w:pPr>
+      <w:r>
+        <w:rPr>
+          <w:rFonts w:ascii="Times New Roman" w:eastAsia="Times New Roman" w:hAnsi="Times New Roman" w:cs="Times New Roman"/>
+          <w:sz w:val="28"/>
+          <w:szCs w:val="28"/>
+          <w:lang w:val="en-US"/>
+        </w:rPr>
+        <w:t>The information provided here is timeless since any person may want to check out the crack status of any game.</w:t>
+      </w:r>
+    </w:p>
+    <w:p>
+      <w:pPr>
+        <w:pStyle w:val="ListParagraph"/>
+        <w:numPr>
+          <w:ilvl w:val="0"/>
+          <w:numId w:val="36"/>
+        </w:numPr>
+        <w:spacing w:before="240" w:after="160" w:line="259" w:lineRule="auto"/>
+        <w:rPr>
+          <w:rFonts w:ascii="Times New Roman" w:eastAsia="Times New Roman" w:hAnsi="Times New Roman" w:cs="Times New Roman"/>
+          <w:sz w:val="28"/>
+          <w:szCs w:val="28"/>
+          <w:lang w:val="en-US"/>
+        </w:rPr>
+      </w:pPr>
+      <w:r>
+        <w:rPr>
+          <w:rFonts w:ascii="Times New Roman" w:eastAsia="Times New Roman" w:hAnsi="Times New Roman" w:cs="Times New Roman"/>
+          <w:sz w:val="28"/>
+          <w:szCs w:val="28"/>
+          <w:lang w:val="en-US"/>
+        </w:rPr>
+        <w:t>The site is live and ongoing.</w:t>
+      </w:r>
+    </w:p>
+    <w:p>
+      <w:pPr>
+        <w:pStyle w:val="ListParagraph"/>
+        <w:spacing w:before="240" w:after="160" w:line="259" w:lineRule="auto"/>
+        <w:ind w:left="1440"/>
+        <w:rPr>
+          <w:rFonts w:ascii="Times New Roman" w:eastAsia="Times New Roman" w:hAnsi="Times New Roman" w:cs="Times New Roman"/>
+          <w:sz w:val="28"/>
+          <w:szCs w:val="28"/>
+          <w:lang w:val="en-US"/>
+        </w:rPr>
+      </w:pPr>
+    </w:p>
+    <w:p>
+      <w:pPr>
+        <w:pStyle w:val="ListParagraph"/>
+        <w:numPr>
+          <w:ilvl w:val="0"/>
+          <w:numId w:val="32"/>
+        </w:numPr>
+        <w:spacing w:before="240" w:after="160" w:line="259" w:lineRule="auto"/>
+        <w:rPr>
+          <w:rFonts w:ascii="Times New Roman" w:eastAsia="Times New Roman" w:hAnsi="Times New Roman" w:cs="Times New Roman"/>
+          <w:sz w:val="28"/>
+          <w:szCs w:val="28"/>
+          <w:lang w:val="en-US"/>
+        </w:rPr>
+      </w:pPr>
+      <w:r>
+        <w:rPr>
+          <w:rFonts w:ascii="Times New Roman" w:eastAsia="Times New Roman" w:hAnsi="Times New Roman" w:cs="Times New Roman"/>
+          <w:sz w:val="28"/>
+          <w:szCs w:val="28"/>
+          <w:lang w:val="en-US"/>
+        </w:rPr>
+        <w:t>Objectivity</w:t>
+      </w:r>
+    </w:p>
+    <w:p>
+      <w:pPr>
+        <w:pStyle w:val="ListParagraph"/>
+        <w:numPr>
+          <w:ilvl w:val="0"/>
+          <w:numId w:val="37"/>
+        </w:numPr>
+        <w:spacing w:before="240" w:after="160" w:line="259" w:lineRule="auto"/>
+        <w:rPr>
+          <w:rFonts w:ascii="Times New Roman" w:eastAsia="Times New Roman" w:hAnsi="Times New Roman" w:cs="Times New Roman"/>
+          <w:sz w:val="28"/>
+          <w:szCs w:val="28"/>
+          <w:lang w:val="en-US"/>
+        </w:rPr>
+      </w:pPr>
+      <w:r>
+        <w:rPr>
+          <w:rFonts w:ascii="Times New Roman" w:eastAsia="Times New Roman" w:hAnsi="Times New Roman" w:cs="Times New Roman"/>
+          <w:sz w:val="28"/>
+          <w:szCs w:val="28"/>
+          <w:lang w:val="en-US"/>
+        </w:rPr>
+        <w:t>There is no bias regarding the information presented.</w:t>
+      </w:r>
+    </w:p>
+    <w:p>
+      <w:pPr>
+        <w:pStyle w:val="ListParagraph"/>
+        <w:numPr>
+          <w:ilvl w:val="0"/>
+          <w:numId w:val="37"/>
+        </w:numPr>
+        <w:spacing w:before="240" w:after="160" w:line="259" w:lineRule="auto"/>
+        <w:rPr>
+          <w:rFonts w:ascii="Times New Roman" w:eastAsia="Times New Roman" w:hAnsi="Times New Roman" w:cs="Times New Roman"/>
+          <w:sz w:val="28"/>
+          <w:szCs w:val="28"/>
+          <w:lang w:val="en-US"/>
+        </w:rPr>
+      </w:pPr>
+      <w:r>
+        <w:rPr>
+          <w:rFonts w:ascii="Times New Roman" w:eastAsia="Times New Roman" w:hAnsi="Times New Roman" w:cs="Times New Roman"/>
+          <w:sz w:val="28"/>
+          <w:szCs w:val="28"/>
+          <w:lang w:val="en-US"/>
+        </w:rPr>
+        <w:t>The information presented is the crack status of PC games so whether that is swaying or not depends on the person.</w:t>
+      </w:r>
+    </w:p>
+    <w:p>
+      <w:pPr>
+        <w:pStyle w:val="ListParagraph"/>
+        <w:numPr>
+          <w:ilvl w:val="0"/>
+          <w:numId w:val="37"/>
+        </w:numPr>
+        <w:spacing w:before="240" w:after="160" w:line="259" w:lineRule="auto"/>
+        <w:rPr>
+          <w:rFonts w:ascii="Times New Roman" w:eastAsia="Times New Roman" w:hAnsi="Times New Roman" w:cs="Times New Roman"/>
+          <w:sz w:val="28"/>
+          <w:szCs w:val="28"/>
+          <w:lang w:val="en-US"/>
+        </w:rPr>
+      </w:pPr>
+      <w:r>
+        <w:rPr>
+          <w:rFonts w:ascii="Times New Roman" w:eastAsia="Times New Roman" w:hAnsi="Times New Roman" w:cs="Times New Roman"/>
+          <w:sz w:val="28"/>
+          <w:szCs w:val="28"/>
+          <w:lang w:val="en-US"/>
+        </w:rPr>
+        <w:t xml:space="preserve">The </w:t>
+      </w:r>
+      <w:r>
+        <w:rPr>
+          <w:rFonts w:ascii="Times New Roman" w:eastAsia="Times New Roman" w:hAnsi="Times New Roman" w:cs="Times New Roman"/>
+          <w:sz w:val="28"/>
+          <w:szCs w:val="28"/>
+          <w:lang w:val="en-US"/>
+        </w:rPr>
+        <w:t xml:space="preserve">advertising doesn’t conflict with the content of the site.  </w:t>
+      </w:r>
+    </w:p>
+    <w:p>
+      <w:pPr>
+        <w:pStyle w:val="ListParagraph"/>
+        <w:numPr>
+          <w:ilvl w:val="0"/>
+          <w:numId w:val="37"/>
+        </w:numPr>
+        <w:spacing w:before="240" w:after="160" w:line="259" w:lineRule="auto"/>
+        <w:rPr>
+          <w:rFonts w:ascii="Times New Roman" w:eastAsia="Times New Roman" w:hAnsi="Times New Roman" w:cs="Times New Roman"/>
+          <w:sz w:val="28"/>
+          <w:szCs w:val="28"/>
+          <w:lang w:val="en-US"/>
+        </w:rPr>
+      </w:pPr>
+      <w:r>
+        <w:rPr>
+          <w:rFonts w:ascii="Times New Roman" w:eastAsia="Times New Roman" w:hAnsi="Times New Roman" w:cs="Times New Roman"/>
+          <w:sz w:val="28"/>
+          <w:szCs w:val="28"/>
+          <w:lang w:val="en-US"/>
+        </w:rPr>
+        <w:t xml:space="preserve">The site is trying to inform the visitors of some information. </w:t>
+      </w:r>
+    </w:p>
+    <w:p>
+      <w:pPr>
+        <w:pStyle w:val="ListParagraph"/>
+        <w:spacing w:before="240" w:after="160" w:line="259" w:lineRule="auto"/>
+        <w:ind w:left="1440"/>
+        <w:rPr>
+          <w:rFonts w:ascii="Times New Roman" w:eastAsia="Times New Roman" w:hAnsi="Times New Roman" w:cs="Times New Roman"/>
+          <w:sz w:val="28"/>
+          <w:szCs w:val="28"/>
+          <w:lang w:val="en-US"/>
+        </w:rPr>
+      </w:pPr>
+    </w:p>
+    <w:p>
+      <w:pPr>
+        <w:pStyle w:val="ListParagraph"/>
+        <w:numPr>
+          <w:ilvl w:val="0"/>
+          <w:numId w:val="32"/>
+        </w:numPr>
+        <w:spacing w:before="240" w:after="160" w:line="259" w:lineRule="auto"/>
+        <w:rPr>
+          <w:rFonts w:ascii="Times New Roman" w:eastAsia="Times New Roman" w:hAnsi="Times New Roman" w:cs="Times New Roman"/>
+          <w:sz w:val="28"/>
+          <w:szCs w:val="28"/>
+          <w:lang w:val="en-US"/>
+        </w:rPr>
+      </w:pPr>
+      <w:r>
+        <w:rPr>
+          <w:rFonts w:ascii="Times New Roman" w:eastAsia="Times New Roman" w:hAnsi="Times New Roman" w:cs="Times New Roman"/>
+          <w:sz w:val="28"/>
+          <w:szCs w:val="28"/>
+          <w:lang w:val="en-US"/>
+        </w:rPr>
+        <w:t>Accuracy</w:t>
+      </w:r>
+    </w:p>
+    <w:p>
+      <w:pPr>
+        <w:pStyle w:val="ListParagraph"/>
+        <w:numPr>
+          <w:ilvl w:val="0"/>
+          <w:numId w:val="38"/>
+        </w:numPr>
+        <w:spacing w:before="240" w:after="160" w:line="259" w:lineRule="auto"/>
+        <w:rPr>
+          <w:rFonts w:ascii="Times New Roman" w:eastAsia="Times New Roman" w:hAnsi="Times New Roman" w:cs="Times New Roman"/>
+          <w:sz w:val="28"/>
+          <w:szCs w:val="28"/>
+          <w:lang w:val="en-US"/>
+        </w:rPr>
+      </w:pPr>
+      <w:r>
+        <w:rPr>
+          <w:rFonts w:ascii="Times New Roman" w:eastAsia="Times New Roman" w:hAnsi="Times New Roman" w:cs="Times New Roman"/>
+          <w:sz w:val="28"/>
+          <w:szCs w:val="28"/>
+          <w:lang w:val="en-US"/>
+        </w:rPr>
+        <w:t xml:space="preserve">The author is affiliated with </w:t>
+      </w:r>
+      <w:r>
+        <w:rPr>
+          <w:rFonts w:ascii="Times New Roman" w:eastAsia="Times New Roman" w:hAnsi="Times New Roman" w:cs="Times New Roman"/>
+          <w:sz w:val="28"/>
+          <w:szCs w:val="28"/>
+        </w:rPr>
+        <w:t>DRM</w:t>
+      </w:r>
+      <w:r>
+        <w:rPr>
+          <w:rFonts w:ascii="Times New Roman" w:eastAsia="Times New Roman" w:hAnsi="Times New Roman" w:cs="Times New Roman"/>
+          <w:sz w:val="28"/>
+          <w:szCs w:val="28"/>
+        </w:rPr>
+        <w:t>’s</w:t>
+      </w:r>
+      <w:r>
+        <w:rPr>
+          <w:rFonts w:ascii="Times New Roman" w:eastAsia="Times New Roman" w:hAnsi="Times New Roman" w:cs="Times New Roman"/>
+          <w:sz w:val="28"/>
+          <w:szCs w:val="28"/>
+        </w:rPr>
+        <w:t xml:space="preserve"> like DENUVO, STEAM</w:t>
+      </w:r>
+      <w:r>
+        <w:rPr>
+          <w:rFonts w:ascii="Times New Roman" w:eastAsia="Times New Roman" w:hAnsi="Times New Roman" w:cs="Times New Roman"/>
+          <w:sz w:val="28"/>
+          <w:szCs w:val="28"/>
+        </w:rPr>
+        <w:t>.</w:t>
+      </w:r>
+    </w:p>
+    <w:p>
+      <w:pPr>
+        <w:pStyle w:val="ListParagraph"/>
+        <w:numPr>
+          <w:ilvl w:val="0"/>
+          <w:numId w:val="38"/>
+        </w:numPr>
+        <w:spacing w:before="240" w:after="160" w:line="259" w:lineRule="auto"/>
+        <w:rPr>
+          <w:rFonts w:ascii="Times New Roman" w:eastAsia="Times New Roman" w:hAnsi="Times New Roman" w:cs="Times New Roman"/>
+          <w:sz w:val="28"/>
+          <w:szCs w:val="28"/>
+          <w:lang w:val="en-US"/>
+        </w:rPr>
+      </w:pPr>
+      <w:r>
+        <w:rPr>
+          <w:rFonts w:ascii="Times New Roman" w:eastAsia="Times New Roman" w:hAnsi="Times New Roman" w:cs="Times New Roman"/>
+          <w:sz w:val="28"/>
+          <w:szCs w:val="28"/>
+          <w:lang w:val="en-US"/>
+        </w:rPr>
+        <w:t>The information is accurate and reliable.</w:t>
+      </w:r>
+    </w:p>
+    <w:p>
+      <w:pPr>
+        <w:pStyle w:val="ListParagraph"/>
+        <w:numPr>
+          <w:ilvl w:val="0"/>
+          <w:numId w:val="38"/>
+        </w:numPr>
+        <w:spacing w:before="240" w:after="160" w:line="259" w:lineRule="auto"/>
+        <w:rPr>
+          <w:rFonts w:ascii="Times New Roman" w:eastAsia="Times New Roman" w:hAnsi="Times New Roman" w:cs="Times New Roman"/>
+          <w:sz w:val="28"/>
+          <w:szCs w:val="28"/>
+          <w:lang w:val="en-US"/>
+        </w:rPr>
+      </w:pPr>
+      <w:r>
+        <w:rPr>
+          <w:rFonts w:ascii="Times New Roman" w:eastAsia="Times New Roman" w:hAnsi="Times New Roman" w:cs="Times New Roman"/>
+          <w:sz w:val="28"/>
+          <w:szCs w:val="28"/>
+          <w:lang w:val="en-US"/>
+        </w:rPr>
+        <w:t>The information is comparable with other sites of the same topic though this is more organized and reliable.</w:t>
+      </w:r>
+    </w:p>
+    <w:p>
+      <w:pPr>
+        <w:pStyle w:val="ListParagraph"/>
+        <w:numPr>
+          <w:ilvl w:val="0"/>
+          <w:numId w:val="38"/>
+        </w:numPr>
+        <w:spacing w:before="240" w:after="160" w:line="259" w:lineRule="auto"/>
+        <w:rPr>
+          <w:rFonts w:ascii="Times New Roman" w:eastAsia="Times New Roman" w:hAnsi="Times New Roman" w:cs="Times New Roman"/>
+          <w:sz w:val="28"/>
+          <w:szCs w:val="28"/>
+          <w:lang w:val="en-US"/>
+        </w:rPr>
+      </w:pPr>
+      <w:r>
+        <w:rPr>
+          <w:rFonts w:ascii="Times New Roman" w:eastAsia="Times New Roman" w:hAnsi="Times New Roman" w:cs="Times New Roman"/>
+          <w:sz w:val="28"/>
+          <w:szCs w:val="28"/>
+          <w:lang w:val="en-US"/>
+        </w:rPr>
+        <w:t>There are no grammatical, spelling or composition errors.</w:t>
+      </w:r>
+    </w:p>
+    <w:p>
+      <w:pPr>
+        <w:pStyle w:val="ListParagraph"/>
+        <w:numPr>
+          <w:ilvl w:val="0"/>
+          <w:numId w:val="38"/>
+        </w:numPr>
+        <w:spacing w:before="240" w:after="160" w:line="259" w:lineRule="auto"/>
+        <w:rPr>
+          <w:rFonts w:ascii="Times New Roman" w:eastAsia="Times New Roman" w:hAnsi="Times New Roman" w:cs="Times New Roman"/>
+          <w:sz w:val="28"/>
+          <w:szCs w:val="28"/>
+          <w:lang w:val="en-US"/>
+        </w:rPr>
+      </w:pPr>
+      <w:r>
+        <w:rPr>
+          <w:rFonts w:ascii="Times New Roman" w:eastAsia="Times New Roman" w:hAnsi="Times New Roman" w:cs="Times New Roman"/>
+          <w:sz w:val="28"/>
+          <w:szCs w:val="28"/>
+          <w:lang w:val="en-US"/>
+        </w:rPr>
+        <w:t>The reference is mainly crack scene groups like CPY and CODEX.</w:t>
+      </w:r>
+    </w:p>
+    <w:p>
+      <w:pPr>
+        <w:spacing w:before="240" w:after="160" w:line="259" w:lineRule="auto"/>
+        <w:rPr>
+          <w:rFonts w:ascii="Times New Roman" w:eastAsia="Times New Roman" w:hAnsi="Times New Roman" w:cs="Times New Roman"/>
+          <w:sz w:val="28"/>
+          <w:szCs w:val="28"/>
+          <w:lang w:val="en-US"/>
+        </w:rPr>
+      </w:pPr>
+    </w:p>
+    <w:p>
+      <w:pPr>
+        <w:spacing w:before="240" w:after="160" w:line="259" w:lineRule="auto"/>
+        <w:rPr>
+          <w:rFonts w:ascii="Times New Roman" w:eastAsia="Times New Roman" w:hAnsi="Times New Roman" w:cs="Times New Roman"/>
+          <w:sz w:val="28"/>
+          <w:szCs w:val="28"/>
+          <w:lang w:val="en-US"/>
+        </w:rPr>
+      </w:pPr>
+      <w:r>
+        <w:rPr>
+          <w:rFonts w:ascii="Times New Roman" w:eastAsia="Times New Roman" w:hAnsi="Times New Roman" w:cs="Times New Roman"/>
+          <w:sz w:val="28"/>
+          <w:szCs w:val="28"/>
+          <w:lang w:val="en-US"/>
+        </w:rPr>
+        <w:t>Personal Judgment</w:t>
+      </w:r>
+    </w:p>
+    <w:p>
+      <w:pPr>
+        <w:spacing w:before="240" w:after="160" w:line="259" w:lineRule="auto"/>
+        <w:rPr>
+          <w:rFonts w:ascii="Times New Roman" w:eastAsia="Times New Roman" w:hAnsi="Times New Roman" w:cs="Times New Roman"/>
+          <w:sz w:val="28"/>
+          <w:szCs w:val="28"/>
+          <w:lang w:val="en-US"/>
+        </w:rPr>
+      </w:pPr>
+      <w:r>
+        <w:rPr>
+          <w:rFonts w:ascii="Times New Roman" w:eastAsia="Times New Roman" w:hAnsi="Times New Roman" w:cs="Times New Roman"/>
+          <w:sz w:val="28"/>
+          <w:szCs w:val="28"/>
+          <w:lang w:val="en-US"/>
+        </w:rPr>
+        <w:t xml:space="preserve">All in all, CrackWatch is one of my favorite websites to browse through. With its aesthetically impeccable design and simple browsing it fulfills its purpose and more. </w:t>
+      </w:r>
+      <w:r>
+        <w:rPr>
+          <w:rFonts w:ascii="Times New Roman" w:eastAsia="Times New Roman" w:hAnsi="Times New Roman" w:cs="Times New Roman"/>
+          <w:sz w:val="28"/>
+          <w:szCs w:val="28"/>
+          <w:lang w:val="en-US"/>
+        </w:rPr>
+        <w:t xml:space="preserve">If that wasn’t enough, </w:t>
+      </w:r>
+      <w:r>
+        <w:rPr>
+          <w:rFonts w:ascii="Times New Roman" w:eastAsia="Times New Roman" w:hAnsi="Times New Roman" w:cs="Times New Roman"/>
+          <w:sz w:val="28"/>
+          <w:szCs w:val="28"/>
+        </w:rPr>
+        <w:t xml:space="preserve">CrackWatch does </w:t>
+      </w:r>
+      <w:r>
+        <w:rPr>
+          <w:rFonts w:ascii="Times New Roman" w:eastAsia="Times New Roman" w:hAnsi="Times New Roman" w:cs="Times New Roman"/>
+          <w:sz w:val="28"/>
+          <w:szCs w:val="28"/>
+        </w:rPr>
+        <w:t>not</w:t>
+      </w:r>
+      <w:r>
+        <w:rPr>
+          <w:rFonts w:ascii="Times New Roman" w:eastAsia="Times New Roman" w:hAnsi="Times New Roman" w:cs="Times New Roman"/>
+          <w:sz w:val="28"/>
+          <w:szCs w:val="28"/>
+        </w:rPr>
+        <w:t xml:space="preserve"> host any pirated or illegal content, does </w:t>
+      </w:r>
+      <w:r>
+        <w:rPr>
+          <w:rFonts w:ascii="Times New Roman" w:eastAsia="Times New Roman" w:hAnsi="Times New Roman" w:cs="Times New Roman"/>
+          <w:sz w:val="28"/>
+          <w:szCs w:val="28"/>
+        </w:rPr>
+        <w:t>not</w:t>
+      </w:r>
+      <w:r>
+        <w:rPr>
+          <w:rFonts w:ascii="Times New Roman" w:eastAsia="Times New Roman" w:hAnsi="Times New Roman" w:cs="Times New Roman"/>
+          <w:sz w:val="28"/>
+          <w:szCs w:val="28"/>
+        </w:rPr>
+        <w:t xml:space="preserve"> provide links to any illegal files such as torrents and is </w:t>
+      </w:r>
+      <w:r>
+        <w:rPr>
+          <w:rFonts w:ascii="Times New Roman" w:eastAsia="Times New Roman" w:hAnsi="Times New Roman" w:cs="Times New Roman"/>
+          <w:sz w:val="28"/>
+          <w:szCs w:val="28"/>
+        </w:rPr>
+        <w:t>not</w:t>
+      </w:r>
+      <w:r>
+        <w:rPr>
+          <w:rFonts w:ascii="Times New Roman" w:eastAsia="Times New Roman" w:hAnsi="Times New Roman" w:cs="Times New Roman"/>
+          <w:sz w:val="28"/>
+          <w:szCs w:val="28"/>
+        </w:rPr>
+        <w:t xml:space="preserve"> associated with any scene group</w:t>
+      </w:r>
+      <w:r>
+        <w:rPr>
+          <w:rFonts w:ascii="Times New Roman" w:eastAsia="Times New Roman" w:hAnsi="Times New Roman" w:cs="Times New Roman"/>
+          <w:sz w:val="28"/>
+          <w:szCs w:val="28"/>
+          <w:lang w:val="en-US"/>
+        </w:rPr>
+        <w:t xml:space="preserve">. </w:t>
+      </w:r>
+    </w:p>
+    <w:p>
+      <w:pPr>
+        <w:spacing w:before="240" w:after="160" w:line="259" w:lineRule="auto"/>
+        <w:rPr>
+          <w:rFonts w:ascii="Times New Roman" w:eastAsia="Times New Roman" w:hAnsi="Times New Roman" w:cs="Times New Roman"/>
+          <w:sz w:val="28"/>
+          <w:szCs w:val="28"/>
+          <w:lang w:val="en-US"/>
+        </w:rPr>
+      </w:pPr>
+      <w:r>
+        <w:rPr>
+          <w:rFonts w:ascii="Times New Roman" w:eastAsia="Times New Roman" w:hAnsi="Times New Roman" w:cs="Times New Roman"/>
+          <w:sz w:val="28"/>
+          <w:szCs w:val="28"/>
+          <w:lang w:val="en-US"/>
+        </w:rPr>
+        <w:t>SCORE: A+</w:t>
+      </w:r>
+    </w:p>
+    <w:p>
+      <w:pPr>
+        <w:spacing w:before="240" w:after="160" w:line="259" w:lineRule="auto"/>
+        <w:rPr>
+          <w:rFonts w:ascii="Times New Roman" w:eastAsia="Times New Roman" w:hAnsi="Times New Roman" w:cs="Times New Roman"/>
+          <w:sz w:val="28"/>
+          <w:szCs w:val="28"/>
+          <w:lang w:val="en-US"/>
+        </w:rPr>
+      </w:pPr>
+    </w:p>
+    <w:p>
+      <w:pPr>
+        <w:spacing w:before="240" w:after="160" w:line="259" w:lineRule="auto"/>
+        <w:rPr>
+          <w:rFonts w:ascii="Times New Roman" w:eastAsia="Times New Roman" w:hAnsi="Times New Roman" w:cs="Times New Roman"/>
+          <w:sz w:val="28"/>
+          <w:szCs w:val="28"/>
+          <w:lang w:val="en-US"/>
+        </w:rPr>
+      </w:pPr>
+      <w:r>
+        <w:rPr>
+          <w:rFonts w:ascii="Times New Roman" w:eastAsia="Times New Roman" w:hAnsi="Times New Roman" w:cs="Times New Roman"/>
+          <w:sz w:val="28"/>
+          <w:szCs w:val="28"/>
+          <w:lang w:val="en-US"/>
+        </w:rPr>
+        <w:t xml:space="preserve">reddit: </w:t>
+      </w:r>
+      <w:hyperlink r:id="rId70" w:history="1">
+        <w:r>
+          <w:rPr>
+            <w:rStyle w:val="Hyperlink"/>
+            <w:rFonts w:ascii="Times New Roman" w:eastAsia="Times New Roman" w:hAnsi="Times New Roman" w:cs="Times New Roman"/>
+            <w:sz w:val="28"/>
+            <w:szCs w:val="28"/>
+          </w:rPr>
+          <w:t>https://www.reddit.com/</w:t>
+        </w:r>
+      </w:hyperlink>
+    </w:p>
+    <w:p>
+      <w:pPr>
+        <w:pStyle w:val="ListParagraph"/>
+        <w:numPr>
+          <w:ilvl w:val="0"/>
+          <w:numId w:val="39"/>
+        </w:numPr>
+        <w:spacing w:before="240" w:after="160" w:line="259" w:lineRule="auto"/>
+        <w:rPr>
+          <w:rFonts w:ascii="Times New Roman" w:eastAsia="Times New Roman" w:hAnsi="Times New Roman" w:cs="Times New Roman"/>
+          <w:sz w:val="28"/>
+          <w:szCs w:val="28"/>
+          <w:lang w:val="en-US"/>
+        </w:rPr>
+      </w:pPr>
+      <w:r>
+        <w:rPr>
+          <w:rFonts w:ascii="Times New Roman" w:eastAsia="Times New Roman" w:hAnsi="Times New Roman" w:cs="Times New Roman"/>
+          <w:sz w:val="28"/>
+          <w:szCs w:val="28"/>
+          <w:lang w:val="en-US"/>
+        </w:rPr>
+        <w:t>Accuracy</w:t>
+      </w:r>
+    </w:p>
+    <w:p>
+      <w:pPr>
+        <w:pStyle w:val="ListParagraph"/>
+        <w:numPr>
+          <w:ilvl w:val="0"/>
+          <w:numId w:val="41"/>
+        </w:numPr>
+        <w:spacing w:before="240" w:after="160" w:line="259" w:lineRule="auto"/>
+        <w:rPr>
+          <w:rFonts w:ascii="Times New Roman" w:eastAsia="Times New Roman" w:hAnsi="Times New Roman" w:cs="Times New Roman"/>
+          <w:sz w:val="28"/>
+          <w:szCs w:val="28"/>
+          <w:lang w:val="en-US"/>
+        </w:rPr>
+      </w:pPr>
+      <w:r>
+        <w:rPr>
+          <w:rFonts w:ascii="Times New Roman" w:eastAsia="Times New Roman" w:hAnsi="Times New Roman" w:cs="Times New Roman"/>
+          <w:sz w:val="28"/>
+          <w:szCs w:val="28"/>
+          <w:lang w:val="en-US"/>
+        </w:rPr>
+        <w:lastRenderedPageBreak/>
+        <w:t xml:space="preserve">It is clear who developed the site. In their “About” page they state that </w:t>
+      </w:r>
+      <w:r>
+        <w:rPr>
+          <w:rFonts w:ascii="Times New Roman" w:eastAsia="Times New Roman" w:hAnsi="Times New Roman" w:cs="Times New Roman"/>
+          <w:sz w:val="28"/>
+          <w:szCs w:val="28"/>
+        </w:rPr>
+        <w:t>Reddit was founded in 2005 by two college friends</w:t>
+      </w:r>
+      <w:r>
+        <w:rPr>
+          <w:rFonts w:ascii="Times New Roman" w:eastAsia="Times New Roman" w:hAnsi="Times New Roman" w:cs="Times New Roman"/>
+          <w:sz w:val="28"/>
+          <w:szCs w:val="28"/>
+        </w:rPr>
+        <w:t xml:space="preserve"> Steve Huffman who is the CEO and Alexis Ohanian.</w:t>
+      </w:r>
+    </w:p>
+    <w:p>
+      <w:pPr>
+        <w:pStyle w:val="ListParagraph"/>
+        <w:numPr>
+          <w:ilvl w:val="0"/>
+          <w:numId w:val="41"/>
+        </w:numPr>
+        <w:spacing w:before="240" w:after="160" w:line="259" w:lineRule="auto"/>
+        <w:rPr>
+          <w:rFonts w:ascii="Times New Roman" w:eastAsia="Times New Roman" w:hAnsi="Times New Roman" w:cs="Times New Roman"/>
+          <w:sz w:val="28"/>
+          <w:szCs w:val="28"/>
+          <w:lang w:val="en-US"/>
+        </w:rPr>
+      </w:pPr>
+      <w:r>
+        <w:rPr>
+          <w:rFonts w:ascii="Times New Roman" w:eastAsia="Times New Roman" w:hAnsi="Times New Roman" w:cs="Times New Roman"/>
+          <w:sz w:val="28"/>
+          <w:szCs w:val="28"/>
+        </w:rPr>
+        <w:t>No contact information like phone number is given but their socials are available.</w:t>
+      </w:r>
+    </w:p>
+    <w:p>
+      <w:pPr>
+        <w:pStyle w:val="ListParagraph"/>
+        <w:numPr>
+          <w:ilvl w:val="0"/>
+          <w:numId w:val="41"/>
+        </w:numPr>
+        <w:spacing w:before="240" w:after="160" w:line="259" w:lineRule="auto"/>
+        <w:rPr>
+          <w:rFonts w:ascii="Times New Roman" w:eastAsia="Times New Roman" w:hAnsi="Times New Roman" w:cs="Times New Roman"/>
+          <w:sz w:val="28"/>
+          <w:szCs w:val="28"/>
+          <w:lang w:val="en-US"/>
+        </w:rPr>
+      </w:pPr>
+      <w:r>
+        <w:rPr>
+          <w:rFonts w:ascii="Times New Roman" w:eastAsia="Times New Roman" w:hAnsi="Times New Roman" w:cs="Times New Roman"/>
+          <w:sz w:val="28"/>
+          <w:szCs w:val="28"/>
+        </w:rPr>
+        <w:t>Personal</w:t>
+      </w:r>
+      <w:r>
+        <w:rPr>
+          <w:rFonts w:ascii="Times New Roman" w:eastAsia="Times New Roman" w:hAnsi="Times New Roman" w:cs="Times New Roman"/>
+          <w:sz w:val="28"/>
+          <w:szCs w:val="28"/>
+        </w:rPr>
+        <w:t xml:space="preserve"> background</w:t>
+      </w:r>
+      <w:r>
+        <w:rPr>
+          <w:rFonts w:ascii="Times New Roman" w:eastAsia="Times New Roman" w:hAnsi="Times New Roman" w:cs="Times New Roman"/>
+          <w:sz w:val="28"/>
+          <w:szCs w:val="28"/>
+        </w:rPr>
+        <w:t xml:space="preserve"> and credentials of the founders is available.</w:t>
+      </w:r>
+    </w:p>
+    <w:p>
+      <w:pPr>
+        <w:pStyle w:val="ListParagraph"/>
+        <w:numPr>
+          <w:ilvl w:val="0"/>
+          <w:numId w:val="41"/>
+        </w:numPr>
+        <w:spacing w:before="240" w:after="160" w:line="259" w:lineRule="auto"/>
+        <w:rPr>
+          <w:rFonts w:ascii="Times New Roman" w:eastAsia="Times New Roman" w:hAnsi="Times New Roman" w:cs="Times New Roman"/>
+          <w:sz w:val="28"/>
+          <w:szCs w:val="28"/>
+          <w:lang w:val="en-US"/>
+        </w:rPr>
+      </w:pPr>
+      <w:r>
+        <w:rPr>
+          <w:rFonts w:ascii="Times New Roman" w:eastAsia="Times New Roman" w:hAnsi="Times New Roman" w:cs="Times New Roman"/>
+          <w:sz w:val="28"/>
+          <w:szCs w:val="28"/>
+        </w:rPr>
+        <w:t xml:space="preserve">The site is owned by the organization </w:t>
+      </w:r>
+      <w:r>
+        <w:rPr>
+          <w:rFonts w:ascii="Times New Roman" w:eastAsia="Times New Roman" w:hAnsi="Times New Roman" w:cs="Times New Roman"/>
+          <w:sz w:val="28"/>
+          <w:szCs w:val="28"/>
+        </w:rPr>
+        <w:t>Advance Publications</w:t>
+      </w:r>
+      <w:r>
+        <w:rPr>
+          <w:rFonts w:ascii="Times New Roman" w:eastAsia="Times New Roman" w:hAnsi="Times New Roman" w:cs="Times New Roman"/>
+          <w:sz w:val="28"/>
+          <w:szCs w:val="28"/>
+        </w:rPr>
+        <w:t>.</w:t>
+      </w:r>
+    </w:p>
+    <w:p>
+      <w:pPr>
+        <w:pStyle w:val="ListParagraph"/>
+        <w:spacing w:before="240" w:after="160" w:line="259" w:lineRule="auto"/>
+        <w:ind w:left="1440"/>
+        <w:rPr>
+          <w:rFonts w:ascii="Times New Roman" w:eastAsia="Times New Roman" w:hAnsi="Times New Roman" w:cs="Times New Roman"/>
+          <w:sz w:val="28"/>
+          <w:szCs w:val="28"/>
+          <w:lang w:val="en-US"/>
+        </w:rPr>
+      </w:pPr>
+    </w:p>
+    <w:p>
+      <w:pPr>
+        <w:pStyle w:val="ListParagraph"/>
+        <w:numPr>
+          <w:ilvl w:val="0"/>
+          <w:numId w:val="39"/>
+        </w:numPr>
+        <w:spacing w:before="240" w:after="160" w:line="259" w:lineRule="auto"/>
+        <w:rPr>
+          <w:rFonts w:ascii="Times New Roman" w:eastAsia="Times New Roman" w:hAnsi="Times New Roman" w:cs="Times New Roman"/>
+          <w:sz w:val="28"/>
+          <w:szCs w:val="28"/>
+          <w:lang w:val="en-US"/>
+        </w:rPr>
+      </w:pPr>
+      <w:r>
+        <w:rPr>
+          <w:rFonts w:ascii="Times New Roman" w:eastAsia="Times New Roman" w:hAnsi="Times New Roman" w:cs="Times New Roman"/>
+          <w:sz w:val="28"/>
+          <w:szCs w:val="28"/>
+          <w:lang w:val="en-US"/>
+        </w:rPr>
+        <w:t>Purpose</w:t>
+      </w:r>
+    </w:p>
+    <w:p>
+      <w:pPr>
+        <w:pStyle w:val="ListParagraph"/>
+        <w:numPr>
+          <w:ilvl w:val="0"/>
+          <w:numId w:val="42"/>
+        </w:numPr>
+        <w:spacing w:before="240" w:after="160" w:line="259" w:lineRule="auto"/>
+        <w:rPr>
+          <w:rFonts w:ascii="Times New Roman" w:eastAsia="Times New Roman" w:hAnsi="Times New Roman" w:cs="Times New Roman"/>
+          <w:sz w:val="28"/>
+          <w:szCs w:val="28"/>
+          <w:lang w:val="en-US"/>
+        </w:rPr>
+      </w:pPr>
+      <w:r>
+        <w:rPr>
+          <w:rFonts w:ascii="Times New Roman" w:eastAsia="Times New Roman" w:hAnsi="Times New Roman" w:cs="Times New Roman"/>
+          <w:sz w:val="28"/>
+          <w:szCs w:val="28"/>
+          <w:lang w:val="en-US"/>
+        </w:rPr>
+        <w:t xml:space="preserve">The purpose of the site </w:t>
+      </w:r>
+      <w:r>
+        <w:rPr>
+          <w:rFonts w:ascii="Times New Roman" w:eastAsia="Times New Roman" w:hAnsi="Times New Roman" w:cs="Times New Roman"/>
+          <w:sz w:val="28"/>
+          <w:szCs w:val="28"/>
+          <w:lang w:val="en-US"/>
+        </w:rPr>
+        <w:t>ranges from breaking news to tv fan theories and everything in between and the content does not disappoint.</w:t>
+      </w:r>
+    </w:p>
+    <w:p>
+      <w:pPr>
+        <w:pStyle w:val="ListParagraph"/>
+        <w:numPr>
+          <w:ilvl w:val="0"/>
+          <w:numId w:val="42"/>
+        </w:numPr>
+        <w:spacing w:before="240" w:after="160" w:line="259" w:lineRule="auto"/>
+        <w:rPr>
+          <w:rFonts w:ascii="Times New Roman" w:eastAsia="Times New Roman" w:hAnsi="Times New Roman" w:cs="Times New Roman"/>
+          <w:sz w:val="28"/>
+          <w:szCs w:val="28"/>
+          <w:lang w:val="en-US"/>
+        </w:rPr>
+      </w:pPr>
+      <w:r>
+        <w:rPr>
+          <w:rFonts w:ascii="Times New Roman" w:eastAsia="Times New Roman" w:hAnsi="Times New Roman" w:cs="Times New Roman"/>
+          <w:sz w:val="28"/>
+          <w:szCs w:val="28"/>
+          <w:lang w:val="en-US"/>
+        </w:rPr>
+        <w:t>The information is geared towards any and everyone.</w:t>
+      </w:r>
+    </w:p>
+    <w:p>
+      <w:pPr>
+        <w:pStyle w:val="ListParagraph"/>
+        <w:numPr>
+          <w:ilvl w:val="0"/>
+          <w:numId w:val="42"/>
+        </w:numPr>
+        <w:spacing w:before="240" w:after="160" w:line="259" w:lineRule="auto"/>
+        <w:rPr>
+          <w:rFonts w:ascii="Times New Roman" w:eastAsia="Times New Roman" w:hAnsi="Times New Roman" w:cs="Times New Roman"/>
+          <w:sz w:val="28"/>
+          <w:szCs w:val="28"/>
+          <w:lang w:val="en-US"/>
+        </w:rPr>
+      </w:pPr>
+      <w:r>
+        <w:rPr>
+          <w:rFonts w:ascii="Times New Roman" w:eastAsia="Times New Roman" w:hAnsi="Times New Roman" w:cs="Times New Roman"/>
+          <w:sz w:val="28"/>
+          <w:szCs w:val="28"/>
+          <w:lang w:val="en-US"/>
+        </w:rPr>
+        <w:t>The site is well organized,</w:t>
+      </w:r>
+    </w:p>
+    <w:p>
+      <w:pPr>
+        <w:pStyle w:val="ListParagraph"/>
+        <w:numPr>
+          <w:ilvl w:val="0"/>
+          <w:numId w:val="42"/>
+        </w:numPr>
+        <w:spacing w:before="240" w:after="160" w:line="259" w:lineRule="auto"/>
+        <w:rPr>
+          <w:rFonts w:ascii="Times New Roman" w:eastAsia="Times New Roman" w:hAnsi="Times New Roman" w:cs="Times New Roman"/>
+          <w:sz w:val="28"/>
+          <w:szCs w:val="28"/>
+          <w:lang w:val="en-US"/>
+        </w:rPr>
+      </w:pPr>
+      <w:r>
+        <w:rPr>
+          <w:rFonts w:ascii="Times New Roman" w:eastAsia="Times New Roman" w:hAnsi="Times New Roman" w:cs="Times New Roman"/>
+          <w:sz w:val="28"/>
+          <w:szCs w:val="28"/>
+          <w:lang w:val="en-US"/>
+        </w:rPr>
+        <w:t>There are some outside links that are not appropriate and the site does not evaluate the links.</w:t>
+      </w:r>
+    </w:p>
+    <w:p>
+      <w:pPr>
+        <w:pStyle w:val="ListParagraph"/>
+        <w:spacing w:before="240" w:after="160" w:line="259" w:lineRule="auto"/>
+        <w:ind w:left="1440"/>
+        <w:rPr>
+          <w:rFonts w:ascii="Times New Roman" w:eastAsia="Times New Roman" w:hAnsi="Times New Roman" w:cs="Times New Roman"/>
+          <w:sz w:val="28"/>
+          <w:szCs w:val="28"/>
+          <w:lang w:val="en-US"/>
+        </w:rPr>
+      </w:pPr>
+    </w:p>
+    <w:p>
+      <w:pPr>
+        <w:pStyle w:val="ListParagraph"/>
+        <w:numPr>
+          <w:ilvl w:val="0"/>
+          <w:numId w:val="39"/>
+        </w:numPr>
+        <w:spacing w:before="240" w:after="160" w:line="259" w:lineRule="auto"/>
+        <w:rPr>
+          <w:rFonts w:ascii="Times New Roman" w:eastAsia="Times New Roman" w:hAnsi="Times New Roman" w:cs="Times New Roman"/>
+          <w:sz w:val="28"/>
+          <w:szCs w:val="28"/>
+          <w:lang w:val="en-US"/>
+        </w:rPr>
+      </w:pPr>
+      <w:r>
+        <w:rPr>
+          <w:rFonts w:ascii="Times New Roman" w:eastAsia="Times New Roman" w:hAnsi="Times New Roman" w:cs="Times New Roman"/>
+          <w:sz w:val="28"/>
+          <w:szCs w:val="28"/>
+          <w:lang w:val="en-US"/>
+        </w:rPr>
+        <w:t>Coverage</w:t>
+      </w:r>
+    </w:p>
+    <w:p>
+      <w:pPr>
+        <w:pStyle w:val="ListParagraph"/>
+        <w:numPr>
+          <w:ilvl w:val="0"/>
+          <w:numId w:val="43"/>
+        </w:numPr>
+        <w:spacing w:before="240" w:after="160" w:line="259" w:lineRule="auto"/>
+        <w:rPr>
+          <w:rFonts w:ascii="Times New Roman" w:eastAsia="Times New Roman" w:hAnsi="Times New Roman" w:cs="Times New Roman"/>
+          <w:sz w:val="28"/>
+          <w:szCs w:val="28"/>
+          <w:lang w:val="en-US"/>
+        </w:rPr>
+      </w:pPr>
+      <w:r>
+        <w:rPr>
+          <w:rFonts w:ascii="Times New Roman" w:eastAsia="Times New Roman" w:hAnsi="Times New Roman" w:cs="Times New Roman"/>
+          <w:sz w:val="28"/>
+          <w:szCs w:val="28"/>
+          <w:lang w:val="en-US"/>
+        </w:rPr>
+        <w:t>Overall, the site is quite comprehensive. Reader can find almost any topic they want.</w:t>
+      </w:r>
+    </w:p>
+    <w:p>
+      <w:pPr>
+        <w:pStyle w:val="ListParagraph"/>
+        <w:numPr>
+          <w:ilvl w:val="0"/>
+          <w:numId w:val="43"/>
+        </w:numPr>
+        <w:spacing w:before="240" w:after="160" w:line="259" w:lineRule="auto"/>
+        <w:rPr>
+          <w:rFonts w:ascii="Times New Roman" w:eastAsia="Times New Roman" w:hAnsi="Times New Roman" w:cs="Times New Roman"/>
+          <w:sz w:val="28"/>
+          <w:szCs w:val="28"/>
+          <w:lang w:val="en-US"/>
+        </w:rPr>
+      </w:pPr>
+      <w:r>
+        <w:rPr>
+          <w:rFonts w:ascii="Times New Roman" w:eastAsia="Times New Roman" w:hAnsi="Times New Roman" w:cs="Times New Roman"/>
+          <w:sz w:val="28"/>
+          <w:szCs w:val="28"/>
+          <w:lang w:val="en-US"/>
+        </w:rPr>
+        <w:t>Compared to other similar sites such as Twitter, the value of this site’s information is sometimes better and sometimes isn’t.</w:t>
+      </w:r>
+    </w:p>
+    <w:p>
+      <w:pPr>
+        <w:pStyle w:val="ListParagraph"/>
+        <w:numPr>
+          <w:ilvl w:val="0"/>
+          <w:numId w:val="43"/>
+        </w:numPr>
+        <w:spacing w:before="240" w:after="160" w:line="259" w:lineRule="auto"/>
+        <w:rPr>
+          <w:rFonts w:ascii="Times New Roman" w:eastAsia="Times New Roman" w:hAnsi="Times New Roman" w:cs="Times New Roman"/>
+          <w:sz w:val="28"/>
+          <w:szCs w:val="28"/>
+          <w:lang w:val="en-US"/>
+        </w:rPr>
+      </w:pPr>
+      <w:r>
+        <w:rPr>
+          <w:rFonts w:ascii="Times New Roman" w:eastAsia="Times New Roman" w:hAnsi="Times New Roman" w:cs="Times New Roman"/>
+          <w:sz w:val="28"/>
+          <w:szCs w:val="28"/>
+          <w:lang w:val="en-US"/>
+        </w:rPr>
+        <w:t>Some of the links go to outside sites and some stay on its own.</w:t>
+      </w:r>
+    </w:p>
+    <w:p>
+      <w:pPr>
+        <w:pStyle w:val="ListParagraph"/>
+        <w:spacing w:before="240" w:after="160" w:line="259" w:lineRule="auto"/>
+        <w:ind w:left="1440"/>
+        <w:rPr>
+          <w:rFonts w:ascii="Times New Roman" w:eastAsia="Times New Roman" w:hAnsi="Times New Roman" w:cs="Times New Roman"/>
+          <w:sz w:val="28"/>
+          <w:szCs w:val="28"/>
+          <w:lang w:val="en-US"/>
+        </w:rPr>
+      </w:pPr>
+    </w:p>
+    <w:p>
+      <w:pPr>
+        <w:pStyle w:val="ListParagraph"/>
+        <w:numPr>
+          <w:ilvl w:val="0"/>
+          <w:numId w:val="39"/>
+        </w:numPr>
+        <w:spacing w:before="240" w:after="160" w:line="259" w:lineRule="auto"/>
+        <w:rPr>
+          <w:rFonts w:ascii="Times New Roman" w:eastAsia="Times New Roman" w:hAnsi="Times New Roman" w:cs="Times New Roman"/>
+          <w:sz w:val="28"/>
+          <w:szCs w:val="28"/>
+          <w:lang w:val="en-US"/>
+        </w:rPr>
+      </w:pPr>
+      <w:r>
+        <w:rPr>
+          <w:rFonts w:ascii="Times New Roman" w:eastAsia="Times New Roman" w:hAnsi="Times New Roman" w:cs="Times New Roman"/>
+          <w:sz w:val="28"/>
+          <w:szCs w:val="28"/>
+          <w:lang w:val="en-US"/>
+        </w:rPr>
+        <w:t>Currency</w:t>
+      </w:r>
+    </w:p>
+    <w:p>
+      <w:pPr>
+        <w:pStyle w:val="ListParagraph"/>
+        <w:numPr>
+          <w:ilvl w:val="0"/>
+          <w:numId w:val="36"/>
+        </w:numPr>
+        <w:spacing w:before="240" w:after="160" w:line="259" w:lineRule="auto"/>
+        <w:rPr>
+          <w:rFonts w:ascii="Times New Roman" w:eastAsia="Times New Roman" w:hAnsi="Times New Roman" w:cs="Times New Roman"/>
+          <w:sz w:val="28"/>
+          <w:szCs w:val="28"/>
+          <w:lang w:val="en-US"/>
+        </w:rPr>
+      </w:pPr>
+      <w:r>
+        <w:rPr>
+          <w:rFonts w:ascii="Times New Roman" w:eastAsia="Times New Roman" w:hAnsi="Times New Roman" w:cs="Times New Roman"/>
+          <w:sz w:val="28"/>
+          <w:szCs w:val="28"/>
+          <w:lang w:val="en-US"/>
+        </w:rPr>
+        <w:t>T</w:t>
+      </w:r>
+      <w:r>
+        <w:rPr>
+          <w:rFonts w:ascii="Times New Roman" w:eastAsia="Times New Roman" w:hAnsi="Times New Roman" w:cs="Times New Roman"/>
+          <w:sz w:val="28"/>
+          <w:szCs w:val="28"/>
+          <w:lang w:val="en-US"/>
+        </w:rPr>
+        <w:t>he date on which the information placed on the site was first written and last revised is available.</w:t>
+      </w:r>
+    </w:p>
+    <w:p>
+      <w:pPr>
+        <w:pStyle w:val="ListParagraph"/>
+        <w:numPr>
+          <w:ilvl w:val="0"/>
+          <w:numId w:val="44"/>
+        </w:numPr>
+        <w:spacing w:before="240" w:after="160" w:line="259" w:lineRule="auto"/>
+        <w:rPr>
+          <w:rFonts w:ascii="Times New Roman" w:eastAsia="Times New Roman" w:hAnsi="Times New Roman" w:cs="Times New Roman"/>
+          <w:sz w:val="28"/>
+          <w:szCs w:val="28"/>
+          <w:lang w:val="en-US"/>
+        </w:rPr>
+      </w:pPr>
+      <w:r>
+        <w:rPr>
+          <w:rFonts w:ascii="Times New Roman" w:eastAsia="Times New Roman" w:hAnsi="Times New Roman" w:cs="Times New Roman"/>
+          <w:sz w:val="28"/>
+          <w:szCs w:val="28"/>
+          <w:lang w:val="en-US"/>
+        </w:rPr>
+        <w:t>Most links are up-to-date and reliable. But there are some dead links that are provided by scammers.</w:t>
+      </w:r>
+    </w:p>
+    <w:p>
+      <w:pPr>
+        <w:pStyle w:val="ListParagraph"/>
+        <w:numPr>
+          <w:ilvl w:val="0"/>
+          <w:numId w:val="44"/>
+        </w:numPr>
+        <w:spacing w:before="240" w:after="160" w:line="259" w:lineRule="auto"/>
+        <w:rPr>
+          <w:rFonts w:ascii="Times New Roman" w:eastAsia="Times New Roman" w:hAnsi="Times New Roman" w:cs="Times New Roman"/>
+          <w:sz w:val="28"/>
+          <w:szCs w:val="28"/>
+          <w:lang w:val="en-US"/>
+        </w:rPr>
+      </w:pPr>
+      <w:r>
+        <w:rPr>
+          <w:rFonts w:ascii="Times New Roman" w:eastAsia="Times New Roman" w:hAnsi="Times New Roman" w:cs="Times New Roman"/>
+          <w:sz w:val="28"/>
+          <w:szCs w:val="28"/>
+          <w:lang w:val="en-US"/>
+        </w:rPr>
+        <w:t>Some of the information provided is limited to a certain time period.</w:t>
+      </w:r>
+    </w:p>
+    <w:p>
+      <w:pPr>
+        <w:pStyle w:val="ListParagraph"/>
+        <w:numPr>
+          <w:ilvl w:val="0"/>
+          <w:numId w:val="44"/>
+        </w:numPr>
+        <w:spacing w:before="240" w:after="160" w:line="259" w:lineRule="auto"/>
+        <w:rPr>
+          <w:rFonts w:ascii="Times New Roman" w:eastAsia="Times New Roman" w:hAnsi="Times New Roman" w:cs="Times New Roman"/>
+          <w:sz w:val="28"/>
+          <w:szCs w:val="28"/>
+          <w:lang w:val="en-US"/>
+        </w:rPr>
+      </w:pPr>
+      <w:r>
+        <w:rPr>
+          <w:rFonts w:ascii="Times New Roman" w:eastAsia="Times New Roman" w:hAnsi="Times New Roman" w:cs="Times New Roman"/>
+          <w:sz w:val="28"/>
+          <w:szCs w:val="28"/>
+          <w:lang w:val="en-US"/>
+        </w:rPr>
+        <w:t>The site is live and ongoing.</w:t>
+      </w:r>
+    </w:p>
+    <w:p>
+      <w:pPr>
+        <w:pStyle w:val="ListParagraph"/>
+        <w:spacing w:before="240" w:after="160" w:line="259" w:lineRule="auto"/>
+        <w:ind w:left="1440"/>
+        <w:rPr>
+          <w:rFonts w:ascii="Times New Roman" w:eastAsia="Times New Roman" w:hAnsi="Times New Roman" w:cs="Times New Roman"/>
+          <w:sz w:val="28"/>
+          <w:szCs w:val="28"/>
+          <w:lang w:val="en-US"/>
+        </w:rPr>
+      </w:pPr>
+    </w:p>
+    <w:p>
+      <w:pPr>
+        <w:pStyle w:val="ListParagraph"/>
+        <w:numPr>
+          <w:ilvl w:val="0"/>
+          <w:numId w:val="39"/>
+        </w:numPr>
+        <w:spacing w:before="240" w:after="160" w:line="259" w:lineRule="auto"/>
+        <w:rPr>
+          <w:rFonts w:ascii="Times New Roman" w:eastAsia="Times New Roman" w:hAnsi="Times New Roman" w:cs="Times New Roman"/>
+          <w:sz w:val="28"/>
+          <w:szCs w:val="28"/>
+          <w:lang w:val="en-US"/>
+        </w:rPr>
+      </w:pPr>
+      <w:r>
+        <w:rPr>
+          <w:rFonts w:ascii="Times New Roman" w:eastAsia="Times New Roman" w:hAnsi="Times New Roman" w:cs="Times New Roman"/>
+          <w:sz w:val="28"/>
+          <w:szCs w:val="28"/>
+          <w:lang w:val="en-US"/>
+        </w:rPr>
+        <w:t>Objectivity</w:t>
+      </w:r>
+    </w:p>
+    <w:p>
+      <w:pPr>
+        <w:pStyle w:val="ListParagraph"/>
+        <w:numPr>
+          <w:ilvl w:val="0"/>
+          <w:numId w:val="45"/>
+        </w:numPr>
+        <w:spacing w:before="240" w:after="160" w:line="259" w:lineRule="auto"/>
+        <w:rPr>
+          <w:rFonts w:ascii="Times New Roman" w:eastAsia="Times New Roman" w:hAnsi="Times New Roman" w:cs="Times New Roman"/>
+          <w:sz w:val="28"/>
+          <w:szCs w:val="28"/>
+          <w:lang w:val="en-US"/>
+        </w:rPr>
+      </w:pPr>
+      <w:r>
+        <w:rPr>
+          <w:rFonts w:ascii="Times New Roman" w:eastAsia="Times New Roman" w:hAnsi="Times New Roman" w:cs="Times New Roman"/>
+          <w:sz w:val="28"/>
+          <w:szCs w:val="28"/>
+          <w:lang w:val="en-US"/>
+        </w:rPr>
+        <w:t>Since the content is posted by individuals around the world, there is obviously some bias.</w:t>
+      </w:r>
+    </w:p>
+    <w:p>
+      <w:pPr>
+        <w:pStyle w:val="ListParagraph"/>
+        <w:numPr>
+          <w:ilvl w:val="0"/>
+          <w:numId w:val="45"/>
+        </w:numPr>
+        <w:spacing w:before="240" w:after="160" w:line="259" w:lineRule="auto"/>
+        <w:rPr>
+          <w:rFonts w:ascii="Times New Roman" w:eastAsia="Times New Roman" w:hAnsi="Times New Roman" w:cs="Times New Roman"/>
+          <w:sz w:val="28"/>
+          <w:szCs w:val="28"/>
+          <w:lang w:val="en-US"/>
+        </w:rPr>
+      </w:pPr>
+      <w:r>
+        <w:rPr>
+          <w:rFonts w:ascii="Times New Roman" w:eastAsia="Times New Roman" w:hAnsi="Times New Roman" w:cs="Times New Roman"/>
+          <w:sz w:val="28"/>
+          <w:szCs w:val="28"/>
+          <w:lang w:val="en-US"/>
+        </w:rPr>
+        <w:t>The information is really swaying since there are some really interesting topics.</w:t>
+      </w:r>
+    </w:p>
+    <w:p>
+      <w:pPr>
+        <w:pStyle w:val="ListParagraph"/>
+        <w:numPr>
+          <w:ilvl w:val="0"/>
+          <w:numId w:val="45"/>
+        </w:numPr>
+        <w:spacing w:before="240" w:after="160" w:line="259" w:lineRule="auto"/>
+        <w:rPr>
+          <w:rFonts w:ascii="Times New Roman" w:eastAsia="Times New Roman" w:hAnsi="Times New Roman" w:cs="Times New Roman"/>
+          <w:sz w:val="28"/>
+          <w:szCs w:val="28"/>
+          <w:lang w:val="en-US"/>
+        </w:rPr>
+      </w:pPr>
+      <w:r>
+        <w:rPr>
+          <w:rFonts w:ascii="Times New Roman" w:eastAsia="Times New Roman" w:hAnsi="Times New Roman" w:cs="Times New Roman"/>
+          <w:sz w:val="28"/>
+          <w:szCs w:val="28"/>
+          <w:lang w:val="en-US"/>
+        </w:rPr>
+        <w:lastRenderedPageBreak/>
+        <w:t>Some of the advertising conflicts with the content.</w:t>
+      </w:r>
+    </w:p>
+    <w:p>
+      <w:pPr>
+        <w:pStyle w:val="ListParagraph"/>
+        <w:numPr>
+          <w:ilvl w:val="0"/>
+          <w:numId w:val="45"/>
+        </w:numPr>
+        <w:spacing w:before="240" w:after="160" w:line="259" w:lineRule="auto"/>
+        <w:rPr>
+          <w:rFonts w:ascii="Times New Roman" w:eastAsia="Times New Roman" w:hAnsi="Times New Roman" w:cs="Times New Roman"/>
+          <w:sz w:val="28"/>
+          <w:szCs w:val="28"/>
+          <w:lang w:val="en-US"/>
+        </w:rPr>
+      </w:pPr>
+      <w:r>
+        <w:rPr>
+          <w:rFonts w:ascii="Times New Roman" w:eastAsia="Times New Roman" w:hAnsi="Times New Roman" w:cs="Times New Roman"/>
+          <w:sz w:val="28"/>
+          <w:szCs w:val="28"/>
+          <w:lang w:val="en-US"/>
+        </w:rPr>
+        <w:t>The site is trying to explain, inform, persuade and sell everything.</w:t>
+      </w:r>
+    </w:p>
+    <w:p>
+      <w:pPr>
+        <w:pStyle w:val="ListParagraph"/>
+        <w:spacing w:before="240" w:after="160" w:line="259" w:lineRule="auto"/>
+        <w:ind w:left="1440"/>
+        <w:rPr>
+          <w:rFonts w:ascii="Times New Roman" w:eastAsia="Times New Roman" w:hAnsi="Times New Roman" w:cs="Times New Roman"/>
+          <w:sz w:val="28"/>
+          <w:szCs w:val="28"/>
+          <w:lang w:val="en-US"/>
+        </w:rPr>
+      </w:pPr>
+    </w:p>
+    <w:p>
+      <w:pPr>
+        <w:pStyle w:val="ListParagraph"/>
+        <w:numPr>
+          <w:ilvl w:val="0"/>
+          <w:numId w:val="39"/>
+        </w:numPr>
+        <w:spacing w:before="240" w:after="160" w:line="259" w:lineRule="auto"/>
+        <w:rPr>
+          <w:rFonts w:ascii="Times New Roman" w:eastAsia="Times New Roman" w:hAnsi="Times New Roman" w:cs="Times New Roman"/>
+          <w:sz w:val="28"/>
+          <w:szCs w:val="28"/>
+          <w:lang w:val="en-US"/>
+        </w:rPr>
+      </w:pPr>
+      <w:r>
+        <w:rPr>
+          <w:rFonts w:ascii="Times New Roman" w:eastAsia="Times New Roman" w:hAnsi="Times New Roman" w:cs="Times New Roman"/>
+          <w:sz w:val="28"/>
+          <w:szCs w:val="28"/>
+          <w:lang w:val="en-US"/>
+        </w:rPr>
+        <w:t>Accuracy</w:t>
+      </w:r>
+    </w:p>
+    <w:p>
+      <w:pPr>
+        <w:pStyle w:val="ListParagraph"/>
+        <w:numPr>
+          <w:ilvl w:val="0"/>
+          <w:numId w:val="46"/>
+        </w:numPr>
+        <w:spacing w:before="240" w:after="160" w:line="259" w:lineRule="auto"/>
+        <w:rPr>
+          <w:rFonts w:ascii="Times New Roman" w:eastAsia="Times New Roman" w:hAnsi="Times New Roman" w:cs="Times New Roman"/>
+          <w:sz w:val="28"/>
+          <w:szCs w:val="28"/>
+          <w:lang w:val="en-US"/>
+        </w:rPr>
+      </w:pPr>
+      <w:r>
+        <w:rPr>
+          <w:rFonts w:ascii="Times New Roman" w:eastAsia="Times New Roman" w:hAnsi="Times New Roman" w:cs="Times New Roman"/>
+          <w:sz w:val="28"/>
+          <w:szCs w:val="28"/>
+          <w:lang w:val="en-US"/>
+        </w:rPr>
+        <w:t xml:space="preserve">The authors are affiliated with </w:t>
+      </w:r>
+      <w:r>
+        <w:rPr>
+          <w:rFonts w:ascii="Times New Roman" w:eastAsia="Times New Roman" w:hAnsi="Times New Roman" w:cs="Times New Roman"/>
+          <w:sz w:val="28"/>
+          <w:szCs w:val="28"/>
+        </w:rPr>
+        <w:t xml:space="preserve">the organization </w:t>
+      </w:r>
+      <w:r>
+        <w:rPr>
+          <w:rFonts w:ascii="Times New Roman" w:eastAsia="Times New Roman" w:hAnsi="Times New Roman" w:cs="Times New Roman"/>
+          <w:sz w:val="28"/>
+          <w:szCs w:val="28"/>
+        </w:rPr>
+        <w:t>Advance Publications</w:t>
+      </w:r>
+      <w:r>
+        <w:rPr>
+          <w:rFonts w:ascii="Times New Roman" w:eastAsia="Times New Roman" w:hAnsi="Times New Roman" w:cs="Times New Roman"/>
+          <w:sz w:val="28"/>
+          <w:szCs w:val="28"/>
+        </w:rPr>
+        <w:t>.</w:t>
+      </w:r>
+    </w:p>
+    <w:p>
+      <w:pPr>
+        <w:pStyle w:val="ListParagraph"/>
+        <w:numPr>
+          <w:ilvl w:val="0"/>
+          <w:numId w:val="46"/>
+        </w:numPr>
+        <w:spacing w:before="240" w:after="160" w:line="259" w:lineRule="auto"/>
+        <w:rPr>
+          <w:rFonts w:ascii="Times New Roman" w:eastAsia="Times New Roman" w:hAnsi="Times New Roman" w:cs="Times New Roman"/>
+          <w:sz w:val="28"/>
+          <w:szCs w:val="28"/>
+          <w:lang w:val="en-US"/>
+        </w:rPr>
+      </w:pPr>
+      <w:r>
+        <w:rPr>
+          <w:rFonts w:ascii="Times New Roman" w:eastAsia="Times New Roman" w:hAnsi="Times New Roman" w:cs="Times New Roman"/>
+          <w:sz w:val="28"/>
+          <w:szCs w:val="28"/>
+        </w:rPr>
+        <w:t>S</w:t>
+      </w:r>
+      <w:r>
+        <w:rPr>
+          <w:rFonts w:ascii="Times New Roman" w:eastAsia="Times New Roman" w:hAnsi="Times New Roman" w:cs="Times New Roman"/>
+          <w:sz w:val="28"/>
+          <w:szCs w:val="28"/>
+        </w:rPr>
+        <w:t xml:space="preserve">tatistics and other factual information receive proper references </w:t>
+      </w:r>
+      <w:r>
+        <w:rPr>
+          <w:rFonts w:ascii="Times New Roman" w:eastAsia="Times New Roman" w:hAnsi="Times New Roman" w:cs="Times New Roman"/>
+          <w:sz w:val="28"/>
+          <w:szCs w:val="28"/>
+        </w:rPr>
+        <w:t>as to their origin.</w:t>
+      </w:r>
+    </w:p>
+    <w:p>
+      <w:pPr>
+        <w:pStyle w:val="ListParagraph"/>
+        <w:numPr>
+          <w:ilvl w:val="0"/>
+          <w:numId w:val="46"/>
+        </w:numPr>
+        <w:spacing w:before="240" w:after="160" w:line="259" w:lineRule="auto"/>
+        <w:rPr>
+          <w:rFonts w:ascii="Times New Roman" w:eastAsia="Times New Roman" w:hAnsi="Times New Roman" w:cs="Times New Roman"/>
+          <w:sz w:val="28"/>
+          <w:szCs w:val="28"/>
+          <w:lang w:val="en-US"/>
+        </w:rPr>
+      </w:pPr>
+      <w:r>
+        <w:rPr>
+          <w:rFonts w:ascii="Times New Roman" w:eastAsia="Times New Roman" w:hAnsi="Times New Roman" w:cs="Times New Roman"/>
+          <w:sz w:val="28"/>
+          <w:szCs w:val="28"/>
+        </w:rPr>
+        <w:t>The information is comparable to other sites of the same topic.</w:t>
+      </w:r>
+    </w:p>
+    <w:p>
+      <w:pPr>
+        <w:pStyle w:val="ListParagraph"/>
+        <w:numPr>
+          <w:ilvl w:val="0"/>
+          <w:numId w:val="46"/>
+        </w:numPr>
+        <w:spacing w:before="240" w:after="160" w:line="259" w:lineRule="auto"/>
+        <w:rPr>
+          <w:rFonts w:ascii="Times New Roman" w:eastAsia="Times New Roman" w:hAnsi="Times New Roman" w:cs="Times New Roman"/>
+          <w:sz w:val="28"/>
+          <w:szCs w:val="28"/>
+          <w:lang w:val="en-US"/>
+        </w:rPr>
+      </w:pPr>
+      <w:r>
+        <w:rPr>
+          <w:rFonts w:ascii="Times New Roman" w:eastAsia="Times New Roman" w:hAnsi="Times New Roman" w:cs="Times New Roman"/>
+          <w:sz w:val="28"/>
+          <w:szCs w:val="28"/>
+          <w:lang w:val="en-US"/>
+        </w:rPr>
+        <w:t>There are some errors related to grammar, spelling and composition.</w:t>
+      </w:r>
+    </w:p>
+    <w:p>
+      <w:pPr>
+        <w:pStyle w:val="ListParagraph"/>
+        <w:numPr>
+          <w:ilvl w:val="0"/>
+          <w:numId w:val="46"/>
+        </w:numPr>
+        <w:spacing w:before="240" w:after="160" w:line="259" w:lineRule="auto"/>
+        <w:rPr>
+          <w:rFonts w:ascii="Times New Roman" w:eastAsia="Times New Roman" w:hAnsi="Times New Roman" w:cs="Times New Roman"/>
+          <w:sz w:val="28"/>
+          <w:szCs w:val="28"/>
+          <w:lang w:val="en-US"/>
+        </w:rPr>
+      </w:pPr>
+      <w:r>
+        <w:rPr>
+          <w:rFonts w:ascii="Times New Roman" w:eastAsia="Times New Roman" w:hAnsi="Times New Roman" w:cs="Times New Roman"/>
+          <w:sz w:val="28"/>
+          <w:szCs w:val="28"/>
+          <w:lang w:val="en-US"/>
+        </w:rPr>
+        <w:t>A reference list is included on some of the posts.</w:t>
+      </w:r>
+    </w:p>
+    <w:p>
+      <w:pPr>
+        <w:pStyle w:val="ListParagraph"/>
+        <w:spacing w:before="240" w:after="160" w:line="259" w:lineRule="auto"/>
+        <w:ind w:left="1440"/>
+        <w:rPr>
+          <w:rFonts w:ascii="Times New Roman" w:eastAsia="Times New Roman" w:hAnsi="Times New Roman" w:cs="Times New Roman"/>
+          <w:sz w:val="28"/>
+          <w:szCs w:val="28"/>
+          <w:lang w:val="en-US"/>
+        </w:rPr>
+      </w:pPr>
+    </w:p>
+    <w:p>
+      <w:pPr>
+        <w:spacing w:before="240" w:after="160" w:line="259" w:lineRule="auto"/>
+        <w:rPr>
+          <w:rFonts w:ascii="Times New Roman" w:eastAsia="Times New Roman" w:hAnsi="Times New Roman" w:cs="Times New Roman"/>
+          <w:sz w:val="28"/>
+          <w:szCs w:val="28"/>
+          <w:lang w:val="en-US"/>
+        </w:rPr>
+      </w:pPr>
+      <w:r>
+        <w:rPr>
+          <w:rFonts w:ascii="Times New Roman" w:eastAsia="Times New Roman" w:hAnsi="Times New Roman" w:cs="Times New Roman"/>
+          <w:sz w:val="28"/>
+          <w:szCs w:val="28"/>
+          <w:lang w:val="en-US"/>
+        </w:rPr>
+        <w:t>Personal Judgment</w:t>
+      </w:r>
+    </w:p>
+    <w:p>
+      <w:pPr>
+        <w:spacing w:before="240" w:after="160" w:line="259" w:lineRule="auto"/>
+        <w:rPr>
+          <w:rFonts w:ascii="Times New Roman" w:eastAsia="Times New Roman" w:hAnsi="Times New Roman" w:cs="Times New Roman"/>
+          <w:sz w:val="28"/>
+          <w:szCs w:val="28"/>
+          <w:lang w:val="en-US"/>
+        </w:rPr>
+      </w:pPr>
+      <w:r>
+        <w:rPr>
+          <w:rFonts w:ascii="Times New Roman" w:eastAsia="Times New Roman" w:hAnsi="Times New Roman" w:cs="Times New Roman"/>
+          <w:sz w:val="28"/>
+          <w:szCs w:val="28"/>
+          <w:lang w:val="en-US"/>
+        </w:rPr>
+        <w:t>Reddit is one of the</w:t>
+      </w:r>
+      <w:r>
+        <w:rPr>
+          <w:rFonts w:ascii="Times New Roman" w:eastAsia="Times New Roman" w:hAnsi="Times New Roman" w:cs="Times New Roman"/>
+          <w:sz w:val="28"/>
+          <w:szCs w:val="28"/>
+          <w:lang w:val="en-US"/>
+        </w:rPr>
+        <w:t xml:space="preserve"> most interesting </w:t>
+      </w:r>
+      <w:r>
+        <w:rPr>
+          <w:rFonts w:ascii="Times New Roman" w:eastAsia="Times New Roman" w:hAnsi="Times New Roman" w:cs="Times New Roman"/>
+          <w:sz w:val="28"/>
+          <w:szCs w:val="28"/>
+          <w:lang w:val="en-US"/>
+        </w:rPr>
+        <w:t>websites out there. News is broadcasted on a nice platform and there are</w:t>
+      </w:r>
+      <w:r>
+        <w:rPr>
+          <w:rFonts w:ascii="Times New Roman" w:eastAsia="Times New Roman" w:hAnsi="Times New Roman" w:cs="Times New Roman"/>
+          <w:sz w:val="28"/>
+          <w:szCs w:val="28"/>
+          <w:lang w:val="en-US"/>
+        </w:rPr>
+        <w:t xml:space="preserve"> </w:t>
+      </w:r>
+      <w:r>
+        <w:rPr>
+          <w:rFonts w:ascii="Times New Roman" w:eastAsia="Times New Roman" w:hAnsi="Times New Roman" w:cs="Times New Roman"/>
+          <w:sz w:val="28"/>
+          <w:szCs w:val="28"/>
+          <w:lang w:val="en-US"/>
+        </w:rPr>
+        <w:t>high quality memes to brighten up anyone’s day.</w:t>
+      </w:r>
+      <w:r>
+        <w:rPr>
+          <w:rFonts w:ascii="Times New Roman" w:eastAsia="Times New Roman" w:hAnsi="Times New Roman" w:cs="Times New Roman"/>
+          <w:sz w:val="28"/>
+          <w:szCs w:val="28"/>
+          <w:lang w:val="en-US"/>
+        </w:rPr>
+        <w:t xml:space="preserve"> </w:t>
+      </w:r>
+      <w:r>
+        <w:rPr>
+          <w:rFonts w:ascii="Times New Roman" w:eastAsia="Times New Roman" w:hAnsi="Times New Roman" w:cs="Times New Roman"/>
+          <w:sz w:val="28"/>
+          <w:szCs w:val="28"/>
+          <w:lang w:val="en-US"/>
+        </w:rPr>
+        <w:t>I</w:t>
+      </w:r>
+      <w:r>
+        <w:rPr>
+          <w:rFonts w:ascii="Times New Roman" w:eastAsia="Times New Roman" w:hAnsi="Times New Roman" w:cs="Times New Roman"/>
+          <w:sz w:val="28"/>
+          <w:szCs w:val="28"/>
+          <w:lang w:val="en-US"/>
+        </w:rPr>
+        <w:t>t's good because peo</w:t>
+      </w:r>
       <w:bookmarkStart w:id="0" w:name="_GoBack"/>
       <w:bookmarkEnd w:id="0"/>
+      <w:r>
+        <w:rPr>
+          <w:rFonts w:ascii="Times New Roman" w:eastAsia="Times New Roman" w:hAnsi="Times New Roman" w:cs="Times New Roman"/>
+          <w:sz w:val="28"/>
+          <w:szCs w:val="28"/>
+          <w:lang w:val="en-US"/>
+        </w:rPr>
+        <w:t>ple dedicate their lives to creating good content and they don't get paid for it</w:t>
+      </w:r>
+      <w:r>
+        <w:rPr>
+          <w:rFonts w:ascii="Times New Roman" w:eastAsia="Times New Roman" w:hAnsi="Times New Roman" w:cs="Times New Roman"/>
+          <w:sz w:val="28"/>
+          <w:szCs w:val="28"/>
+          <w:lang w:val="en-US"/>
+        </w:rPr>
+        <w:t xml:space="preserve">. </w:t>
+      </w:r>
+    </w:p>
+    <w:p>
+      <w:pPr>
+        <w:spacing w:before="240" w:after="160" w:line="259" w:lineRule="auto"/>
+        <w:rPr>
+          <w:rFonts w:ascii="Times New Roman" w:eastAsia="Times New Roman" w:hAnsi="Times New Roman" w:cs="Times New Roman"/>
+          <w:sz w:val="28"/>
+          <w:szCs w:val="28"/>
+          <w:lang w:val="en-US"/>
+        </w:rPr>
+      </w:pPr>
+      <w:r>
+        <w:rPr>
+          <w:rFonts w:ascii="Times New Roman" w:eastAsia="Times New Roman" w:hAnsi="Times New Roman" w:cs="Times New Roman"/>
+          <w:sz w:val="28"/>
+          <w:szCs w:val="28"/>
+          <w:lang w:val="en-US"/>
+        </w:rPr>
+        <w:t>SCORE: A-</w:t>
+      </w:r>
     </w:p>
     <w:sectPr>
       <w:pgSz w:w="12240" w:h="15840"/>
@@ -9123,6 +11404,119 @@
     </w:lvl>
   </w:abstractNum>
   <w:abstractNum w:abstractNumId="1" w15:restartNumberingAfterBreak="0">
+    <w:nsid w:val="03BE4801"/>
+    <w:multiLevelType w:val="hybridMultilevel"/>
+    <w:tmpl w:val="1F2A01AE"/>
+    <w:lvl w:ilvl="0" w:tplc="04090001">
+      <w:start w:val="1"/>
+      <w:numFmt w:val="bullet"/>
+      <w:lvlText w:val=""/>
+      <w:lvlJc w:val="left"/>
+      <w:pPr>
+        <w:ind w:left="1440" w:hanging="360"/>
+      </w:pPr>
+      <w:rPr>
+        <w:rFonts w:ascii="Symbol" w:hAnsi="Symbol" w:hint="default"/>
+      </w:rPr>
+    </w:lvl>
+    <w:lvl w:ilvl="1" w:tplc="04090003">
+      <w:start w:val="1"/>
+      <w:numFmt w:val="bullet"/>
+      <w:lvlText w:val="o"/>
+      <w:lvlJc w:val="left"/>
+      <w:pPr>
+        <w:ind w:left="2160" w:hanging="360"/>
+      </w:pPr>
+      <w:rPr>
+        <w:rFonts w:ascii="Courier New" w:hAnsi="Courier New" w:cs="Courier New" w:hint="default"/>
+      </w:rPr>
+    </w:lvl>
+    <w:lvl w:ilvl="2" w:tplc="04090005" w:tentative="1">
+      <w:start w:val="1"/>
+      <w:numFmt w:val="bullet"/>
+      <w:lvlText w:val=""/>
+      <w:lvlJc w:val="left"/>
+      <w:pPr>
+        <w:ind w:left="2880" w:hanging="360"/>
+      </w:pPr>
+      <w:rPr>
+        <w:rFonts w:ascii="Wingdings" w:hAnsi="Wingdings" w:hint="default"/>
+      </w:rPr>
+    </w:lvl>
+    <w:lvl w:ilvl="3" w:tplc="04090001" w:tentative="1">
+      <w:start w:val="1"/>
+      <w:numFmt w:val="bullet"/>
+      <w:lvlText w:val=""/>
+      <w:lvlJc w:val="left"/>
+      <w:pPr>
+        <w:ind w:left="3600" w:hanging="360"/>
+      </w:pPr>
+      <w:rPr>
+        <w:rFonts w:ascii="Symbol" w:hAnsi="Symbol" w:hint="default"/>
+      </w:rPr>
+    </w:lvl>
+    <w:lvl w:ilvl="4" w:tplc="04090003" w:tentative="1">
+      <w:start w:val="1"/>
+      <w:numFmt w:val="bullet"/>
+      <w:lvlText w:val="o"/>
+      <w:lvlJc w:val="left"/>
+      <w:pPr>
+        <w:ind w:left="4320" w:hanging="360"/>
+      </w:pPr>
+      <w:rPr>
+        <w:rFonts w:ascii="Courier New" w:hAnsi="Courier New" w:cs="Courier New" w:hint="default"/>
+      </w:rPr>
+    </w:lvl>
+    <w:lvl w:ilvl="5" w:tplc="04090005" w:tentative="1">
+      <w:start w:val="1"/>
+      <w:numFmt w:val="bullet"/>
+      <w:lvlText w:val=""/>
+      <w:lvlJc w:val="left"/>
+      <w:pPr>
+        <w:ind w:left="5040" w:hanging="360"/>
+      </w:pPr>
+      <w:rPr>
+        <w:rFonts w:ascii="Wingdings" w:hAnsi="Wingdings" w:hint="default"/>
+      </w:rPr>
+    </w:lvl>
+    <w:lvl w:ilvl="6" w:tplc="04090001" w:tentative="1">
+      <w:start w:val="1"/>
+      <w:numFmt w:val="bullet"/>
+      <w:lvlText w:val=""/>
+      <w:lvlJc w:val="left"/>
+      <w:pPr>
+        <w:ind w:left="5760" w:hanging="360"/>
+      </w:pPr>
+      <w:rPr>
+        <w:rFonts w:ascii="Symbol" w:hAnsi="Symbol" w:hint="default"/>
+      </w:rPr>
+    </w:lvl>
+    <w:lvl w:ilvl="7" w:tplc="04090003" w:tentative="1">
+      <w:start w:val="1"/>
+      <w:numFmt w:val="bullet"/>
+      <w:lvlText w:val="o"/>
+      <w:lvlJc w:val="left"/>
+      <w:pPr>
+        <w:ind w:left="6480" w:hanging="360"/>
+      </w:pPr>
+      <w:rPr>
+        <w:rFonts w:ascii="Courier New" w:hAnsi="Courier New" w:cs="Courier New" w:hint="default"/>
+      </w:rPr>
+    </w:lvl>
+    <w:lvl w:ilvl="8" w:tplc="04090005" w:tentative="1">
+      <w:start w:val="1"/>
+      <w:numFmt w:val="bullet"/>
+      <w:lvlText w:val=""/>
+      <w:lvlJc w:val="left"/>
+      <w:pPr>
+        <w:ind w:left="7200" w:hanging="360"/>
+      </w:pPr>
+      <w:rPr>
+        <w:rFonts w:ascii="Wingdings" w:hAnsi="Wingdings" w:hint="default"/>
+      </w:rPr>
+    </w:lvl>
+  </w:abstractNum>
+  <w:abstractNum w:abstractNumId="2" w15:restartNumberingAfterBreak="0">
     <w:nsid w:val="046D7150"/>
     <w:multiLevelType w:val="hybridMultilevel"/>
     <w:tmpl w:val="3622FE92"/>
@@ -9235,7 +11629,7 @@
       </w:rPr>
     </w:lvl>
   </w:abstractNum>
-  <w:abstractNum w:abstractNumId="2" w15:restartNumberingAfterBreak="0">
+  <w:abstractNum w:abstractNumId="3" w15:restartNumberingAfterBreak="0">
     <w:nsid w:val="055A0D8B"/>
     <w:multiLevelType w:val="hybridMultilevel"/>
     <w:tmpl w:val="6388E0C0"/>
@@ -9348,7 +11742,7 @@
       </w:rPr>
     </w:lvl>
   </w:abstractNum>
-  <w:abstractNum w:abstractNumId="3" w15:restartNumberingAfterBreak="0">
+  <w:abstractNum w:abstractNumId="4" w15:restartNumberingAfterBreak="0">
     <w:nsid w:val="078363E8"/>
     <w:multiLevelType w:val="hybridMultilevel"/>
     <w:tmpl w:val="9CCE07F8"/>
@@ -9461,7 +11855,7 @@
       </w:rPr>
     </w:lvl>
   </w:abstractNum>
-  <w:abstractNum w:abstractNumId="4" w15:restartNumberingAfterBreak="0">
+  <w:abstractNum w:abstractNumId="5" w15:restartNumberingAfterBreak="0">
     <w:nsid w:val="09B921D9"/>
     <w:multiLevelType w:val="hybridMultilevel"/>
     <w:tmpl w:val="A2FAB872"/>
@@ -9550,7 +11944,7 @@
       </w:pPr>
     </w:lvl>
   </w:abstractNum>
-  <w:abstractNum w:abstractNumId="5" w15:restartNumberingAfterBreak="0">
+  <w:abstractNum w:abstractNumId="6" w15:restartNumberingAfterBreak="0">
     <w:nsid w:val="0AC904D8"/>
     <w:multiLevelType w:val="hybridMultilevel"/>
     <w:tmpl w:val="0FAEE54E"/>
@@ -9663,7 +12057,120 @@
       </w:rPr>
     </w:lvl>
   </w:abstractNum>
-  <w:abstractNum w:abstractNumId="6" w15:restartNumberingAfterBreak="0">
+  <w:abstractNum w:abstractNumId="7" w15:restartNumberingAfterBreak="0">
+    <w:nsid w:val="0B0322E5"/>
+    <w:multiLevelType w:val="hybridMultilevel"/>
+    <w:tmpl w:val="DDB032E8"/>
+    <w:lvl w:ilvl="0" w:tplc="04090001">
+      <w:start w:val="1"/>
+      <w:numFmt w:val="bullet"/>
+      <w:lvlText w:val=""/>
+      <w:lvlJc w:val="left"/>
+      <w:pPr>
+        <w:ind w:left="1440" w:hanging="360"/>
+      </w:pPr>
+      <w:rPr>
+        <w:rFonts w:ascii="Symbol" w:hAnsi="Symbol" w:hint="default"/>
+      </w:rPr>
+    </w:lvl>
+    <w:lvl w:ilvl="1" w:tplc="04090003" w:tentative="1">
+      <w:start w:val="1"/>
+      <w:numFmt w:val="bullet"/>
+      <w:lvlText w:val="o"/>
+      <w:lvlJc w:val="left"/>
+      <w:pPr>
+        <w:ind w:left="2160" w:hanging="360"/>
+      </w:pPr>
+      <w:rPr>
+        <w:rFonts w:ascii="Courier New" w:hAnsi="Courier New" w:cs="Courier New" w:hint="default"/>
+      </w:rPr>
+    </w:lvl>
+    <w:lvl w:ilvl="2" w:tplc="04090005" w:tentative="1">
+      <w:start w:val="1"/>
+      <w:numFmt w:val="bullet"/>
+      <w:lvlText w:val=""/>
+      <w:lvlJc w:val="left"/>
+      <w:pPr>
+        <w:ind w:left="2880" w:hanging="360"/>
+      </w:pPr>
+      <w:rPr>
+        <w:rFonts w:ascii="Wingdings" w:hAnsi="Wingdings" w:hint="default"/>
+      </w:rPr>
+    </w:lvl>
+    <w:lvl w:ilvl="3" w:tplc="04090001" w:tentative="1">
+      <w:start w:val="1"/>
+      <w:numFmt w:val="bullet"/>
+      <w:lvlText w:val=""/>
+      <w:lvlJc w:val="left"/>
+      <w:pPr>
+        <w:ind w:left="3600" w:hanging="360"/>
+      </w:pPr>
+      <w:rPr>
+        <w:rFonts w:ascii="Symbol" w:hAnsi="Symbol" w:hint="default"/>
+      </w:rPr>
+    </w:lvl>
+    <w:lvl w:ilvl="4" w:tplc="04090003" w:tentative="1">
+      <w:start w:val="1"/>
+      <w:numFmt w:val="bullet"/>
+      <w:lvlText w:val="o"/>
+      <w:lvlJc w:val="left"/>
+      <w:pPr>
+        <w:ind w:left="4320" w:hanging="360"/>
+      </w:pPr>
+      <w:rPr>
+        <w:rFonts w:ascii="Courier New" w:hAnsi="Courier New" w:cs="Courier New" w:hint="default"/>
+      </w:rPr>
+    </w:lvl>
+    <w:lvl w:ilvl="5" w:tplc="04090005" w:tentative="1">
+      <w:start w:val="1"/>
+      <w:numFmt w:val="bullet"/>
+      <w:lvlText w:val=""/>
+      <w:lvlJc w:val="left"/>
+      <w:pPr>
+        <w:ind w:left="5040" w:hanging="360"/>
+      </w:pPr>
+      <w:rPr>
+        <w:rFonts w:ascii="Wingdings" w:hAnsi="Wingdings" w:hint="default"/>
+      </w:rPr>
+    </w:lvl>
+    <w:lvl w:ilvl="6" w:tplc="04090001" w:tentative="1">
+      <w:start w:val="1"/>
+      <w:numFmt w:val="bullet"/>
+      <w:lvlText w:val=""/>
+      <w:lvlJc w:val="left"/>
+      <w:pPr>
+        <w:ind w:left="5760" w:hanging="360"/>
+      </w:pPr>
+      <w:rPr>
+        <w:rFonts w:ascii="Symbol" w:hAnsi="Symbol" w:hint="default"/>
+      </w:rPr>
+    </w:lvl>
+    <w:lvl w:ilvl="7" w:tplc="04090003" w:tentative="1">
+      <w:start w:val="1"/>
+      <w:numFmt w:val="bullet"/>
+      <w:lvlText w:val="o"/>
+      <w:lvlJc w:val="left"/>
+      <w:pPr>
+        <w:ind w:left="6480" w:hanging="360"/>
+      </w:pPr>
+      <w:rPr>
+        <w:rFonts w:ascii="Courier New" w:hAnsi="Courier New" w:cs="Courier New" w:hint="default"/>
+      </w:rPr>
+    </w:lvl>
+    <w:lvl w:ilvl="8" w:tplc="04090005" w:tentative="1">
+      <w:start w:val="1"/>
+      <w:numFmt w:val="bullet"/>
+      <w:lvlText w:val=""/>
+      <w:lvlJc w:val="left"/>
+      <w:pPr>
+        <w:ind w:left="7200" w:hanging="360"/>
+      </w:pPr>
+      <w:rPr>
+        <w:rFonts w:ascii="Wingdings" w:hAnsi="Wingdings" w:hint="default"/>
+      </w:rPr>
+    </w:lvl>
+  </w:abstractNum>
+  <w:abstractNum w:abstractNumId="8" w15:restartNumberingAfterBreak="0">
     <w:nsid w:val="0D3D1E92"/>
     <w:multiLevelType w:val="hybridMultilevel"/>
     <w:tmpl w:val="A4CA436C"/>
@@ -9776,7 +12283,7 @@
       </w:rPr>
     </w:lvl>
   </w:abstractNum>
-  <w:abstractNum w:abstractNumId="7" w15:restartNumberingAfterBreak="0">
+  <w:abstractNum w:abstractNumId="9" w15:restartNumberingAfterBreak="0">
     <w:nsid w:val="10571126"/>
     <w:multiLevelType w:val="hybridMultilevel"/>
     <w:tmpl w:val="0E9AA11A"/>
@@ -9889,7 +12396,7 @@
       </w:rPr>
     </w:lvl>
   </w:abstractNum>
-  <w:abstractNum w:abstractNumId="8" w15:restartNumberingAfterBreak="0">
+  <w:abstractNum w:abstractNumId="10" w15:restartNumberingAfterBreak="0">
     <w:nsid w:val="12230CBC"/>
     <w:multiLevelType w:val="hybridMultilevel"/>
     <w:tmpl w:val="0066992E"/>
@@ -10002,7 +12509,233 @@
       </w:rPr>
     </w:lvl>
   </w:abstractNum>
-  <w:abstractNum w:abstractNumId="9" w15:restartNumberingAfterBreak="0">
+  <w:abstractNum w:abstractNumId="11" w15:restartNumberingAfterBreak="0">
+    <w:nsid w:val="122E23C8"/>
+    <w:multiLevelType w:val="hybridMultilevel"/>
+    <w:tmpl w:val="ADC4C18E"/>
+    <w:lvl w:ilvl="0" w:tplc="04090001">
+      <w:start w:val="1"/>
+      <w:numFmt w:val="bullet"/>
+      <w:lvlText w:val=""/>
+      <w:lvlJc w:val="left"/>
+      <w:pPr>
+        <w:ind w:left="1440" w:hanging="360"/>
+      </w:pPr>
+      <w:rPr>
+        <w:rFonts w:ascii="Symbol" w:hAnsi="Symbol" w:hint="default"/>
+      </w:rPr>
+    </w:lvl>
+    <w:lvl w:ilvl="1" w:tplc="04090003" w:tentative="1">
+      <w:start w:val="1"/>
+      <w:numFmt w:val="bullet"/>
+      <w:lvlText w:val="o"/>
+      <w:lvlJc w:val="left"/>
+      <w:pPr>
+        <w:ind w:left="2160" w:hanging="360"/>
+      </w:pPr>
+      <w:rPr>
+        <w:rFonts w:ascii="Courier New" w:hAnsi="Courier New" w:cs="Courier New" w:hint="default"/>
+      </w:rPr>
+    </w:lvl>
+    <w:lvl w:ilvl="2" w:tplc="04090005" w:tentative="1">
+      <w:start w:val="1"/>
+      <w:numFmt w:val="bullet"/>
+      <w:lvlText w:val=""/>
+      <w:lvlJc w:val="left"/>
+      <w:pPr>
+        <w:ind w:left="2880" w:hanging="360"/>
+      </w:pPr>
+      <w:rPr>
+        <w:rFonts w:ascii="Wingdings" w:hAnsi="Wingdings" w:hint="default"/>
+      </w:rPr>
+    </w:lvl>
+    <w:lvl w:ilvl="3" w:tplc="04090001" w:tentative="1">
+      <w:start w:val="1"/>
+      <w:numFmt w:val="bullet"/>
+      <w:lvlText w:val=""/>
+      <w:lvlJc w:val="left"/>
+      <w:pPr>
+        <w:ind w:left="3600" w:hanging="360"/>
+      </w:pPr>
+      <w:rPr>
+        <w:rFonts w:ascii="Symbol" w:hAnsi="Symbol" w:hint="default"/>
+      </w:rPr>
+    </w:lvl>
+    <w:lvl w:ilvl="4" w:tplc="04090003" w:tentative="1">
+      <w:start w:val="1"/>
+      <w:numFmt w:val="bullet"/>
+      <w:lvlText w:val="o"/>
+      <w:lvlJc w:val="left"/>
+      <w:pPr>
+        <w:ind w:left="4320" w:hanging="360"/>
+      </w:pPr>
+      <w:rPr>
+        <w:rFonts w:ascii="Courier New" w:hAnsi="Courier New" w:cs="Courier New" w:hint="default"/>
+      </w:rPr>
+    </w:lvl>
+    <w:lvl w:ilvl="5" w:tplc="04090005" w:tentative="1">
+      <w:start w:val="1"/>
+      <w:numFmt w:val="bullet"/>
+      <w:lvlText w:val=""/>
+      <w:lvlJc w:val="left"/>
+      <w:pPr>
+        <w:ind w:left="5040" w:hanging="360"/>
+      </w:pPr>
+      <w:rPr>
+        <w:rFonts w:ascii="Wingdings" w:hAnsi="Wingdings" w:hint="default"/>
+      </w:rPr>
+    </w:lvl>
+    <w:lvl w:ilvl="6" w:tplc="04090001" w:tentative="1">
+      <w:start w:val="1"/>
+      <w:numFmt w:val="bullet"/>
+      <w:lvlText w:val=""/>
+      <w:lvlJc w:val="left"/>
+      <w:pPr>
+        <w:ind w:left="5760" w:hanging="360"/>
+      </w:pPr>
+      <w:rPr>
+        <w:rFonts w:ascii="Symbol" w:hAnsi="Symbol" w:hint="default"/>
+      </w:rPr>
+    </w:lvl>
+    <w:lvl w:ilvl="7" w:tplc="04090003" w:tentative="1">
+      <w:start w:val="1"/>
+      <w:numFmt w:val="bullet"/>
+      <w:lvlText w:val="o"/>
+      <w:lvlJc w:val="left"/>
+      <w:pPr>
+        <w:ind w:left="6480" w:hanging="360"/>
+      </w:pPr>
+      <w:rPr>
+        <w:rFonts w:ascii="Courier New" w:hAnsi="Courier New" w:cs="Courier New" w:hint="default"/>
+      </w:rPr>
+    </w:lvl>
+    <w:lvl w:ilvl="8" w:tplc="04090005" w:tentative="1">
+      <w:start w:val="1"/>
+      <w:numFmt w:val="bullet"/>
+      <w:lvlText w:val=""/>
+      <w:lvlJc w:val="left"/>
+      <w:pPr>
+        <w:ind w:left="7200" w:hanging="360"/>
+      </w:pPr>
+      <w:rPr>
+        <w:rFonts w:ascii="Wingdings" w:hAnsi="Wingdings" w:hint="default"/>
+      </w:rPr>
+    </w:lvl>
+  </w:abstractNum>
+  <w:abstractNum w:abstractNumId="12" w15:restartNumberingAfterBreak="0">
+    <w:nsid w:val="148D1CA9"/>
+    <w:multiLevelType w:val="hybridMultilevel"/>
+    <w:tmpl w:val="4BAEA850"/>
+    <w:lvl w:ilvl="0" w:tplc="04090001">
+      <w:start w:val="1"/>
+      <w:numFmt w:val="bullet"/>
+      <w:lvlText w:val=""/>
+      <w:lvlJc w:val="left"/>
+      <w:pPr>
+        <w:ind w:left="1440" w:hanging="360"/>
+      </w:pPr>
+      <w:rPr>
+        <w:rFonts w:ascii="Symbol" w:hAnsi="Symbol" w:hint="default"/>
+      </w:rPr>
+    </w:lvl>
+    <w:lvl w:ilvl="1" w:tplc="04090003" w:tentative="1">
+      <w:start w:val="1"/>
+      <w:numFmt w:val="bullet"/>
+      <w:lvlText w:val="o"/>
+      <w:lvlJc w:val="left"/>
+      <w:pPr>
+        <w:ind w:left="2160" w:hanging="360"/>
+      </w:pPr>
+      <w:rPr>
+        <w:rFonts w:ascii="Courier New" w:hAnsi="Courier New" w:cs="Courier New" w:hint="default"/>
+      </w:rPr>
+    </w:lvl>
+    <w:lvl w:ilvl="2" w:tplc="04090005" w:tentative="1">
+      <w:start w:val="1"/>
+      <w:numFmt w:val="bullet"/>
+      <w:lvlText w:val=""/>
+      <w:lvlJc w:val="left"/>
+      <w:pPr>
+        <w:ind w:left="2880" w:hanging="360"/>
+      </w:pPr>
+      <w:rPr>
+        <w:rFonts w:ascii="Wingdings" w:hAnsi="Wingdings" w:hint="default"/>
+      </w:rPr>
+    </w:lvl>
+    <w:lvl w:ilvl="3" w:tplc="04090001" w:tentative="1">
+      <w:start w:val="1"/>
+      <w:numFmt w:val="bullet"/>
+      <w:lvlText w:val=""/>
+      <w:lvlJc w:val="left"/>
+      <w:pPr>
+        <w:ind w:left="3600" w:hanging="360"/>
+      </w:pPr>
+      <w:rPr>
+        <w:rFonts w:ascii="Symbol" w:hAnsi="Symbol" w:hint="default"/>
+      </w:rPr>
+    </w:lvl>
+    <w:lvl w:ilvl="4" w:tplc="04090003" w:tentative="1">
+      <w:start w:val="1"/>
+      <w:numFmt w:val="bullet"/>
+      <w:lvlText w:val="o"/>
+      <w:lvlJc w:val="left"/>
+      <w:pPr>
+        <w:ind w:left="4320" w:hanging="360"/>
+      </w:pPr>
+      <w:rPr>
+        <w:rFonts w:ascii="Courier New" w:hAnsi="Courier New" w:cs="Courier New" w:hint="default"/>
+      </w:rPr>
+    </w:lvl>
+    <w:lvl w:ilvl="5" w:tplc="04090005" w:tentative="1">
+      <w:start w:val="1"/>
+      <w:numFmt w:val="bullet"/>
+      <w:lvlText w:val=""/>
+      <w:lvlJc w:val="left"/>
+      <w:pPr>
+        <w:ind w:left="5040" w:hanging="360"/>
+      </w:pPr>
+      <w:rPr>
+        <w:rFonts w:ascii="Wingdings" w:hAnsi="Wingdings" w:hint="default"/>
+      </w:rPr>
+    </w:lvl>
+    <w:lvl w:ilvl="6" w:tplc="04090001" w:tentative="1">
+      <w:start w:val="1"/>
+      <w:numFmt w:val="bullet"/>
+      <w:lvlText w:val=""/>
+      <w:lvlJc w:val="left"/>
+      <w:pPr>
+        <w:ind w:left="5760" w:hanging="360"/>
+      </w:pPr>
+      <w:rPr>
+        <w:rFonts w:ascii="Symbol" w:hAnsi="Symbol" w:hint="default"/>
+      </w:rPr>
+    </w:lvl>
+    <w:lvl w:ilvl="7" w:tplc="04090003" w:tentative="1">
+      <w:start w:val="1"/>
+      <w:numFmt w:val="bullet"/>
+      <w:lvlText w:val="o"/>
+      <w:lvlJc w:val="left"/>
+      <w:pPr>
+        <w:ind w:left="6480" w:hanging="360"/>
+      </w:pPr>
+      <w:rPr>
+        <w:rFonts w:ascii="Courier New" w:hAnsi="Courier New" w:cs="Courier New" w:hint="default"/>
+      </w:rPr>
+    </w:lvl>
+    <w:lvl w:ilvl="8" w:tplc="04090005" w:tentative="1">
+      <w:start w:val="1"/>
+      <w:numFmt w:val="bullet"/>
+      <w:lvlText w:val=""/>
+      <w:lvlJc w:val="left"/>
+      <w:pPr>
+        <w:ind w:left="7200" w:hanging="360"/>
+      </w:pPr>
+      <w:rPr>
+        <w:rFonts w:ascii="Wingdings" w:hAnsi="Wingdings" w:hint="default"/>
+      </w:rPr>
+    </w:lvl>
+  </w:abstractNum>
+  <w:abstractNum w:abstractNumId="13" w15:restartNumberingAfterBreak="0">
     <w:nsid w:val="184B20BA"/>
     <w:multiLevelType w:val="hybridMultilevel"/>
     <w:tmpl w:val="53A2E872"/>
@@ -10115,10 +12848,10 @@
       </w:rPr>
     </w:lvl>
   </w:abstractNum>
-  <w:abstractNum w:abstractNumId="10" w15:restartNumberingAfterBreak="0">
+  <w:abstractNum w:abstractNumId="14" w15:restartNumberingAfterBreak="0">
     <w:nsid w:val="1BF25A76"/>
     <w:multiLevelType w:val="hybridMultilevel"/>
-    <w:tmpl w:val="0492D0FC"/>
+    <w:tmpl w:val="364ECD5A"/>
     <w:lvl w:ilvl="0" w:tplc="0409000B">
       <w:start w:val="1"/>
       <w:numFmt w:val="bullet"/>
@@ -10228,7 +12961,7 @@
       </w:rPr>
     </w:lvl>
   </w:abstractNum>
-  <w:abstractNum w:abstractNumId="11" w15:restartNumberingAfterBreak="0">
+  <w:abstractNum w:abstractNumId="15" w15:restartNumberingAfterBreak="0">
     <w:nsid w:val="1CCE4352"/>
     <w:multiLevelType w:val="hybridMultilevel"/>
     <w:tmpl w:val="CF928E1A"/>
@@ -10341,7 +13074,7 @@
       </w:rPr>
     </w:lvl>
   </w:abstractNum>
-  <w:abstractNum w:abstractNumId="12" w15:restartNumberingAfterBreak="0">
+  <w:abstractNum w:abstractNumId="16" w15:restartNumberingAfterBreak="0">
     <w:nsid w:val="1CD13E09"/>
     <w:multiLevelType w:val="hybridMultilevel"/>
     <w:tmpl w:val="D3E6D1AE"/>
@@ -10430,7 +13163,7 @@
       </w:pPr>
     </w:lvl>
   </w:abstractNum>
-  <w:abstractNum w:abstractNumId="13" w15:restartNumberingAfterBreak="0">
+  <w:abstractNum w:abstractNumId="17" w15:restartNumberingAfterBreak="0">
     <w:nsid w:val="30172030"/>
     <w:multiLevelType w:val="multilevel"/>
     <w:tmpl w:val="141AADD4"/>
@@ -10579,7 +13312,7 @@
       </w:rPr>
     </w:lvl>
   </w:abstractNum>
-  <w:abstractNum w:abstractNumId="14" w15:restartNumberingAfterBreak="0">
+  <w:abstractNum w:abstractNumId="18" w15:restartNumberingAfterBreak="0">
     <w:nsid w:val="30C6622E"/>
     <w:multiLevelType w:val="multilevel"/>
     <w:tmpl w:val="81064CB0"/>
@@ -10728,7 +13461,7 @@
       </w:rPr>
     </w:lvl>
   </w:abstractNum>
-  <w:abstractNum w:abstractNumId="15" w15:restartNumberingAfterBreak="0">
+  <w:abstractNum w:abstractNumId="19" w15:restartNumberingAfterBreak="0">
     <w:nsid w:val="31525AFF"/>
     <w:multiLevelType w:val="hybridMultilevel"/>
     <w:tmpl w:val="486A7564"/>
@@ -10841,7 +13574,120 @@
       </w:rPr>
     </w:lvl>
   </w:abstractNum>
-  <w:abstractNum w:abstractNumId="16" w15:restartNumberingAfterBreak="0">
+  <w:abstractNum w:abstractNumId="20" w15:restartNumberingAfterBreak="0">
+    <w:nsid w:val="3421159C"/>
+    <w:multiLevelType w:val="hybridMultilevel"/>
+    <w:tmpl w:val="7D103A82"/>
+    <w:lvl w:ilvl="0" w:tplc="04090001">
+      <w:start w:val="1"/>
+      <w:numFmt w:val="bullet"/>
+      <w:lvlText w:val=""/>
+      <w:lvlJc w:val="left"/>
+      <w:pPr>
+        <w:ind w:left="1440" w:hanging="360"/>
+      </w:pPr>
+      <w:rPr>
+        <w:rFonts w:ascii="Symbol" w:hAnsi="Symbol" w:hint="default"/>
+      </w:rPr>
+    </w:lvl>
+    <w:lvl w:ilvl="1" w:tplc="04090003" w:tentative="1">
+      <w:start w:val="1"/>
+      <w:numFmt w:val="bullet"/>
+      <w:lvlText w:val="o"/>
+      <w:lvlJc w:val="left"/>
+      <w:pPr>
+        <w:ind w:left="2160" w:hanging="360"/>
+      </w:pPr>
+      <w:rPr>
+        <w:rFonts w:ascii="Courier New" w:hAnsi="Courier New" w:cs="Courier New" w:hint="default"/>
+      </w:rPr>
+    </w:lvl>
+    <w:lvl w:ilvl="2" w:tplc="04090005" w:tentative="1">
+      <w:start w:val="1"/>
+      <w:numFmt w:val="bullet"/>
+      <w:lvlText w:val=""/>
+      <w:lvlJc w:val="left"/>
+      <w:pPr>
+        <w:ind w:left="2880" w:hanging="360"/>
+      </w:pPr>
+      <w:rPr>
+        <w:rFonts w:ascii="Wingdings" w:hAnsi="Wingdings" w:hint="default"/>
+      </w:rPr>
+    </w:lvl>
+    <w:lvl w:ilvl="3" w:tplc="04090001" w:tentative="1">
+      <w:start w:val="1"/>
+      <w:numFmt w:val="bullet"/>
+      <w:lvlText w:val=""/>
+      <w:lvlJc w:val="left"/>
+      <w:pPr>
+        <w:ind w:left="3600" w:hanging="360"/>
+      </w:pPr>
+      <w:rPr>
+        <w:rFonts w:ascii="Symbol" w:hAnsi="Symbol" w:hint="default"/>
+      </w:rPr>
+    </w:lvl>
+    <w:lvl w:ilvl="4" w:tplc="04090003" w:tentative="1">
+      <w:start w:val="1"/>
+      <w:numFmt w:val="bullet"/>
+      <w:lvlText w:val="o"/>
+      <w:lvlJc w:val="left"/>
+      <w:pPr>
+        <w:ind w:left="4320" w:hanging="360"/>
+      </w:pPr>
+      <w:rPr>
+        <w:rFonts w:ascii="Courier New" w:hAnsi="Courier New" w:cs="Courier New" w:hint="default"/>
+      </w:rPr>
+    </w:lvl>
+    <w:lvl w:ilvl="5" w:tplc="04090005" w:tentative="1">
+      <w:start w:val="1"/>
+      <w:numFmt w:val="bullet"/>
+      <w:lvlText w:val=""/>
+      <w:lvlJc w:val="left"/>
+      <w:pPr>
+        <w:ind w:left="5040" w:hanging="360"/>
+      </w:pPr>
+      <w:rPr>
+        <w:rFonts w:ascii="Wingdings" w:hAnsi="Wingdings" w:hint="default"/>
+      </w:rPr>
+    </w:lvl>
+    <w:lvl w:ilvl="6" w:tplc="04090001" w:tentative="1">
+      <w:start w:val="1"/>
+      <w:numFmt w:val="bullet"/>
+      <w:lvlText w:val=""/>
+      <w:lvlJc w:val="left"/>
+      <w:pPr>
+        <w:ind w:left="5760" w:hanging="360"/>
+      </w:pPr>
+      <w:rPr>
+        <w:rFonts w:ascii="Symbol" w:hAnsi="Symbol" w:hint="default"/>
+      </w:rPr>
+    </w:lvl>
+    <w:lvl w:ilvl="7" w:tplc="04090003" w:tentative="1">
+      <w:start w:val="1"/>
+      <w:numFmt w:val="bullet"/>
+      <w:lvlText w:val="o"/>
+      <w:lvlJc w:val="left"/>
+      <w:pPr>
+        <w:ind w:left="6480" w:hanging="360"/>
+      </w:pPr>
+      <w:rPr>
+        <w:rFonts w:ascii="Courier New" w:hAnsi="Courier New" w:cs="Courier New" w:hint="default"/>
+      </w:rPr>
+    </w:lvl>
+    <w:lvl w:ilvl="8" w:tplc="04090005" w:tentative="1">
+      <w:start w:val="1"/>
+      <w:numFmt w:val="bullet"/>
+      <w:lvlText w:val=""/>
+      <w:lvlJc w:val="left"/>
+      <w:pPr>
+        <w:ind w:left="7200" w:hanging="360"/>
+      </w:pPr>
+      <w:rPr>
+        <w:rFonts w:ascii="Wingdings" w:hAnsi="Wingdings" w:hint="default"/>
+      </w:rPr>
+    </w:lvl>
+  </w:abstractNum>
+  <w:abstractNum w:abstractNumId="21" w15:restartNumberingAfterBreak="0">
     <w:nsid w:val="344623F1"/>
     <w:multiLevelType w:val="hybridMultilevel"/>
     <w:tmpl w:val="3CBC5404"/>
@@ -10954,7 +13800,96 @@
       </w:rPr>
     </w:lvl>
   </w:abstractNum>
-  <w:abstractNum w:abstractNumId="17" w15:restartNumberingAfterBreak="0">
+  <w:abstractNum w:abstractNumId="22" w15:restartNumberingAfterBreak="0">
+    <w:nsid w:val="35792980"/>
+    <w:multiLevelType w:val="hybridMultilevel"/>
+    <w:tmpl w:val="4B2060C6"/>
+    <w:lvl w:ilvl="0" w:tplc="0409000F">
+      <w:start w:val="1"/>
+      <w:numFmt w:val="decimal"/>
+      <w:lvlText w:val="%1."/>
+      <w:lvlJc w:val="left"/>
+      <w:pPr>
+        <w:ind w:left="720" w:hanging="360"/>
+      </w:pPr>
+      <w:rPr>
+        <w:rFonts w:hint="default"/>
+      </w:rPr>
+    </w:lvl>
+    <w:lvl w:ilvl="1" w:tplc="04090019" w:tentative="1">
+      <w:start w:val="1"/>
+      <w:numFmt w:val="lowerLetter"/>
+      <w:lvlText w:val="%2."/>
+      <w:lvlJc w:val="left"/>
+      <w:pPr>
+        <w:ind w:left="1440" w:hanging="360"/>
+      </w:pPr>
+    </w:lvl>
+    <w:lvl w:ilvl="2" w:tplc="0409001B" w:tentative="1">
+      <w:start w:val="1"/>
+      <w:numFmt w:val="lowerRoman"/>
+      <w:lvlText w:val="%3."/>
+      <w:lvlJc w:val="right"/>
+      <w:pPr>
+        <w:ind w:left="2160" w:hanging="180"/>
+      </w:pPr>
+    </w:lvl>
+    <w:lvl w:ilvl="3" w:tplc="0409000F" w:tentative="1">
+      <w:start w:val="1"/>
+      <w:numFmt w:val="decimal"/>
+      <w:lvlText w:val="%4."/>
+      <w:lvlJc w:val="left"/>
+      <w:pPr>
+        <w:ind w:left="2880" w:hanging="360"/>
+      </w:pPr>
+    </w:lvl>
+    <w:lvl w:ilvl="4" w:tplc="04090019" w:tentative="1">
+      <w:start w:val="1"/>
+      <w:numFmt w:val="lowerLetter"/>
+      <w:lvlText w:val="%5."/>
+      <w:lvlJc w:val="left"/>
+      <w:pPr>
+        <w:ind w:left="3600" w:hanging="360"/>
+      </w:pPr>
+    </w:lvl>
+    <w:lvl w:ilvl="5" w:tplc="0409001B" w:tentative="1">
+      <w:start w:val="1"/>
+      <w:numFmt w:val="lowerRoman"/>
+      <w:lvlText w:val="%6."/>
+      <w:lvlJc w:val="right"/>
+      <w:pPr>
+        <w:ind w:left="4320" w:hanging="180"/>
+      </w:pPr>
+    </w:lvl>
+    <w:lvl w:ilvl="6" w:tplc="0409000F" w:tentative="1">
+      <w:start w:val="1"/>
+      <w:numFmt w:val="decimal"/>
+      <w:lvlText w:val="%7."/>
+      <w:lvlJc w:val="left"/>
+      <w:pPr>
+        <w:ind w:left="5040" w:hanging="360"/>
+      </w:pPr>
+    </w:lvl>
+    <w:lvl w:ilvl="7" w:tplc="04090019" w:tentative="1">
+      <w:start w:val="1"/>
+      <w:numFmt w:val="lowerLetter"/>
+      <w:lvlText w:val="%8."/>
+      <w:lvlJc w:val="left"/>
+      <w:pPr>
+        <w:ind w:left="5760" w:hanging="360"/>
+      </w:pPr>
+    </w:lvl>
+    <w:lvl w:ilvl="8" w:tplc="0409001B" w:tentative="1">
+      <w:start w:val="1"/>
+      <w:numFmt w:val="lowerRoman"/>
+      <w:lvlText w:val="%9."/>
+      <w:lvlJc w:val="right"/>
+      <w:pPr>
+        <w:ind w:left="6480" w:hanging="180"/>
+      </w:pPr>
+    </w:lvl>
+  </w:abstractNum>
+  <w:abstractNum w:abstractNumId="23" w15:restartNumberingAfterBreak="0">
     <w:nsid w:val="3A0B66CA"/>
     <w:multiLevelType w:val="hybridMultilevel"/>
     <w:tmpl w:val="3FD2BB58"/>
@@ -11067,7 +14002,459 @@
       </w:rPr>
     </w:lvl>
   </w:abstractNum>
-  <w:abstractNum w:abstractNumId="18" w15:restartNumberingAfterBreak="0">
+  <w:abstractNum w:abstractNumId="24" w15:restartNumberingAfterBreak="0">
+    <w:nsid w:val="3A7C608A"/>
+    <w:multiLevelType w:val="hybridMultilevel"/>
+    <w:tmpl w:val="BE0A391A"/>
+    <w:lvl w:ilvl="0" w:tplc="04090001">
+      <w:start w:val="1"/>
+      <w:numFmt w:val="bullet"/>
+      <w:lvlText w:val=""/>
+      <w:lvlJc w:val="left"/>
+      <w:pPr>
+        <w:ind w:left="1440" w:hanging="360"/>
+      </w:pPr>
+      <w:rPr>
+        <w:rFonts w:ascii="Symbol" w:hAnsi="Symbol" w:hint="default"/>
+      </w:rPr>
+    </w:lvl>
+    <w:lvl w:ilvl="1" w:tplc="04090003" w:tentative="1">
+      <w:start w:val="1"/>
+      <w:numFmt w:val="bullet"/>
+      <w:lvlText w:val="o"/>
+      <w:lvlJc w:val="left"/>
+      <w:pPr>
+        <w:ind w:left="2160" w:hanging="360"/>
+      </w:pPr>
+      <w:rPr>
+        <w:rFonts w:ascii="Courier New" w:hAnsi="Courier New" w:cs="Courier New" w:hint="default"/>
+      </w:rPr>
+    </w:lvl>
+    <w:lvl w:ilvl="2" w:tplc="04090005" w:tentative="1">
+      <w:start w:val="1"/>
+      <w:numFmt w:val="bullet"/>
+      <w:lvlText w:val=""/>
+      <w:lvlJc w:val="left"/>
+      <w:pPr>
+        <w:ind w:left="2880" w:hanging="360"/>
+      </w:pPr>
+      <w:rPr>
+        <w:rFonts w:ascii="Wingdings" w:hAnsi="Wingdings" w:hint="default"/>
+      </w:rPr>
+    </w:lvl>
+    <w:lvl w:ilvl="3" w:tplc="04090001" w:tentative="1">
+      <w:start w:val="1"/>
+      <w:numFmt w:val="bullet"/>
+      <w:lvlText w:val=""/>
+      <w:lvlJc w:val="left"/>
+      <w:pPr>
+        <w:ind w:left="3600" w:hanging="360"/>
+      </w:pPr>
+      <w:rPr>
+        <w:rFonts w:ascii="Symbol" w:hAnsi="Symbol" w:hint="default"/>
+      </w:rPr>
+    </w:lvl>
+    <w:lvl w:ilvl="4" w:tplc="04090003" w:tentative="1">
+      <w:start w:val="1"/>
+      <w:numFmt w:val="bullet"/>
+      <w:lvlText w:val="o"/>
+      <w:lvlJc w:val="left"/>
+      <w:pPr>
+        <w:ind w:left="4320" w:hanging="360"/>
+      </w:pPr>
+      <w:rPr>
+        <w:rFonts w:ascii="Courier New" w:hAnsi="Courier New" w:cs="Courier New" w:hint="default"/>
+      </w:rPr>
+    </w:lvl>
+    <w:lvl w:ilvl="5" w:tplc="04090005" w:tentative="1">
+      <w:start w:val="1"/>
+      <w:numFmt w:val="bullet"/>
+      <w:lvlText w:val=""/>
+      <w:lvlJc w:val="left"/>
+      <w:pPr>
+        <w:ind w:left="5040" w:hanging="360"/>
+      </w:pPr>
+      <w:rPr>
+        <w:rFonts w:ascii="Wingdings" w:hAnsi="Wingdings" w:hint="default"/>
+      </w:rPr>
+    </w:lvl>
+    <w:lvl w:ilvl="6" w:tplc="04090001" w:tentative="1">
+      <w:start w:val="1"/>
+      <w:numFmt w:val="bullet"/>
+      <w:lvlText w:val=""/>
+      <w:lvlJc w:val="left"/>
+      <w:pPr>
+        <w:ind w:left="5760" w:hanging="360"/>
+      </w:pPr>
+      <w:rPr>
+        <w:rFonts w:ascii="Symbol" w:hAnsi="Symbol" w:hint="default"/>
+      </w:rPr>
+    </w:lvl>
+    <w:lvl w:ilvl="7" w:tplc="04090003" w:tentative="1">
+      <w:start w:val="1"/>
+      <w:numFmt w:val="bullet"/>
+      <w:lvlText w:val="o"/>
+      <w:lvlJc w:val="left"/>
+      <w:pPr>
+        <w:ind w:left="6480" w:hanging="360"/>
+      </w:pPr>
+      <w:rPr>
+        <w:rFonts w:ascii="Courier New" w:hAnsi="Courier New" w:cs="Courier New" w:hint="default"/>
+      </w:rPr>
+    </w:lvl>
+    <w:lvl w:ilvl="8" w:tplc="04090005" w:tentative="1">
+      <w:start w:val="1"/>
+      <w:numFmt w:val="bullet"/>
+      <w:lvlText w:val=""/>
+      <w:lvlJc w:val="left"/>
+      <w:pPr>
+        <w:ind w:left="7200" w:hanging="360"/>
+      </w:pPr>
+      <w:rPr>
+        <w:rFonts w:ascii="Wingdings" w:hAnsi="Wingdings" w:hint="default"/>
+      </w:rPr>
+    </w:lvl>
+  </w:abstractNum>
+  <w:abstractNum w:abstractNumId="25" w15:restartNumberingAfterBreak="0">
+    <w:nsid w:val="3CCE64A4"/>
+    <w:multiLevelType w:val="hybridMultilevel"/>
+    <w:tmpl w:val="5C2A1EF8"/>
+    <w:lvl w:ilvl="0" w:tplc="04090001">
+      <w:start w:val="1"/>
+      <w:numFmt w:val="bullet"/>
+      <w:lvlText w:val=""/>
+      <w:lvlJc w:val="left"/>
+      <w:pPr>
+        <w:ind w:left="1440" w:hanging="360"/>
+      </w:pPr>
+      <w:rPr>
+        <w:rFonts w:ascii="Symbol" w:hAnsi="Symbol" w:hint="default"/>
+      </w:rPr>
+    </w:lvl>
+    <w:lvl w:ilvl="1" w:tplc="04090003" w:tentative="1">
+      <w:start w:val="1"/>
+      <w:numFmt w:val="bullet"/>
+      <w:lvlText w:val="o"/>
+      <w:lvlJc w:val="left"/>
+      <w:pPr>
+        <w:ind w:left="2160" w:hanging="360"/>
+      </w:pPr>
+      <w:rPr>
+        <w:rFonts w:ascii="Courier New" w:hAnsi="Courier New" w:cs="Courier New" w:hint="default"/>
+      </w:rPr>
+    </w:lvl>
+    <w:lvl w:ilvl="2" w:tplc="04090005" w:tentative="1">
+      <w:start w:val="1"/>
+      <w:numFmt w:val="bullet"/>
+      <w:lvlText w:val=""/>
+      <w:lvlJc w:val="left"/>
+      <w:pPr>
+        <w:ind w:left="2880" w:hanging="360"/>
+      </w:pPr>
+      <w:rPr>
+        <w:rFonts w:ascii="Wingdings" w:hAnsi="Wingdings" w:hint="default"/>
+      </w:rPr>
+    </w:lvl>
+    <w:lvl w:ilvl="3" w:tplc="04090001" w:tentative="1">
+      <w:start w:val="1"/>
+      <w:numFmt w:val="bullet"/>
+      <w:lvlText w:val=""/>
+      <w:lvlJc w:val="left"/>
+      <w:pPr>
+        <w:ind w:left="3600" w:hanging="360"/>
+      </w:pPr>
+      <w:rPr>
+        <w:rFonts w:ascii="Symbol" w:hAnsi="Symbol" w:hint="default"/>
+      </w:rPr>
+    </w:lvl>
+    <w:lvl w:ilvl="4" w:tplc="04090003" w:tentative="1">
+      <w:start w:val="1"/>
+      <w:numFmt w:val="bullet"/>
+      <w:lvlText w:val="o"/>
+      <w:lvlJc w:val="left"/>
+      <w:pPr>
+        <w:ind w:left="4320" w:hanging="360"/>
+      </w:pPr>
+      <w:rPr>
+        <w:rFonts w:ascii="Courier New" w:hAnsi="Courier New" w:cs="Courier New" w:hint="default"/>
+      </w:rPr>
+    </w:lvl>
+    <w:lvl w:ilvl="5" w:tplc="04090005" w:tentative="1">
+      <w:start w:val="1"/>
+      <w:numFmt w:val="bullet"/>
+      <w:lvlText w:val=""/>
+      <w:lvlJc w:val="left"/>
+      <w:pPr>
+        <w:ind w:left="5040" w:hanging="360"/>
+      </w:pPr>
+      <w:rPr>
+        <w:rFonts w:ascii="Wingdings" w:hAnsi="Wingdings" w:hint="default"/>
+      </w:rPr>
+    </w:lvl>
+    <w:lvl w:ilvl="6" w:tplc="04090001" w:tentative="1">
+      <w:start w:val="1"/>
+      <w:numFmt w:val="bullet"/>
+      <w:lvlText w:val=""/>
+      <w:lvlJc w:val="left"/>
+      <w:pPr>
+        <w:ind w:left="5760" w:hanging="360"/>
+      </w:pPr>
+      <w:rPr>
+        <w:rFonts w:ascii="Symbol" w:hAnsi="Symbol" w:hint="default"/>
+      </w:rPr>
+    </w:lvl>
+    <w:lvl w:ilvl="7" w:tplc="04090003" w:tentative="1">
+      <w:start w:val="1"/>
+      <w:numFmt w:val="bullet"/>
+      <w:lvlText w:val="o"/>
+      <w:lvlJc w:val="left"/>
+      <w:pPr>
+        <w:ind w:left="6480" w:hanging="360"/>
+      </w:pPr>
+      <w:rPr>
+        <w:rFonts w:ascii="Courier New" w:hAnsi="Courier New" w:cs="Courier New" w:hint="default"/>
+      </w:rPr>
+    </w:lvl>
+    <w:lvl w:ilvl="8" w:tplc="04090005" w:tentative="1">
+      <w:start w:val="1"/>
+      <w:numFmt w:val="bullet"/>
+      <w:lvlText w:val=""/>
+      <w:lvlJc w:val="left"/>
+      <w:pPr>
+        <w:ind w:left="7200" w:hanging="360"/>
+      </w:pPr>
+      <w:rPr>
+        <w:rFonts w:ascii="Wingdings" w:hAnsi="Wingdings" w:hint="default"/>
+      </w:rPr>
+    </w:lvl>
+  </w:abstractNum>
+  <w:abstractNum w:abstractNumId="26" w15:restartNumberingAfterBreak="0">
+    <w:nsid w:val="48291396"/>
+    <w:multiLevelType w:val="hybridMultilevel"/>
+    <w:tmpl w:val="2892B9FC"/>
+    <w:lvl w:ilvl="0" w:tplc="04090001">
+      <w:start w:val="1"/>
+      <w:numFmt w:val="bullet"/>
+      <w:lvlText w:val=""/>
+      <w:lvlJc w:val="left"/>
+      <w:pPr>
+        <w:ind w:left="720" w:hanging="360"/>
+      </w:pPr>
+      <w:rPr>
+        <w:rFonts w:ascii="Symbol" w:hAnsi="Symbol" w:hint="default"/>
+      </w:rPr>
+    </w:lvl>
+    <w:lvl w:ilvl="1" w:tplc="04090003" w:tentative="1">
+      <w:start w:val="1"/>
+      <w:numFmt w:val="bullet"/>
+      <w:lvlText w:val="o"/>
+      <w:lvlJc w:val="left"/>
+      <w:pPr>
+        <w:ind w:left="1440" w:hanging="360"/>
+      </w:pPr>
+      <w:rPr>
+        <w:rFonts w:ascii="Courier New" w:hAnsi="Courier New" w:cs="Courier New" w:hint="default"/>
+      </w:rPr>
+    </w:lvl>
+    <w:lvl w:ilvl="2" w:tplc="04090005" w:tentative="1">
+      <w:start w:val="1"/>
+      <w:numFmt w:val="bullet"/>
+      <w:lvlText w:val=""/>
+      <w:lvlJc w:val="left"/>
+      <w:pPr>
+        <w:ind w:left="2160" w:hanging="360"/>
+      </w:pPr>
+      <w:rPr>
+        <w:rFonts w:ascii="Wingdings" w:hAnsi="Wingdings" w:hint="default"/>
+      </w:rPr>
+    </w:lvl>
+    <w:lvl w:ilvl="3" w:tplc="04090001" w:tentative="1">
+      <w:start w:val="1"/>
+      <w:numFmt w:val="bullet"/>
+      <w:lvlText w:val=""/>
+      <w:lvlJc w:val="left"/>
+      <w:pPr>
+        <w:ind w:left="2880" w:hanging="360"/>
+      </w:pPr>
+      <w:rPr>
+        <w:rFonts w:ascii="Symbol" w:hAnsi="Symbol" w:hint="default"/>
+      </w:rPr>
+    </w:lvl>
+    <w:lvl w:ilvl="4" w:tplc="04090003" w:tentative="1">
+      <w:start w:val="1"/>
+      <w:numFmt w:val="bullet"/>
+      <w:lvlText w:val="o"/>
+      <w:lvlJc w:val="left"/>
+      <w:pPr>
+        <w:ind w:left="3600" w:hanging="360"/>
+      </w:pPr>
+      <w:rPr>
+        <w:rFonts w:ascii="Courier New" w:hAnsi="Courier New" w:cs="Courier New" w:hint="default"/>
+      </w:rPr>
+    </w:lvl>
+    <w:lvl w:ilvl="5" w:tplc="04090005" w:tentative="1">
+      <w:start w:val="1"/>
+      <w:numFmt w:val="bullet"/>
+      <w:lvlText w:val=""/>
+      <w:lvlJc w:val="left"/>
+      <w:pPr>
+        <w:ind w:left="4320" w:hanging="360"/>
+      </w:pPr>
+      <w:rPr>
+        <w:rFonts w:ascii="Wingdings" w:hAnsi="Wingdings" w:hint="default"/>
+      </w:rPr>
+    </w:lvl>
+    <w:lvl w:ilvl="6" w:tplc="04090001" w:tentative="1">
+      <w:start w:val="1"/>
+      <w:numFmt w:val="bullet"/>
+      <w:lvlText w:val=""/>
+      <w:lvlJc w:val="left"/>
+      <w:pPr>
+        <w:ind w:left="5040" w:hanging="360"/>
+      </w:pPr>
+      <w:rPr>
+        <w:rFonts w:ascii="Symbol" w:hAnsi="Symbol" w:hint="default"/>
+      </w:rPr>
+    </w:lvl>
+    <w:lvl w:ilvl="7" w:tplc="04090003" w:tentative="1">
+      <w:start w:val="1"/>
+      <w:numFmt w:val="bullet"/>
+      <w:lvlText w:val="o"/>
+      <w:lvlJc w:val="left"/>
+      <w:pPr>
+        <w:ind w:left="5760" w:hanging="360"/>
+      </w:pPr>
+      <w:rPr>
+        <w:rFonts w:ascii="Courier New" w:hAnsi="Courier New" w:cs="Courier New" w:hint="default"/>
+      </w:rPr>
+    </w:lvl>
+    <w:lvl w:ilvl="8" w:tplc="04090005" w:tentative="1">
+      <w:start w:val="1"/>
+      <w:numFmt w:val="bullet"/>
+      <w:lvlText w:val=""/>
+      <w:lvlJc w:val="left"/>
+      <w:pPr>
+        <w:ind w:left="6480" w:hanging="360"/>
+      </w:pPr>
+      <w:rPr>
+        <w:rFonts w:ascii="Wingdings" w:hAnsi="Wingdings" w:hint="default"/>
+      </w:rPr>
+    </w:lvl>
+  </w:abstractNum>
+  <w:abstractNum w:abstractNumId="27" w15:restartNumberingAfterBreak="0">
+    <w:nsid w:val="48FB1663"/>
+    <w:multiLevelType w:val="hybridMultilevel"/>
+    <w:tmpl w:val="02DCFFE6"/>
+    <w:lvl w:ilvl="0" w:tplc="04090001">
+      <w:start w:val="1"/>
+      <w:numFmt w:val="bullet"/>
+      <w:lvlText w:val=""/>
+      <w:lvlJc w:val="left"/>
+      <w:pPr>
+        <w:ind w:left="1440" w:hanging="360"/>
+      </w:pPr>
+      <w:rPr>
+        <w:rFonts w:ascii="Symbol" w:hAnsi="Symbol" w:hint="default"/>
+      </w:rPr>
+    </w:lvl>
+    <w:lvl w:ilvl="1" w:tplc="04090003" w:tentative="1">
+      <w:start w:val="1"/>
+      <w:numFmt w:val="bullet"/>
+      <w:lvlText w:val="o"/>
+      <w:lvlJc w:val="left"/>
+      <w:pPr>
+        <w:ind w:left="2160" w:hanging="360"/>
+      </w:pPr>
+      <w:rPr>
+        <w:rFonts w:ascii="Courier New" w:hAnsi="Courier New" w:cs="Courier New" w:hint="default"/>
+      </w:rPr>
+    </w:lvl>
+    <w:lvl w:ilvl="2" w:tplc="04090005" w:tentative="1">
+      <w:start w:val="1"/>
+      <w:numFmt w:val="bullet"/>
+      <w:lvlText w:val=""/>
+      <w:lvlJc w:val="left"/>
+      <w:pPr>
+        <w:ind w:left="2880" w:hanging="360"/>
+      </w:pPr>
+      <w:rPr>
+        <w:rFonts w:ascii="Wingdings" w:hAnsi="Wingdings" w:hint="default"/>
+      </w:rPr>
+    </w:lvl>
+    <w:lvl w:ilvl="3" w:tplc="04090001" w:tentative="1">
+      <w:start w:val="1"/>
+      <w:numFmt w:val="bullet"/>
+      <w:lvlText w:val=""/>
+      <w:lvlJc w:val="left"/>
+      <w:pPr>
+        <w:ind w:left="3600" w:hanging="360"/>
+      </w:pPr>
+      <w:rPr>
+        <w:rFonts w:ascii="Symbol" w:hAnsi="Symbol" w:hint="default"/>
+      </w:rPr>
+    </w:lvl>
+    <w:lvl w:ilvl="4" w:tplc="04090003" w:tentative="1">
+      <w:start w:val="1"/>
+      <w:numFmt w:val="bullet"/>
+      <w:lvlText w:val="o"/>
+      <w:lvlJc w:val="left"/>
+      <w:pPr>
+        <w:ind w:left="4320" w:hanging="360"/>
+      </w:pPr>
+      <w:rPr>
+        <w:rFonts w:ascii="Courier New" w:hAnsi="Courier New" w:cs="Courier New" w:hint="default"/>
+      </w:rPr>
+    </w:lvl>
+    <w:lvl w:ilvl="5" w:tplc="04090005" w:tentative="1">
+      <w:start w:val="1"/>
+      <w:numFmt w:val="bullet"/>
+      <w:lvlText w:val=""/>
+      <w:lvlJc w:val="left"/>
+      <w:pPr>
+        <w:ind w:left="5040" w:hanging="360"/>
+      </w:pPr>
+      <w:rPr>
+        <w:rFonts w:ascii="Wingdings" w:hAnsi="Wingdings" w:hint="default"/>
+      </w:rPr>
+    </w:lvl>
+    <w:lvl w:ilvl="6" w:tplc="04090001" w:tentative="1">
+      <w:start w:val="1"/>
+      <w:numFmt w:val="bullet"/>
+      <w:lvlText w:val=""/>
+      <w:lvlJc w:val="left"/>
+      <w:pPr>
+        <w:ind w:left="5760" w:hanging="360"/>
+      </w:pPr>
+      <w:rPr>
+        <w:rFonts w:ascii="Symbol" w:hAnsi="Symbol" w:hint="default"/>
+      </w:rPr>
+    </w:lvl>
+    <w:lvl w:ilvl="7" w:tplc="04090003" w:tentative="1">
+      <w:start w:val="1"/>
+      <w:numFmt w:val="bullet"/>
+      <w:lvlText w:val="o"/>
+      <w:lvlJc w:val="left"/>
+      <w:pPr>
+        <w:ind w:left="6480" w:hanging="360"/>
+      </w:pPr>
+      <w:rPr>
+        <w:rFonts w:ascii="Courier New" w:hAnsi="Courier New" w:cs="Courier New" w:hint="default"/>
+      </w:rPr>
+    </w:lvl>
+    <w:lvl w:ilvl="8" w:tplc="04090005" w:tentative="1">
+      <w:start w:val="1"/>
+      <w:numFmt w:val="bullet"/>
+      <w:lvlText w:val=""/>
+      <w:lvlJc w:val="left"/>
+      <w:pPr>
+        <w:ind w:left="7200" w:hanging="360"/>
+      </w:pPr>
+      <w:rPr>
+        <w:rFonts w:ascii="Wingdings" w:hAnsi="Wingdings" w:hint="default"/>
+      </w:rPr>
+    </w:lvl>
+  </w:abstractNum>
+  <w:abstractNum w:abstractNumId="28" w15:restartNumberingAfterBreak="0">
     <w:nsid w:val="4BEB2E5F"/>
     <w:multiLevelType w:val="hybridMultilevel"/>
     <w:tmpl w:val="3CA29FD8"/>
@@ -11180,7 +14567,7 @@
       </w:rPr>
     </w:lvl>
   </w:abstractNum>
-  <w:abstractNum w:abstractNumId="19" w15:restartNumberingAfterBreak="0">
+  <w:abstractNum w:abstractNumId="29" w15:restartNumberingAfterBreak="0">
     <w:nsid w:val="4D2D0959"/>
     <w:multiLevelType w:val="hybridMultilevel"/>
     <w:tmpl w:val="5A56FD68"/>
@@ -11269,7 +14656,120 @@
       </w:pPr>
     </w:lvl>
   </w:abstractNum>
-  <w:abstractNum w:abstractNumId="20" w15:restartNumberingAfterBreak="0">
+  <w:abstractNum w:abstractNumId="30" w15:restartNumberingAfterBreak="0">
+    <w:nsid w:val="566D63D2"/>
+    <w:multiLevelType w:val="hybridMultilevel"/>
+    <w:tmpl w:val="5D68CCC4"/>
+    <w:lvl w:ilvl="0" w:tplc="04090001">
+      <w:start w:val="1"/>
+      <w:numFmt w:val="bullet"/>
+      <w:lvlText w:val=""/>
+      <w:lvlJc w:val="left"/>
+      <w:pPr>
+        <w:ind w:left="1440" w:hanging="360"/>
+      </w:pPr>
+      <w:rPr>
+        <w:rFonts w:ascii="Symbol" w:hAnsi="Symbol" w:hint="default"/>
+      </w:rPr>
+    </w:lvl>
+    <w:lvl w:ilvl="1" w:tplc="04090003" w:tentative="1">
+      <w:start w:val="1"/>
+      <w:numFmt w:val="bullet"/>
+      <w:lvlText w:val="o"/>
+      <w:lvlJc w:val="left"/>
+      <w:pPr>
+        <w:ind w:left="2160" w:hanging="360"/>
+      </w:pPr>
+      <w:rPr>
+        <w:rFonts w:ascii="Courier New" w:hAnsi="Courier New" w:cs="Courier New" w:hint="default"/>
+      </w:rPr>
+    </w:lvl>
+    <w:lvl w:ilvl="2" w:tplc="04090005" w:tentative="1">
+      <w:start w:val="1"/>
+      <w:numFmt w:val="bullet"/>
+      <w:lvlText w:val=""/>
+      <w:lvlJc w:val="left"/>
+      <w:pPr>
+        <w:ind w:left="2880" w:hanging="360"/>
+      </w:pPr>
+      <w:rPr>
+        <w:rFonts w:ascii="Wingdings" w:hAnsi="Wingdings" w:hint="default"/>
+      </w:rPr>
+    </w:lvl>
+    <w:lvl w:ilvl="3" w:tplc="04090001" w:tentative="1">
+      <w:start w:val="1"/>
+      <w:numFmt w:val="bullet"/>
+      <w:lvlText w:val=""/>
+      <w:lvlJc w:val="left"/>
+      <w:pPr>
+        <w:ind w:left="3600" w:hanging="360"/>
+      </w:pPr>
+      <w:rPr>
+        <w:rFonts w:ascii="Symbol" w:hAnsi="Symbol" w:hint="default"/>
+      </w:rPr>
+    </w:lvl>
+    <w:lvl w:ilvl="4" w:tplc="04090003" w:tentative="1">
+      <w:start w:val="1"/>
+      <w:numFmt w:val="bullet"/>
+      <w:lvlText w:val="o"/>
+      <w:lvlJc w:val="left"/>
+      <w:pPr>
+        <w:ind w:left="4320" w:hanging="360"/>
+      </w:pPr>
+      <w:rPr>
+        <w:rFonts w:ascii="Courier New" w:hAnsi="Courier New" w:cs="Courier New" w:hint="default"/>
+      </w:rPr>
+    </w:lvl>
+    <w:lvl w:ilvl="5" w:tplc="04090005" w:tentative="1">
+      <w:start w:val="1"/>
+      <w:numFmt w:val="bullet"/>
+      <w:lvlText w:val=""/>
+      <w:lvlJc w:val="left"/>
+      <w:pPr>
+        <w:ind w:left="5040" w:hanging="360"/>
+      </w:pPr>
+      <w:rPr>
+        <w:rFonts w:ascii="Wingdings" w:hAnsi="Wingdings" w:hint="default"/>
+      </w:rPr>
+    </w:lvl>
+    <w:lvl w:ilvl="6" w:tplc="04090001" w:tentative="1">
+      <w:start w:val="1"/>
+      <w:numFmt w:val="bullet"/>
+      <w:lvlText w:val=""/>
+      <w:lvlJc w:val="left"/>
+      <w:pPr>
+        <w:ind w:left="5760" w:hanging="360"/>
+      </w:pPr>
+      <w:rPr>
+        <w:rFonts w:ascii="Symbol" w:hAnsi="Symbol" w:hint="default"/>
+      </w:rPr>
+    </w:lvl>
+    <w:lvl w:ilvl="7" w:tplc="04090003" w:tentative="1">
+      <w:start w:val="1"/>
+      <w:numFmt w:val="bullet"/>
+      <w:lvlText w:val="o"/>
+      <w:lvlJc w:val="left"/>
+      <w:pPr>
+        <w:ind w:left="6480" w:hanging="360"/>
+      </w:pPr>
+      <w:rPr>
+        <w:rFonts w:ascii="Courier New" w:hAnsi="Courier New" w:cs="Courier New" w:hint="default"/>
+      </w:rPr>
+    </w:lvl>
+    <w:lvl w:ilvl="8" w:tplc="04090005" w:tentative="1">
+      <w:start w:val="1"/>
+      <w:numFmt w:val="bullet"/>
+      <w:lvlText w:val=""/>
+      <w:lvlJc w:val="left"/>
+      <w:pPr>
+        <w:ind w:left="7200" w:hanging="360"/>
+      </w:pPr>
+      <w:rPr>
+        <w:rFonts w:ascii="Wingdings" w:hAnsi="Wingdings" w:hint="default"/>
+      </w:rPr>
+    </w:lvl>
+  </w:abstractNum>
+  <w:abstractNum w:abstractNumId="31" w15:restartNumberingAfterBreak="0">
     <w:nsid w:val="57261340"/>
     <w:multiLevelType w:val="hybridMultilevel"/>
     <w:tmpl w:val="69BCD73A"/>
@@ -11382,7 +14882,7 @@
       </w:rPr>
     </w:lvl>
   </w:abstractNum>
-  <w:abstractNum w:abstractNumId="21" w15:restartNumberingAfterBreak="0">
+  <w:abstractNum w:abstractNumId="32" w15:restartNumberingAfterBreak="0">
     <w:nsid w:val="580D2F95"/>
     <w:multiLevelType w:val="hybridMultilevel"/>
     <w:tmpl w:val="4336FAB6"/>
@@ -11495,7 +14995,322 @@
       </w:rPr>
     </w:lvl>
   </w:abstractNum>
-  <w:abstractNum w:abstractNumId="22" w15:restartNumberingAfterBreak="0">
+  <w:abstractNum w:abstractNumId="33" w15:restartNumberingAfterBreak="0">
+    <w:nsid w:val="58E750AF"/>
+    <w:multiLevelType w:val="hybridMultilevel"/>
+    <w:tmpl w:val="0A3A963A"/>
+    <w:lvl w:ilvl="0" w:tplc="04090001">
+      <w:start w:val="1"/>
+      <w:numFmt w:val="bullet"/>
+      <w:lvlText w:val=""/>
+      <w:lvlJc w:val="left"/>
+      <w:pPr>
+        <w:ind w:left="1440" w:hanging="360"/>
+      </w:pPr>
+      <w:rPr>
+        <w:rFonts w:ascii="Symbol" w:hAnsi="Symbol" w:hint="default"/>
+      </w:rPr>
+    </w:lvl>
+    <w:lvl w:ilvl="1" w:tplc="04090003" w:tentative="1">
+      <w:start w:val="1"/>
+      <w:numFmt w:val="bullet"/>
+      <w:lvlText w:val="o"/>
+      <w:lvlJc w:val="left"/>
+      <w:pPr>
+        <w:ind w:left="2160" w:hanging="360"/>
+      </w:pPr>
+      <w:rPr>
+        <w:rFonts w:ascii="Courier New" w:hAnsi="Courier New" w:cs="Courier New" w:hint="default"/>
+      </w:rPr>
+    </w:lvl>
+    <w:lvl w:ilvl="2" w:tplc="04090005" w:tentative="1">
+      <w:start w:val="1"/>
+      <w:numFmt w:val="bullet"/>
+      <w:lvlText w:val=""/>
+      <w:lvlJc w:val="left"/>
+      <w:pPr>
+        <w:ind w:left="2880" w:hanging="360"/>
+      </w:pPr>
+      <w:rPr>
+        <w:rFonts w:ascii="Wingdings" w:hAnsi="Wingdings" w:hint="default"/>
+      </w:rPr>
+    </w:lvl>
+    <w:lvl w:ilvl="3" w:tplc="04090001" w:tentative="1">
+      <w:start w:val="1"/>
+      <w:numFmt w:val="bullet"/>
+      <w:lvlText w:val=""/>
+      <w:lvlJc w:val="left"/>
+      <w:pPr>
+        <w:ind w:left="3600" w:hanging="360"/>
+      </w:pPr>
+      <w:rPr>
+        <w:rFonts w:ascii="Symbol" w:hAnsi="Symbol" w:hint="default"/>
+      </w:rPr>
+    </w:lvl>
+    <w:lvl w:ilvl="4" w:tplc="04090003" w:tentative="1">
+      <w:start w:val="1"/>
+      <w:numFmt w:val="bullet"/>
+      <w:lvlText w:val="o"/>
+      <w:lvlJc w:val="left"/>
+      <w:pPr>
+        <w:ind w:left="4320" w:hanging="360"/>
+      </w:pPr>
+      <w:rPr>
+        <w:rFonts w:ascii="Courier New" w:hAnsi="Courier New" w:cs="Courier New" w:hint="default"/>
+      </w:rPr>
+    </w:lvl>
+    <w:lvl w:ilvl="5" w:tplc="04090005" w:tentative="1">
+      <w:start w:val="1"/>
+      <w:numFmt w:val="bullet"/>
+      <w:lvlText w:val=""/>
+      <w:lvlJc w:val="left"/>
+      <w:pPr>
+        <w:ind w:left="5040" w:hanging="360"/>
+      </w:pPr>
+      <w:rPr>
+        <w:rFonts w:ascii="Wingdings" w:hAnsi="Wingdings" w:hint="default"/>
+      </w:rPr>
+    </w:lvl>
+    <w:lvl w:ilvl="6" w:tplc="04090001" w:tentative="1">
+      <w:start w:val="1"/>
+      <w:numFmt w:val="bullet"/>
+      <w:lvlText w:val=""/>
+      <w:lvlJc w:val="left"/>
+      <w:pPr>
+        <w:ind w:left="5760" w:hanging="360"/>
+      </w:pPr>
+      <w:rPr>
+        <w:rFonts w:ascii="Symbol" w:hAnsi="Symbol" w:hint="default"/>
+      </w:rPr>
+    </w:lvl>
+    <w:lvl w:ilvl="7" w:tplc="04090003" w:tentative="1">
+      <w:start w:val="1"/>
+      <w:numFmt w:val="bullet"/>
+      <w:lvlText w:val="o"/>
+      <w:lvlJc w:val="left"/>
+      <w:pPr>
+        <w:ind w:left="6480" w:hanging="360"/>
+      </w:pPr>
+      <w:rPr>
+        <w:rFonts w:ascii="Courier New" w:hAnsi="Courier New" w:cs="Courier New" w:hint="default"/>
+      </w:rPr>
+    </w:lvl>
+    <w:lvl w:ilvl="8" w:tplc="04090005" w:tentative="1">
+      <w:start w:val="1"/>
+      <w:numFmt w:val="bullet"/>
+      <w:lvlText w:val=""/>
+      <w:lvlJc w:val="left"/>
+      <w:pPr>
+        <w:ind w:left="7200" w:hanging="360"/>
+      </w:pPr>
+      <w:rPr>
+        <w:rFonts w:ascii="Wingdings" w:hAnsi="Wingdings" w:hint="default"/>
+      </w:rPr>
+    </w:lvl>
+  </w:abstractNum>
+  <w:abstractNum w:abstractNumId="34" w15:restartNumberingAfterBreak="0">
+    <w:nsid w:val="5ABD4804"/>
+    <w:multiLevelType w:val="hybridMultilevel"/>
+    <w:tmpl w:val="2056D3B6"/>
+    <w:lvl w:ilvl="0" w:tplc="04090001">
+      <w:start w:val="1"/>
+      <w:numFmt w:val="bullet"/>
+      <w:lvlText w:val=""/>
+      <w:lvlJc w:val="left"/>
+      <w:pPr>
+        <w:ind w:left="1440" w:hanging="360"/>
+      </w:pPr>
+      <w:rPr>
+        <w:rFonts w:ascii="Symbol" w:hAnsi="Symbol" w:hint="default"/>
+      </w:rPr>
+    </w:lvl>
+    <w:lvl w:ilvl="1" w:tplc="04090003" w:tentative="1">
+      <w:start w:val="1"/>
+      <w:numFmt w:val="bullet"/>
+      <w:lvlText w:val="o"/>
+      <w:lvlJc w:val="left"/>
+      <w:pPr>
+        <w:ind w:left="2160" w:hanging="360"/>
+      </w:pPr>
+      <w:rPr>
+        <w:rFonts w:ascii="Courier New" w:hAnsi="Courier New" w:cs="Courier New" w:hint="default"/>
+      </w:rPr>
+    </w:lvl>
+    <w:lvl w:ilvl="2" w:tplc="04090005" w:tentative="1">
+      <w:start w:val="1"/>
+      <w:numFmt w:val="bullet"/>
+      <w:lvlText w:val=""/>
+      <w:lvlJc w:val="left"/>
+      <w:pPr>
+        <w:ind w:left="2880" w:hanging="360"/>
+      </w:pPr>
+      <w:rPr>
+        <w:rFonts w:ascii="Wingdings" w:hAnsi="Wingdings" w:hint="default"/>
+      </w:rPr>
+    </w:lvl>
+    <w:lvl w:ilvl="3" w:tplc="04090001" w:tentative="1">
+      <w:start w:val="1"/>
+      <w:numFmt w:val="bullet"/>
+      <w:lvlText w:val=""/>
+      <w:lvlJc w:val="left"/>
+      <w:pPr>
+        <w:ind w:left="3600" w:hanging="360"/>
+      </w:pPr>
+      <w:rPr>
+        <w:rFonts w:ascii="Symbol" w:hAnsi="Symbol" w:hint="default"/>
+      </w:rPr>
+    </w:lvl>
+    <w:lvl w:ilvl="4" w:tplc="04090003" w:tentative="1">
+      <w:start w:val="1"/>
+      <w:numFmt w:val="bullet"/>
+      <w:lvlText w:val="o"/>
+      <w:lvlJc w:val="left"/>
+      <w:pPr>
+        <w:ind w:left="4320" w:hanging="360"/>
+      </w:pPr>
+      <w:rPr>
+        <w:rFonts w:ascii="Courier New" w:hAnsi="Courier New" w:cs="Courier New" w:hint="default"/>
+      </w:rPr>
+    </w:lvl>
+    <w:lvl w:ilvl="5" w:tplc="04090005" w:tentative="1">
+      <w:start w:val="1"/>
+      <w:numFmt w:val="bullet"/>
+      <w:lvlText w:val=""/>
+      <w:lvlJc w:val="left"/>
+      <w:pPr>
+        <w:ind w:left="5040" w:hanging="360"/>
+      </w:pPr>
+      <w:rPr>
+        <w:rFonts w:ascii="Wingdings" w:hAnsi="Wingdings" w:hint="default"/>
+      </w:rPr>
+    </w:lvl>
+    <w:lvl w:ilvl="6" w:tplc="04090001" w:tentative="1">
+      <w:start w:val="1"/>
+      <w:numFmt w:val="bullet"/>
+      <w:lvlText w:val=""/>
+      <w:lvlJc w:val="left"/>
+      <w:pPr>
+        <w:ind w:left="5760" w:hanging="360"/>
+      </w:pPr>
+      <w:rPr>
+        <w:rFonts w:ascii="Symbol" w:hAnsi="Symbol" w:hint="default"/>
+      </w:rPr>
+    </w:lvl>
+    <w:lvl w:ilvl="7" w:tplc="04090003" w:tentative="1">
+      <w:start w:val="1"/>
+      <w:numFmt w:val="bullet"/>
+      <w:lvlText w:val="o"/>
+      <w:lvlJc w:val="left"/>
+      <w:pPr>
+        <w:ind w:left="6480" w:hanging="360"/>
+      </w:pPr>
+      <w:rPr>
+        <w:rFonts w:ascii="Courier New" w:hAnsi="Courier New" w:cs="Courier New" w:hint="default"/>
+      </w:rPr>
+    </w:lvl>
+    <w:lvl w:ilvl="8" w:tplc="04090005" w:tentative="1">
+      <w:start w:val="1"/>
+      <w:numFmt w:val="bullet"/>
+      <w:lvlText w:val=""/>
+      <w:lvlJc w:val="left"/>
+      <w:pPr>
+        <w:ind w:left="7200" w:hanging="360"/>
+      </w:pPr>
+      <w:rPr>
+        <w:rFonts w:ascii="Wingdings" w:hAnsi="Wingdings" w:hint="default"/>
+      </w:rPr>
+    </w:lvl>
+  </w:abstractNum>
+  <w:abstractNum w:abstractNumId="35" w15:restartNumberingAfterBreak="0">
+    <w:nsid w:val="5FFE4DC6"/>
+    <w:multiLevelType w:val="hybridMultilevel"/>
+    <w:tmpl w:val="34B448B6"/>
+    <w:lvl w:ilvl="0" w:tplc="0409000F">
+      <w:start w:val="1"/>
+      <w:numFmt w:val="decimal"/>
+      <w:lvlText w:val="%1."/>
+      <w:lvlJc w:val="left"/>
+      <w:pPr>
+        <w:ind w:left="720" w:hanging="360"/>
+      </w:pPr>
+      <w:rPr>
+        <w:rFonts w:hint="default"/>
+      </w:rPr>
+    </w:lvl>
+    <w:lvl w:ilvl="1" w:tplc="04090019" w:tentative="1">
+      <w:start w:val="1"/>
+      <w:numFmt w:val="lowerLetter"/>
+      <w:lvlText w:val="%2."/>
+      <w:lvlJc w:val="left"/>
+      <w:pPr>
+        <w:ind w:left="1440" w:hanging="360"/>
+      </w:pPr>
+    </w:lvl>
+    <w:lvl w:ilvl="2" w:tplc="0409001B" w:tentative="1">
+      <w:start w:val="1"/>
+      <w:numFmt w:val="lowerRoman"/>
+      <w:lvlText w:val="%3."/>
+      <w:lvlJc w:val="right"/>
+      <w:pPr>
+        <w:ind w:left="2160" w:hanging="180"/>
+      </w:pPr>
+    </w:lvl>
+    <w:lvl w:ilvl="3" w:tplc="0409000F" w:tentative="1">
+      <w:start w:val="1"/>
+      <w:numFmt w:val="decimal"/>
+      <w:lvlText w:val="%4."/>
+      <w:lvlJc w:val="left"/>
+      <w:pPr>
+        <w:ind w:left="2880" w:hanging="360"/>
+      </w:pPr>
+    </w:lvl>
+    <w:lvl w:ilvl="4" w:tplc="04090019" w:tentative="1">
+      <w:start w:val="1"/>
+      <w:numFmt w:val="lowerLetter"/>
+      <w:lvlText w:val="%5."/>
+      <w:lvlJc w:val="left"/>
+      <w:pPr>
+        <w:ind w:left="3600" w:hanging="360"/>
+      </w:pPr>
+    </w:lvl>
+    <w:lvl w:ilvl="5" w:tplc="0409001B" w:tentative="1">
+      <w:start w:val="1"/>
+      <w:numFmt w:val="lowerRoman"/>
+      <w:lvlText w:val="%6."/>
+      <w:lvlJc w:val="right"/>
+      <w:pPr>
+        <w:ind w:left="4320" w:hanging="180"/>
+      </w:pPr>
+    </w:lvl>
+    <w:lvl w:ilvl="6" w:tplc="0409000F" w:tentative="1">
+      <w:start w:val="1"/>
+      <w:numFmt w:val="decimal"/>
+      <w:lvlText w:val="%7."/>
+      <w:lvlJc w:val="left"/>
+      <w:pPr>
+        <w:ind w:left="5040" w:hanging="360"/>
+      </w:pPr>
+    </w:lvl>
+    <w:lvl w:ilvl="7" w:tplc="04090019" w:tentative="1">
+      <w:start w:val="1"/>
+      <w:numFmt w:val="lowerLetter"/>
+      <w:lvlText w:val="%8."/>
+      <w:lvlJc w:val="left"/>
+      <w:pPr>
+        <w:ind w:left="5760" w:hanging="360"/>
+      </w:pPr>
+    </w:lvl>
+    <w:lvl w:ilvl="8" w:tplc="0409001B" w:tentative="1">
+      <w:start w:val="1"/>
+      <w:numFmt w:val="lowerRoman"/>
+      <w:lvlText w:val="%9."/>
+      <w:lvlJc w:val="right"/>
+      <w:pPr>
+        <w:ind w:left="6480" w:hanging="180"/>
+      </w:pPr>
+    </w:lvl>
+  </w:abstractNum>
+  <w:abstractNum w:abstractNumId="36" w15:restartNumberingAfterBreak="0">
     <w:nsid w:val="607B1153"/>
     <w:multiLevelType w:val="hybridMultilevel"/>
     <w:tmpl w:val="9FB2F91C"/>
@@ -11608,7 +15423,7 @@
       </w:rPr>
     </w:lvl>
   </w:abstractNum>
-  <w:abstractNum w:abstractNumId="23" w15:restartNumberingAfterBreak="0">
+  <w:abstractNum w:abstractNumId="37" w15:restartNumberingAfterBreak="0">
     <w:nsid w:val="621F150C"/>
     <w:multiLevelType w:val="hybridMultilevel"/>
     <w:tmpl w:val="5C441404"/>
@@ -11721,7 +15536,7 @@
       </w:rPr>
     </w:lvl>
   </w:abstractNum>
-  <w:abstractNum w:abstractNumId="24" w15:restartNumberingAfterBreak="0">
+  <w:abstractNum w:abstractNumId="38" w15:restartNumberingAfterBreak="0">
     <w:nsid w:val="625F1046"/>
     <w:multiLevelType w:val="hybridMultilevel"/>
     <w:tmpl w:val="0D2E0274"/>
@@ -11834,7 +15649,7 @@
       </w:rPr>
     </w:lvl>
   </w:abstractNum>
-  <w:abstractNum w:abstractNumId="25" w15:restartNumberingAfterBreak="0">
+  <w:abstractNum w:abstractNumId="39" w15:restartNumberingAfterBreak="0">
     <w:nsid w:val="64B41816"/>
     <w:multiLevelType w:val="hybridMultilevel"/>
     <w:tmpl w:val="64E4F060"/>
@@ -11947,7 +15762,7 @@
       </w:rPr>
     </w:lvl>
   </w:abstractNum>
-  <w:abstractNum w:abstractNumId="26" w15:restartNumberingAfterBreak="0">
+  <w:abstractNum w:abstractNumId="40" w15:restartNumberingAfterBreak="0">
     <w:nsid w:val="674E6453"/>
     <w:multiLevelType w:val="hybridMultilevel"/>
     <w:tmpl w:val="5942A0F6"/>
@@ -12060,7 +15875,7 @@
       </w:rPr>
     </w:lvl>
   </w:abstractNum>
-  <w:abstractNum w:abstractNumId="27" w15:restartNumberingAfterBreak="0">
+  <w:abstractNum w:abstractNumId="41" w15:restartNumberingAfterBreak="0">
     <w:nsid w:val="694414CA"/>
     <w:multiLevelType w:val="hybridMultilevel"/>
     <w:tmpl w:val="60620AE8"/>
@@ -12173,7 +15988,7 @@
       </w:rPr>
     </w:lvl>
   </w:abstractNum>
-  <w:abstractNum w:abstractNumId="28" w15:restartNumberingAfterBreak="0">
+  <w:abstractNum w:abstractNumId="42" w15:restartNumberingAfterBreak="0">
     <w:nsid w:val="73154643"/>
     <w:multiLevelType w:val="hybridMultilevel"/>
     <w:tmpl w:val="AB4C0060"/>
@@ -12286,7 +16101,120 @@
       </w:rPr>
     </w:lvl>
   </w:abstractNum>
-  <w:abstractNum w:abstractNumId="29" w15:restartNumberingAfterBreak="0">
+  <w:abstractNum w:abstractNumId="43" w15:restartNumberingAfterBreak="0">
+    <w:nsid w:val="762944BC"/>
+    <w:multiLevelType w:val="hybridMultilevel"/>
+    <w:tmpl w:val="350EE2CA"/>
+    <w:lvl w:ilvl="0" w:tplc="04090001">
+      <w:start w:val="1"/>
+      <w:numFmt w:val="bullet"/>
+      <w:lvlText w:val=""/>
+      <w:lvlJc w:val="left"/>
+      <w:pPr>
+        <w:ind w:left="1440" w:hanging="360"/>
+      </w:pPr>
+      <w:rPr>
+        <w:rFonts w:ascii="Symbol" w:hAnsi="Symbol" w:hint="default"/>
+      </w:rPr>
+    </w:lvl>
+    <w:lvl w:ilvl="1" w:tplc="04090003" w:tentative="1">
+      <w:start w:val="1"/>
+      <w:numFmt w:val="bullet"/>
+      <w:lvlText w:val="o"/>
+      <w:lvlJc w:val="left"/>
+      <w:pPr>
+        <w:ind w:left="2160" w:hanging="360"/>
+      </w:pPr>
+      <w:rPr>
+        <w:rFonts w:ascii="Courier New" w:hAnsi="Courier New" w:cs="Courier New" w:hint="default"/>
+      </w:rPr>
+    </w:lvl>
+    <w:lvl w:ilvl="2" w:tplc="04090005" w:tentative="1">
+      <w:start w:val="1"/>
+      <w:numFmt w:val="bullet"/>
+      <w:lvlText w:val=""/>
+      <w:lvlJc w:val="left"/>
+      <w:pPr>
+        <w:ind w:left="2880" w:hanging="360"/>
+      </w:pPr>
+      <w:rPr>
+        <w:rFonts w:ascii="Wingdings" w:hAnsi="Wingdings" w:hint="default"/>
+      </w:rPr>
+    </w:lvl>
+    <w:lvl w:ilvl="3" w:tplc="04090001" w:tentative="1">
+      <w:start w:val="1"/>
+      <w:numFmt w:val="bullet"/>
+      <w:lvlText w:val=""/>
+      <w:lvlJc w:val="left"/>
+      <w:pPr>
+        <w:ind w:left="3600" w:hanging="360"/>
+      </w:pPr>
+      <w:rPr>
+        <w:rFonts w:ascii="Symbol" w:hAnsi="Symbol" w:hint="default"/>
+      </w:rPr>
+    </w:lvl>
+    <w:lvl w:ilvl="4" w:tplc="04090003" w:tentative="1">
+      <w:start w:val="1"/>
+      <w:numFmt w:val="bullet"/>
+      <w:lvlText w:val="o"/>
+      <w:lvlJc w:val="left"/>
+      <w:pPr>
+        <w:ind w:left="4320" w:hanging="360"/>
+      </w:pPr>
+      <w:rPr>
+        <w:rFonts w:ascii="Courier New" w:hAnsi="Courier New" w:cs="Courier New" w:hint="default"/>
+      </w:rPr>
+    </w:lvl>
+    <w:lvl w:ilvl="5" w:tplc="04090005" w:tentative="1">
+      <w:start w:val="1"/>
+      <w:numFmt w:val="bullet"/>
+      <w:lvlText w:val=""/>
+      <w:lvlJc w:val="left"/>
+      <w:pPr>
+        <w:ind w:left="5040" w:hanging="360"/>
+      </w:pPr>
+      <w:rPr>
+        <w:rFonts w:ascii="Wingdings" w:hAnsi="Wingdings" w:hint="default"/>
+      </w:rPr>
+    </w:lvl>
+    <w:lvl w:ilvl="6" w:tplc="04090001" w:tentative="1">
+      <w:start w:val="1"/>
+      <w:numFmt w:val="bullet"/>
+      <w:lvlText w:val=""/>
+      <w:lvlJc w:val="left"/>
+      <w:pPr>
+        <w:ind w:left="5760" w:hanging="360"/>
+      </w:pPr>
+      <w:rPr>
+        <w:rFonts w:ascii="Symbol" w:hAnsi="Symbol" w:hint="default"/>
+      </w:rPr>
+    </w:lvl>
+    <w:lvl w:ilvl="7" w:tplc="04090003" w:tentative="1">
+      <w:start w:val="1"/>
+      <w:numFmt w:val="bullet"/>
+      <w:lvlText w:val="o"/>
+      <w:lvlJc w:val="left"/>
+      <w:pPr>
+        <w:ind w:left="6480" w:hanging="360"/>
+      </w:pPr>
+      <w:rPr>
+        <w:rFonts w:ascii="Courier New" w:hAnsi="Courier New" w:cs="Courier New" w:hint="default"/>
+      </w:rPr>
+    </w:lvl>
+    <w:lvl w:ilvl="8" w:tplc="04090005" w:tentative="1">
+      <w:start w:val="1"/>
+      <w:numFmt w:val="bullet"/>
+      <w:lvlText w:val=""/>
+      <w:lvlJc w:val="left"/>
+      <w:pPr>
+        <w:ind w:left="7200" w:hanging="360"/>
+      </w:pPr>
+      <w:rPr>
+        <w:rFonts w:ascii="Wingdings" w:hAnsi="Wingdings" w:hint="default"/>
+      </w:rPr>
+    </w:lvl>
+  </w:abstractNum>
+  <w:abstractNum w:abstractNumId="44" w15:restartNumberingAfterBreak="0">
     <w:nsid w:val="7A4D276D"/>
     <w:multiLevelType w:val="hybridMultilevel"/>
     <w:tmpl w:val="657A86F4"/>
@@ -12399,10 +16327,10 @@
       </w:rPr>
     </w:lvl>
   </w:abstractNum>
-  <w:abstractNum w:abstractNumId="30" w15:restartNumberingAfterBreak="0">
+  <w:abstractNum w:abstractNumId="45" w15:restartNumberingAfterBreak="0">
     <w:nsid w:val="7B2054CD"/>
     <w:multiLevelType w:val="hybridMultilevel"/>
-    <w:tmpl w:val="A4442F7E"/>
+    <w:tmpl w:val="BA283FC8"/>
     <w:lvl w:ilvl="0" w:tplc="0409000B">
       <w:start w:val="1"/>
       <w:numFmt w:val="bullet"/>
@@ -12513,97 +16441,142 @@
     </w:lvl>
   </w:abstractNum>
   <w:num w:numId="1">
+    <w:abstractNumId w:val="17"/>
+  </w:num>
+  <w:num w:numId="2">
+    <w:abstractNumId w:val="5"/>
+  </w:num>
+  <w:num w:numId="3">
+    <w:abstractNumId w:val="18"/>
+  </w:num>
+  <w:num w:numId="4">
+    <w:abstractNumId w:val="29"/>
+  </w:num>
+  <w:num w:numId="5">
+    <w:abstractNumId w:val="9"/>
+  </w:num>
+  <w:num w:numId="6">
+    <w:abstractNumId w:val="39"/>
+  </w:num>
+  <w:num w:numId="7">
+    <w:abstractNumId w:val="28"/>
+  </w:num>
+  <w:num w:numId="8">
+    <w:abstractNumId w:val="8"/>
+  </w:num>
+  <w:num w:numId="9">
+    <w:abstractNumId w:val="41"/>
+  </w:num>
+  <w:num w:numId="10">
+    <w:abstractNumId w:val="23"/>
+  </w:num>
+  <w:num w:numId="11">
+    <w:abstractNumId w:val="45"/>
+  </w:num>
+  <w:num w:numId="12">
     <w:abstractNumId w:val="13"/>
   </w:num>
-  <w:num w:numId="2">
+  <w:num w:numId="13">
+    <w:abstractNumId w:val="3"/>
+  </w:num>
+  <w:num w:numId="14">
+    <w:abstractNumId w:val="15"/>
+  </w:num>
+  <w:num w:numId="15">
+    <w:abstractNumId w:val="21"/>
+  </w:num>
+  <w:num w:numId="16">
+    <w:abstractNumId w:val="14"/>
+  </w:num>
+  <w:num w:numId="17">
+    <w:abstractNumId w:val="6"/>
+  </w:num>
+  <w:num w:numId="18">
     <w:abstractNumId w:val="4"/>
   </w:num>
-  <w:num w:numId="3">
-    <w:abstractNumId w:val="14"/>
+  <w:num w:numId="19">
+    <w:abstractNumId w:val="40"/>
   </w:num>
-  <w:num w:numId="4">
-    <w:abstractNumId w:val="19"/>
-  </w:num>
-  <w:num w:numId="5">
-    <w:abstractNumId w:val="7"/>
-  </w:num>
-  <w:num w:numId="6">
-    <w:abstractNumId w:val="25"/>
-  </w:num>
-  <w:num w:numId="7">
-    <w:abstractNumId w:val="18"/>
-  </w:num>
-  <w:num w:numId="8">
-    <w:abstractNumId w:val="6"/>
-  </w:num>
-  <w:num w:numId="9">
-    <w:abstractNumId w:val="27"/>
-  </w:num>
-  <w:num w:numId="10">
-    <w:abstractNumId w:val="17"/>
-  </w:num>
-  <w:num w:numId="11">
-    <w:abstractNumId w:val="30"/>
-  </w:num>
-  <w:num w:numId="12">
-    <w:abstractNumId w:val="9"/>
-  </w:num>
-  <w:num w:numId="13">
+  <w:num w:numId="20">
     <w:abstractNumId w:val="2"/>
   </w:num>
-  <w:num w:numId="14">
-    <w:abstractNumId w:val="11"/>
-  </w:num>
-  <w:num w:numId="15">
-    <w:abstractNumId w:val="16"/>
-  </w:num>
-  <w:num w:numId="16">
-    <w:abstractNumId w:val="10"/>
-  </w:num>
-  <w:num w:numId="17">
-    <w:abstractNumId w:val="5"/>
-  </w:num>
-  <w:num w:numId="18">
-    <w:abstractNumId w:val="3"/>
-  </w:num>
-  <w:num w:numId="19">
-    <w:abstractNumId w:val="26"/>
-  </w:num>
-  <w:num w:numId="20">
-    <w:abstractNumId w:val="1"/>
-  </w:num>
   <w:num w:numId="21">
-    <w:abstractNumId w:val="29"/>
+    <w:abstractNumId w:val="44"/>
   </w:num>
   <w:num w:numId="22">
-    <w:abstractNumId w:val="28"/>
+    <w:abstractNumId w:val="42"/>
   </w:num>
   <w:num w:numId="23">
-    <w:abstractNumId w:val="8"/>
+    <w:abstractNumId w:val="10"/>
   </w:num>
   <w:num w:numId="24">
     <w:abstractNumId w:val="0"/>
   </w:num>
   <w:num w:numId="25">
+    <w:abstractNumId w:val="16"/>
+  </w:num>
+  <w:num w:numId="26">
+    <w:abstractNumId w:val="38"/>
+  </w:num>
+  <w:num w:numId="27">
+    <w:abstractNumId w:val="19"/>
+  </w:num>
+  <w:num w:numId="28">
+    <w:abstractNumId w:val="32"/>
+  </w:num>
+  <w:num w:numId="29">
+    <w:abstractNumId w:val="31"/>
+  </w:num>
+  <w:num w:numId="30">
+    <w:abstractNumId w:val="36"/>
+  </w:num>
+  <w:num w:numId="31">
+    <w:abstractNumId w:val="37"/>
+  </w:num>
+  <w:num w:numId="32">
+    <w:abstractNumId w:val="22"/>
+  </w:num>
+  <w:num w:numId="33">
+    <w:abstractNumId w:val="24"/>
+  </w:num>
+  <w:num w:numId="34">
+    <w:abstractNumId w:val="20"/>
+  </w:num>
+  <w:num w:numId="35">
     <w:abstractNumId w:val="12"/>
   </w:num>
-  <w:num w:numId="26">
-    <w:abstractNumId w:val="24"/>
+  <w:num w:numId="36">
+    <w:abstractNumId w:val="11"/>
   </w:num>
-  <w:num w:numId="27">
-    <w:abstractNumId w:val="15"/>
+  <w:num w:numId="37">
+    <w:abstractNumId w:val="25"/>
   </w:num>
-  <w:num w:numId="28">
-    <w:abstractNumId w:val="21"/>
+  <w:num w:numId="38">
+    <w:abstractNumId w:val="27"/>
   </w:num>
-  <w:num w:numId="29">
-    <w:abstractNumId w:val="20"/>
+  <w:num w:numId="39">
+    <w:abstractNumId w:val="35"/>
   </w:num>
-  <w:num w:numId="30">
-    <w:abstractNumId w:val="22"/>
+  <w:num w:numId="40">
+    <w:abstractNumId w:val="26"/>
   </w:num>
-  <w:num w:numId="31">
-    <w:abstractNumId w:val="23"/>
+  <w:num w:numId="41">
+    <w:abstractNumId w:val="1"/>
+  </w:num>
+  <w:num w:numId="42">
+    <w:abstractNumId w:val="34"/>
+  </w:num>
+  <w:num w:numId="43">
+    <w:abstractNumId w:val="7"/>
+  </w:num>
+  <w:num w:numId="44">
+    <w:abstractNumId w:val="30"/>
+  </w:num>
+  <w:num w:numId="45">
+    <w:abstractNumId w:val="33"/>
+  </w:num>
+  <w:num w:numId="46">
+    <w:abstractNumId w:val="43"/>
   </w:num>
 </w:numbering>
 </file>

</xml_diff>